<commit_message>
Started work on decoding image.
Incomplete.
</commit_message>
<xml_diff>
--- a/Project.Report.docx
+++ b/Project.Report.docx
@@ -1,6 +1,6 @@
 
 <file path=word/document.xml><?xml version="1.0" encoding="utf-8"?>
-<w:document xmlns:wpc="http://schemas.microsoft.com/office/word/2010/wordprocessingCanvas" xmlns:mc="http://schemas.openxmlformats.org/markup-compatibility/2006" xmlns:o="urn:schemas-microsoft-com:office:office" xmlns:r="http://schemas.openxmlformats.org/officeDocument/2006/relationships" xmlns:m="http://schemas.openxmlformats.org/officeDocument/2006/math" xmlns:v="urn:schemas-microsoft-com:vml" xmlns:wp14="http://schemas.microsoft.com/office/word/2010/wordprocessingDrawing" xmlns:wp="http://schemas.openxmlformats.org/drawingml/2006/wordprocessingDrawing" xmlns:w10="urn:schemas-microsoft-com:office:word" xmlns:w="http://schemas.openxmlformats.org/wordprocessingml/2006/main" xmlns:w14="http://schemas.microsoft.com/office/word/2010/wordml" xmlns:w15="http://schemas.microsoft.com/office/word/2012/wordml" xmlns:wpg="http://schemas.microsoft.com/office/word/2010/wordprocessingGroup" xmlns:wpi="http://schemas.microsoft.com/office/word/2010/wordprocessingInk" xmlns:wne="http://schemas.microsoft.com/office/word/2006/wordml" xmlns:wps="http://schemas.microsoft.com/office/word/2010/wordprocessingShape" mc:Ignorable="w14 w15 wp14">
+<w:document xmlns:wpc="http://schemas.microsoft.com/office/word/2010/wordprocessingCanvas" xmlns:mc="http://schemas.openxmlformats.org/markup-compatibility/2006" xmlns:o="urn:schemas-microsoft-com:office:office" xmlns:r="http://schemas.openxmlformats.org/officeDocument/2006/relationships" xmlns:m="http://schemas.openxmlformats.org/officeDocument/2006/math" xmlns:v="urn:schemas-microsoft-com:vml" xmlns:wp14="http://schemas.microsoft.com/office/word/2010/wordprocessingDrawing" xmlns:wp="http://schemas.openxmlformats.org/drawingml/2006/wordprocessingDrawing" xmlns:w10="urn:schemas-microsoft-com:office:word" xmlns:w="http://schemas.openxmlformats.org/wordprocessingml/2006/main" xmlns:w14="http://schemas.microsoft.com/office/word/2010/wordml" xmlns:wpg="http://schemas.microsoft.com/office/word/2010/wordprocessingGroup" xmlns:wpi="http://schemas.microsoft.com/office/word/2010/wordprocessingInk" xmlns:wne="http://schemas.microsoft.com/office/word/2006/wordml" xmlns:wps="http://schemas.microsoft.com/office/word/2010/wordprocessingShape" mc:Ignorable="w14 wp14">
   <w:body>
     <w:sdt>
       <w:sdtPr>
@@ -10,6 +10,7 @@
           <w:docPartUnique/>
         </w:docPartObj>
       </w:sdtPr>
+      <w:sdtEndPr/>
       <w:sdtContent>
         <w:p>
           <w:r>
@@ -889,6 +890,7 @@
                                     <w:dataBinding w:prefixMappings="xmlns:ns0='http://schemas.openxmlformats.org/officeDocument/2006/extended-properties'" w:xpath="/ns0:Properties[1]/ns0:Company[1]" w:storeItemID="{6668398D-A668-4E3E-A5EB-62B293D839F1}"/>
                                     <w:text/>
                                   </w:sdtPr>
+                                  <w:sdtEndPr/>
                                   <w:sdtContent>
                                     <w:p>
                                       <w:pPr>
@@ -988,6 +990,7 @@
                                       <w:calendar w:val="gregorian"/>
                                     </w:date>
                                   </w:sdtPr>
+                                  <w:sdtEndPr/>
                                   <w:sdtContent>
                                     <w:p>
                                       <w:pPr>
@@ -1068,6 +1071,7 @@
                                     <w:dataBinding w:prefixMappings="xmlns:ns0='http://schemas.openxmlformats.org/package/2006/metadata/core-properties' xmlns:ns1='http://purl.org/dc/elements/1.1/'" w:xpath="/ns0:coreProperties[1]/ns1:title[1]" w:storeItemID="{6C3C8BC8-F283-45AE-878A-BAB7291924A1}"/>
                                     <w:text/>
                                   </w:sdtPr>
+                                  <w:sdtEndPr/>
                                   <w:sdtContent>
                                     <w:p>
                                       <w:pPr>
@@ -1107,6 +1111,7 @@
                                     <w:dataBinding w:prefixMappings="xmlns:ns0='http://schemas.openxmlformats.org/package/2006/metadata/core-properties' xmlns:ns1='http://purl.org/dc/elements/1.1/'" w:xpath="/ns0:coreProperties[1]/ns1:subject[1]" w:storeItemID="{6C3C8BC8-F283-45AE-878A-BAB7291924A1}"/>
                                     <w:text/>
                                   </w:sdtPr>
+                                  <w:sdtEndPr/>
                                   <w:sdtContent>
                                     <w:p>
                                       <w:pPr>
@@ -1145,6 +1150,7 @@
                                     <w:dataBinding w:prefixMappings="xmlns:ns0='http://schemas.openxmlformats.org/package/2006/metadata/core-properties' xmlns:ns1='http://purl.org/dc/elements/1.1/'" w:xpath="/ns0:coreProperties[1]/ns1:creator[1]" w:storeItemID="{6C3C8BC8-F283-45AE-878A-BAB7291924A1}"/>
                                     <w:text/>
                                   </w:sdtPr>
+                                  <w:sdtEndPr/>
                                   <w:sdtContent>
                                     <w:p>
                                       <w:pPr>
@@ -1198,7 +1204,7 @@
                   </wp:anchor>
                 </w:drawing>
               </mc:Choice>
-              <mc:Fallback>
+              <mc:Fallback xmlns:w15="http://schemas.microsoft.com/office/word/2012/wordml">
                 <w:pict>
                   <v:group w14:anchorId="388D44A3" id="Group 3" o:spid="_x0000_s1026" style="position:absolute;margin-left:0;margin-top:0;width:611.95pt;height:9in;z-index:251659264;mso-width-percent:1000;mso-height-percent:1000;mso-position-horizontal:center;mso-position-horizontal-relative:page;mso-position-vertical:center;mso-position-vertical-relative:margin;mso-width-percent:1000;mso-height-percent:1000;mso-height-relative:margin" coordorigin=",1440" coordsize="12240,12959" o:gfxdata="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" o:allowincell="f">
                     <v:group id="Group 4" o:spid="_x0000_s1027" style="position:absolute;top:9661;width:12240;height:4738" coordorigin="-6,3399" coordsize="12197,4253" o:gfxdata="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">
@@ -1555,7 +1561,7 @@
             </w:rPr>
             <w:fldChar w:fldCharType="separate"/>
           </w:r>
-          <w:hyperlink w:anchor="_Toc444174662" w:history="1">
+          <w:hyperlink w:anchor="_Toc447160724" w:history="1">
             <w:r>
               <w:rPr>
                 <w:rStyle w:val="Hyperlink"/>
@@ -1582,7 +1588,7 @@
                 <w:noProof/>
                 <w:webHidden/>
               </w:rPr>
-              <w:instrText xml:space="preserve"> PAGEREF _Toc444174662 \h </w:instrText>
+              <w:instrText xml:space="preserve"> PAGEREF _Toc447160724 \h </w:instrText>
             </w:r>
             <w:r>
               <w:rPr>
@@ -1625,7 +1631,7 @@
               <w:lang w:eastAsia="en-GB"/>
             </w:rPr>
           </w:pPr>
-          <w:hyperlink w:anchor="_Toc444174663" w:history="1">
+          <w:hyperlink w:anchor="_Toc447160725" w:history="1">
             <w:r>
               <w:rPr>
                 <w:rStyle w:val="Hyperlink"/>
@@ -1652,7 +1658,7 @@
                 <w:noProof/>
                 <w:webHidden/>
               </w:rPr>
-              <w:instrText xml:space="preserve"> PAGEREF _Toc444174663 \h </w:instrText>
+              <w:instrText xml:space="preserve"> PAGEREF _Toc447160725 \h </w:instrText>
             </w:r>
             <w:r>
               <w:rPr>
@@ -1695,7 +1701,7 @@
               <w:lang w:eastAsia="en-GB"/>
             </w:rPr>
           </w:pPr>
-          <w:hyperlink w:anchor="_Toc444174664" w:history="1">
+          <w:hyperlink w:anchor="_Toc447160726" w:history="1">
             <w:r>
               <w:rPr>
                 <w:rStyle w:val="Hyperlink"/>
@@ -1722,7 +1728,7 @@
                 <w:noProof/>
                 <w:webHidden/>
               </w:rPr>
-              <w:instrText xml:space="preserve"> PAGEREF _Toc444174664 \h </w:instrText>
+              <w:instrText xml:space="preserve"> PAGEREF _Toc447160726 \h </w:instrText>
             </w:r>
             <w:r>
               <w:rPr>
@@ -1765,7 +1771,7 @@
               <w:lang w:eastAsia="en-GB"/>
             </w:rPr>
           </w:pPr>
-          <w:hyperlink w:anchor="_Toc444174665" w:history="1">
+          <w:hyperlink w:anchor="_Toc447160727" w:history="1">
             <w:r>
               <w:rPr>
                 <w:rStyle w:val="Hyperlink"/>
@@ -1792,7 +1798,7 @@
                 <w:noProof/>
                 <w:webHidden/>
               </w:rPr>
-              <w:instrText xml:space="preserve"> PAGEREF _Toc444174665 \h </w:instrText>
+              <w:instrText xml:space="preserve"> PAGEREF _Toc447160727 \h </w:instrText>
             </w:r>
             <w:r>
               <w:rPr>
@@ -1835,7 +1841,7 @@
               <w:lang w:eastAsia="en-GB"/>
             </w:rPr>
           </w:pPr>
-          <w:hyperlink w:anchor="_Toc444174666" w:history="1">
+          <w:hyperlink w:anchor="_Toc447160728" w:history="1">
             <w:r>
               <w:rPr>
                 <w:rStyle w:val="Hyperlink"/>
@@ -1862,7 +1868,7 @@
                 <w:noProof/>
                 <w:webHidden/>
               </w:rPr>
-              <w:instrText xml:space="preserve"> PAGEREF _Toc444174666 \h </w:instrText>
+              <w:instrText xml:space="preserve"> PAGEREF _Toc447160728 \h </w:instrText>
             </w:r>
             <w:r>
               <w:rPr>
@@ -1905,7 +1911,7 @@
               <w:lang w:eastAsia="en-GB"/>
             </w:rPr>
           </w:pPr>
-          <w:hyperlink w:anchor="_Toc444174667" w:history="1">
+          <w:hyperlink w:anchor="_Toc447160729" w:history="1">
             <w:r>
               <w:rPr>
                 <w:rStyle w:val="Hyperlink"/>
@@ -1932,7 +1938,7 @@
                 <w:noProof/>
                 <w:webHidden/>
               </w:rPr>
-              <w:instrText xml:space="preserve"> PAGEREF _Toc444174667 \h </w:instrText>
+              <w:instrText xml:space="preserve"> PAGEREF _Toc447160729 \h </w:instrText>
             </w:r>
             <w:r>
               <w:rPr>
@@ -1975,7 +1981,7 @@
               <w:lang w:eastAsia="en-GB"/>
             </w:rPr>
           </w:pPr>
-          <w:hyperlink w:anchor="_Toc444174668" w:history="1">
+          <w:hyperlink w:anchor="_Toc447160730" w:history="1">
             <w:r>
               <w:rPr>
                 <w:rStyle w:val="Hyperlink"/>
@@ -2002,7 +2008,7 @@
                 <w:noProof/>
                 <w:webHidden/>
               </w:rPr>
-              <w:instrText xml:space="preserve"> PAGEREF _Toc444174668 \h </w:instrText>
+              <w:instrText xml:space="preserve"> PAGEREF _Toc447160730 \h </w:instrText>
             </w:r>
             <w:r>
               <w:rPr>
@@ -2045,7 +2051,7 @@
               <w:lang w:eastAsia="en-GB"/>
             </w:rPr>
           </w:pPr>
-          <w:hyperlink w:anchor="_Toc444174669" w:history="1">
+          <w:hyperlink w:anchor="_Toc447160731" w:history="1">
             <w:r>
               <w:rPr>
                 <w:rStyle w:val="Hyperlink"/>
@@ -2072,7 +2078,7 @@
                 <w:noProof/>
                 <w:webHidden/>
               </w:rPr>
-              <w:instrText xml:space="preserve"> PAGEREF _Toc444174669 \h </w:instrText>
+              <w:instrText xml:space="preserve"> PAGEREF _Toc447160731 \h </w:instrText>
             </w:r>
             <w:r>
               <w:rPr>
@@ -2115,7 +2121,7 @@
               <w:lang w:eastAsia="en-GB"/>
             </w:rPr>
           </w:pPr>
-          <w:hyperlink w:anchor="_Toc444174670" w:history="1">
+          <w:hyperlink w:anchor="_Toc447160732" w:history="1">
             <w:r>
               <w:rPr>
                 <w:rStyle w:val="Hyperlink"/>
@@ -2142,7 +2148,7 @@
                 <w:noProof/>
                 <w:webHidden/>
               </w:rPr>
-              <w:instrText xml:space="preserve"> PAGEREF _Toc444174670 \h </w:instrText>
+              <w:instrText xml:space="preserve"> PAGEREF _Toc447160732 \h </w:instrText>
             </w:r>
             <w:r>
               <w:rPr>
@@ -2185,7 +2191,7 @@
               <w:lang w:eastAsia="en-GB"/>
             </w:rPr>
           </w:pPr>
-          <w:hyperlink w:anchor="_Toc444174671" w:history="1">
+          <w:hyperlink w:anchor="_Toc447160733" w:history="1">
             <w:r>
               <w:rPr>
                 <w:rStyle w:val="Hyperlink"/>
@@ -2212,7 +2218,7 @@
                 <w:noProof/>
                 <w:webHidden/>
               </w:rPr>
-              <w:instrText xml:space="preserve"> PAGEREF _Toc444174671 \h </w:instrText>
+              <w:instrText xml:space="preserve"> PAGEREF _Toc447160733 \h </w:instrText>
             </w:r>
             <w:r>
               <w:rPr>
@@ -2255,7 +2261,7 @@
               <w:lang w:eastAsia="en-GB"/>
             </w:rPr>
           </w:pPr>
-          <w:hyperlink w:anchor="_Toc444174672" w:history="1">
+          <w:hyperlink w:anchor="_Toc447160734" w:history="1">
             <w:r>
               <w:rPr>
                 <w:rStyle w:val="Hyperlink"/>
@@ -2282,7 +2288,7 @@
                 <w:noProof/>
                 <w:webHidden/>
               </w:rPr>
-              <w:instrText xml:space="preserve"> PAGEREF _Toc444174672 \h </w:instrText>
+              <w:instrText xml:space="preserve"> PAGEREF _Toc447160734 \h </w:instrText>
             </w:r>
             <w:r>
               <w:rPr>
@@ -2325,13 +2331,13 @@
               <w:lang w:eastAsia="en-GB"/>
             </w:rPr>
           </w:pPr>
-          <w:hyperlink w:anchor="_Toc444174673" w:history="1">
+          <w:hyperlink w:anchor="_Toc447160735" w:history="1">
             <w:r>
               <w:rPr>
                 <w:rStyle w:val="Hyperlink"/>
                 <w:noProof/>
               </w:rPr>
-              <w:t>Immutability</w:t>
+              <w:t>Immutability and Mutability</w:t>
             </w:r>
             <w:r>
               <w:rPr>
@@ -2352,7 +2358,7 @@
                 <w:noProof/>
                 <w:webHidden/>
               </w:rPr>
-              <w:instrText xml:space="preserve"> PAGEREF _Toc444174673 \h </w:instrText>
+              <w:instrText xml:space="preserve"> PAGEREF _Toc447160735 \h </w:instrText>
             </w:r>
             <w:r>
               <w:rPr>
@@ -2395,7 +2401,7 @@
               <w:lang w:eastAsia="en-GB"/>
             </w:rPr>
           </w:pPr>
-          <w:hyperlink w:anchor="_Toc444174674" w:history="1">
+          <w:hyperlink w:anchor="_Toc447160736" w:history="1">
             <w:r>
               <w:rPr>
                 <w:rStyle w:val="Hyperlink"/>
@@ -2422,7 +2428,7 @@
                 <w:noProof/>
                 <w:webHidden/>
               </w:rPr>
-              <w:instrText xml:space="preserve"> PAGEREF _Toc444174674 \h </w:instrText>
+              <w:instrText xml:space="preserve"> PAGEREF _Toc447160736 \h </w:instrText>
             </w:r>
             <w:r>
               <w:rPr>
@@ -2465,7 +2471,7 @@
               <w:lang w:eastAsia="en-GB"/>
             </w:rPr>
           </w:pPr>
-          <w:hyperlink w:anchor="_Toc444174675" w:history="1">
+          <w:hyperlink w:anchor="_Toc447160737" w:history="1">
             <w:r>
               <w:rPr>
                 <w:rStyle w:val="Hyperlink"/>
@@ -2492,7 +2498,7 @@
                 <w:noProof/>
                 <w:webHidden/>
               </w:rPr>
-              <w:instrText xml:space="preserve"> PAGEREF _Toc444174675 \h </w:instrText>
+              <w:instrText xml:space="preserve"> PAGEREF _Toc447160737 \h </w:instrText>
             </w:r>
             <w:r>
               <w:rPr>
@@ -2512,7 +2518,7 @@
                 <w:noProof/>
                 <w:webHidden/>
               </w:rPr>
-              <w:t>8</w:t>
+              <w:t>9</w:t>
             </w:r>
             <w:r>
               <w:rPr>
@@ -2535,7 +2541,7 @@
               <w:lang w:eastAsia="en-GB"/>
             </w:rPr>
           </w:pPr>
-          <w:hyperlink w:anchor="_Toc444174676" w:history="1">
+          <w:hyperlink w:anchor="_Toc447160738" w:history="1">
             <w:r>
               <w:rPr>
                 <w:rStyle w:val="Hyperlink"/>
@@ -2562,7 +2568,7 @@
                 <w:noProof/>
                 <w:webHidden/>
               </w:rPr>
-              <w:instrText xml:space="preserve"> PAGEREF _Toc444174676 \h </w:instrText>
+              <w:instrText xml:space="preserve"> PAGEREF _Toc447160738 \h </w:instrText>
             </w:r>
             <w:r>
               <w:rPr>
@@ -2605,7 +2611,7 @@
               <w:lang w:eastAsia="en-GB"/>
             </w:rPr>
           </w:pPr>
-          <w:hyperlink w:anchor="_Toc444174677" w:history="1">
+          <w:hyperlink w:anchor="_Toc447160739" w:history="1">
             <w:r>
               <w:rPr>
                 <w:rStyle w:val="Hyperlink"/>
@@ -2632,7 +2638,7 @@
                 <w:noProof/>
                 <w:webHidden/>
               </w:rPr>
-              <w:instrText xml:space="preserve"> PAGEREF _Toc444174677 \h </w:instrText>
+              <w:instrText xml:space="preserve"> PAGEREF _Toc447160739 \h </w:instrText>
             </w:r>
             <w:r>
               <w:rPr>
@@ -2675,13 +2681,13 @@
               <w:lang w:eastAsia="en-GB"/>
             </w:rPr>
           </w:pPr>
-          <w:hyperlink w:anchor="_Toc444174678" w:history="1">
+          <w:hyperlink w:anchor="_Toc447160740" w:history="1">
             <w:r>
               <w:rPr>
                 <w:rStyle w:val="Hyperlink"/>
                 <w:noProof/>
               </w:rPr>
-              <w:t>Implicit conversion</w:t>
+              <w:t>Futures and Promises</w:t>
             </w:r>
             <w:r>
               <w:rPr>
@@ -2702,7 +2708,7 @@
                 <w:noProof/>
                 <w:webHidden/>
               </w:rPr>
-              <w:instrText xml:space="preserve"> PAGEREF _Toc444174678 \h </w:instrText>
+              <w:instrText xml:space="preserve"> PAGEREF _Toc447160740 \h </w:instrText>
             </w:r>
             <w:r>
               <w:rPr>
@@ -2745,13 +2751,13 @@
               <w:lang w:eastAsia="en-GB"/>
             </w:rPr>
           </w:pPr>
-          <w:hyperlink w:anchor="_Toc444174680" w:history="1">
+          <w:hyperlink w:anchor="_Toc447160741" w:history="1">
             <w:r>
               <w:rPr>
                 <w:rStyle w:val="Hyperlink"/>
                 <w:noProof/>
               </w:rPr>
-              <w:t>Traits</w:t>
+              <w:t>Implicit conversion</w:t>
             </w:r>
             <w:r>
               <w:rPr>
@@ -2772,7 +2778,7 @@
                 <w:noProof/>
                 <w:webHidden/>
               </w:rPr>
-              <w:instrText xml:space="preserve"> PAGEREF _Toc444174680 \h </w:instrText>
+              <w:instrText xml:space="preserve"> PAGEREF _Toc447160741 \h </w:instrText>
             </w:r>
             <w:r>
               <w:rPr>
@@ -2815,13 +2821,13 @@
               <w:lang w:eastAsia="en-GB"/>
             </w:rPr>
           </w:pPr>
-          <w:hyperlink w:anchor="_Toc444174681" w:history="1">
+          <w:hyperlink w:anchor="_Toc447160743" w:history="1">
             <w:r>
               <w:rPr>
                 <w:rStyle w:val="Hyperlink"/>
                 <w:noProof/>
               </w:rPr>
-              <w:t>Futures</w:t>
+              <w:t>Traits</w:t>
             </w:r>
             <w:r>
               <w:rPr>
@@ -2842,7 +2848,7 @@
                 <w:noProof/>
                 <w:webHidden/>
               </w:rPr>
-              <w:instrText xml:space="preserve"> PAGEREF _Toc444174681 \h </w:instrText>
+              <w:instrText xml:space="preserve"> PAGEREF _Toc447160743 \h </w:instrText>
             </w:r>
             <w:r>
               <w:rPr>
@@ -2885,13 +2891,13 @@
               <w:lang w:eastAsia="en-GB"/>
             </w:rPr>
           </w:pPr>
-          <w:hyperlink w:anchor="_Toc444174682" w:history="1">
+          <w:hyperlink w:anchor="_Toc447160744" w:history="1">
             <w:r>
               <w:rPr>
                 <w:rStyle w:val="Hyperlink"/>
                 <w:noProof/>
               </w:rPr>
-              <w:t>Promises</w:t>
+              <w:t>The Akka Actor Model</w:t>
             </w:r>
             <w:r>
               <w:rPr>
@@ -2912,7 +2918,7 @@
                 <w:noProof/>
                 <w:webHidden/>
               </w:rPr>
-              <w:instrText xml:space="preserve"> PAGEREF _Toc444174682 \h </w:instrText>
+              <w:instrText xml:space="preserve"> PAGEREF _Toc447160744 \h </w:instrText>
             </w:r>
             <w:r>
               <w:rPr>
@@ -2932,7 +2938,7 @@
                 <w:noProof/>
                 <w:webHidden/>
               </w:rPr>
-              <w:t>12</w:t>
+              <w:t>13</w:t>
             </w:r>
             <w:r>
               <w:rPr>
@@ -2955,13 +2961,13 @@
               <w:lang w:eastAsia="en-GB"/>
             </w:rPr>
           </w:pPr>
-          <w:hyperlink w:anchor="_Toc444174683" w:history="1">
+          <w:hyperlink w:anchor="_Toc447160745" w:history="1">
             <w:r>
               <w:rPr>
                 <w:rStyle w:val="Hyperlink"/>
                 <w:noProof/>
               </w:rPr>
-              <w:t>The Actor Model</w:t>
+              <w:t>Akka Remote</w:t>
             </w:r>
             <w:r>
               <w:rPr>
@@ -2982,7 +2988,7 @@
                 <w:noProof/>
                 <w:webHidden/>
               </w:rPr>
-              <w:instrText xml:space="preserve"> PAGEREF _Toc444174683 \h </w:instrText>
+              <w:instrText xml:space="preserve"> PAGEREF _Toc447160745 \h </w:instrText>
             </w:r>
             <w:r>
               <w:rPr>
@@ -3002,7 +3008,77 @@
                 <w:noProof/>
                 <w:webHidden/>
               </w:rPr>
-              <w:t>12</w:t>
+              <w:t>13</w:t>
+            </w:r>
+            <w:r>
+              <w:rPr>
+                <w:noProof/>
+                <w:webHidden/>
+              </w:rPr>
+              <w:fldChar w:fldCharType="end"/>
+            </w:r>
+          </w:hyperlink>
+        </w:p>
+        <w:p>
+          <w:pPr>
+            <w:pStyle w:val="TOC1"/>
+            <w:tabs>
+              <w:tab w:val="right" w:leader="dot" w:pos="9016"/>
+            </w:tabs>
+            <w:rPr>
+              <w:rFonts w:eastAsiaTheme="minorEastAsia"/>
+              <w:noProof/>
+              <w:lang w:eastAsia="en-GB"/>
+            </w:rPr>
+          </w:pPr>
+          <w:hyperlink w:anchor="_Toc447160746" w:history="1">
+            <w:r>
+              <w:rPr>
+                <w:rStyle w:val="Hyperlink"/>
+                <w:noProof/>
+              </w:rPr>
+              <w:t>Scala Type System</w:t>
+            </w:r>
+            <w:r>
+              <w:rPr>
+                <w:noProof/>
+                <w:webHidden/>
+              </w:rPr>
+              <w:tab/>
+            </w:r>
+            <w:r>
+              <w:rPr>
+                <w:noProof/>
+                <w:webHidden/>
+              </w:rPr>
+              <w:fldChar w:fldCharType="begin"/>
+            </w:r>
+            <w:r>
+              <w:rPr>
+                <w:noProof/>
+                <w:webHidden/>
+              </w:rPr>
+              <w:instrText xml:space="preserve"> PAGEREF _Toc447160746 \h </w:instrText>
+            </w:r>
+            <w:r>
+              <w:rPr>
+                <w:noProof/>
+                <w:webHidden/>
+              </w:rPr>
+            </w:r>
+            <w:r>
+              <w:rPr>
+                <w:noProof/>
+                <w:webHidden/>
+              </w:rPr>
+              <w:fldChar w:fldCharType="separate"/>
+            </w:r>
+            <w:r>
+              <w:rPr>
+                <w:noProof/>
+                <w:webHidden/>
+              </w:rPr>
+              <w:t>14</w:t>
             </w:r>
             <w:r>
               <w:rPr>
@@ -3025,13 +3101,13 @@
               <w:lang w:eastAsia="en-GB"/>
             </w:rPr>
           </w:pPr>
-          <w:hyperlink w:anchor="_Toc444174684" w:history="1">
+          <w:hyperlink w:anchor="_Toc447160747" w:history="1">
             <w:r>
               <w:rPr>
                 <w:rStyle w:val="Hyperlink"/>
                 <w:noProof/>
               </w:rPr>
-              <w:t>Akka Remote</w:t>
+              <w:t>Implicit Definitions</w:t>
             </w:r>
             <w:r>
               <w:rPr>
@@ -3052,7 +3128,7 @@
                 <w:noProof/>
                 <w:webHidden/>
               </w:rPr>
-              <w:instrText xml:space="preserve"> PAGEREF _Toc444174684 \h </w:instrText>
+              <w:instrText xml:space="preserve"> PAGEREF _Toc447160747 \h </w:instrText>
             </w:r>
             <w:r>
               <w:rPr>
@@ -3072,7 +3148,7 @@
                 <w:noProof/>
                 <w:webHidden/>
               </w:rPr>
-              <w:t>13</w:t>
+              <w:t>15</w:t>
             </w:r>
             <w:r>
               <w:rPr>
@@ -3095,13 +3171,13 @@
               <w:lang w:eastAsia="en-GB"/>
             </w:rPr>
           </w:pPr>
-          <w:hyperlink w:anchor="_Toc444174685" w:history="1">
+          <w:hyperlink w:anchor="_Toc447160748" w:history="1">
             <w:r>
               <w:rPr>
                 <w:rStyle w:val="Hyperlink"/>
                 <w:noProof/>
               </w:rPr>
-              <w:t>Scala Type System</w:t>
+              <w:t>Generics</w:t>
             </w:r>
             <w:r>
               <w:rPr>
@@ -3122,7 +3198,7 @@
                 <w:noProof/>
                 <w:webHidden/>
               </w:rPr>
-              <w:instrText xml:space="preserve"> PAGEREF _Toc444174685 \h </w:instrText>
+              <w:instrText xml:space="preserve"> PAGEREF _Toc447160748 \h </w:instrText>
             </w:r>
             <w:r>
               <w:rPr>
@@ -3142,7 +3218,7 @@
                 <w:noProof/>
                 <w:webHidden/>
               </w:rPr>
-              <w:t>13</w:t>
+              <w:t>15</w:t>
             </w:r>
             <w:r>
               <w:rPr>
@@ -3165,13 +3241,13 @@
               <w:lang w:eastAsia="en-GB"/>
             </w:rPr>
           </w:pPr>
-          <w:hyperlink w:anchor="_Toc444174686" w:history="1">
+          <w:hyperlink w:anchor="_Toc447160749" w:history="1">
             <w:r>
               <w:rPr>
                 <w:rStyle w:val="Hyperlink"/>
                 <w:noProof/>
               </w:rPr>
-              <w:t>Implicit Definitions</w:t>
+              <w:t>Variance Annotation</w:t>
             </w:r>
             <w:r>
               <w:rPr>
@@ -3192,7 +3268,7 @@
                 <w:noProof/>
                 <w:webHidden/>
               </w:rPr>
-              <w:instrText xml:space="preserve"> PAGEREF _Toc444174686 \h </w:instrText>
+              <w:instrText xml:space="preserve"> PAGEREF _Toc447160749 \h </w:instrText>
             </w:r>
             <w:r>
               <w:rPr>
@@ -3212,7 +3288,7 @@
                 <w:noProof/>
                 <w:webHidden/>
               </w:rPr>
-              <w:t>14</w:t>
+              <w:t>15</w:t>
             </w:r>
             <w:r>
               <w:rPr>
@@ -3235,13 +3311,13 @@
               <w:lang w:eastAsia="en-GB"/>
             </w:rPr>
           </w:pPr>
-          <w:hyperlink w:anchor="_Toc444174687" w:history="1">
+          <w:hyperlink w:anchor="_Toc447160750" w:history="1">
             <w:r>
               <w:rPr>
                 <w:rStyle w:val="Hyperlink"/>
                 <w:noProof/>
               </w:rPr>
-              <w:t>Variance Annotation</w:t>
+              <w:t>Bounded Types</w:t>
             </w:r>
             <w:r>
               <w:rPr>
@@ -3262,7 +3338,7 @@
                 <w:noProof/>
                 <w:webHidden/>
               </w:rPr>
-              <w:instrText xml:space="preserve"> PAGEREF _Toc444174687 \h </w:instrText>
+              <w:instrText xml:space="preserve"> PAGEREF _Toc447160750 \h </w:instrText>
             </w:r>
             <w:r>
               <w:rPr>
@@ -3282,7 +3358,7 @@
                 <w:noProof/>
                 <w:webHidden/>
               </w:rPr>
-              <w:t>14</w:t>
+              <w:t>15</w:t>
             </w:r>
             <w:r>
               <w:rPr>
@@ -3305,13 +3381,13 @@
               <w:lang w:eastAsia="en-GB"/>
             </w:rPr>
           </w:pPr>
-          <w:hyperlink w:anchor="_Toc444174688" w:history="1">
+          <w:hyperlink w:anchor="_Toc447160751" w:history="1">
             <w:r>
               <w:rPr>
                 <w:rStyle w:val="Hyperlink"/>
                 <w:noProof/>
               </w:rPr>
-              <w:t>Bounded Types</w:t>
+              <w:t>Partial Application</w:t>
             </w:r>
             <w:r>
               <w:rPr>
@@ -3332,7 +3408,7 @@
                 <w:noProof/>
                 <w:webHidden/>
               </w:rPr>
-              <w:instrText xml:space="preserve"> PAGEREF _Toc444174688 \h </w:instrText>
+              <w:instrText xml:space="preserve"> PAGEREF _Toc447160751 \h </w:instrText>
             </w:r>
             <w:r>
               <w:rPr>
@@ -3352,7 +3428,7 @@
                 <w:noProof/>
                 <w:webHidden/>
               </w:rPr>
-              <w:t>14</w:t>
+              <w:t>15</w:t>
             </w:r>
             <w:r>
               <w:rPr>
@@ -3375,13 +3451,13 @@
               <w:lang w:eastAsia="en-GB"/>
             </w:rPr>
           </w:pPr>
-          <w:hyperlink w:anchor="_Toc444174689" w:history="1">
+          <w:hyperlink w:anchor="_Toc447160752" w:history="1">
             <w:r>
               <w:rPr>
                 <w:rStyle w:val="Hyperlink"/>
                 <w:noProof/>
               </w:rPr>
-              <w:t>Partial Application</w:t>
+              <w:t>Type Inference</w:t>
             </w:r>
             <w:r>
               <w:rPr>
@@ -3402,7 +3478,7 @@
                 <w:noProof/>
                 <w:webHidden/>
               </w:rPr>
-              <w:instrText xml:space="preserve"> PAGEREF _Toc444174689 \h </w:instrText>
+              <w:instrText xml:space="preserve"> PAGEREF _Toc447160752 \h </w:instrText>
             </w:r>
             <w:r>
               <w:rPr>
@@ -3422,7 +3498,7 @@
                 <w:noProof/>
                 <w:webHidden/>
               </w:rPr>
-              <w:t>14</w:t>
+              <w:t>16</w:t>
             </w:r>
             <w:r>
               <w:rPr>
@@ -3445,13 +3521,13 @@
               <w:lang w:eastAsia="en-GB"/>
             </w:rPr>
           </w:pPr>
-          <w:hyperlink w:anchor="_Toc444174690" w:history="1">
+          <w:hyperlink w:anchor="_Toc447160753" w:history="1">
             <w:r>
               <w:rPr>
                 <w:rStyle w:val="Hyperlink"/>
                 <w:noProof/>
               </w:rPr>
-              <w:t>Type Inference</w:t>
+              <w:t>Type Functions</w:t>
             </w:r>
             <w:r>
               <w:rPr>
@@ -3472,7 +3548,7 @@
                 <w:noProof/>
                 <w:webHidden/>
               </w:rPr>
-              <w:instrText xml:space="preserve"> PAGEREF _Toc444174690 \h </w:instrText>
+              <w:instrText xml:space="preserve"> PAGEREF _Toc447160753 \h </w:instrText>
             </w:r>
             <w:r>
               <w:rPr>
@@ -3492,79 +3568,7 @@
                 <w:noProof/>
                 <w:webHidden/>
               </w:rPr>
-              <w:t>15</w:t>
-            </w:r>
-            <w:r>
-              <w:rPr>
-                <w:noProof/>
-                <w:webHidden/>
-              </w:rPr>
-              <w:fldChar w:fldCharType="end"/>
-            </w:r>
-          </w:hyperlink>
-          <w:bookmarkStart w:id="0" w:name="_GoBack"/>
-          <w:bookmarkEnd w:id="0"/>
-        </w:p>
-        <w:p>
-          <w:pPr>
-            <w:pStyle w:val="TOC2"/>
-            <w:tabs>
-              <w:tab w:val="right" w:leader="dot" w:pos="9016"/>
-            </w:tabs>
-            <w:rPr>
-              <w:rFonts w:eastAsiaTheme="minorEastAsia"/>
-              <w:noProof/>
-              <w:lang w:eastAsia="en-GB"/>
-            </w:rPr>
-          </w:pPr>
-          <w:hyperlink w:anchor="_Toc444174691" w:history="1">
-            <w:r>
-              <w:rPr>
-                <w:rStyle w:val="Hyperlink"/>
-                <w:noProof/>
-              </w:rPr>
-              <w:t>Type Functions</w:t>
-            </w:r>
-            <w:r>
-              <w:rPr>
-                <w:noProof/>
-                <w:webHidden/>
-              </w:rPr>
-              <w:tab/>
-            </w:r>
-            <w:r>
-              <w:rPr>
-                <w:noProof/>
-                <w:webHidden/>
-              </w:rPr>
-              <w:fldChar w:fldCharType="begin"/>
-            </w:r>
-            <w:r>
-              <w:rPr>
-                <w:noProof/>
-                <w:webHidden/>
-              </w:rPr>
-              <w:instrText xml:space="preserve"> PAGEREF _Toc444174691 \h </w:instrText>
-            </w:r>
-            <w:r>
-              <w:rPr>
-                <w:noProof/>
-                <w:webHidden/>
-              </w:rPr>
-            </w:r>
-            <w:r>
-              <w:rPr>
-                <w:noProof/>
-                <w:webHidden/>
-              </w:rPr>
-              <w:fldChar w:fldCharType="separate"/>
-            </w:r>
-            <w:r>
-              <w:rPr>
-                <w:noProof/>
-                <w:webHidden/>
-              </w:rPr>
-              <w:t>15</w:t>
+              <w:t>16</w:t>
             </w:r>
             <w:r>
               <w:rPr>
@@ -3587,7 +3591,7 @@
               <w:lang w:eastAsia="en-GB"/>
             </w:rPr>
           </w:pPr>
-          <w:hyperlink w:anchor="_Toc444174692" w:history="1">
+          <w:hyperlink w:anchor="_Toc447160754" w:history="1">
             <w:r>
               <w:rPr>
                 <w:rStyle w:val="Hyperlink"/>
@@ -3614,7 +3618,7 @@
                 <w:noProof/>
                 <w:webHidden/>
               </w:rPr>
-              <w:instrText xml:space="preserve"> PAGEREF _Toc444174692 \h </w:instrText>
+              <w:instrText xml:space="preserve"> PAGEREF _Toc447160754 \h </w:instrText>
             </w:r>
             <w:r>
               <w:rPr>
@@ -3634,7 +3638,7 @@
                 <w:noProof/>
                 <w:webHidden/>
               </w:rPr>
-              <w:t>15</w:t>
+              <w:t>16</w:t>
             </w:r>
             <w:r>
               <w:rPr>
@@ -3657,7 +3661,7 @@
               <w:lang w:eastAsia="en-GB"/>
             </w:rPr>
           </w:pPr>
-          <w:hyperlink w:anchor="_Toc444174693" w:history="1">
+          <w:hyperlink w:anchor="_Toc447160755" w:history="1">
             <w:r>
               <w:rPr>
                 <w:rStyle w:val="Hyperlink"/>
@@ -3684,7 +3688,7 @@
                 <w:noProof/>
                 <w:webHidden/>
               </w:rPr>
-              <w:instrText xml:space="preserve"> PAGEREF _Toc444174693 \h </w:instrText>
+              <w:instrText xml:space="preserve"> PAGEREF _Toc447160755 \h </w:instrText>
             </w:r>
             <w:r>
               <w:rPr>
@@ -3704,7 +3708,7 @@
                 <w:noProof/>
                 <w:webHidden/>
               </w:rPr>
-              <w:t>15</w:t>
+              <w:t>16</w:t>
             </w:r>
             <w:r>
               <w:rPr>
@@ -3727,7 +3731,7 @@
               <w:lang w:eastAsia="en-GB"/>
             </w:rPr>
           </w:pPr>
-          <w:hyperlink w:anchor="_Toc444174694" w:history="1">
+          <w:hyperlink w:anchor="_Toc447160756" w:history="1">
             <w:r>
               <w:rPr>
                 <w:rStyle w:val="Hyperlink"/>
@@ -3754,7 +3758,7 @@
                 <w:noProof/>
                 <w:webHidden/>
               </w:rPr>
-              <w:instrText xml:space="preserve"> PAGEREF _Toc444174694 \h </w:instrText>
+              <w:instrText xml:space="preserve"> PAGEREF _Toc447160756 \h </w:instrText>
             </w:r>
             <w:r>
               <w:rPr>
@@ -3774,7 +3778,7 @@
                 <w:noProof/>
                 <w:webHidden/>
               </w:rPr>
-              <w:t>16</w:t>
+              <w:t>17</w:t>
             </w:r>
             <w:r>
               <w:rPr>
@@ -3797,7 +3801,7 @@
               <w:lang w:eastAsia="en-GB"/>
             </w:rPr>
           </w:pPr>
-          <w:hyperlink w:anchor="_Toc444174695" w:history="1">
+          <w:hyperlink w:anchor="_Toc447160757" w:history="1">
             <w:r>
               <w:rPr>
                 <w:rStyle w:val="Hyperlink"/>
@@ -3824,7 +3828,7 @@
                 <w:noProof/>
                 <w:webHidden/>
               </w:rPr>
-              <w:instrText xml:space="preserve"> PAGEREF _Toc444174695 \h </w:instrText>
+              <w:instrText xml:space="preserve"> PAGEREF _Toc447160757 \h </w:instrText>
             </w:r>
             <w:r>
               <w:rPr>
@@ -3844,7 +3848,7 @@
                 <w:noProof/>
                 <w:webHidden/>
               </w:rPr>
-              <w:t>16</w:t>
+              <w:t>17</w:t>
             </w:r>
             <w:r>
               <w:rPr>
@@ -3867,7 +3871,7 @@
               <w:lang w:eastAsia="en-GB"/>
             </w:rPr>
           </w:pPr>
-          <w:hyperlink w:anchor="_Toc444174696" w:history="1">
+          <w:hyperlink w:anchor="_Toc447160758" w:history="1">
             <w:r>
               <w:rPr>
                 <w:rStyle w:val="Hyperlink"/>
@@ -3894,7 +3898,7 @@
                 <w:noProof/>
                 <w:webHidden/>
               </w:rPr>
-              <w:instrText xml:space="preserve"> PAGEREF _Toc444174696 \h </w:instrText>
+              <w:instrText xml:space="preserve"> PAGEREF _Toc447160758 \h </w:instrText>
             </w:r>
             <w:r>
               <w:rPr>
@@ -3914,7 +3918,7 @@
                 <w:noProof/>
                 <w:webHidden/>
               </w:rPr>
-              <w:t>16</w:t>
+              <w:t>18</w:t>
             </w:r>
             <w:r>
               <w:rPr>
@@ -3937,7 +3941,7 @@
               <w:lang w:eastAsia="en-GB"/>
             </w:rPr>
           </w:pPr>
-          <w:hyperlink w:anchor="_Toc444174697" w:history="1">
+          <w:hyperlink w:anchor="_Toc447160759" w:history="1">
             <w:r>
               <w:rPr>
                 <w:rStyle w:val="Hyperlink"/>
@@ -3964,7 +3968,7 @@
                 <w:noProof/>
                 <w:webHidden/>
               </w:rPr>
-              <w:instrText xml:space="preserve"> PAGEREF _Toc444174697 \h </w:instrText>
+              <w:instrText xml:space="preserve"> PAGEREF _Toc447160759 \h </w:instrText>
             </w:r>
             <w:r>
               <w:rPr>
@@ -3984,7 +3988,7 @@
                 <w:noProof/>
                 <w:webHidden/>
               </w:rPr>
-              <w:t>16</w:t>
+              <w:t>18</w:t>
             </w:r>
             <w:r>
               <w:rPr>
@@ -4007,7 +4011,7 @@
               <w:lang w:eastAsia="en-GB"/>
             </w:rPr>
           </w:pPr>
-          <w:hyperlink w:anchor="_Toc444174698" w:history="1">
+          <w:hyperlink w:anchor="_Toc447160760" w:history="1">
             <w:r>
               <w:rPr>
                 <w:rStyle w:val="Hyperlink"/>
@@ -4034,7 +4038,7 @@
                 <w:noProof/>
                 <w:webHidden/>
               </w:rPr>
-              <w:instrText xml:space="preserve"> PAGEREF _Toc444174698 \h </w:instrText>
+              <w:instrText xml:space="preserve"> PAGEREF _Toc447160760 \h </w:instrText>
             </w:r>
             <w:r>
               <w:rPr>
@@ -4054,7 +4058,7 @@
                 <w:noProof/>
                 <w:webHidden/>
               </w:rPr>
-              <w:t>17</w:t>
+              <w:t>18</w:t>
             </w:r>
             <w:r>
               <w:rPr>
@@ -4077,7 +4081,7 @@
               <w:lang w:eastAsia="en-GB"/>
             </w:rPr>
           </w:pPr>
-          <w:hyperlink w:anchor="_Toc444174699" w:history="1">
+          <w:hyperlink w:anchor="_Toc447160761" w:history="1">
             <w:r>
               <w:rPr>
                 <w:rStyle w:val="Hyperlink"/>
@@ -4104,7 +4108,7 @@
                 <w:noProof/>
                 <w:webHidden/>
               </w:rPr>
-              <w:instrText xml:space="preserve"> PAGEREF _Toc444174699 \h </w:instrText>
+              <w:instrText xml:space="preserve"> PAGEREF _Toc447160761 \h </w:instrText>
             </w:r>
             <w:r>
               <w:rPr>
@@ -4124,7 +4128,7 @@
                 <w:noProof/>
                 <w:webHidden/>
               </w:rPr>
-              <w:t>17</w:t>
+              <w:t>18</w:t>
             </w:r>
             <w:r>
               <w:rPr>
@@ -4147,7 +4151,7 @@
               <w:lang w:eastAsia="en-GB"/>
             </w:rPr>
           </w:pPr>
-          <w:hyperlink w:anchor="_Toc444174700" w:history="1">
+          <w:hyperlink w:anchor="_Toc447160762" w:history="1">
             <w:r>
               <w:rPr>
                 <w:rStyle w:val="Hyperlink"/>
@@ -4174,7 +4178,7 @@
                 <w:noProof/>
                 <w:webHidden/>
               </w:rPr>
-              <w:instrText xml:space="preserve"> PAGEREF _Toc444174700 \h </w:instrText>
+              <w:instrText xml:space="preserve"> PAGEREF _Toc447160762 \h </w:instrText>
             </w:r>
             <w:r>
               <w:rPr>
@@ -4194,7 +4198,7 @@
                 <w:noProof/>
                 <w:webHidden/>
               </w:rPr>
-              <w:t>17</w:t>
+              <w:t>18</w:t>
             </w:r>
             <w:r>
               <w:rPr>
@@ -4228,41 +4232,41 @@
       <w:pPr>
         <w:pStyle w:val="Heading1"/>
       </w:pPr>
-      <w:bookmarkStart w:id="1" w:name="_Toc444174662"/>
+      <w:bookmarkStart w:id="0" w:name="_Toc447160724"/>
       <w:r>
         <w:t>Abstract</w:t>
       </w:r>
+      <w:bookmarkEnd w:id="0"/>
+    </w:p>
+    <w:p>
+      <w:r>
+        <w:t xml:space="preserve">This document features a review of the viability of an alternative programming language as the basis for an </w:t>
+      </w:r>
+      <w:r>
+        <w:t>A</w:t>
+      </w:r>
+      <w:r>
+        <w:t>ndroid application</w:t>
+      </w:r>
+      <w:r>
+        <w:t>. I will present</w:t>
+      </w:r>
+      <w:r>
+        <w:t xml:space="preserve"> a test case, a review of the development process, an in-depth study of an alternative programming language in comparison to Java and a reflective review detailing my experience and opinion on the subject matter.</w:t>
+      </w:r>
+      <w:r>
+        <w:t xml:space="preserve"> </w:t>
+      </w:r>
+    </w:p>
+    <w:p>
+      <w:pPr>
+        <w:pStyle w:val="Heading1"/>
+      </w:pPr>
+      <w:bookmarkStart w:id="1" w:name="_Toc447160725"/>
+      <w:r>
+        <w:t>Measuring Success</w:t>
+      </w:r>
       <w:bookmarkEnd w:id="1"/>
-    </w:p>
-    <w:p>
-      <w:r>
-        <w:t xml:space="preserve">This document features a review of the viability of an alternative programming language as the basis for an </w:t>
-      </w:r>
-      <w:r>
-        <w:t>A</w:t>
-      </w:r>
-      <w:r>
-        <w:t>ndroid application</w:t>
-      </w:r>
-      <w:r>
-        <w:t>. I will present</w:t>
-      </w:r>
-      <w:r>
-        <w:t xml:space="preserve"> a test case, a review of the development process, an in-depth study of an alternative programming language in comparison to Java and a reflective review detailing my experience and opinion on the subject matter.</w:t>
-      </w:r>
-      <w:r>
-        <w:t xml:space="preserve"> </w:t>
-      </w:r>
-    </w:p>
-    <w:p>
-      <w:pPr>
-        <w:pStyle w:val="Heading1"/>
-      </w:pPr>
-      <w:bookmarkStart w:id="2" w:name="_Toc444174663"/>
-      <w:r>
-        <w:t>Measuring Success</w:t>
-      </w:r>
-      <w:bookmarkEnd w:id="2"/>
     </w:p>
     <w:p>
       <w:pPr>
@@ -4361,11 +4365,11 @@
       <w:pPr>
         <w:pStyle w:val="Heading1"/>
       </w:pPr>
-      <w:bookmarkStart w:id="3" w:name="_Toc444174664"/>
+      <w:bookmarkStart w:id="2" w:name="_Toc447160726"/>
       <w:r>
         <w:t>Introduction</w:t>
       </w:r>
-      <w:bookmarkEnd w:id="3"/>
+      <w:bookmarkEnd w:id="2"/>
     </w:p>
     <w:p>
       <w:r>
@@ -4403,15 +4407,7 @@
         <w:t xml:space="preserve"> </w:t>
       </w:r>
       <w:r>
-        <w:t xml:space="preserve">In recent years the JVM has seen a growth in the number of languages that are </w:t>
-      </w:r>
-      <w:proofErr w:type="spellStart"/>
-      <w:r>
-        <w:t>capabal</w:t>
-      </w:r>
-      <w:proofErr w:type="spellEnd"/>
-      <w:r>
-        <w:t xml:space="preserve"> of </w:t>
+        <w:t xml:space="preserve">In recent years the JVM has seen a growth in the number of languages that are capabal of </w:t>
       </w:r>
     </w:p>
     <w:p/>
@@ -4419,48 +4415,48 @@
       <w:pPr>
         <w:pStyle w:val="Heading1"/>
       </w:pPr>
-      <w:bookmarkStart w:id="4" w:name="_Toc444174665"/>
+      <w:bookmarkStart w:id="3" w:name="_Toc447160727"/>
       <w:r>
         <w:t>Why Scala?</w:t>
       </w:r>
+      <w:bookmarkEnd w:id="3"/>
+    </w:p>
+    <w:p/>
+    <w:p>
+      <w:r>
+        <w:t>While Java is indisputably the current go-to language when developing android applications, I hope that my test case highlights the possibility that android developers have when creating applications. The android applications byte code executing on the VM increases the prospect of an alternative language that will one day dethrone Java. It would require no significant change in hardware/software as the VM is already well established.</w:t>
+      </w:r>
+    </w:p>
+    <w:p>
+      <w:r>
+        <w:t xml:space="preserve">The test code I have prototyped for this project implements Scala </w:t>
+      </w:r>
+      <w:r>
+        <w:t>on Android</w:t>
+      </w:r>
+      <w:r>
+        <w:t xml:space="preserve"> to create a distributed messenger system. As I have stated in my discussion of the development process, while the initial set-up can require some initial configuring, once this stage has been complete you can take advantage of a less verbose language than Java.</w:t>
+      </w:r>
+    </w:p>
+    <w:p>
+      <w:r>
+        <w:t>While Scala is sometimes referred to a Java without the semicolon, this is a statement that could not be further from the truth. Scala is, in my opinion, currently one of the bests options for developers to blend object oriented principles with functional programming when writing code. Because it is neither a complete imperative language nor a purely functional language, it is essentially a new programming paradigm that redefines the rules when coding. It is an expressive language that provides a much richer type system than Java currently supports.</w:t>
+      </w:r>
+    </w:p>
+    <w:p>
+      <w:r>
+        <w:t xml:space="preserve">A strong type system like Scala's is an effective method of ensuring the code stays bug free during runtime, with most of the errors being caught during compilation.  </w:t>
+      </w:r>
+    </w:p>
+    <w:p>
+      <w:pPr>
+        <w:pStyle w:val="Heading1"/>
+      </w:pPr>
+      <w:bookmarkStart w:id="4" w:name="_Toc447160728"/>
+      <w:r>
+        <w:t>Development Process</w:t>
+      </w:r>
       <w:bookmarkEnd w:id="4"/>
-    </w:p>
-    <w:p/>
-    <w:p>
-      <w:r>
-        <w:t>While Java is indisputably the current go-to language when developing android applications, I hope that my test case highlights the possibility that android developers have when creating applications. The android applications byte code executing on the VM increases the prospect of an alternative language that will one day dethrone Java. It would require no significant change in hardware/software as the VM is already well established.</w:t>
-      </w:r>
-    </w:p>
-    <w:p>
-      <w:r>
-        <w:t xml:space="preserve">The test code I have prototyped for this project implements Scala </w:t>
-      </w:r>
-      <w:r>
-        <w:t>on Android</w:t>
-      </w:r>
-      <w:r>
-        <w:t xml:space="preserve"> to create a distributed messenger system. As I have stated in my discussion of the development process, while the initial set-up can require some initial configuring, once this stage has been complete you can take advantage of a less verbose language than Java.</w:t>
-      </w:r>
-    </w:p>
-    <w:p>
-      <w:r>
-        <w:t>While Scala is sometimes referred to a Java without the semicolon, this is a statement that could not be further from the truth. Scala is, in my opinion, currently one of the bests options for developers to blend object oriented principles with functional programming when writing code. Because it is neither a complete imperative language nor a purely functional language, it is essentially a new programming paradigm that redefines the rules when coding. It is an expressive language that provides a much richer type system than Java currently supports.</w:t>
-      </w:r>
-    </w:p>
-    <w:p>
-      <w:r>
-        <w:t xml:space="preserve">A strong type system like Scala's is an effective method of ensuring the code stays bug free during runtime, with most of the errors being caught during compilation.  </w:t>
-      </w:r>
-    </w:p>
-    <w:p>
-      <w:pPr>
-        <w:pStyle w:val="Heading1"/>
-      </w:pPr>
-      <w:bookmarkStart w:id="5" w:name="_Toc444174666"/>
-      <w:r>
-        <w:t>Development Process</w:t>
-      </w:r>
-      <w:bookmarkEnd w:id="5"/>
     </w:p>
     <w:p/>
     <w:p>
@@ -4529,11 +4525,11 @@
       <w:pPr>
         <w:pStyle w:val="Heading2"/>
       </w:pPr>
-      <w:bookmarkStart w:id="6" w:name="_Toc444174667"/>
+      <w:bookmarkStart w:id="5" w:name="_Toc447160729"/>
       <w:r>
         <w:t>Setting up the environment</w:t>
       </w:r>
-      <w:bookmarkEnd w:id="6"/>
+      <w:bookmarkEnd w:id="5"/>
     </w:p>
     <w:p>
       <w:r>
@@ -4639,7 +4635,7 @@
       <w:pPr>
         <w:pStyle w:val="Heading2"/>
       </w:pPr>
-      <w:bookmarkStart w:id="7" w:name="_Toc444174668"/>
+      <w:bookmarkStart w:id="6" w:name="_Toc447160730"/>
       <w:r>
         <w:lastRenderedPageBreak/>
         <w:t xml:space="preserve">Using </w:t>
@@ -4656,71 +4652,87 @@
       <w:r>
         <w:t>iter8</w:t>
       </w:r>
+      <w:bookmarkEnd w:id="6"/>
+      <w:r>
+        <w:t xml:space="preserve"> </w:t>
+      </w:r>
+    </w:p>
+    <w:p>
+      <w:r>
+        <w:t xml:space="preserve">The easiest method for quickly </w:t>
+      </w:r>
+      <w:r>
+        <w:t xml:space="preserve">setting up and compiling SBT-based android applications is via the command line build tool conscript and a giter8 template. </w:t>
+      </w:r>
+      <w:r>
+        <w:t>It is possible to use the command line to create the project structure, this approach is more time consuming than downloading a template.</w:t>
+      </w:r>
+    </w:p>
+    <w:p>
+      <w:r>
+        <w:t xml:space="preserve">Conscript is a build tool that enables </w:t>
+      </w:r>
+      <w:r>
+        <w:t>a developer</w:t>
+      </w:r>
+      <w:r>
+        <w:t xml:space="preserve"> to quickly download and build templates created by giter8 and other groups. This approach is the least confusing when building Scala-based Android applications. The main reason for this is that they quickly provide </w:t>
+      </w:r>
+      <w:r>
+        <w:t>the developer</w:t>
+      </w:r>
+      <w:r>
+        <w:t xml:space="preserve"> with a basic working template without having to configure the dependencies etc.</w:t>
+      </w:r>
+    </w:p>
+    <w:p>
+      <w:r>
+        <w:t>Once conscript has been downloaded and install from the GitHub account it allows for the quick creation of new sbt-based android template via the command line.</w:t>
+      </w:r>
+      <w:r>
+        <w:t xml:space="preserve"> This project contains no code, but does help </w:t>
+      </w:r>
+      <w:r>
+        <w:t>to</w:t>
+      </w:r>
+      <w:r>
+        <w:t xml:space="preserve"> quickly </w:t>
+      </w:r>
+      <w:r>
+        <w:t xml:space="preserve">get a new project started without having to </w:t>
+      </w:r>
+      <w:r>
+        <w:t xml:space="preserve">manually implement </w:t>
+      </w:r>
+      <w:r>
+        <w:t>the</w:t>
+      </w:r>
+      <w:r>
+        <w:t xml:space="preserve"> basic</w:t>
+      </w:r>
+      <w:r>
+        <w:t xml:space="preserve"> project structure. </w:t>
+      </w:r>
+    </w:p>
+    <w:p>
+      <w:r>
+        <w:t>This approach is excellent for reducing the setup stage and for quickly getting a new app featuring Scala and SBT running with minimal effort.</w:t>
+      </w:r>
+    </w:p>
+    <w:p/>
+    <w:p>
+      <w:pPr>
+        <w:pStyle w:val="Heading2"/>
+      </w:pPr>
+      <w:bookmarkStart w:id="7" w:name="_Toc447160731"/>
+      <w:r>
+        <w:t>SBT Project Structure</w:t>
+      </w:r>
       <w:bookmarkEnd w:id="7"/>
-      <w:r>
-        <w:t xml:space="preserve"> </w:t>
-      </w:r>
-    </w:p>
-    <w:p>
-      <w:r>
-        <w:t xml:space="preserve">The easiest method for quickly </w:t>
-      </w:r>
-      <w:r>
-        <w:t xml:space="preserve">setting up and compiling SBT-based android applications is via the command line build tool conscript and a giter8 template. </w:t>
-      </w:r>
-      <w:r>
-        <w:t>It is possible to use the command line to create the project structure, this approach is more time consuming than downloading a template.</w:t>
-      </w:r>
-    </w:p>
-    <w:p>
-      <w:r>
-        <w:t xml:space="preserve">Conscript is a build tool that enables </w:t>
-      </w:r>
-      <w:r>
-        <w:t>a developer</w:t>
-      </w:r>
-      <w:r>
-        <w:t xml:space="preserve"> to quickly download and build templates created by giter8 and other groups. This approach is the least confusing when building Scala-based Android applications. The main reason for this is that they quickly provide </w:t>
-      </w:r>
-      <w:r>
-        <w:t>the developer</w:t>
-      </w:r>
-      <w:r>
-        <w:t xml:space="preserve"> with a basic working template without having to configure the dependencies etc.</w:t>
-      </w:r>
-    </w:p>
-    <w:p>
-      <w:r>
-        <w:t>Once conscript has been downloaded and install from the GitHub account it allows for the quick creation of new sbt-based android template via the command line.</w:t>
-      </w:r>
-      <w:r>
-        <w:t xml:space="preserve"> This project contains no code, but does help </w:t>
-      </w:r>
-      <w:r>
-        <w:t>to</w:t>
-      </w:r>
-      <w:r>
-        <w:t xml:space="preserve"> quickly </w:t>
-      </w:r>
-      <w:r>
-        <w:t xml:space="preserve">get a new project started without having to </w:t>
-      </w:r>
-      <w:r>
-        <w:t xml:space="preserve">manually implement </w:t>
-      </w:r>
-      <w:r>
-        <w:t>the</w:t>
-      </w:r>
-      <w:r>
-        <w:t xml:space="preserve"> basic</w:t>
-      </w:r>
-      <w:r>
-        <w:t xml:space="preserve"> project structure. </w:t>
-      </w:r>
-    </w:p>
-    <w:p>
-      <w:r>
-        <w:t>This approach is excellent for reducing the setup stage and for quickly getting a new app featuring Scala and SBT running with minimal effort.</w:t>
+    </w:p>
+    <w:p>
+      <w:r>
+        <w:t xml:space="preserve">The standard android application is often built using the Gradle build system to manage the project dependencies. The basic structure of an SBT android project structures differs slightly from a more standard gradle build with the difference being that dependencies for the project are all placed in the SBT build file. </w:t>
       </w:r>
     </w:p>
     <w:p/>
@@ -4728,27 +4740,11 @@
       <w:pPr>
         <w:pStyle w:val="Heading2"/>
       </w:pPr>
-      <w:bookmarkStart w:id="8" w:name="_Toc444174669"/>
-      <w:r>
-        <w:t>SBT Project Structure</w:t>
+      <w:bookmarkStart w:id="8" w:name="_Toc447160732"/>
+      <w:r>
+        <w:t>Memory overhead and APK size</w:t>
       </w:r>
       <w:bookmarkEnd w:id="8"/>
-    </w:p>
-    <w:p>
-      <w:r>
-        <w:t xml:space="preserve">The standard android application is often built using the Gradle build system to manage the project dependencies. The basic structure of an SBT android project structures differs slightly from a more standard gradle build with the difference being that dependencies for the project are all placed in the SBT build file. </w:t>
-      </w:r>
-    </w:p>
-    <w:p/>
-    <w:p>
-      <w:pPr>
-        <w:pStyle w:val="Heading2"/>
-      </w:pPr>
-      <w:bookmarkStart w:id="9" w:name="_Toc444174670"/>
-      <w:r>
-        <w:t>Memory overhead and APK size</w:t>
-      </w:r>
-      <w:bookmarkEnd w:id="9"/>
     </w:p>
     <w:p>
       <w:r>
@@ -4780,7 +4776,7 @@
                     <pic:cNvPicPr/>
                   </pic:nvPicPr>
                   <pic:blipFill>
-                    <a:blip r:embed="rId7"/>
+                    <a:blip r:embed="rId8"/>
                     <a:stretch>
                       <a:fillRect/>
                     </a:stretch>
@@ -4806,15 +4802,7 @@
         <w:t xml:space="preserve">One of the features of Proguard is that it can remove classes that aren’t needed </w:t>
       </w:r>
       <w:r>
-        <w:t xml:space="preserve">when compiling the apk file. One interesting feature of SBT is that we also define the </w:t>
-      </w:r>
-      <w:proofErr w:type="gramStart"/>
-      <w:r>
-        <w:t>Proguard</w:t>
-      </w:r>
-      <w:proofErr w:type="gramEnd"/>
-      <w:r>
-        <w:t xml:space="preserve"> configurations inside our build.sbt file. By using Proguard I was able to reduce the APK by a significant amount to a much more reasonable size. </w:t>
+        <w:t xml:space="preserve">when compiling the apk file. One interesting feature of SBT is that we also define the Proguard configurations inside our build.sbt file. By using Proguard I was able to reduce the APK by a significant amount to a much more reasonable size. </w:t>
       </w:r>
       <w:r>
         <w:t xml:space="preserve"> As the above image shows the number of classes remove was in excess of 6000. This is a significant number of redundant classes that aren’t included in the final APK and helps reduce the memory overhead significantly.</w:t>
@@ -4843,7 +4831,7 @@
                     <pic:cNvPicPr/>
                   </pic:nvPicPr>
                   <pic:blipFill>
-                    <a:blip r:embed="rId8"/>
+                    <a:blip r:embed="rId9"/>
                     <a:stretch>
                       <a:fillRect/>
                     </a:stretch>
@@ -4886,11 +4874,11 @@
       <w:pPr>
         <w:pStyle w:val="Heading2"/>
       </w:pPr>
-      <w:bookmarkStart w:id="10" w:name="_Toc444174671"/>
+      <w:bookmarkStart w:id="9" w:name="_Toc447160733"/>
       <w:r>
         <w:t>Reflection</w:t>
       </w:r>
-      <w:bookmarkEnd w:id="10"/>
+      <w:bookmarkEnd w:id="9"/>
     </w:p>
     <w:p>
       <w:r>
@@ -4924,7 +4912,7 @@
                     <pic:cNvPicPr/>
                   </pic:nvPicPr>
                   <pic:blipFill>
-                    <a:blip r:embed="rId9"/>
+                    <a:blip r:embed="rId10"/>
                     <a:stretch>
                       <a:fillRect/>
                     </a:stretch>
@@ -4985,11 +4973,11 @@
       <w:pPr>
         <w:pStyle w:val="Heading1"/>
       </w:pPr>
-      <w:bookmarkStart w:id="11" w:name="_Toc444174672"/>
+      <w:bookmarkStart w:id="10" w:name="_Toc447160734"/>
       <w:r>
         <w:t>Scala on Android</w:t>
       </w:r>
-      <w:bookmarkEnd w:id="11"/>
+      <w:bookmarkEnd w:id="10"/>
     </w:p>
     <w:p/>
     <w:p>
@@ -5093,12 +5081,18 @@
         </w:numPr>
       </w:pPr>
       <w:r>
-        <w:t>The Actor Model</w:t>
-      </w:r>
-    </w:p>
-    <w:p>
-      <w:r>
-        <w:t>This list provides some of the features available to Scala developers that you won’t find in the Java programming language. This may change in time as Java borrows more and more from Scala.</w:t>
+        <w:t>Akka</w:t>
+      </w:r>
+    </w:p>
+    <w:p>
+      <w:r>
+        <w:t xml:space="preserve">This list provides some of the features available to Scala developers </w:t>
+      </w:r>
+      <w:r>
+        <w:t>when creating android applications</w:t>
+      </w:r>
+      <w:r>
+        <w:t>. This may change in time as Java borrows more and more from Scala.</w:t>
       </w:r>
       <w:r>
         <w:t xml:space="preserve"> </w:t>
@@ -5131,11 +5125,17 @@
       <w:pPr>
         <w:pStyle w:val="Heading2"/>
       </w:pPr>
-      <w:bookmarkStart w:id="12" w:name="_Toc444174673"/>
+      <w:bookmarkStart w:id="11" w:name="_Toc447160735"/>
       <w:r>
         <w:t>Immutability</w:t>
       </w:r>
-      <w:bookmarkEnd w:id="12"/>
+      <w:r>
+        <w:t xml:space="preserve"> and Mutability</w:t>
+      </w:r>
+      <w:bookmarkEnd w:id="11"/>
+      <w:r>
+        <w:t xml:space="preserve"> </w:t>
+      </w:r>
     </w:p>
     <w:p>
       <w:r>
@@ -5158,50 +5158,75 @@
     </w:p>
     <w:p>
       <w:r>
-        <w:t>Scala provides the choice of allowing global variables to effect changing state in a traditional imperative manner. This is not the preferred choice when coding in Scala and favouring immutability is encouraged unless absolutely required.  When immutability is applied to code then generally it is less buggy and unlikely to crash during runtime due to unexpected data.</w:t>
+        <w:t xml:space="preserve">Scala provides the choice of allowing global variables to effect changing state in a traditional imperative manner. This is not the preferred choice when coding in Scala and favouring immutability is </w:t>
+      </w:r>
+      <w:r>
+        <w:t xml:space="preserve">often </w:t>
+      </w:r>
+      <w:r>
+        <w:t>encouraged</w:t>
+      </w:r>
+      <w:r>
+        <w:t xml:space="preserve"> by the community</w:t>
+      </w:r>
+      <w:r>
+        <w:t xml:space="preserve"> unless absolutely required.  When immutability is applied to code then generally it is less buggy and unlikely to crash during runtime due to unexpected data.</w:t>
+      </w:r>
+    </w:p>
+    <w:p>
+      <w:r>
+        <w:t xml:space="preserve">The use of mainly immutable data is a community driven effort and often the encouraged method of creating applications in Scala in a more functional style. Martin Oderskey himself has stated that mutable data is a good idea, but only when used in the appropriate situation.  Mutable data can be global or local to a function in Scala and when used locally it can be beneficial to the developer.  </w:t>
+      </w:r>
+    </w:p>
+    <w:p>
+      <w:r>
+        <w:t xml:space="preserve">This is another area where the hybrid nature of Scala shines as it is easily available for the developer to choose between using mutable or immutable data when needed. The same could be said of Java that it does feature immutable data via the use of the final keyword, but this is often not the encourage method by the community and </w:t>
+      </w:r>
+      <w:r>
+        <w:t>is better suited to special circumstance, such as setting the frame rate of a game developed in Java.</w:t>
       </w:r>
     </w:p>
     <w:p>
       <w:pPr>
         <w:pStyle w:val="Heading2"/>
       </w:pPr>
-      <w:bookmarkStart w:id="13" w:name="_Toc444174674"/>
+      <w:bookmarkStart w:id="12" w:name="_Toc447160736"/>
       <w:r>
         <w:t>Objects and Classes</w:t>
       </w:r>
+      <w:bookmarkEnd w:id="12"/>
+    </w:p>
+    <w:p>
+      <w:r>
+        <w:t xml:space="preserve">Classes work in a similar fashion to Java in that they are essentially the </w:t>
+      </w:r>
+      <w:r>
+        <w:t xml:space="preserve">blueprint that contains all the methods accessible to that class. These blueprints can then be reused multiple times to create object instances from.  The main difference between Scala classes and Java classes would be that Java favours global variables and mutable state, while Scala classes often feature no global variables and favours immutability. This means that Scala classes are likely to be less buggy during runtime as functions only effect local variables. </w:t>
+      </w:r>
+    </w:p>
+    <w:p>
+      <w:r>
+        <w:t>While Scala classes are similar to Java classes where these two languages do differ is that Scala allows you to create a singleton object. The closest comparison to this you can find in Java in declaring every method and variable inside a class static to essentially create a static object. Scala objects</w:t>
+      </w:r>
+      <w:r>
+        <w:t xml:space="preserve"> allow you to create a single instance of the object by using the object keyword instead of the class keyword. </w:t>
+      </w:r>
+      <w:r>
+        <w:t xml:space="preserve"> </w:t>
+      </w:r>
+    </w:p>
+    <w:p>
+      <w:pPr>
+        <w:pStyle w:val="Heading2"/>
+      </w:pPr>
+      <w:bookmarkStart w:id="13" w:name="_Toc447160737"/>
+      <w:r>
+        <w:t>Case Classes</w:t>
+      </w:r>
       <w:bookmarkEnd w:id="13"/>
     </w:p>
     <w:p>
       <w:r>
-        <w:t xml:space="preserve">Classes work in a similar fashion to Java in that they are essentially the </w:t>
-      </w:r>
-      <w:r>
-        <w:t xml:space="preserve">blueprint that contains all the methods accessible to that class. These blueprints can then be reused multiple times to create object instances from.  The main difference between Scala classes and Java classes would be that Java favours global variables and mutable state, while Scala classes often feature no global variables and favours immutability. This means that Scala classes are likely to be less buggy during runtime as functions only effect local variables. </w:t>
-      </w:r>
-    </w:p>
-    <w:p>
-      <w:r>
-        <w:t>While Scala classes are similar to Java classes where these two languages do differ is that Scala allows you to create a singleton object. The closest comparison to this you can find in Java in declaring every method and variable inside a class static to essentially create a static object. Scala objects</w:t>
-      </w:r>
-      <w:r>
-        <w:t xml:space="preserve"> allow you to create a single instance of the object by using the object keyword instead of the class keyword. </w:t>
-      </w:r>
-      <w:r>
-        <w:t xml:space="preserve"> </w:t>
-      </w:r>
-    </w:p>
-    <w:p>
-      <w:pPr>
-        <w:pStyle w:val="Heading2"/>
-      </w:pPr>
-      <w:bookmarkStart w:id="14" w:name="_Toc444174675"/>
-      <w:r>
-        <w:t>Case Classes</w:t>
-      </w:r>
-      <w:bookmarkEnd w:id="14"/>
-    </w:p>
-    <w:p>
-      <w:r>
         <w:t xml:space="preserve">Case classes are </w:t>
       </w:r>
       <w:r>
@@ -5231,7 +5256,11 @@
         <w:t>Akka</w:t>
       </w:r>
       <w:r>
-        <w:t xml:space="preserve"> actor model supports pattern matching on the receive function being called. With this approach I will be able to apply pattern matching to the message case class to determine the appropriate response.</w:t>
+        <w:t xml:space="preserve"> actor model supports pattern matching on the receive function being called. With this approach I </w:t>
+      </w:r>
+      <w:r>
+        <w:lastRenderedPageBreak/>
+        <w:t>will be able to apply pattern matching to the message case class to determine the appropriate response.</w:t>
       </w:r>
     </w:p>
     <w:p>
@@ -5259,7 +5288,7 @@
                     <pic:cNvPicPr/>
                   </pic:nvPicPr>
                   <pic:blipFill>
-                    <a:blip r:embed="rId10"/>
+                    <a:blip r:embed="rId11"/>
                     <a:stretch>
                       <a:fillRect/>
                     </a:stretch>
@@ -5303,7 +5332,6 @@
           <w:noProof/>
           <w:lang w:eastAsia="en-GB"/>
         </w:rPr>
-        <w:lastRenderedPageBreak/>
         <w:drawing>
           <wp:inline distT="0" distB="0" distL="0" distR="0" wp14:anchorId="2C030024" wp14:editId="66E4A2A4">
             <wp:extent cx="3533775" cy="1914525"/>
@@ -5320,7 +5348,7 @@
                     <pic:cNvPicPr/>
                   </pic:nvPicPr>
                   <pic:blipFill>
-                    <a:blip r:embed="rId11"/>
+                    <a:blip r:embed="rId12"/>
                     <a:stretch>
                       <a:fillRect/>
                     </a:stretch>
@@ -5350,14 +5378,14 @@
       <w:pPr>
         <w:pStyle w:val="Heading2"/>
       </w:pPr>
-      <w:bookmarkStart w:id="15" w:name="_Toc444174676"/>
+      <w:bookmarkStart w:id="14" w:name="_Toc447160738"/>
       <w:r>
         <w:t>P</w:t>
       </w:r>
       <w:r>
         <w:t>attern Matching</w:t>
       </w:r>
-      <w:bookmarkEnd w:id="15"/>
+      <w:bookmarkEnd w:id="14"/>
     </w:p>
     <w:p>
       <w:r>
@@ -5397,7 +5425,7 @@
                     <pic:cNvPicPr/>
                   </pic:nvPicPr>
                   <pic:blipFill>
-                    <a:blip r:embed="rId12"/>
+                    <a:blip r:embed="rId13"/>
                     <a:stretch>
                       <a:fillRect/>
                     </a:stretch>
@@ -5431,6 +5459,7 @@
     </w:p>
     <w:p>
       <w:r>
+        <w:lastRenderedPageBreak/>
         <w:t xml:space="preserve">While I have mainly focused on discussing pattern matching on types you can also pattern match on input data such as numbers or characters. </w:t>
       </w:r>
       <w:r>
@@ -5438,58 +5467,109 @@
       </w:r>
     </w:p>
     <w:p>
+      <w:r>
+        <w:t>Java does not currently support pattern matching, with the closest available option to a developer being via the use of a switch statement, but this is extremely limited as it only allows for the switch choice to be based on an integer input, with this being extremely simple implementation in comparison to Scala’s ability to pattern match on case classes and abstract data types.</w:t>
+      </w:r>
+    </w:p>
+    <w:p>
       <w:pPr>
         <w:pStyle w:val="Heading2"/>
       </w:pPr>
-      <w:bookmarkStart w:id="16" w:name="_Toc444174677"/>
+      <w:bookmarkStart w:id="15" w:name="_Toc447160739"/>
       <w:r>
         <w:t>Option</w:t>
       </w:r>
       <w:r>
         <w:t>s</w:t>
       </w:r>
+      <w:bookmarkEnd w:id="15"/>
+    </w:p>
+    <w:p>
+      <w:r>
+        <w:t>One useful feature of the Scala programming language is the use of Option types.</w:t>
+      </w:r>
+      <w:r>
+        <w:t xml:space="preserve"> This feature works in a similar way to Haskell’s Maybe Monad resulting in the removal of the null pointer exception from occurring. </w:t>
+      </w:r>
+    </w:p>
+    <w:p>
+      <w:r>
+        <w:t xml:space="preserve">This is a common exception that often occurs in Java program development when an unexpected null is returned when data is required. As returning null values are heavily incorporated into Java programs, this approach has carried over into Android application development and has created the same issue for Android developers. </w:t>
+      </w:r>
+    </w:p>
+    <w:p>
+      <w:r>
+        <w:t>Scala excludes null values and instead implements the Option type. The Option type allows for the possibility of some data to be return or none. This approach generally results in less error prone code being written that has null pointer exceptions appearing unexpectedly.</w:t>
+      </w:r>
+      <w:r>
+        <w:t xml:space="preserve"> It also removes the need for try/catch blocks, with this resulting in cleaner code.</w:t>
+      </w:r>
+    </w:p>
+    <w:p>
+      <w:r>
+        <w:t xml:space="preserve">As of Java 8 option types are available in the Java language as well.  They generally work in a similar way to Scala Options, but one of their failings is that they don’t force the developer to ensure there is a procedure in place in the event of </w:t>
+      </w:r>
+      <w:r>
+        <w:t xml:space="preserve">no data being return, with this result in an exception being thrown. </w:t>
+      </w:r>
+    </w:p>
+    <w:p>
+      <w:pPr>
+        <w:pStyle w:val="Heading2"/>
+      </w:pPr>
+      <w:bookmarkStart w:id="16" w:name="_Toc447160740"/>
+      <w:r>
+        <w:t>Futures and Promises</w:t>
+      </w:r>
       <w:bookmarkEnd w:id="16"/>
-    </w:p>
-    <w:p>
-      <w:r>
-        <w:t>One useful feature of the Scala programming language is the use of Option types.</w:t>
-      </w:r>
-      <w:r>
-        <w:t xml:space="preserve"> This feature works in a similar way to Haskell’s Maybe Monad resulting in the removal of the null pointer exception from occurring. </w:t>
-      </w:r>
-    </w:p>
-    <w:p>
-      <w:r>
-        <w:t xml:space="preserve">This is a common exception that often occurs in Java program development when an unexpected null is returned when data is required. As returning null values are heavily incorporated into Java programs, this approach has carried over into Android application development and has created the same issue for Android developers. </w:t>
-      </w:r>
-    </w:p>
-    <w:p>
+      <w:r>
+        <w:t xml:space="preserve"> </w:t>
+      </w:r>
+    </w:p>
+    <w:p/>
+    <w:p>
+      <w:r>
+        <w:t xml:space="preserve">One interesting piece of functionality provided by the Scala language is the use of futures. A Scala future is a non-blocking piece of data that has yet to be determined. By stating that a value is a future, the program can continue to operate until the value is actually needed. By using futures the code is non-blocking as it isn’t required to wait for the value to be resolved until it is absolutely needed. </w:t>
+      </w:r>
+    </w:p>
+    <w:p>
+      <w:r>
+        <w:t xml:space="preserve">Futures and promises in Scala allow for the developer to create non-blocking code. While Java does also feature futures, again they feature a more verbose approach than Scala and when retrieving the data can often result in the program blocking while waiting for the data to be returned. </w:t>
+      </w:r>
+    </w:p>
+    <w:p>
+      <w:r>
+        <w:t xml:space="preserve">Scala on the other hand allows the developer to firstly define the code to be executed by the future and to then explicit state the successful execution result and the failed execution result. </w:t>
+      </w:r>
+    </w:p>
+    <w:p>
+      <w:r>
+        <w:t xml:space="preserve">Futures and promises in Scala can be combined in an interesting fashion to create non-blocking code. The network connection for the test case, which if written in Java would commonly require a class to implement asyntask </w:t>
+      </w:r>
+      <w:r>
+        <w:t xml:space="preserve">to ensure the UI thread isn’t blocked while network related tasks are </w:t>
+      </w:r>
       <w:r>
         <w:lastRenderedPageBreak/>
-        <w:t>Scala excludes null values and instead implements the Option type. The Option type allows for the possibility of some data to be return or none. This approach generally results in less error prone code being written that has null pointer exceptions appearing unexpectedly.</w:t>
-      </w:r>
-      <w:r>
-        <w:t xml:space="preserve"> It also removes the need for try/catch blocks, with this resulting in cleaner code.</w:t>
-      </w:r>
-    </w:p>
-    <w:p>
-      <w:r>
-        <w:t xml:space="preserve">As of Java 8 option types are available in the Java language as well.  They generally work in a similar way to Scala Options, but one of their failings is that they don’t force the developer to ensure there is a procedure in place in the event of </w:t>
-      </w:r>
-      <w:r>
-        <w:t xml:space="preserve">no data being return, with this result in an exception being thrown. </w:t>
+        <w:t>executed can be excluded completely from am android application in place of using futures and promises.</w:t>
+      </w:r>
+    </w:p>
+    <w:p>
+      <w:r>
+        <w:t xml:space="preserve">Examples of this can be seen in the test case where network related tasks were required. Rather than creating </w:t>
+      </w:r>
+      <w:r>
+        <w:t xml:space="preserve">an inner class that implements callable to return a value and then using the get method to retrieve this value which may result in blocking while the task is completed, by using futures and promises the tasks was executed and if successful the required  </w:t>
+      </w:r>
+      <w:r>
+        <w:t>result returns only when it has been successfully executed, resulting in no blocking taking place.</w:t>
       </w:r>
     </w:p>
     <w:p>
       <w:pPr>
         <w:pStyle w:val="Heading2"/>
       </w:pPr>
-    </w:p>
-    <w:p>
-      <w:pPr>
-        <w:pStyle w:val="Heading2"/>
-      </w:pPr>
-      <w:bookmarkStart w:id="17" w:name="_Toc444174678"/>
+      <w:bookmarkStart w:id="17" w:name="_Toc447160741"/>
       <w:r>
         <w:t>Implicit conversion</w:t>
       </w:r>
@@ -5520,6 +5600,7 @@
       <w:bookmarkStart w:id="35" w:name="_Toc444171872"/>
       <w:bookmarkStart w:id="36" w:name="_Toc444173039"/>
       <w:bookmarkStart w:id="37" w:name="_Toc444174679"/>
+      <w:bookmarkStart w:id="38" w:name="_Toc447160742"/>
       <w:r>
         <w:rPr>
           <w:noProof/>
@@ -5541,7 +5622,7 @@
                     <pic:cNvPicPr/>
                   </pic:nvPicPr>
                   <pic:blipFill>
-                    <a:blip r:embed="rId13"/>
+                    <a:blip r:embed="rId14"/>
                     <a:stretch>
                       <a:fillRect/>
                     </a:stretch>
@@ -5581,6 +5662,7 @@
       <w:bookmarkEnd w:id="35"/>
       <w:bookmarkEnd w:id="36"/>
       <w:bookmarkEnd w:id="37"/>
+      <w:bookmarkEnd w:id="38"/>
     </w:p>
     <w:p>
       <w:pPr>
@@ -5618,7 +5700,7 @@
                     <pic:cNvPicPr/>
                   </pic:nvPicPr>
                   <pic:blipFill>
-                    <a:blip r:embed="rId14"/>
+                    <a:blip r:embed="rId15"/>
                     <a:stretch>
                       <a:fillRect/>
                     </a:stretch>
@@ -5781,7 +5863,6 @@
           <w:noProof/>
           <w:lang w:eastAsia="en-GB"/>
         </w:rPr>
-        <w:lastRenderedPageBreak/>
         <w:drawing>
           <wp:inline distT="0" distB="0" distL="0" distR="0" wp14:anchorId="60D125D2" wp14:editId="174E8A1C">
             <wp:extent cx="3324225" cy="838200"/>
@@ -5798,7 +5879,7 @@
                     <pic:cNvPicPr/>
                   </pic:nvPicPr>
                   <pic:blipFill>
-                    <a:blip r:embed="rId15"/>
+                    <a:blip r:embed="rId16"/>
                     <a:stretch>
                       <a:fillRect/>
                     </a:stretch>
@@ -5824,6 +5905,7 @@
         <w:jc w:val="both"/>
       </w:pPr>
       <w:r>
+        <w:lastRenderedPageBreak/>
         <w:t xml:space="preserve">As you can now see all we need to do now when we want to define </w:t>
       </w:r>
       <w:r>
@@ -5846,11 +5928,11 @@
       <w:pPr>
         <w:pStyle w:val="Heading2"/>
       </w:pPr>
-      <w:bookmarkStart w:id="38" w:name="_Toc444174680"/>
+      <w:bookmarkStart w:id="39" w:name="_Toc447160743"/>
       <w:r>
         <w:t>Traits</w:t>
       </w:r>
-      <w:bookmarkEnd w:id="38"/>
+      <w:bookmarkEnd w:id="39"/>
     </w:p>
     <w:p>
       <w:pPr>
@@ -5895,15 +5977,7 @@
         <w:t xml:space="preserve"> by incorporating interfaces and having to write the concrete methods in each class including that interface. This highlights the verbose nature of Java as a concrete implementation of the interface</w:t>
       </w:r>
       <w:r>
-        <w:t xml:space="preserve"> needs to be coded whenever a class implements them.  Scala </w:t>
-      </w:r>
-      <w:proofErr w:type="gramStart"/>
-      <w:r>
-        <w:t>traits  allow</w:t>
-      </w:r>
-      <w:proofErr w:type="gramEnd"/>
-      <w:r>
-        <w:t xml:space="preserve"> for a concrete method implementation to be defined and utilized wherever needed.</w:t>
+        <w:t xml:space="preserve"> needs to be coded whenever a class implements them.  Scala traits  allow for a concrete method implementation to be defined and utilized wherever needed.</w:t>
       </w:r>
     </w:p>
     <w:p>
@@ -5981,6 +6055,14 @@
       </w:r>
       <w:r>
         <w:t xml:space="preserve"> consider when including multiple traits in a class. </w:t>
+      </w:r>
+    </w:p>
+    <w:p>
+      <w:pPr>
+        <w:jc w:val="both"/>
+      </w:pPr>
+      <w:r>
+        <w:t>It should be stated that in Java 8, which is not currently supported on Android, that interfaces do now allow for concrete method implementations for the methods contained inside that interface but they still do not allow for global variables, unlike Scala traits which allow for trait wide global variables to be assigned to a trait. This is a positive step forwards for Java in reducing the amount of code required when using an interfaced, but it is not currently common practice when developing Android applications in Java.</w:t>
       </w:r>
     </w:p>
     <w:p>
@@ -6005,7 +6087,7 @@
                     <pic:cNvPicPr/>
                   </pic:nvPicPr>
                   <pic:blipFill>
-                    <a:blip r:embed="rId16"/>
+                    <a:blip r:embed="rId17"/>
                     <a:stretch>
                       <a:fillRect/>
                     </a:stretch>
@@ -6028,11 +6110,11 @@
     </w:p>
     <w:p>
       <w:r>
-        <w:t xml:space="preserve">As you can see I have now removed the implicit button click function and placed it inside its own trait. This means that even though I no longer have this method inside the class displayed below, I can still attach this to the buttons contained inside this class because I have included the onClickTrait. This approach would be impossible to implement in Java because you could only extend </w:t>
+        <w:t xml:space="preserve">As you can see I have now removed the implicit button click function and placed it inside its own trait. This means that even though I no longer have this method inside the class displayed below, I </w:t>
       </w:r>
       <w:r>
         <w:lastRenderedPageBreak/>
-        <w:t>one class and would be forced to write an interface without the concrete implementation of the functionality, with this forcing you to then write that functionality inside any class that uses the interface.</w:t>
+        <w:t>can still attach this to the buttons contained inside this class because I have included the onClickTrait. This approach would be impossible to implement in Java because you could only extend one class and would be forced to write an interface without the concrete implementation of the functionality, with this forcing you to then write that functionality inside any class that uses the interface.</w:t>
       </w:r>
     </w:p>
     <w:p>
@@ -6057,7 +6139,7 @@
                     <pic:cNvPicPr/>
                   </pic:nvPicPr>
                   <pic:blipFill>
-                    <a:blip r:embed="rId17"/>
+                    <a:blip r:embed="rId18"/>
                     <a:stretch>
                       <a:fillRect/>
                     </a:stretch>
@@ -6082,116 +6164,85 @@
       <w:pPr>
         <w:pStyle w:val="Heading2"/>
       </w:pPr>
+      <w:bookmarkStart w:id="40" w:name="_Toc447160744"/>
+      <w:r>
+        <w:t xml:space="preserve">The </w:t>
+      </w:r>
+      <w:r>
+        <w:t>Akka Actor Model</w:t>
+      </w:r>
+      <w:bookmarkEnd w:id="40"/>
       <w:r>
         <w:t xml:space="preserve"> </w:t>
       </w:r>
-      <w:bookmarkStart w:id="39" w:name="_Toc444174681"/>
-      <w:r>
-        <w:t>Futures</w:t>
-      </w:r>
-      <w:bookmarkEnd w:id="39"/>
+    </w:p>
+    <w:p/>
+    <w:p>
+      <w:r>
+        <w:t xml:space="preserve">While languages like Java feature thread-based concurrency Scala omits this approach in favour of the actor-based concurrency system.  One of the major drawbacks of using mutable state and thead-based concurrency is that the developer has to spend large amounts of time reasoning about how to reduce issue such as deadlock or thread starvation from occurring. </w:t>
+      </w:r>
+    </w:p>
+    <w:p>
+      <w:r>
+        <w:t xml:space="preserve">By using the actor model approach to concurrency Scala allows the developer to write concurrent, non-blocking programs. The actor model features actors that carry out some predefined functionality. The actors each have </w:t>
+      </w:r>
+      <w:r>
+        <w:t>an</w:t>
+      </w:r>
+      <w:r>
+        <w:t xml:space="preserve"> inbox of received messages and process these messages sequentially. </w:t>
+      </w:r>
+    </w:p>
+    <w:p>
+      <w:r>
+        <w:t xml:space="preserve">An actor has one main function that needs to be overridden. This function is the receive function which handles </w:t>
+      </w:r>
+      <w:r>
+        <w:t xml:space="preserve">how the actor response to different messages. Combined with case classes this is a powerful system for handling concurrency. </w:t>
+      </w:r>
+    </w:p>
+    <w:p>
+      <w:pPr>
+        <w:pStyle w:val="Heading2"/>
+      </w:pPr>
+      <w:bookmarkStart w:id="41" w:name="_Toc447160745"/>
+      <w:r>
+        <w:t>Akka Remote</w:t>
+      </w:r>
+      <w:bookmarkEnd w:id="41"/>
+    </w:p>
+    <w:p/>
+    <w:p>
+      <w:r>
+        <w:t xml:space="preserve">The Akka framework allows actors to be remotely distributed across multiple physical locations via the use of remote actors in a peer-to-peer fashion. </w:t>
+      </w:r>
+      <w:r>
+        <w:t xml:space="preserve">This is one of the more complicated aspects to setup on Android as it requires merging multiple Akka JAR file reference configurations into a single </w:t>
+      </w:r>
+      <w:r>
+        <w:t xml:space="preserve">configuration </w:t>
+      </w:r>
+      <w:r>
+        <w:t>file.</w:t>
+      </w:r>
       <w:r>
         <w:t xml:space="preserve"> </w:t>
       </w:r>
     </w:p>
     <w:p>
       <w:r>
-        <w:t xml:space="preserve">One interesting piece of functionality provided by the Scala language is the use of futures. A Scala future is a non-blocking piece of data that has yet to be determined. By stating that a value is a future, the program can continue to operate until the value is actually needed. By using futures the code is non-blocking as it isn’t required to wait for the value to be resolved until it is absolutely needed. </w:t>
-      </w:r>
-    </w:p>
-    <w:p>
-      <w:pPr>
-        <w:pStyle w:val="Heading2"/>
-      </w:pPr>
-      <w:bookmarkStart w:id="40" w:name="_Toc444174682"/>
-      <w:r>
-        <w:t>Promises</w:t>
-      </w:r>
-      <w:bookmarkEnd w:id="40"/>
-    </w:p>
-    <w:p>
-      <w:pPr>
-        <w:pStyle w:val="Heading2"/>
-      </w:pPr>
-      <w:bookmarkStart w:id="41" w:name="_Toc444174683"/>
-      <w:r>
-        <w:t>The Actor Model</w:t>
-      </w:r>
-      <w:bookmarkEnd w:id="41"/>
-      <w:r>
-        <w:t xml:space="preserve"> </w:t>
-      </w:r>
-    </w:p>
-    <w:p/>
-    <w:p>
-      <w:r>
-        <w:t xml:space="preserve">While languages like Java feature thread-based concurrency Scala omits this approach in favour of the actor-based concurrency system.  One of the major drawbacks of using mutable state and </w:t>
-      </w:r>
-      <w:proofErr w:type="spellStart"/>
-      <w:r>
-        <w:t>thead</w:t>
-      </w:r>
-      <w:proofErr w:type="spellEnd"/>
-      <w:r>
-        <w:t xml:space="preserve">-based concurrency is that the developer has to spend large amounts of time reasoning about how to reduce issue such as deadlock or thread starvation from occurring. </w:t>
-      </w:r>
-    </w:p>
-    <w:p>
-      <w:r>
-        <w:t xml:space="preserve">By using the actor model approach to concurrency Scala allows the developer to write concurrent, non-blocking programs. The actor model features actors that carry out some predefined functionality. The actors each have </w:t>
-      </w:r>
-      <w:r>
-        <w:t>an</w:t>
-      </w:r>
-      <w:r>
-        <w:t xml:space="preserve"> inbox of received messages and process these messages sequentially. </w:t>
-      </w:r>
-    </w:p>
-    <w:p>
-      <w:r>
-        <w:t xml:space="preserve">An actor has one main function that needs to be overridden. This function is the receive function which handles </w:t>
-      </w:r>
-      <w:r>
-        <w:t xml:space="preserve">how the actor response to different messages. Combined with case classes this is a powerful system for handling concurrency. </w:t>
-      </w:r>
-    </w:p>
-    <w:p>
-      <w:pPr>
-        <w:pStyle w:val="Heading2"/>
-      </w:pPr>
-      <w:bookmarkStart w:id="42" w:name="_Toc444174684"/>
-      <w:r>
-        <w:t>Akka Remote</w:t>
+        <w:t xml:space="preserve">While attempting to implement Akka remote in the test case it was an unsuccessful venture as it is simply not a good fit in its current state for android development. In the future this may change as the benefits of the actor model are apparent, but the amount of effort required by the developer to correctly configure this approach could be consider a waste of time as it requires a fair amount of effort to configure when arguably it is not the most suitable means of enabling a connection between two devices. </w:t>
+      </w:r>
+    </w:p>
+    <w:p>
+      <w:pPr>
+        <w:pStyle w:val="Heading1"/>
+      </w:pPr>
+      <w:bookmarkStart w:id="42" w:name="_Toc447160746"/>
+      <w:r>
+        <w:t>Scala Type System</w:t>
       </w:r>
       <w:bookmarkEnd w:id="42"/>
-    </w:p>
-    <w:p/>
-    <w:p>
-      <w:r>
-        <w:t xml:space="preserve">The Akka framework allows actors to be remotely distributed across multiple physical locations via the use of remote actors in a peer-to-peer fashion. </w:t>
-      </w:r>
-      <w:r>
-        <w:t xml:space="preserve">This is one of the more complicated aspects to setup on Android as it requires merging multiple Akka JAR file reference configurations into a single </w:t>
-      </w:r>
-      <w:r>
-        <w:t xml:space="preserve">configuration </w:t>
-      </w:r>
-      <w:r>
-        <w:t>file.</w:t>
-      </w:r>
-      <w:r>
-        <w:t xml:space="preserve"> </w:t>
-      </w:r>
-    </w:p>
-    <w:p>
-      <w:pPr>
-        <w:pStyle w:val="Heading1"/>
-      </w:pPr>
-      <w:bookmarkStart w:id="43" w:name="_Toc444174685"/>
-      <w:r>
-        <w:t>Scala Type System</w:t>
-      </w:r>
-      <w:bookmarkEnd w:id="43"/>
     </w:p>
     <w:p/>
     <w:p>
@@ -6249,21 +6300,18 @@
         <w:t>The java type system is built around everything being a class and even in Java 8 no fundamental change has taken place to this idea.  Take for example the lambda function, while on the surface it looks like you are just defining a function that is executed, in reality this code is converted into</w:t>
       </w:r>
       <w:r>
-        <w:t xml:space="preserve"> a class before being executed. [</w:t>
-      </w:r>
-      <w:r>
-        <w:rPr>
-          <w:color w:val="FF0000"/>
-        </w:rPr>
-        <w:t>1</w:t>
-      </w:r>
-      <w:r>
-        <w:t>]</w:t>
-      </w:r>
-    </w:p>
-    <w:p>
-      <w:r>
-        <w:t>Scala has a much bigger and richer type system than Java. Scala provides a truly flexible type system that has much greater depth than Java and allows a skilled developer to create code of a much higher quality than Java. Some of the features of the Scala type system are listed below.</w:t>
+        <w:t xml:space="preserve"> a class before being executed. </w:t>
+      </w:r>
+    </w:p>
+    <w:p>
+      <w:r>
+        <w:t xml:space="preserve">Scala has a much bigger and richer type system than Java. Scala provides a truly flexible type system that has much greater depth than Java and allows a skilled developer to create code of a much higher quality than Java. </w:t>
+      </w:r>
+      <w:r>
+        <w:t xml:space="preserve">While Java does implement many of the same type system features as Scala they are implemented in a verbose manner and have been added on top of the language  longer after its initial design period, with this meaning that while it does support these type related features they are often </w:t>
+      </w:r>
+      <w:r>
+        <w:t>Some of the features of the Scala type system are listed below.</w:t>
       </w:r>
     </w:p>
     <w:p>
@@ -6287,7 +6335,7 @@
         </w:numPr>
       </w:pPr>
       <w:r>
-        <w:t>View Bound Type</w:t>
+        <w:t>Generics</w:t>
       </w:r>
     </w:p>
     <w:p>
@@ -6299,7 +6347,7 @@
         </w:numPr>
       </w:pPr>
       <w:r>
-        <w:t xml:space="preserve">Variance Annotation </w:t>
+        <w:t>View Bound Type</w:t>
       </w:r>
     </w:p>
     <w:p>
@@ -6311,7 +6359,7 @@
         </w:numPr>
       </w:pPr>
       <w:r>
-        <w:t>Partial Application</w:t>
+        <w:t xml:space="preserve">Variance Annotation </w:t>
       </w:r>
     </w:p>
     <w:p>
@@ -6323,7 +6371,7 @@
         </w:numPr>
       </w:pPr>
       <w:r>
-        <w:t>Type Inference</w:t>
+        <w:t>Partial Application</w:t>
       </w:r>
     </w:p>
     <w:p>
@@ -6335,7 +6383,7 @@
         </w:numPr>
       </w:pPr>
       <w:r>
-        <w:t xml:space="preserve">Type Functions </w:t>
+        <w:t>Type Inference</w:t>
       </w:r>
     </w:p>
     <w:p>
@@ -6347,7 +6395,7 @@
         </w:numPr>
       </w:pPr>
       <w:r>
-        <w:t>Higher Kinded Types</w:t>
+        <w:t xml:space="preserve">Type Functions </w:t>
       </w:r>
     </w:p>
     <w:p>
@@ -6359,6 +6407,18 @@
         </w:numPr>
       </w:pPr>
       <w:r>
+        <w:t>Higher Kinded Types</w:t>
+      </w:r>
+    </w:p>
+    <w:p>
+      <w:pPr>
+        <w:pStyle w:val="ListParagraph"/>
+        <w:numPr>
+          <w:ilvl w:val="0"/>
+          <w:numId w:val="5"/>
+        </w:numPr>
+      </w:pPr>
+      <w:r>
         <w:t xml:space="preserve">Operator Overloading </w:t>
       </w:r>
     </w:p>
@@ -6366,11 +6426,11 @@
       <w:pPr>
         <w:pStyle w:val="Heading2"/>
       </w:pPr>
-      <w:bookmarkStart w:id="44" w:name="_Toc444174686"/>
+      <w:bookmarkStart w:id="43" w:name="_Toc447160747"/>
       <w:r>
         <w:t>Implicit Definitions</w:t>
       </w:r>
-      <w:bookmarkEnd w:id="44"/>
+      <w:bookmarkEnd w:id="43"/>
     </w:p>
     <w:p>
       <w:pPr>
@@ -6397,7 +6457,7 @@
                     <pic:cNvPicPr/>
                   </pic:nvPicPr>
                   <pic:blipFill>
-                    <a:blip r:embed="rId18"/>
+                    <a:blip r:embed="rId19"/>
                     <a:stretch>
                       <a:fillRect/>
                     </a:stretch>
@@ -6420,53 +6480,13 @@
     </w:p>
     <w:p>
       <w:pPr>
-        <w:pStyle w:val="Heading2"/>
-      </w:pPr>
-      <w:bookmarkStart w:id="45" w:name="_Toc444174687"/>
-      <w:r>
-        <w:t>Variance Annotation</w:t>
-      </w:r>
-      <w:bookmarkEnd w:id="45"/>
-    </w:p>
-    <w:p>
-      <w:r>
-        <w:t xml:space="preserve">Scala features declaration-site variance, with this meaning that the variance of a type is stated in the type parameter. For example, we have an input of type [T], in the type signature for this type we want to state that any input of type [T] is a subclass of type [C]. Using Scala declaration-site variance we can then explicitly state that type [T] is a subset of type [C] by adding a plus symbol. So now when stating the input of this function is [T] the developer would write [T+]. </w:t>
-      </w:r>
-      <w:r>
-        <w:t xml:space="preserve"> This means that any input of type [T], is a subclass of t</w:t>
-      </w:r>
-    </w:p>
-    <w:p>
-      <w:pPr>
-        <w:pStyle w:val="Heading2"/>
-      </w:pPr>
-      <w:bookmarkStart w:id="46" w:name="_Toc444174688"/>
-      <w:r>
-        <w:t>Bounded Types</w:t>
-      </w:r>
-      <w:bookmarkEnd w:id="46"/>
-    </w:p>
-    <w:p>
-      <w:r>
-        <w:t xml:space="preserve">In Scala using bounded types a type can be specified as having some relation to another type. For example we have type A and type B. Using bounded types the developer can specify to the compiler that there is a relationship between type A and type B. This allows functions to have a certain type as an input, but then treat that input as if it is a different type to the input type. </w:t>
-      </w:r>
-    </w:p>
-    <w:p>
-      <w:r>
-        <w:lastRenderedPageBreak/>
-        <w:t xml:space="preserve">This relationship between two types can be expressed using the symbol &lt;: for upper type bounds and </w:t>
-      </w:r>
-      <w:r>
-        <w:t xml:space="preserve">&gt;: for lower type bounds. While this might seem like a simplified method of expressing relationships between two types, it is in fact a flexible and powerful tool for declaring relationships between types in the function parameters. So for example, if the developer needs to state the relationship is that the function input type A is related in some way to type B, then the developer can simply write in the function parameters as A &lt;: B. This means that when providing the function with its input it can receive an input of type A, but treat it as if it’s an input of type B. </w:t>
-      </w:r>
-    </w:p>
-    <w:p>
-      <w:r>
-        <w:t>Bounded types in this manner are how Scala provides it’s interoperability with Java. Using bounded types the Scala compiler can treat Java classes and code as if it is Scala code.</w:t>
-      </w:r>
-      <w:r>
-        <w:t xml:space="preserve"> When applying the example given to Java and Scala classes how works becomes clearer. By stating that the input type is type A, in this case a Java class, and then stating the relationship is &lt;: to B</w:t>
-      </w:r>
+        <w:pStyle w:val="Heading1"/>
+      </w:pPr>
+      <w:bookmarkStart w:id="44" w:name="_Toc447160748"/>
+      <w:r>
+        <w:t>Generics</w:t>
+      </w:r>
+      <w:bookmarkEnd w:id="44"/>
     </w:p>
     <w:p/>
     <w:p/>
@@ -6474,7 +6494,62 @@
       <w:pPr>
         <w:pStyle w:val="Heading2"/>
       </w:pPr>
-      <w:bookmarkStart w:id="47" w:name="_Toc444174689"/>
+      <w:bookmarkStart w:id="45" w:name="_Toc447160749"/>
+      <w:r>
+        <w:t>Variance Annotation</w:t>
+      </w:r>
+      <w:bookmarkEnd w:id="45"/>
+    </w:p>
+    <w:p>
+      <w:r>
+        <w:t xml:space="preserve">Scala features declaration-site variance, with this meaning that the variance of a type is stated in the type parameter. For example, we have an input of type [T], in the type signature for this type we want to state that any input of type [T] is a subclass of type [C]. Using Scala declaration-site variance </w:t>
+      </w:r>
+      <w:r>
+        <w:lastRenderedPageBreak/>
+        <w:t xml:space="preserve">we can then explicitly state that type [T] is a subset of type [C] by adding a plus symbol. So now when stating the input of this function is [T] the developer would write [T+]. </w:t>
+      </w:r>
+      <w:r>
+        <w:t xml:space="preserve"> This means that any input of type [T], is a subclass of t</w:t>
+      </w:r>
+    </w:p>
+    <w:p>
+      <w:pPr>
+        <w:pStyle w:val="Heading2"/>
+      </w:pPr>
+      <w:bookmarkStart w:id="46" w:name="_Toc447160750"/>
+      <w:r>
+        <w:t>Bounded Types</w:t>
+      </w:r>
+      <w:bookmarkEnd w:id="46"/>
+    </w:p>
+    <w:p>
+      <w:r>
+        <w:t xml:space="preserve">In Scala using bounded types a type can be specified as having some relation to another type. For example we have type A and type B. Using bounded types the developer can specify to the compiler that there is a relationship between type A and type B. This allows functions to have a certain type as an input, but then treat that input as if it is a different type to the input type. </w:t>
+      </w:r>
+    </w:p>
+    <w:p>
+      <w:r>
+        <w:t xml:space="preserve">This relationship between two types can be expressed using the symbol &lt;: for upper type bounds and </w:t>
+      </w:r>
+      <w:r>
+        <w:t xml:space="preserve">&gt;: for lower type bounds. While this might seem like a simplified method of expressing relationships between two types, it is in fact a flexible and powerful tool for declaring relationships between types in the function parameters. So for example, if the developer needs to state the relationship is that the function input type A is related in some way to type B, then the developer can simply write in the function parameters as A &lt;: B. This means that when providing the function with its input it can receive an input of type A, but treat it as if it’s an input of type B. </w:t>
+      </w:r>
+    </w:p>
+    <w:p>
+      <w:r>
+        <w:t>Bounded types in this manner are how Scala provides it’s interoperability with Java. Using bounded types the Scala compiler can treat Java classes and code as if it is Scala code.</w:t>
+      </w:r>
+      <w:r>
+        <w:t xml:space="preserve"> When applying the example given to Java and Scala classes how works becomes clearer. By stating that the input type is type A, in this case a Java class, and then stating the relationship is &lt;: to B</w:t>
+      </w:r>
+    </w:p>
+    <w:p/>
+    <w:p/>
+    <w:p>
+      <w:pPr>
+        <w:pStyle w:val="Heading2"/>
+      </w:pPr>
+      <w:bookmarkStart w:id="47" w:name="_Toc447160751"/>
       <w:r>
         <w:t>Partial Application</w:t>
       </w:r>
@@ -6505,7 +6580,7 @@
                     <pic:cNvPicPr/>
                   </pic:nvPicPr>
                   <pic:blipFill>
-                    <a:blip r:embed="rId19"/>
+                    <a:blip r:embed="rId20"/>
                     <a:stretch>
                       <a:fillRect/>
                     </a:stretch>
@@ -6551,7 +6626,7 @@
                     <pic:cNvPicPr/>
                   </pic:nvPicPr>
                   <pic:blipFill>
-                    <a:blip r:embed="rId20"/>
+                    <a:blip r:embed="rId21"/>
                     <a:stretch>
                       <a:fillRect/>
                     </a:stretch>
@@ -6581,7 +6656,7 @@
       <w:pPr>
         <w:pStyle w:val="Heading2"/>
       </w:pPr>
-      <w:bookmarkStart w:id="48" w:name="_Toc444174690"/>
+      <w:bookmarkStart w:id="48" w:name="_Toc447160752"/>
       <w:r>
         <w:t>Type Inference</w:t>
       </w:r>
@@ -6602,28 +6677,14 @@
       </w:r>
     </w:p>
     <w:p>
-      <w:proofErr w:type="gramStart"/>
-      <w:r>
-        <w:t>Val  x</w:t>
-      </w:r>
-      <w:proofErr w:type="gramEnd"/>
-      <w:r>
-        <w:t xml:space="preserve"> = “String” </w:t>
-      </w:r>
-    </w:p>
-    <w:p>
-      <w:r>
-        <w:t xml:space="preserve">String </w:t>
-      </w:r>
-      <w:proofErr w:type="spellStart"/>
-      <w:proofErr w:type="gramStart"/>
-      <w:r>
-        <w:t>str</w:t>
-      </w:r>
-      <w:proofErr w:type="spellEnd"/>
-      <w:proofErr w:type="gramEnd"/>
-      <w:r>
-        <w:t xml:space="preserve"> = “String”;</w:t>
+      <w:r>
+        <w:t xml:space="preserve">Val  x = “String” </w:t>
+      </w:r>
+    </w:p>
+    <w:p>
+      <w:r>
+        <w:lastRenderedPageBreak/>
+        <w:t>String str = “String”;</w:t>
       </w:r>
     </w:p>
     <w:p>
@@ -6643,7 +6704,7 @@
       <w:pPr>
         <w:pStyle w:val="Heading2"/>
       </w:pPr>
-      <w:bookmarkStart w:id="49" w:name="_Toc444174691"/>
+      <w:bookmarkStart w:id="49" w:name="_Toc447160753"/>
       <w:r>
         <w:t>Type Functions</w:t>
       </w:r>
@@ -6652,7 +6713,6 @@
     <w:p/>
     <w:p>
       <w:r>
-        <w:lastRenderedPageBreak/>
         <w:t>When defining a type signature in Scala, we often see functions being passed as type parameters. One useful feature of the Scala type system is that the developer can actually define the function as a type and then when declaring a type parameter that is actually a function, the predefined function can be passed as the input. This is useful when multiple functions take the same function as a type parameter, as this function only needs to be defined once and can then be passed around to whatever input requires it.</w:t>
       </w:r>
     </w:p>
@@ -6660,7 +6720,7 @@
       <w:pPr>
         <w:pStyle w:val="Heading2"/>
       </w:pPr>
-      <w:bookmarkStart w:id="50" w:name="_Toc444174692"/>
+      <w:bookmarkStart w:id="50" w:name="_Toc447160754"/>
       <w:r>
         <w:t>Higher Kinded Types</w:t>
       </w:r>
@@ -6673,7 +6733,7 @@
       <w:pPr>
         <w:pStyle w:val="Heading2"/>
       </w:pPr>
-      <w:bookmarkStart w:id="51" w:name="_Toc444174693"/>
+      <w:bookmarkStart w:id="51" w:name="_Toc447160755"/>
       <w:r>
         <w:t>Operator Overloading</w:t>
       </w:r>
@@ -6709,8 +6769,9 @@
       <w:pPr>
         <w:pStyle w:val="Heading1"/>
       </w:pPr>
-      <w:bookmarkStart w:id="52" w:name="_Toc444174694"/>
-      <w:r>
+      <w:bookmarkStart w:id="52" w:name="_Toc447160756"/>
+      <w:r>
+        <w:lastRenderedPageBreak/>
         <w:t>Kotlin</w:t>
       </w:r>
       <w:bookmarkEnd w:id="52"/>
@@ -6743,235 +6804,220 @@
         <w:t>Jet Brains</w:t>
       </w:r>
       <w:r>
-        <w:t xml:space="preserve"> the creators of Intellij IDEA IDE. It is another language that runs on the Java Virtual </w:t>
+        <w:t xml:space="preserve"> the creators of Intellij IDEA IDE. It is another language that runs on the Java Virtual Machine</w:t>
+      </w:r>
+      <w:r>
+        <w:t>.</w:t>
+      </w:r>
+      <w:r>
+        <w:t xml:space="preserve"> This development is extremely important as not only do JetBrains offer easy integrations with their IDE and Kotlin, but also because Kotlin implements many features found in Scala, the language syntax offers a similar level of expressiveness.</w:t>
+      </w:r>
+    </w:p>
+    <w:p>
+      <w:r>
+        <w:t>While still being a relatively new language, having only just released version 1.0, it is an extremely interesting development. Kotlin is a language with similarities to Scala and could be considered Androids answer to Apple’s Swift language. Both language share a syntactic similarity with Scala</w:t>
+      </w:r>
+      <w:r>
+        <w:t xml:space="preserve"> and implement a large number of the features found in Scala</w:t>
+      </w:r>
+      <w:r>
+        <w:t xml:space="preserve">.  </w:t>
+      </w:r>
+    </w:p>
+    <w:p>
+      <w:r>
+        <w:t>One of the more important aspects of this development is that Android Studio is based on Intellij IDEA IDE. The reason this is important is that Jet Brains are providing as easy integration as possible with their IDE and Kotlin. One of the biggest barriers to using Scala on Android is the lack of support from Google, with this requiring the developer to spend time tweaking the project structure to support the use of Scala on Android.</w:t>
+      </w:r>
+    </w:p>
+    <w:p>
+      <w:pPr>
+        <w:pStyle w:val="Heading2"/>
+      </w:pPr>
+      <w:bookmarkStart w:id="53" w:name="_Toc447160757"/>
+      <w:r>
+        <w:t>Comparison with Scala</w:t>
+      </w:r>
+      <w:bookmarkEnd w:id="53"/>
+    </w:p>
+    <w:p>
+      <w:r>
+        <w:t>As state</w:t>
+      </w:r>
+      <w:r>
+        <w:t>d</w:t>
+      </w:r>
+      <w:r>
+        <w:t xml:space="preserve"> Kotlin</w:t>
+      </w:r>
+      <w:r>
+        <w:t xml:space="preserve"> and </w:t>
+      </w:r>
+      <w:r>
+        <w:t>Swift</w:t>
+      </w:r>
+      <w:r>
+        <w:t xml:space="preserve"> both</w:t>
+      </w:r>
+      <w:r>
+        <w:t xml:space="preserve"> share more than a passing resemblance to Scala, both syntactically and in their type systems. </w:t>
+      </w:r>
+    </w:p>
+    <w:p/>
+    <w:p>
+      <w:pPr>
+        <w:pStyle w:val="Heading2"/>
+      </w:pPr>
+      <w:bookmarkStart w:id="54" w:name="_Toc447160758"/>
+      <w:r>
+        <w:t>Type System</w:t>
+      </w:r>
+      <w:bookmarkEnd w:id="54"/>
+      <w:r>
+        <w:t xml:space="preserve"> </w:t>
+      </w:r>
+    </w:p>
+    <w:p>
+      <w:r>
+        <w:t xml:space="preserve">Its type system, while being expressive, is not as capable as Scala’s type system. This may change in subsequent versions as new features are implemented into the language and others are deprecated. As Kotlin’s type system matures it may reach a similar level of expressiveness as Scala. </w:t>
+      </w:r>
+    </w:p>
+    <w:p>
+      <w:pPr>
+        <w:pStyle w:val="Heading2"/>
+      </w:pPr>
+      <w:bookmarkStart w:id="55" w:name="_Toc447160759"/>
+      <w:r>
+        <w:t>Null Values</w:t>
+      </w:r>
+      <w:bookmarkEnd w:id="55"/>
+    </w:p>
+    <w:p>
+      <w:r>
+        <w:t xml:space="preserve">Kotlin has a different approach to dealing with null values than language likes Scala and Java. </w:t>
+      </w:r>
+      <w:r>
+        <w:t>While Scala features option types for handling values that could be null, this type is simply a wrapper around a value and can still return null values.</w:t>
+      </w:r>
+    </w:p>
+    <w:p>
+      <w:r>
+        <w:t xml:space="preserve"> Kotlin by default doesn’t allow null values to be returned.</w:t>
+      </w:r>
+    </w:p>
+    <w:p>
+      <w:pPr>
+        <w:pStyle w:val="Heading2"/>
+      </w:pPr>
+      <w:bookmarkStart w:id="56" w:name="_Toc447160760"/>
+      <w:r>
+        <w:t>Java Interoperability</w:t>
+      </w:r>
+      <w:bookmarkEnd w:id="56"/>
+      <w:r>
+        <w:t xml:space="preserve"> </w:t>
+      </w:r>
+    </w:p>
+    <w:p>
+      <w:r>
+        <w:t xml:space="preserve">One of the main aims of Kotlin is to provide seamless integration with Java and all its libraries. One interesting way that </w:t>
+      </w:r>
+      <w:r>
+        <w:t>Jet Brains</w:t>
+      </w:r>
+      <w:r>
+        <w:t xml:space="preserve"> have implemented this into the Kotlin language is by having their IDE automatically convert Java source code into Kotlin code. This is an excellent approach as it allows </w:t>
       </w:r>
       <w:r>
         <w:lastRenderedPageBreak/>
-        <w:t>Machine</w:t>
-      </w:r>
-      <w:r>
-        <w:t>.</w:t>
-      </w:r>
-      <w:r>
-        <w:t xml:space="preserve"> This development is extremely important as not only do JetBrains offer easy integrations with their IDE and Kotlin, but also because Kotlin implements many features found in Scala, the language syntax offers a similar level of expressiveness.</w:t>
-      </w:r>
-    </w:p>
-    <w:p>
-      <w:r>
-        <w:t>While still being a relatively new language, having only just released version 1.0, it is an extremely interesting development. Kotlin is a language with similarities to Scala and could be considered Androids answer to Apple’s Swift language. Both language share a syntactic similarity with Scala</w:t>
-      </w:r>
-      <w:r>
-        <w:t xml:space="preserve"> and implement a large number of the features found in Scala</w:t>
-      </w:r>
-      <w:r>
-        <w:t xml:space="preserve">.  </w:t>
-      </w:r>
-    </w:p>
-    <w:p>
-      <w:r>
-        <w:t>One of the more important aspects of this development is that Android Studio is based on Intellij IDEA IDE. The reason this is important is that Jet Brains are providing as easy integration as possible with their IDE and Kotlin. One of the biggest barriers to using Scala on Android is the lack of support from Google, with this requiring the developer to spend time tweaking the project structure to support the use of Scala on Android.</w:t>
+        <w:t>developers to quickly convert old Java code into Kotlin syntax without having to refactor all the code from one language into another.</w:t>
+      </w:r>
+      <w:r>
+        <w:t xml:space="preserve"> This ease of use when switching from Java code to Kotlin is a </w:t>
       </w:r>
     </w:p>
     <w:p>
       <w:pPr>
         <w:pStyle w:val="Heading2"/>
       </w:pPr>
-      <w:bookmarkStart w:id="53" w:name="_Toc444174695"/>
-      <w:r>
-        <w:t>Comparison with Scala</w:t>
-      </w:r>
-      <w:bookmarkEnd w:id="53"/>
-    </w:p>
-    <w:p>
-      <w:r>
-        <w:t>As state</w:t>
-      </w:r>
-      <w:r>
-        <w:t>d</w:t>
-      </w:r>
-      <w:r>
-        <w:t xml:space="preserve"> Kotlin</w:t>
-      </w:r>
-      <w:r>
-        <w:t xml:space="preserve"> and </w:t>
-      </w:r>
-      <w:r>
-        <w:t>Swift</w:t>
-      </w:r>
-      <w:r>
-        <w:t xml:space="preserve"> both</w:t>
-      </w:r>
-      <w:r>
-        <w:t xml:space="preserve"> share more than a passing resemblance to Scala, both syntactically and in their type systems. </w:t>
-      </w:r>
-    </w:p>
-    <w:p/>
-    <w:p>
-      <w:pPr>
-        <w:pStyle w:val="Heading2"/>
-      </w:pPr>
-      <w:bookmarkStart w:id="54" w:name="_Toc444174696"/>
-      <w:r>
-        <w:t>Type System</w:t>
-      </w:r>
-      <w:bookmarkEnd w:id="54"/>
+      <w:bookmarkStart w:id="57" w:name="_Toc447160761"/>
+      <w:r>
+        <w:t>Developer Support</w:t>
+      </w:r>
+      <w:bookmarkEnd w:id="57"/>
+    </w:p>
+    <w:p>
+      <w:r>
+        <w:t xml:space="preserve">As previously stated the developers of Kotlin are the same group that created the IDEA IDE, which is the base for Android Studio. Google dropped support for Android programming on the Eclipse IDE and are supporting Android Studio as the primary IDE for Android application development. Because of this </w:t>
+      </w:r>
+      <w:r>
+        <w:t xml:space="preserve">and the ease of converting Java class files into Kotlin files, there is a strong possibility as the language matures, more developers will choose Kotlin over Java when creating their applications. </w:t>
+      </w:r>
+    </w:p>
+    <w:p>
+      <w:r>
+        <w:t>Because Google have chosen to support Android Studio as their primary IDE of choice when developer android applications they could potentially choose to also support Kotlin as an alternative to Java and in doing this reduce the setup burden required by a developer who wishes to use an alternative JVM language for app creation.</w:t>
+      </w:r>
+    </w:p>
+    <w:p>
+      <w:pPr>
+        <w:pStyle w:val="Heading1"/>
+      </w:pPr>
+      <w:bookmarkStart w:id="58" w:name="_Toc447160762"/>
+      <w:r>
+        <w:t>Project Reflection</w:t>
+      </w:r>
+      <w:bookmarkEnd w:id="58"/>
       <w:r>
         <w:t xml:space="preserve"> </w:t>
       </w:r>
     </w:p>
     <w:p>
       <w:r>
-        <w:t xml:space="preserve">Its type system, while being expressive, is not as capable as Scala’s type system. This may change in subsequent versions as new features are implemented into the language and others are deprecated. As Kotlin’s type system matures it may reach a similar level of expressiveness as Scala. </w:t>
-      </w:r>
-    </w:p>
-    <w:p>
-      <w:pPr>
-        <w:pStyle w:val="Heading2"/>
-      </w:pPr>
-      <w:bookmarkStart w:id="55" w:name="_Toc444174697"/>
-      <w:r>
-        <w:t>Null Values</w:t>
-      </w:r>
-      <w:bookmarkEnd w:id="55"/>
-    </w:p>
-    <w:p>
-      <w:r>
-        <w:t xml:space="preserve">Kotlin has a different approach to dealing with null values than language likes Scala and Java. </w:t>
-      </w:r>
-      <w:r>
-        <w:t>While Scala features option types for handling values that could be null, this type is simply a wrapper around a value and can still return null values.</w:t>
-      </w:r>
-    </w:p>
-    <w:p>
-      <w:r>
-        <w:t xml:space="preserve"> Kotlin by default doesn’t allow null values to be returned.</w:t>
-      </w:r>
-    </w:p>
-    <w:p>
-      <w:pPr>
-        <w:pStyle w:val="Heading2"/>
-      </w:pPr>
-      <w:bookmarkStart w:id="56" w:name="_Toc444174698"/>
-      <w:r>
-        <w:t>Java Interoperability</w:t>
-      </w:r>
-      <w:bookmarkEnd w:id="56"/>
-      <w:r>
-        <w:t xml:space="preserve"> </w:t>
-      </w:r>
-    </w:p>
-    <w:p>
-      <w:r>
-        <w:t xml:space="preserve">One of the main aims of Kotlin is to provide seamless integration with Java and all its libraries. One interesting way that </w:t>
-      </w:r>
-      <w:r>
-        <w:t>Jet Brains</w:t>
-      </w:r>
-      <w:r>
-        <w:t xml:space="preserve"> have implemented this into the Kotlin language is by having their IDE automatically convert Java source code into Kotlin code. This is an excellent approach as it allows developers to quickly convert old Java code into Kotlin syntax without having to refactor all the code from one language into another.</w:t>
-      </w:r>
-      <w:r>
-        <w:t xml:space="preserve"> This ease of use when switching from Java code to Kotlin is a </w:t>
-      </w:r>
-    </w:p>
-    <w:p>
-      <w:pPr>
-        <w:pStyle w:val="Heading2"/>
-      </w:pPr>
-      <w:bookmarkStart w:id="57" w:name="_Toc444174699"/>
-      <w:r>
-        <w:t>Developer Support</w:t>
-      </w:r>
-      <w:bookmarkEnd w:id="57"/>
-    </w:p>
-    <w:p>
-      <w:r>
-        <w:t xml:space="preserve">As previously stated the developers of Kotlin are the same group that created the IDEA IDE, which is the base for Android Studio. Google dropped support for Android programming on the Eclipse IDE and are supporting Android Studio as the primary IDE for Android application development. Because of this </w:t>
-      </w:r>
-    </w:p>
-    <w:p>
-      <w:pPr>
-        <w:pStyle w:val="Heading1"/>
-      </w:pPr>
-      <w:bookmarkStart w:id="58" w:name="_Toc444174700"/>
+        <w:t xml:space="preserve">Generally I am happy with the progress I have made during my study of Scala on Android. I was able to complete a working test case to a satisfactory standard and was able to provide an in-depth discussion of the Scala language features and of its type system. </w:t>
+      </w:r>
+    </w:p>
+    <w:p>
+      <w:r>
+        <w:t xml:space="preserve">It should be stated that I had to alter my application from a messenger app that made use of remote actors in favour of an </w:t>
+      </w:r>
+      <w:r>
+        <w:t>picture hiding</w:t>
+      </w:r>
+      <w:r>
+        <w:t xml:space="preserve"> application that utilized PHP and a more traditional client/server relationship for moving data over the network. The main reason for this was the difficulty in setting up remote actors on Android. </w:t>
+      </w:r>
+    </w:p>
+    <w:p>
+      <w:r>
+        <w:t xml:space="preserve">Each Akka jar contains a reference configuration file that contains the various configuration for each of the Akka jars. Unfortunately, when Proguard performs the treeshake to remove unneeded classes and methods, it also removes the reference configuration file for the akka remote jar. One workaround that was attempted was combining both configuration files into one large file and pointing SBT towards this configuration file. After this the program did compile and attempt to send remote message, but unfortunately no communication could be established between the nodes. At this point it became clear that Akka Remote in it’s current form is not a good fit for Android development. </w:t>
+      </w:r>
+    </w:p>
+    <w:p>
+      <w:r>
+        <w:t xml:space="preserve">Using proguard is vital when developing Android applications written in Scala. It’s treeshake to reduce the number of classes and keep the APK size to a minimum is vital to reducing the memory overhead. Unfortunately, this also leads too hard to locate issues when attempting to utilize </w:t>
+      </w:r>
+      <w:r>
+        <w:t>libraries like Akka</w:t>
+      </w:r>
+      <w:r>
+        <w:t xml:space="preserve"> remote</w:t>
+      </w:r>
+      <w:r>
+        <w:t xml:space="preserve"> actors, as vital classes that are required by these libraries can unfortunately be remove in the treeshake. </w:t>
+      </w:r>
+    </w:p>
+    <w:p>
+      <w:r>
+        <w:t xml:space="preserve">While I do believe that given more time I could have implemented remote actors, some developers have had success, I felt that I would be better spending my time on creating a more complete application, with good backend functionality and a good UI experience for the user. </w:t>
+      </w:r>
+    </w:p>
+    <w:p>
+      <w:r>
+        <w:t xml:space="preserve">I was able to implement the actor model inside my application to handle the internal concurrency. This highlights that even though the Akka framework is generally more suited to server applications, </w:t>
+      </w:r>
       <w:r>
         <w:lastRenderedPageBreak/>
-        <w:t>Project Reflection</w:t>
-      </w:r>
-      <w:bookmarkEnd w:id="58"/>
-      <w:r>
-        <w:t xml:space="preserve"> </w:t>
-      </w:r>
-    </w:p>
-    <w:p>
-      <w:r>
-        <w:t xml:space="preserve">Generally I am happy with the progress I have made during my study of Scala on Android. I was able to complete a working test case to a satisfactory standard and was able to provide an in-depth discussion of the Scala language features and of its type system. </w:t>
-      </w:r>
-    </w:p>
-    <w:p>
-      <w:r>
-        <w:t xml:space="preserve">It should be stated that I had to alter my application from a messenger app that made use of remote actors in favour of an encryption application that utilized PHP and a more traditional client/server relationship for moving data over the network. The main reason for this was the difficulty in setting up remote actors on Android. </w:t>
-      </w:r>
-    </w:p>
-    <w:p>
-      <w:r>
-        <w:t xml:space="preserve">Using </w:t>
-      </w:r>
-      <w:proofErr w:type="spellStart"/>
-      <w:r>
-        <w:t>proguard</w:t>
-      </w:r>
-      <w:proofErr w:type="spellEnd"/>
-      <w:r>
-        <w:t xml:space="preserve"> is vital when developing Android applications written in Scala. It’s </w:t>
-      </w:r>
-      <w:proofErr w:type="spellStart"/>
-      <w:r>
-        <w:t>treeshake</w:t>
-      </w:r>
-      <w:proofErr w:type="spellEnd"/>
-      <w:r>
-        <w:t xml:space="preserve"> to reduce the number of classes and keep the APK size to a minimum is vital to reducing the memory overhead. Unfortunately, this also leads too hard to locate issues when attempting to utilize </w:t>
-      </w:r>
-      <w:r>
-        <w:t xml:space="preserve">libraries like </w:t>
-      </w:r>
-      <w:proofErr w:type="spellStart"/>
-      <w:r>
-        <w:t>Akka</w:t>
-      </w:r>
-      <w:proofErr w:type="spellEnd"/>
-      <w:r>
-        <w:t xml:space="preserve"> remote</w:t>
-      </w:r>
-      <w:r>
-        <w:t xml:space="preserve"> actors, as vital classes that are required by these libraries can unfortunately be remove in the </w:t>
-      </w:r>
-      <w:proofErr w:type="spellStart"/>
-      <w:r>
-        <w:t>treeshake</w:t>
-      </w:r>
-      <w:proofErr w:type="spellEnd"/>
-      <w:r>
-        <w:t xml:space="preserve">. </w:t>
-      </w:r>
-    </w:p>
-    <w:p>
-      <w:r>
-        <w:t xml:space="preserve">While I do believe that given more time I could have implemented remote actors, some developers have had success, I felt that I would be better spending my time on creating a more complete application, with good backend functionality and a good UI experience for the user. </w:t>
-      </w:r>
-    </w:p>
-    <w:p>
-      <w:r>
-        <w:t xml:space="preserve">I was able to implement the actor model inside my application to handle the internal concurrency. This highlights that even though the </w:t>
-      </w:r>
-      <w:proofErr w:type="spellStart"/>
-      <w:r>
-        <w:t>Akka</w:t>
-      </w:r>
-      <w:proofErr w:type="spellEnd"/>
-      <w:r>
-        <w:t xml:space="preserve"> framework is generally more suited to server applications, the actor model approach to concurrency is still a good fit for Android app development. As Android applications require good use of concurrency</w:t>
+        <w:t>the actor model approach to concurrency is still a good fit for Android app development. As Android applications require good use of concurrency</w:t>
       </w:r>
       <w:r>
         <w:t>,</w:t>
@@ -6995,43 +7041,33 @@
     </w:p>
     <w:p>
       <w:r>
-        <w:t xml:space="preserve">Kotlin for example has a relatively small size when included in Android applications, with this being the clear winner of the memory overhead provided by Scala on Android. Because of the smaller base library size the developer doesn’t require </w:t>
-      </w:r>
-      <w:proofErr w:type="spellStart"/>
-      <w:r>
-        <w:t>proguard</w:t>
-      </w:r>
-      <w:proofErr w:type="spellEnd"/>
-      <w:r>
-        <w:t xml:space="preserve"> or its </w:t>
-      </w:r>
-      <w:proofErr w:type="spellStart"/>
-      <w:r>
-        <w:t>treeshake</w:t>
-      </w:r>
-      <w:proofErr w:type="spellEnd"/>
-      <w:r>
-        <w:t xml:space="preserve"> to remove classes and methods. By not require </w:t>
-      </w:r>
-      <w:proofErr w:type="spellStart"/>
-      <w:r>
-        <w:t>proguard</w:t>
-      </w:r>
-      <w:proofErr w:type="spellEnd"/>
-      <w:r>
-        <w:t xml:space="preserve"> to remove classes, this removes the trouble of classes relying on other </w:t>
-      </w:r>
-      <w:r>
-        <w:t xml:space="preserve">classes that have been removed, with this allowing the developer to spend more time coding and less time fixing </w:t>
-      </w:r>
-      <w:proofErr w:type="spellStart"/>
-      <w:r>
-        <w:t>proguard</w:t>
-      </w:r>
-      <w:proofErr w:type="spellEnd"/>
-      <w:r>
-        <w:t xml:space="preserve"> related issues. </w:t>
-      </w:r>
+        <w:t xml:space="preserve">Kotlin for example has a relatively small size when included in Android applications, with this being the clear winner of the memory overhead provided by Scala on Android. Because of the smaller base library size the developer doesn’t require proguard or its treeshake to remove classes and methods. By not require proguard to remove classes, this removes the trouble of classes relying on other </w:t>
+      </w:r>
+      <w:r>
+        <w:t xml:space="preserve">classes that have been removed, with this allowing the developer to spend more time coding and less time fixing proguard related issues. </w:t>
+      </w:r>
+    </w:p>
+    <w:p>
+      <w:r>
+        <w:t xml:space="preserve">While this report provides a strong argument that Scala is a viable language for developing android applications, it also highlights some of the pitfalls of this approach, such as proguard’s treeshake causing hard to identify issues. </w:t>
+      </w:r>
+    </w:p>
+    <w:p>
+      <w:r>
+        <w:t xml:space="preserve">Another issue that is about to occur is that Scala 2.12 release is focused on improved interoperability with Java 8. As previously stated Java 8 is currently unavailable on Android without some configuration required by the developer before starting to create their app. With the release of Scala 2.12, this means that setting up Scala on Android will require even more configuration by the developers before creating their app and result in less time spent on the app and more time spent on setting up the environment. </w:t>
+      </w:r>
+    </w:p>
+    <w:p>
+      <w:r>
+        <w:t xml:space="preserve">It should be noted that Martin Oderskey has confirmed that following version 2.12 of Scala with 2.13, they will be focusing on overhauling the Scala language at a fundamental level. One approach they are considering is by dividing the core Scala libraries and the additional libraries to make the language a more modular language. The average development cycle for a new version of Scala is approximately 18 months. With a more modular approach to the language it may then be easier for developer to use the core Scala libraries in an application without having to spend time configuring Proguard to not remove classes that are needed by the application, but again this is purely speculation as it will be some time before Scala version 2.13 is released. </w:t>
+      </w:r>
+    </w:p>
+    <w:p>
+      <w:r>
+        <w:t>In closing it should be state that the test case highlights that it is a perfectly viable option to use Scala to create android application, but does require some developer setup to achieve this. With the release of Kotlin version 1.0 and the supporting the language is currently receiving from the language creators and the IDE support they are providing, that within the next few years Kotlin could become the dominate language for creating less verbose android applications in a more functional than imperative style than is the current norm when using Java as the primary language.</w:t>
+      </w:r>
+      <w:bookmarkStart w:id="59" w:name="_GoBack"/>
+      <w:bookmarkEnd w:id="59"/>
     </w:p>
     <w:p/>
     <w:p/>
@@ -7050,7 +7086,7 @@
 </file>
 
 <file path=word/numbering.xml><?xml version="1.0" encoding="utf-8"?>
-<w:numbering xmlns:wpc="http://schemas.microsoft.com/office/word/2010/wordprocessingCanvas" xmlns:mc="http://schemas.openxmlformats.org/markup-compatibility/2006" xmlns:o="urn:schemas-microsoft-com:office:office" xmlns:r="http://schemas.openxmlformats.org/officeDocument/2006/relationships" xmlns:m="http://schemas.openxmlformats.org/officeDocument/2006/math" xmlns:v="urn:schemas-microsoft-com:vml" xmlns:wp14="http://schemas.microsoft.com/office/word/2010/wordprocessingDrawing" xmlns:wp="http://schemas.openxmlformats.org/drawingml/2006/wordprocessingDrawing" xmlns:w10="urn:schemas-microsoft-com:office:word" xmlns:w="http://schemas.openxmlformats.org/wordprocessingml/2006/main" xmlns:w14="http://schemas.microsoft.com/office/word/2010/wordml" xmlns:w15="http://schemas.microsoft.com/office/word/2012/wordml" xmlns:wpg="http://schemas.microsoft.com/office/word/2010/wordprocessingGroup" xmlns:wpi="http://schemas.microsoft.com/office/word/2010/wordprocessingInk" xmlns:wne="http://schemas.microsoft.com/office/word/2006/wordml" xmlns:wps="http://schemas.microsoft.com/office/word/2010/wordprocessingShape" mc:Ignorable="w14 w15 wp14">
+<w:numbering xmlns:wpc="http://schemas.microsoft.com/office/word/2010/wordprocessingCanvas" xmlns:mc="http://schemas.openxmlformats.org/markup-compatibility/2006" xmlns:o="urn:schemas-microsoft-com:office:office" xmlns:r="http://schemas.openxmlformats.org/officeDocument/2006/relationships" xmlns:m="http://schemas.openxmlformats.org/officeDocument/2006/math" xmlns:v="urn:schemas-microsoft-com:vml" xmlns:wp14="http://schemas.microsoft.com/office/word/2010/wordprocessingDrawing" xmlns:wp="http://schemas.openxmlformats.org/drawingml/2006/wordprocessingDrawing" xmlns:w10="urn:schemas-microsoft-com:office:word" xmlns:w="http://schemas.openxmlformats.org/wordprocessingml/2006/main" xmlns:w14="http://schemas.microsoft.com/office/word/2010/wordml" xmlns:wpg="http://schemas.microsoft.com/office/word/2010/wordprocessingGroup" xmlns:wpi="http://schemas.microsoft.com/office/word/2010/wordprocessingInk" xmlns:wne="http://schemas.microsoft.com/office/word/2006/wordml" xmlns:wps="http://schemas.microsoft.com/office/word/2010/wordprocessingShape" mc:Ignorable="w14 wp14">
   <w:abstractNum w:abstractNumId="0">
     <w:nsid w:val="30CA7796"/>
     <w:multiLevelType w:val="hybridMultilevel"/>
@@ -7487,7 +7523,7 @@
 </file>
 
 <file path=word/styles.xml><?xml version="1.0" encoding="utf-8"?>
-<w:styles xmlns:mc="http://schemas.openxmlformats.org/markup-compatibility/2006" xmlns:r="http://schemas.openxmlformats.org/officeDocument/2006/relationships" xmlns:w="http://schemas.openxmlformats.org/wordprocessingml/2006/main" xmlns:w14="http://schemas.microsoft.com/office/word/2010/wordml" xmlns:w15="http://schemas.microsoft.com/office/word/2012/wordml" mc:Ignorable="w14 w15">
+<w:styles xmlns:mc="http://schemas.openxmlformats.org/markup-compatibility/2006" xmlns:r="http://schemas.openxmlformats.org/officeDocument/2006/relationships" xmlns:w="http://schemas.openxmlformats.org/wordprocessingml/2006/main" xmlns:w14="http://schemas.microsoft.com/office/word/2010/wordml" mc:Ignorable="w14">
   <w:docDefaults>
     <w:rPrDefault>
       <w:rPr>
@@ -7503,378 +7539,514 @@
       </w:pPr>
     </w:pPrDefault>
   </w:docDefaults>
-  <w:latentStyles w:defLockedState="0" w:defUIPriority="99" w:defSemiHidden="0" w:defUnhideWhenUsed="0" w:defQFormat="0" w:count="371">
-    <w:lsdException w:name="Normal" w:uiPriority="0" w:qFormat="1"/>
-    <w:lsdException w:name="heading 1" w:uiPriority="9" w:qFormat="1"/>
-    <w:lsdException w:name="heading 2" w:semiHidden="1" w:uiPriority="9" w:unhideWhenUsed="1" w:qFormat="1"/>
-    <w:lsdException w:name="heading 3" w:semiHidden="1" w:uiPriority="9" w:unhideWhenUsed="1" w:qFormat="1"/>
-    <w:lsdException w:name="heading 4" w:semiHidden="1" w:uiPriority="9" w:unhideWhenUsed="1" w:qFormat="1"/>
-    <w:lsdException w:name="heading 5" w:semiHidden="1" w:uiPriority="9" w:unhideWhenUsed="1" w:qFormat="1"/>
-    <w:lsdException w:name="heading 6" w:semiHidden="1" w:uiPriority="9" w:unhideWhenUsed="1" w:qFormat="1"/>
-    <w:lsdException w:name="heading 7" w:semiHidden="1" w:uiPriority="9" w:unhideWhenUsed="1" w:qFormat="1"/>
-    <w:lsdException w:name="heading 8" w:semiHidden="1" w:uiPriority="9" w:unhideWhenUsed="1" w:qFormat="1"/>
-    <w:lsdException w:name="heading 9" w:semiHidden="1" w:uiPriority="9" w:unhideWhenUsed="1" w:qFormat="1"/>
-    <w:lsdException w:name="index 1" w:semiHidden="1" w:unhideWhenUsed="1"/>
-    <w:lsdException w:name="index 2" w:semiHidden="1" w:unhideWhenUsed="1"/>
-    <w:lsdException w:name="index 3" w:semiHidden="1" w:unhideWhenUsed="1"/>
-    <w:lsdException w:name="index 4" w:semiHidden="1" w:unhideWhenUsed="1"/>
-    <w:lsdException w:name="index 5" w:semiHidden="1" w:unhideWhenUsed="1"/>
-    <w:lsdException w:name="index 6" w:semiHidden="1" w:unhideWhenUsed="1"/>
-    <w:lsdException w:name="index 7" w:semiHidden="1" w:unhideWhenUsed="1"/>
-    <w:lsdException w:name="index 8" w:semiHidden="1" w:unhideWhenUsed="1"/>
-    <w:lsdException w:name="index 9" w:semiHidden="1" w:unhideWhenUsed="1"/>
-    <w:lsdException w:name="toc 1" w:semiHidden="1" w:uiPriority="39" w:unhideWhenUsed="1"/>
-    <w:lsdException w:name="toc 2" w:semiHidden="1" w:uiPriority="39" w:unhideWhenUsed="1"/>
-    <w:lsdException w:name="toc 3" w:semiHidden="1" w:uiPriority="39" w:unhideWhenUsed="1"/>
-    <w:lsdException w:name="toc 4" w:semiHidden="1" w:uiPriority="39" w:unhideWhenUsed="1"/>
-    <w:lsdException w:name="toc 5" w:semiHidden="1" w:uiPriority="39" w:unhideWhenUsed="1"/>
-    <w:lsdException w:name="toc 6" w:semiHidden="1" w:uiPriority="39" w:unhideWhenUsed="1"/>
-    <w:lsdException w:name="toc 7" w:semiHidden="1" w:uiPriority="39" w:unhideWhenUsed="1"/>
-    <w:lsdException w:name="toc 8" w:semiHidden="1" w:uiPriority="39" w:unhideWhenUsed="1"/>
-    <w:lsdException w:name="toc 9" w:semiHidden="1" w:uiPriority="39" w:unhideWhenUsed="1"/>
-    <w:lsdException w:name="Normal Indent" w:semiHidden="1" w:unhideWhenUsed="1"/>
-    <w:lsdException w:name="footnote text" w:semiHidden="1" w:unhideWhenUsed="1"/>
-    <w:lsdException w:name="annotation text" w:semiHidden="1" w:unhideWhenUsed="1"/>
-    <w:lsdException w:name="header" w:semiHidden="1" w:unhideWhenUsed="1"/>
-    <w:lsdException w:name="footer" w:semiHidden="1" w:unhideWhenUsed="1"/>
-    <w:lsdException w:name="index heading" w:semiHidden="1" w:unhideWhenUsed="1"/>
-    <w:lsdException w:name="caption" w:semiHidden="1" w:uiPriority="35" w:unhideWhenUsed="1" w:qFormat="1"/>
-    <w:lsdException w:name="table of figures" w:semiHidden="1" w:unhideWhenUsed="1"/>
-    <w:lsdException w:name="envelope address" w:semiHidden="1" w:unhideWhenUsed="1"/>
-    <w:lsdException w:name="envelope return" w:semiHidden="1" w:unhideWhenUsed="1"/>
-    <w:lsdException w:name="footnote reference" w:semiHidden="1" w:unhideWhenUsed="1"/>
-    <w:lsdException w:name="annotation reference" w:semiHidden="1" w:unhideWhenUsed="1"/>
-    <w:lsdException w:name="line number" w:semiHidden="1" w:unhideWhenUsed="1"/>
-    <w:lsdException w:name="page number" w:semiHidden="1" w:unhideWhenUsed="1"/>
-    <w:lsdException w:name="endnote reference" w:semiHidden="1" w:unhideWhenUsed="1"/>
-    <w:lsdException w:name="endnote text" w:semiHidden="1" w:unhideWhenUsed="1"/>
-    <w:lsdException w:name="table of authorities" w:semiHidden="1" w:unhideWhenUsed="1"/>
-    <w:lsdException w:name="macro" w:semiHidden="1" w:unhideWhenUsed="1"/>
-    <w:lsdException w:name="toa heading" w:semiHidden="1" w:unhideWhenUsed="1"/>
-    <w:lsdException w:name="List" w:semiHidden="1" w:unhideWhenUsed="1"/>
-    <w:lsdException w:name="List Bullet" w:semiHidden="1" w:unhideWhenUsed="1"/>
-    <w:lsdException w:name="List Number" w:semiHidden="1" w:unhideWhenUsed="1"/>
-    <w:lsdException w:name="List 2" w:semiHidden="1" w:unhideWhenUsed="1"/>
-    <w:lsdException w:name="List 3" w:semiHidden="1" w:unhideWhenUsed="1"/>
-    <w:lsdException w:name="List 4" w:semiHidden="1" w:unhideWhenUsed="1"/>
-    <w:lsdException w:name="List 5" w:semiHidden="1" w:unhideWhenUsed="1"/>
-    <w:lsdException w:name="List Bullet 2" w:semiHidden="1" w:unhideWhenUsed="1"/>
-    <w:lsdException w:name="List Bullet 3" w:semiHidden="1" w:unhideWhenUsed="1"/>
-    <w:lsdException w:name="List Bullet 4" w:semiHidden="1" w:unhideWhenUsed="1"/>
-    <w:lsdException w:name="List Bullet 5" w:semiHidden="1" w:unhideWhenUsed="1"/>
-    <w:lsdException w:name="List Number 2" w:semiHidden="1" w:unhideWhenUsed="1"/>
-    <w:lsdException w:name="List Number 3" w:semiHidden="1" w:unhideWhenUsed="1"/>
-    <w:lsdException w:name="List Number 4" w:semiHidden="1" w:unhideWhenUsed="1"/>
-    <w:lsdException w:name="List Number 5" w:semiHidden="1" w:unhideWhenUsed="1"/>
-    <w:lsdException w:name="Title" w:uiPriority="10" w:qFormat="1"/>
-    <w:lsdException w:name="Closing" w:semiHidden="1" w:unhideWhenUsed="1"/>
-    <w:lsdException w:name="Signature" w:semiHidden="1" w:unhideWhenUsed="1"/>
-    <w:lsdException w:name="Default Paragraph Font" w:semiHidden="1" w:uiPriority="1" w:unhideWhenUsed="1"/>
-    <w:lsdException w:name="Body Text" w:semiHidden="1" w:unhideWhenUsed="1"/>
-    <w:lsdException w:name="Body Text Indent" w:semiHidden="1" w:unhideWhenUsed="1"/>
-    <w:lsdException w:name="List Continue" w:semiHidden="1" w:unhideWhenUsed="1"/>
-    <w:lsdException w:name="List Continue 2" w:semiHidden="1" w:unhideWhenUsed="1"/>
-    <w:lsdException w:name="List Continue 3" w:semiHidden="1" w:unhideWhenUsed="1"/>
-    <w:lsdException w:name="List Continue 4" w:semiHidden="1" w:unhideWhenUsed="1"/>
-    <w:lsdException w:name="List Continue 5" w:semiHidden="1" w:unhideWhenUsed="1"/>
-    <w:lsdException w:name="Message Header" w:semiHidden="1" w:unhideWhenUsed="1"/>
-    <w:lsdException w:name="Subtitle" w:uiPriority="11" w:qFormat="1"/>
-    <w:lsdException w:name="Salutation" w:semiHidden="1" w:unhideWhenUsed="1"/>
-    <w:lsdException w:name="Date" w:semiHidden="1" w:unhideWhenUsed="1"/>
-    <w:lsdException w:name="Body Text First Indent" w:semiHidden="1" w:unhideWhenUsed="1"/>
-    <w:lsdException w:name="Body Text First Indent 2" w:semiHidden="1" w:unhideWhenUsed="1"/>
-    <w:lsdException w:name="Note Heading" w:semiHidden="1" w:unhideWhenUsed="1"/>
-    <w:lsdException w:name="Body Text 2" w:semiHidden="1" w:unhideWhenUsed="1"/>
-    <w:lsdException w:name="Body Text 3" w:semiHidden="1" w:unhideWhenUsed="1"/>
-    <w:lsdException w:name="Body Text Indent 2" w:semiHidden="1" w:unhideWhenUsed="1"/>
-    <w:lsdException w:name="Body Text Indent 3" w:semiHidden="1" w:unhideWhenUsed="1"/>
-    <w:lsdException w:name="Block Text" w:semiHidden="1" w:unhideWhenUsed="1"/>
-    <w:lsdException w:name="Hyperlink" w:semiHidden="1" w:unhideWhenUsed="1"/>
-    <w:lsdException w:name="FollowedHyperlink" w:semiHidden="1" w:unhideWhenUsed="1"/>
-    <w:lsdException w:name="Strong" w:uiPriority="22" w:qFormat="1"/>
-    <w:lsdException w:name="Emphasis" w:uiPriority="20" w:qFormat="1"/>
-    <w:lsdException w:name="Document Map" w:semiHidden="1" w:unhideWhenUsed="1"/>
-    <w:lsdException w:name="Plain Text" w:semiHidden="1" w:unhideWhenUsed="1"/>
-    <w:lsdException w:name="E-mail Signature" w:semiHidden="1" w:unhideWhenUsed="1"/>
-    <w:lsdException w:name="HTML Top of Form" w:semiHidden="1" w:unhideWhenUsed="1"/>
-    <w:lsdException w:name="HTML Bottom of Form" w:semiHidden="1" w:unhideWhenUsed="1"/>
-    <w:lsdException w:name="Normal (Web)" w:semiHidden="1" w:unhideWhenUsed="1"/>
-    <w:lsdException w:name="HTML Acronym" w:semiHidden="1" w:unhideWhenUsed="1"/>
-    <w:lsdException w:name="HTML Address" w:semiHidden="1" w:unhideWhenUsed="1"/>
-    <w:lsdException w:name="HTML Cite" w:semiHidden="1" w:unhideWhenUsed="1"/>
-    <w:lsdException w:name="HTML Code" w:semiHidden="1" w:unhideWhenUsed="1"/>
-    <w:lsdException w:name="HTML Definition" w:semiHidden="1" w:unhideWhenUsed="1"/>
-    <w:lsdException w:name="HTML Keyboard" w:semiHidden="1" w:unhideWhenUsed="1"/>
-    <w:lsdException w:name="HTML Preformatted" w:semiHidden="1" w:unhideWhenUsed="1"/>
-    <w:lsdException w:name="HTML Sample" w:semiHidden="1" w:unhideWhenUsed="1"/>
-    <w:lsdException w:name="HTML Typewriter" w:semiHidden="1" w:unhideWhenUsed="1"/>
-    <w:lsdException w:name="HTML Variable" w:semiHidden="1" w:unhideWhenUsed="1"/>
-    <w:lsdException w:name="Normal Table" w:semiHidden="1" w:unhideWhenUsed="1"/>
-    <w:lsdException w:name="annotation subject" w:semiHidden="1" w:unhideWhenUsed="1"/>
-    <w:lsdException w:name="No List" w:semiHidden="1" w:unhideWhenUsed="1"/>
-    <w:lsdException w:name="Outline List 1" w:semiHidden="1" w:unhideWhenUsed="1"/>
-    <w:lsdException w:name="Outline List 2" w:semiHidden="1" w:unhideWhenUsed="1"/>
-    <w:lsdException w:name="Outline List 3" w:semiHidden="1" w:unhideWhenUsed="1"/>
-    <w:lsdException w:name="Table Simple 1" w:semiHidden="1" w:unhideWhenUsed="1"/>
-    <w:lsdException w:name="Table Simple 2" w:semiHidden="1" w:unhideWhenUsed="1"/>
-    <w:lsdException w:name="Table Simple 3" w:semiHidden="1" w:unhideWhenUsed="1"/>
-    <w:lsdException w:name="Table Classic 1" w:semiHidden="1" w:unhideWhenUsed="1"/>
-    <w:lsdException w:name="Table Classic 2" w:semiHidden="1" w:unhideWhenUsed="1"/>
-    <w:lsdException w:name="Table Classic 3" w:semiHidden="1" w:unhideWhenUsed="1"/>
-    <w:lsdException w:name="Table Classic 4" w:semiHidden="1" w:unhideWhenUsed="1"/>
-    <w:lsdException w:name="Table Colorful 1" w:semiHidden="1" w:unhideWhenUsed="1"/>
-    <w:lsdException w:name="Table Colorful 2" w:semiHidden="1" w:unhideWhenUsed="1"/>
-    <w:lsdException w:name="Table Colorful 3" w:semiHidden="1" w:unhideWhenUsed="1"/>
-    <w:lsdException w:name="Table Columns 1" w:semiHidden="1" w:unhideWhenUsed="1"/>
-    <w:lsdException w:name="Table Columns 2" w:semiHidden="1" w:unhideWhenUsed="1"/>
-    <w:lsdException w:name="Table Columns 3" w:semiHidden="1" w:unhideWhenUsed="1"/>
-    <w:lsdException w:name="Table Columns 4" w:semiHidden="1" w:unhideWhenUsed="1"/>
-    <w:lsdException w:name="Table Columns 5" w:semiHidden="1" w:unhideWhenUsed="1"/>
-    <w:lsdException w:name="Table Grid 1" w:semiHidden="1" w:unhideWhenUsed="1"/>
-    <w:lsdException w:name="Table Grid 2" w:semiHidden="1" w:unhideWhenUsed="1"/>
-    <w:lsdException w:name="Table Grid 3" w:semiHidden="1" w:unhideWhenUsed="1"/>
-    <w:lsdException w:name="Table Grid 4" w:semiHidden="1" w:unhideWhenUsed="1"/>
-    <w:lsdException w:name="Table Grid 5" w:semiHidden="1" w:unhideWhenUsed="1"/>
-    <w:lsdException w:name="Table Grid 6" w:semiHidden="1" w:unhideWhenUsed="1"/>
-    <w:lsdException w:name="Table Grid 7" w:semiHidden="1" w:unhideWhenUsed="1"/>
-    <w:lsdException w:name="Table Grid 8" w:semiHidden="1" w:unhideWhenUsed="1"/>
-    <w:lsdException w:name="Table List 1" w:semiHidden="1" w:unhideWhenUsed="1"/>
-    <w:lsdException w:name="Table List 2" w:semiHidden="1" w:unhideWhenUsed="1"/>
-    <w:lsdException w:name="Table List 3" w:semiHidden="1" w:unhideWhenUsed="1"/>
-    <w:lsdException w:name="Table List 4" w:semiHidden="1" w:unhideWhenUsed="1"/>
-    <w:lsdException w:name="Table List 5" w:semiHidden="1" w:unhideWhenUsed="1"/>
-    <w:lsdException w:name="Table List 6" w:semiHidden="1" w:unhideWhenUsed="1"/>
-    <w:lsdException w:name="Table List 7" w:semiHidden="1" w:unhideWhenUsed="1"/>
-    <w:lsdException w:name="Table List 8" w:semiHidden="1" w:unhideWhenUsed="1"/>
-    <w:lsdException w:name="Table 3D effects 1" w:semiHidden="1" w:unhideWhenUsed="1"/>
-    <w:lsdException w:name="Table 3D effects 2" w:semiHidden="1" w:unhideWhenUsed="1"/>
-    <w:lsdException w:name="Table 3D effects 3" w:semiHidden="1" w:unhideWhenUsed="1"/>
-    <w:lsdException w:name="Table Contemporary" w:semiHidden="1" w:unhideWhenUsed="1"/>
-    <w:lsdException w:name="Table Elegant" w:semiHidden="1" w:unhideWhenUsed="1"/>
-    <w:lsdException w:name="Table Professional" w:semiHidden="1" w:unhideWhenUsed="1"/>
-    <w:lsdException w:name="Table Subtle 1" w:semiHidden="1" w:unhideWhenUsed="1"/>
-    <w:lsdException w:name="Table Subtle 2" w:semiHidden="1" w:unhideWhenUsed="1"/>
-    <w:lsdException w:name="Table Web 1" w:semiHidden="1" w:unhideWhenUsed="1"/>
-    <w:lsdException w:name="Table Web 2" w:semiHidden="1" w:unhideWhenUsed="1"/>
-    <w:lsdException w:name="Table Web 3" w:semiHidden="1" w:unhideWhenUsed="1"/>
-    <w:lsdException w:name="Balloon Text" w:semiHidden="1" w:unhideWhenUsed="1"/>
-    <w:lsdException w:name="Table Grid" w:uiPriority="59"/>
-    <w:lsdException w:name="Table Theme" w:semiHidden="1" w:unhideWhenUsed="1"/>
-    <w:lsdException w:name="Placeholder Text" w:semiHidden="1"/>
-    <w:lsdException w:name="No Spacing" w:uiPriority="1" w:qFormat="1"/>
-    <w:lsdException w:name="Light Shading" w:uiPriority="60"/>
-    <w:lsdException w:name="Light List" w:uiPriority="61"/>
-    <w:lsdException w:name="Light Grid" w:uiPriority="62"/>
-    <w:lsdException w:name="Medium Shading 1" w:uiPriority="63"/>
-    <w:lsdException w:name="Medium Shading 2" w:uiPriority="64"/>
-    <w:lsdException w:name="Medium List 1" w:uiPriority="65"/>
-    <w:lsdException w:name="Medium List 2" w:uiPriority="66"/>
-    <w:lsdException w:name="Medium Grid 1" w:uiPriority="67"/>
-    <w:lsdException w:name="Medium Grid 2" w:uiPriority="68"/>
-    <w:lsdException w:name="Medium Grid 3" w:uiPriority="69"/>
-    <w:lsdException w:name="Dark List" w:uiPriority="70"/>
-    <w:lsdException w:name="Colorful Shading" w:uiPriority="71"/>
-    <w:lsdException w:name="Colorful List" w:uiPriority="72"/>
-    <w:lsdException w:name="Colorful Grid" w:uiPriority="73"/>
-    <w:lsdException w:name="Light Shading Accent 1" w:uiPriority="60"/>
-    <w:lsdException w:name="Light List Accent 1" w:uiPriority="61"/>
-    <w:lsdException w:name="Light Grid Accent 1" w:uiPriority="62"/>
-    <w:lsdException w:name="Medium Shading 1 Accent 1" w:uiPriority="63"/>
-    <w:lsdException w:name="Medium Shading 2 Accent 1" w:uiPriority="64"/>
-    <w:lsdException w:name="Medium List 1 Accent 1" w:uiPriority="65"/>
-    <w:lsdException w:name="Revision" w:semiHidden="1"/>
-    <w:lsdException w:name="List Paragraph" w:uiPriority="34" w:qFormat="1"/>
-    <w:lsdException w:name="Quote" w:uiPriority="29" w:qFormat="1"/>
-    <w:lsdException w:name="Intense Quote" w:uiPriority="30" w:qFormat="1"/>
-    <w:lsdException w:name="Medium List 2 Accent 1" w:uiPriority="66"/>
-    <w:lsdException w:name="Medium Grid 1 Accent 1" w:uiPriority="67"/>
-    <w:lsdException w:name="Medium Grid 2 Accent 1" w:uiPriority="68"/>
-    <w:lsdException w:name="Medium Grid 3 Accent 1" w:uiPriority="69"/>
-    <w:lsdException w:name="Dark List Accent 1" w:uiPriority="70"/>
-    <w:lsdException w:name="Colorful Shading Accent 1" w:uiPriority="71"/>
-    <w:lsdException w:name="Colorful List Accent 1" w:uiPriority="72"/>
-    <w:lsdException w:name="Colorful Grid Accent 1" w:uiPriority="73"/>
-    <w:lsdException w:name="Light Shading Accent 2" w:uiPriority="60"/>
-    <w:lsdException w:name="Light List Accent 2" w:uiPriority="61"/>
-    <w:lsdException w:name="Light Grid Accent 2" w:uiPriority="62"/>
-    <w:lsdException w:name="Medium Shading 1 Accent 2" w:uiPriority="63"/>
-    <w:lsdException w:name="Medium Shading 2 Accent 2" w:uiPriority="64"/>
-    <w:lsdException w:name="Medium List 1 Accent 2" w:uiPriority="65"/>
-    <w:lsdException w:name="Medium List 2 Accent 2" w:uiPriority="66"/>
-    <w:lsdException w:name="Medium Grid 1 Accent 2" w:uiPriority="67"/>
-    <w:lsdException w:name="Medium Grid 2 Accent 2" w:uiPriority="68"/>
-    <w:lsdException w:name="Medium Grid 3 Accent 2" w:uiPriority="69"/>
-    <w:lsdException w:name="Dark List Accent 2" w:uiPriority="70"/>
-    <w:lsdException w:name="Colorful Shading Accent 2" w:uiPriority="71"/>
-    <w:lsdException w:name="Colorful List Accent 2" w:uiPriority="72"/>
-    <w:lsdException w:name="Colorful Grid Accent 2" w:uiPriority="73"/>
-    <w:lsdException w:name="Light Shading Accent 3" w:uiPriority="60"/>
-    <w:lsdException w:name="Light List Accent 3" w:uiPriority="61"/>
-    <w:lsdException w:name="Light Grid Accent 3" w:uiPriority="62"/>
-    <w:lsdException w:name="Medium Shading 1 Accent 3" w:uiPriority="63"/>
-    <w:lsdException w:name="Medium Shading 2 Accent 3" w:uiPriority="64"/>
-    <w:lsdException w:name="Medium List 1 Accent 3" w:uiPriority="65"/>
-    <w:lsdException w:name="Medium List 2 Accent 3" w:uiPriority="66"/>
-    <w:lsdException w:name="Medium Grid 1 Accent 3" w:uiPriority="67"/>
-    <w:lsdException w:name="Medium Grid 2 Accent 3" w:uiPriority="68"/>
-    <w:lsdException w:name="Medium Grid 3 Accent 3" w:uiPriority="69"/>
-    <w:lsdException w:name="Dark List Accent 3" w:uiPriority="70"/>
-    <w:lsdException w:name="Colorful Shading Accent 3" w:uiPriority="71"/>
-    <w:lsdException w:name="Colorful List Accent 3" w:uiPriority="72"/>
-    <w:lsdException w:name="Colorful Grid Accent 3" w:uiPriority="73"/>
-    <w:lsdException w:name="Light Shading Accent 4" w:uiPriority="60"/>
-    <w:lsdException w:name="Light List Accent 4" w:uiPriority="61"/>
-    <w:lsdException w:name="Light Grid Accent 4" w:uiPriority="62"/>
-    <w:lsdException w:name="Medium Shading 1 Accent 4" w:uiPriority="63"/>
-    <w:lsdException w:name="Medium Shading 2 Accent 4" w:uiPriority="64"/>
-    <w:lsdException w:name="Medium List 1 Accent 4" w:uiPriority="65"/>
-    <w:lsdException w:name="Medium List 2 Accent 4" w:uiPriority="66"/>
-    <w:lsdException w:name="Medium Grid 1 Accent 4" w:uiPriority="67"/>
-    <w:lsdException w:name="Medium Grid 2 Accent 4" w:uiPriority="68"/>
-    <w:lsdException w:name="Medium Grid 3 Accent 4" w:uiPriority="69"/>
-    <w:lsdException w:name="Dark List Accent 4" w:uiPriority="70"/>
-    <w:lsdException w:name="Colorful Shading Accent 4" w:uiPriority="71"/>
-    <w:lsdException w:name="Colorful List Accent 4" w:uiPriority="72"/>
-    <w:lsdException w:name="Colorful Grid Accent 4" w:uiPriority="73"/>
-    <w:lsdException w:name="Light Shading Accent 5" w:uiPriority="60"/>
-    <w:lsdException w:name="Light List Accent 5" w:uiPriority="61"/>
-    <w:lsdException w:name="Light Grid Accent 5" w:uiPriority="62"/>
-    <w:lsdException w:name="Medium Shading 1 Accent 5" w:uiPriority="63"/>
-    <w:lsdException w:name="Medium Shading 2 Accent 5" w:uiPriority="64"/>
-    <w:lsdException w:name="Medium List 1 Accent 5" w:uiPriority="65"/>
-    <w:lsdException w:name="Medium List 2 Accent 5" w:uiPriority="66"/>
-    <w:lsdException w:name="Medium Grid 1 Accent 5" w:uiPriority="67"/>
-    <w:lsdException w:name="Medium Grid 2 Accent 5" w:uiPriority="68"/>
-    <w:lsdException w:name="Medium Grid 3 Accent 5" w:uiPriority="69"/>
-    <w:lsdException w:name="Dark List Accent 5" w:uiPriority="70"/>
-    <w:lsdException w:name="Colorful Shading Accent 5" w:uiPriority="71"/>
-    <w:lsdException w:name="Colorful List Accent 5" w:uiPriority="72"/>
-    <w:lsdException w:name="Colorful Grid Accent 5" w:uiPriority="73"/>
-    <w:lsdException w:name="Light Shading Accent 6" w:uiPriority="60"/>
-    <w:lsdException w:name="Light List Accent 6" w:uiPriority="61"/>
-    <w:lsdException w:name="Light Grid Accent 6" w:uiPriority="62"/>
-    <w:lsdException w:name="Medium Shading 1 Accent 6" w:uiPriority="63"/>
-    <w:lsdException w:name="Medium Shading 2 Accent 6" w:uiPriority="64"/>
-    <w:lsdException w:name="Medium List 1 Accent 6" w:uiPriority="65"/>
-    <w:lsdException w:name="Medium List 2 Accent 6" w:uiPriority="66"/>
-    <w:lsdException w:name="Medium Grid 1 Accent 6" w:uiPriority="67"/>
-    <w:lsdException w:name="Medium Grid 2 Accent 6" w:uiPriority="68"/>
-    <w:lsdException w:name="Medium Grid 3 Accent 6" w:uiPriority="69"/>
-    <w:lsdException w:name="Dark List Accent 6" w:uiPriority="70"/>
-    <w:lsdException w:name="Colorful Shading Accent 6" w:uiPriority="71"/>
-    <w:lsdException w:name="Colorful List Accent 6" w:uiPriority="72"/>
-    <w:lsdException w:name="Colorful Grid Accent 6" w:uiPriority="73"/>
-    <w:lsdException w:name="Subtle Emphasis" w:uiPriority="19" w:qFormat="1"/>
-    <w:lsdException w:name="Intense Emphasis" w:uiPriority="21" w:qFormat="1"/>
-    <w:lsdException w:name="Subtle Reference" w:uiPriority="31" w:qFormat="1"/>
-    <w:lsdException w:name="Intense Reference" w:uiPriority="32" w:qFormat="1"/>
-    <w:lsdException w:name="Book Title" w:uiPriority="33" w:qFormat="1"/>
-    <w:lsdException w:name="Bibliography" w:semiHidden="1" w:uiPriority="37" w:unhideWhenUsed="1"/>
-    <w:lsdException w:name="TOC Heading" w:semiHidden="1" w:uiPriority="39" w:unhideWhenUsed="1" w:qFormat="1"/>
-    <w:lsdException w:name="Plain Table 1" w:uiPriority="41"/>
-    <w:lsdException w:name="Plain Table 2" w:uiPriority="42"/>
-    <w:lsdException w:name="Plain Table 3" w:uiPriority="43"/>
-    <w:lsdException w:name="Plain Table 4" w:uiPriority="44"/>
-    <w:lsdException w:name="Plain Table 5" w:uiPriority="45"/>
-    <w:lsdException w:name="Grid Table Light" w:uiPriority="40"/>
-    <w:lsdException w:name="Grid Table 1 Light" w:uiPriority="46"/>
-    <w:lsdException w:name="Grid Table 2" w:uiPriority="47"/>
-    <w:lsdException w:name="Grid Table 3" w:uiPriority="48"/>
-    <w:lsdException w:name="Grid Table 4" w:uiPriority="49"/>
-    <w:lsdException w:name="Grid Table 5 Dark" w:uiPriority="50"/>
-    <w:lsdException w:name="Grid Table 6 Colorful" w:uiPriority="51"/>
-    <w:lsdException w:name="Grid Table 7 Colorful" w:uiPriority="52"/>
-    <w:lsdException w:name="Grid Table 1 Light Accent 1" w:uiPriority="46"/>
-    <w:lsdException w:name="Grid Table 2 Accent 1" w:uiPriority="47"/>
-    <w:lsdException w:name="Grid Table 3 Accent 1" w:uiPriority="48"/>
-    <w:lsdException w:name="Grid Table 4 Accent 1" w:uiPriority="49"/>
-    <w:lsdException w:name="Grid Table 5 Dark Accent 1" w:uiPriority="50"/>
-    <w:lsdException w:name="Grid Table 6 Colorful Accent 1" w:uiPriority="51"/>
-    <w:lsdException w:name="Grid Table 7 Colorful Accent 1" w:uiPriority="52"/>
-    <w:lsdException w:name="Grid Table 1 Light Accent 2" w:uiPriority="46"/>
-    <w:lsdException w:name="Grid Table 2 Accent 2" w:uiPriority="47"/>
-    <w:lsdException w:name="Grid Table 3 Accent 2" w:uiPriority="48"/>
-    <w:lsdException w:name="Grid Table 4 Accent 2" w:uiPriority="49"/>
-    <w:lsdException w:name="Grid Table 5 Dark Accent 2" w:uiPriority="50"/>
-    <w:lsdException w:name="Grid Table 6 Colorful Accent 2" w:uiPriority="51"/>
-    <w:lsdException w:name="Grid Table 7 Colorful Accent 2" w:uiPriority="52"/>
-    <w:lsdException w:name="Grid Table 1 Light Accent 3" w:uiPriority="46"/>
-    <w:lsdException w:name="Grid Table 2 Accent 3" w:uiPriority="47"/>
-    <w:lsdException w:name="Grid Table 3 Accent 3" w:uiPriority="48"/>
-    <w:lsdException w:name="Grid Table 4 Accent 3" w:uiPriority="49"/>
-    <w:lsdException w:name="Grid Table 5 Dark Accent 3" w:uiPriority="50"/>
-    <w:lsdException w:name="Grid Table 6 Colorful Accent 3" w:uiPriority="51"/>
-    <w:lsdException w:name="Grid Table 7 Colorful Accent 3" w:uiPriority="52"/>
-    <w:lsdException w:name="Grid Table 1 Light Accent 4" w:uiPriority="46"/>
-    <w:lsdException w:name="Grid Table 2 Accent 4" w:uiPriority="47"/>
-    <w:lsdException w:name="Grid Table 3 Accent 4" w:uiPriority="48"/>
-    <w:lsdException w:name="Grid Table 4 Accent 4" w:uiPriority="49"/>
-    <w:lsdException w:name="Grid Table 5 Dark Accent 4" w:uiPriority="50"/>
-    <w:lsdException w:name="Grid Table 6 Colorful Accent 4" w:uiPriority="51"/>
-    <w:lsdException w:name="Grid Table 7 Colorful Accent 4" w:uiPriority="52"/>
-    <w:lsdException w:name="Grid Table 1 Light Accent 5" w:uiPriority="46"/>
-    <w:lsdException w:name="Grid Table 2 Accent 5" w:uiPriority="47"/>
-    <w:lsdException w:name="Grid Table 3 Accent 5" w:uiPriority="48"/>
-    <w:lsdException w:name="Grid Table 4 Accent 5" w:uiPriority="49"/>
-    <w:lsdException w:name="Grid Table 5 Dark Accent 5" w:uiPriority="50"/>
-    <w:lsdException w:name="Grid Table 6 Colorful Accent 5" w:uiPriority="51"/>
-    <w:lsdException w:name="Grid Table 7 Colorful Accent 5" w:uiPriority="52"/>
-    <w:lsdException w:name="Grid Table 1 Light Accent 6" w:uiPriority="46"/>
-    <w:lsdException w:name="Grid Table 2 Accent 6" w:uiPriority="47"/>
-    <w:lsdException w:name="Grid Table 3 Accent 6" w:uiPriority="48"/>
-    <w:lsdException w:name="Grid Table 4 Accent 6" w:uiPriority="49"/>
-    <w:lsdException w:name="Grid Table 5 Dark Accent 6" w:uiPriority="50"/>
-    <w:lsdException w:name="Grid Table 6 Colorful Accent 6" w:uiPriority="51"/>
-    <w:lsdException w:name="Grid Table 7 Colorful Accent 6" w:uiPriority="52"/>
-    <w:lsdException w:name="List Table 1 Light" w:uiPriority="46"/>
-    <w:lsdException w:name="List Table 2" w:uiPriority="47"/>
-    <w:lsdException w:name="List Table 3" w:uiPriority="48"/>
-    <w:lsdException w:name="List Table 4" w:uiPriority="49"/>
-    <w:lsdException w:name="List Table 5 Dark" w:uiPriority="50"/>
-    <w:lsdException w:name="List Table 6 Colorful" w:uiPriority="51"/>
-    <w:lsdException w:name="List Table 7 Colorful" w:uiPriority="52"/>
-    <w:lsdException w:name="List Table 1 Light Accent 1" w:uiPriority="46"/>
-    <w:lsdException w:name="List Table 2 Accent 1" w:uiPriority="47"/>
-    <w:lsdException w:name="List Table 3 Accent 1" w:uiPriority="48"/>
-    <w:lsdException w:name="List Table 4 Accent 1" w:uiPriority="49"/>
-    <w:lsdException w:name="List Table 5 Dark Accent 1" w:uiPriority="50"/>
-    <w:lsdException w:name="List Table 6 Colorful Accent 1" w:uiPriority="51"/>
-    <w:lsdException w:name="List Table 7 Colorful Accent 1" w:uiPriority="52"/>
-    <w:lsdException w:name="List Table 1 Light Accent 2" w:uiPriority="46"/>
-    <w:lsdException w:name="List Table 2 Accent 2" w:uiPriority="47"/>
-    <w:lsdException w:name="List Table 3 Accent 2" w:uiPriority="48"/>
-    <w:lsdException w:name="List Table 4 Accent 2" w:uiPriority="49"/>
-    <w:lsdException w:name="List Table 5 Dark Accent 2" w:uiPriority="50"/>
-    <w:lsdException w:name="List Table 6 Colorful Accent 2" w:uiPriority="51"/>
-    <w:lsdException w:name="List Table 7 Colorful Accent 2" w:uiPriority="52"/>
-    <w:lsdException w:name="List Table 1 Light Accent 3" w:uiPriority="46"/>
-    <w:lsdException w:name="List Table 2 Accent 3" w:uiPriority="47"/>
-    <w:lsdException w:name="List Table 3 Accent 3" w:uiPriority="48"/>
-    <w:lsdException w:name="List Table 4 Accent 3" w:uiPriority="49"/>
-    <w:lsdException w:name="List Table 5 Dark Accent 3" w:uiPriority="50"/>
-    <w:lsdException w:name="List Table 6 Colorful Accent 3" w:uiPriority="51"/>
-    <w:lsdException w:name="List Table 7 Colorful Accent 3" w:uiPriority="52"/>
-    <w:lsdException w:name="List Table 1 Light Accent 4" w:uiPriority="46"/>
-    <w:lsdException w:name="List Table 2 Accent 4" w:uiPriority="47"/>
-    <w:lsdException w:name="List Table 3 Accent 4" w:uiPriority="48"/>
-    <w:lsdException w:name="List Table 4 Accent 4" w:uiPriority="49"/>
-    <w:lsdException w:name="List Table 5 Dark Accent 4" w:uiPriority="50"/>
-    <w:lsdException w:name="List Table 6 Colorful Accent 4" w:uiPriority="51"/>
-    <w:lsdException w:name="List Table 7 Colorful Accent 4" w:uiPriority="52"/>
-    <w:lsdException w:name="List Table 1 Light Accent 5" w:uiPriority="46"/>
-    <w:lsdException w:name="List Table 2 Accent 5" w:uiPriority="47"/>
-    <w:lsdException w:name="List Table 3 Accent 5" w:uiPriority="48"/>
-    <w:lsdException w:name="List Table 4 Accent 5" w:uiPriority="49"/>
-    <w:lsdException w:name="List Table 5 Dark Accent 5" w:uiPriority="50"/>
-    <w:lsdException w:name="List Table 6 Colorful Accent 5" w:uiPriority="51"/>
-    <w:lsdException w:name="List Table 7 Colorful Accent 5" w:uiPriority="52"/>
-    <w:lsdException w:name="List Table 1 Light Accent 6" w:uiPriority="46"/>
-    <w:lsdException w:name="List Table 2 Accent 6" w:uiPriority="47"/>
-    <w:lsdException w:name="List Table 3 Accent 6" w:uiPriority="48"/>
-    <w:lsdException w:name="List Table 4 Accent 6" w:uiPriority="49"/>
-    <w:lsdException w:name="List Table 5 Dark Accent 6" w:uiPriority="50"/>
-    <w:lsdException w:name="List Table 6 Colorful Accent 6" w:uiPriority="51"/>
-    <w:lsdException w:name="List Table 7 Colorful Accent 6" w:uiPriority="52"/>
+  <w:latentStyles w:defLockedState="0" w:defUIPriority="99" w:defSemiHidden="1" w:defUnhideWhenUsed="1" w:defQFormat="0" w:count="267">
+    <w:lsdException w:name="Normal" w:semiHidden="0" w:uiPriority="0" w:unhideWhenUsed="0" w:qFormat="1"/>
+    <w:lsdException w:name="heading 1" w:semiHidden="0" w:uiPriority="9" w:unhideWhenUsed="0" w:qFormat="1"/>
+    <w:lsdException w:name="heading 2" w:uiPriority="9" w:qFormat="1"/>
+    <w:lsdException w:name="heading 3" w:uiPriority="9" w:qFormat="1"/>
+    <w:lsdException w:name="heading 4" w:uiPriority="9" w:qFormat="1"/>
+    <w:lsdException w:name="heading 5" w:uiPriority="9" w:qFormat="1"/>
+    <w:lsdException w:name="heading 6" w:uiPriority="9" w:qFormat="1"/>
+    <w:lsdException w:name="heading 7" w:uiPriority="9" w:qFormat="1"/>
+    <w:lsdException w:name="heading 8" w:uiPriority="9" w:qFormat="1"/>
+    <w:lsdException w:name="heading 9" w:uiPriority="9" w:qFormat="1"/>
+    <w:lsdException w:name="toc 1" w:uiPriority="39"/>
+    <w:lsdException w:name="toc 2" w:uiPriority="39"/>
+    <w:lsdException w:name="toc 3" w:uiPriority="39"/>
+    <w:lsdException w:name="toc 4" w:uiPriority="39"/>
+    <w:lsdException w:name="toc 5" w:uiPriority="39"/>
+    <w:lsdException w:name="toc 6" w:uiPriority="39"/>
+    <w:lsdException w:name="toc 7" w:uiPriority="39"/>
+    <w:lsdException w:name="toc 8" w:uiPriority="39"/>
+    <w:lsdException w:name="toc 9" w:uiPriority="39"/>
+    <w:lsdException w:name="caption" w:uiPriority="35" w:qFormat="1"/>
+    <w:lsdException w:name="Title" w:semiHidden="0" w:uiPriority="10" w:unhideWhenUsed="0" w:qFormat="1"/>
+    <w:lsdException w:name="Default Paragraph Font" w:uiPriority="1"/>
+    <w:lsdException w:name="Subtitle" w:semiHidden="0" w:uiPriority="11" w:unhideWhenUsed="0" w:qFormat="1"/>
+    <w:lsdException w:name="Strong" w:semiHidden="0" w:uiPriority="22" w:unhideWhenUsed="0" w:qFormat="1"/>
+    <w:lsdException w:name="Emphasis" w:semiHidden="0" w:uiPriority="20" w:unhideWhenUsed="0" w:qFormat="1"/>
+    <w:lsdException w:name="Table Grid" w:semiHidden="0" w:uiPriority="59" w:unhideWhenUsed="0"/>
+    <w:lsdException w:name="Placeholder Text" w:unhideWhenUsed="0"/>
+    <w:lsdException w:name="No Spacing" w:semiHidden="0" w:uiPriority="1" w:unhideWhenUsed="0" w:qFormat="1"/>
+    <w:lsdException w:name="Light Shading" w:semiHidden="0" w:uiPriority="60" w:unhideWhenUsed="0"/>
+    <w:lsdException w:name="Light List" w:semiHidden="0" w:uiPriority="61" w:unhideWhenUsed="0"/>
+    <w:lsdException w:name="Light Grid" w:semiHidden="0" w:uiPriority="62" w:unhideWhenUsed="0"/>
+    <w:lsdException w:name="Medium Shading 1" w:semiHidden="0" w:uiPriority="63" w:unhideWhenUsed="0"/>
+    <w:lsdException w:name="Medium Shading 2" w:semiHidden="0" w:uiPriority="64" w:unhideWhenUsed="0"/>
+    <w:lsdException w:name="Medium List 1" w:semiHidden="0" w:uiPriority="65" w:unhideWhenUsed="0"/>
+    <w:lsdException w:name="Medium List 2" w:semiHidden="0" w:uiPriority="66" w:unhideWhenUsed="0"/>
+    <w:lsdException w:name="Medium Grid 1" w:semiHidden="0" w:uiPriority="67" w:unhideWhenUsed="0"/>
+    <w:lsdException w:name="Medium Grid 2" w:semiHidden="0" w:uiPriority="68" w:unhideWhenUsed="0"/>
+    <w:lsdException w:name="Medium Grid 3" w:semiHidden="0" w:uiPriority="69" w:unhideWhenUsed="0"/>
+    <w:lsdException w:name="Dark List" w:semiHidden="0" w:uiPriority="70" w:unhideWhenUsed="0"/>
+    <w:lsdException w:name="Colorful Shading" w:semiHidden="0" w:uiPriority="71" w:unhideWhenUsed="0"/>
+    <w:lsdException w:name="Colorful List" w:semiHidden="0" w:uiPriority="72" w:unhideWhenUsed="0"/>
+    <w:lsdException w:name="Colorful Grid" w:semiHidden="0" w:uiPriority="73" w:unhideWhenUsed="0"/>
+    <w:lsdException w:name="Light Shading Accent 1" w:semiHidden="0" w:uiPriority="60" w:unhideWhenUsed="0"/>
+    <w:lsdException w:name="Light List Accent 1" w:semiHidden="0" w:uiPriority="61" w:unhideWhenUsed="0"/>
+    <w:lsdException w:name="Light Grid Accent 1" w:semiHidden="0" w:uiPriority="62" w:unhideWhenUsed="0"/>
+    <w:lsdException w:name="Medium Shading 1 Accent 1" w:semiHidden="0" w:uiPriority="63" w:unhideWhenUsed="0"/>
+    <w:lsdException w:name="Medium Shading 2 Accent 1" w:semiHidden="0" w:uiPriority="64" w:unhideWhenUsed="0"/>
+    <w:lsdException w:name="Medium List 1 Accent 1" w:semiHidden="0" w:uiPriority="65" w:unhideWhenUsed="0"/>
+    <w:lsdException w:name="Revision" w:unhideWhenUsed="0"/>
+    <w:lsdException w:name="List Paragraph" w:semiHidden="0" w:uiPriority="34" w:unhideWhenUsed="0" w:qFormat="1"/>
+    <w:lsdException w:name="Quote" w:semiHidden="0" w:uiPriority="29" w:unhideWhenUsed="0" w:qFormat="1"/>
+    <w:lsdException w:name="Intense Quote" w:semiHidden="0" w:uiPriority="30" w:unhideWhenUsed="0" w:qFormat="1"/>
+    <w:lsdException w:name="Medium List 2 Accent 1" w:semiHidden="0" w:uiPriority="66" w:unhideWhenUsed="0"/>
+    <w:lsdException w:name="Medium Grid 1 Accent 1" w:semiHidden="0" w:uiPriority="67" w:unhideWhenUsed="0"/>
+    <w:lsdException w:name="Medium Grid 2 Accent 1" w:semiHidden="0" w:uiPriority="68" w:unhideWhenUsed="0"/>
+    <w:lsdException w:name="Medium Grid 3 Accent 1" w:semiHidden="0" w:uiPriority="69" w:unhideWhenUsed="0"/>
+    <w:lsdException w:name="Dark List Accent 1" w:semiHidden="0" w:uiPriority="70" w:unhideWhenUsed="0"/>
+    <w:lsdException w:name="Colorful Shading Accent 1" w:semiHidden="0" w:uiPriority="71" w:unhideWhenUsed="0"/>
+    <w:lsdException w:name="Colorful List Accent 1" w:semiHidden="0" w:uiPriority="72" w:unhideWhenUsed="0"/>
+    <w:lsdException w:name="Colorful Grid Accent 1" w:semiHidden="0" w:uiPriority="73" w:unhideWhenUsed="0"/>
+    <w:lsdException w:name="Light Shading Accent 2" w:semiHidden="0" w:uiPriority="60" w:unhideWhenUsed="0"/>
+    <w:lsdException w:name="Light List Accent 2" w:semiHidden="0" w:uiPriority="61" w:unhideWhenUsed="0"/>
+    <w:lsdException w:name="Light Grid Accent 2" w:semiHidden="0" w:uiPriority="62" w:unhideWhenUsed="0"/>
+    <w:lsdException w:name="Medium Shading 1 Accent 2" w:semiHidden="0" w:uiPriority="63" w:unhideWhenUsed="0"/>
+    <w:lsdException w:name="Medium Shading 2 Accent 2" w:semiHidden="0" w:uiPriority="64" w:unhideWhenUsed="0"/>
+    <w:lsdException w:name="Medium List 1 Accent 2" w:semiHidden="0" w:uiPriority="65" w:unhideWhenUsed="0"/>
+    <w:lsdException w:name="Medium List 2 Accent 2" w:semiHidden="0" w:uiPriority="66" w:unhideWhenUsed="0"/>
+    <w:lsdException w:name="Medium Grid 1 Accent 2" w:semiHidden="0" w:uiPriority="67" w:unhideWhenUsed="0"/>
+    <w:lsdException w:name="Medium Grid 2 Accent 2" w:semiHidden="0" w:uiPriority="68" w:unhideWhenUsed="0"/>
+    <w:lsdException w:name="Medium Grid 3 Accent 2" w:semiHidden="0" w:uiPriority="69" w:unhideWhenUsed="0"/>
+    <w:lsdException w:name="Dark List Accent 2" w:semiHidden="0" w:uiPriority="70" w:unhideWhenUsed="0"/>
+    <w:lsdException w:name="Colorful Shading Accent 2" w:semiHidden="0" w:uiPriority="71" w:unhideWhenUsed="0"/>
+    <w:lsdException w:name="Colorful List Accent 2" w:semiHidden="0" w:uiPriority="72" w:unhideWhenUsed="0"/>
+    <w:lsdException w:name="Colorful Grid Accent 2" w:semiHidden="0" w:uiPriority="73" w:unhideWhenUsed="0"/>
+    <w:lsdException w:name="Light Shading Accent 3" w:semiHidden="0" w:uiPriority="60" w:unhideWhenUsed="0"/>
+    <w:lsdException w:name="Light List Accent 3" w:semiHidden="0" w:uiPriority="61" w:unhideWhenUsed="0"/>
+    <w:lsdException w:name="Light Grid Accent 3" w:semiHidden="0" w:uiPriority="62" w:unhideWhenUsed="0"/>
+    <w:lsdException w:name="Medium Shading 1 Accent 3" w:semiHidden="0" w:uiPriority="63" w:unhideWhenUsed="0"/>
+    <w:lsdException w:name="Medium Shading 2 Accent 3" w:semiHidden="0" w:uiPriority="64" w:unhideWhenUsed="0"/>
+    <w:lsdException w:name="Medium List 1 Accent 3" w:semiHidden="0" w:uiPriority="65" w:unhideWhenUsed="0"/>
+    <w:lsdException w:name="Medium List 2 Accent 3" w:semiHidden="0" w:uiPriority="66" w:unhideWhenUsed="0"/>
+    <w:lsdException w:name="Medium Grid 1 Accent 3" w:semiHidden="0" w:uiPriority="67" w:unhideWhenUsed="0"/>
+    <w:lsdException w:name="Medium Grid 2 Accent 3" w:semiHidden="0" w:uiPriority="68" w:unhideWhenUsed="0"/>
+    <w:lsdException w:name="Medium Grid 3 Accent 3" w:semiHidden="0" w:uiPriority="69" w:unhideWhenUsed="0"/>
+    <w:lsdException w:name="Dark List Accent 3" w:semiHidden="0" w:uiPriority="70" w:unhideWhenUsed="0"/>
+    <w:lsdException w:name="Colorful Shading Accent 3" w:semiHidden="0" w:uiPriority="71" w:unhideWhenUsed="0"/>
+    <w:lsdException w:name="Colorful List Accent 3" w:semiHidden="0" w:uiPriority="72" w:unhideWhenUsed="0"/>
+    <w:lsdException w:name="Colorful Grid Accent 3" w:semiHidden="0" w:uiPriority="73" w:unhideWhenUsed="0"/>
+    <w:lsdException w:name="Light Shading Accent 4" w:semiHidden="0" w:uiPriority="60" w:unhideWhenUsed="0"/>
+    <w:lsdException w:name="Light List Accent 4" w:semiHidden="0" w:uiPriority="61" w:unhideWhenUsed="0"/>
+    <w:lsdException w:name="Light Grid Accent 4" w:semiHidden="0" w:uiPriority="62" w:unhideWhenUsed="0"/>
+    <w:lsdException w:name="Medium Shading 1 Accent 4" w:semiHidden="0" w:uiPriority="63" w:unhideWhenUsed="0"/>
+    <w:lsdException w:name="Medium Shading 2 Accent 4" w:semiHidden="0" w:uiPriority="64" w:unhideWhenUsed="0"/>
+    <w:lsdException w:name="Medium List 1 Accent 4" w:semiHidden="0" w:uiPriority="65" w:unhideWhenUsed="0"/>
+    <w:lsdException w:name="Medium List 2 Accent 4" w:semiHidden="0" w:uiPriority="66" w:unhideWhenUsed="0"/>
+    <w:lsdException w:name="Medium Grid 1 Accent 4" w:semiHidden="0" w:uiPriority="67" w:unhideWhenUsed="0"/>
+    <w:lsdException w:name="Medium Grid 2 Accent 4" w:semiHidden="0" w:uiPriority="68" w:unhideWhenUsed="0"/>
+    <w:lsdException w:name="Medium Grid 3 Accent 4" w:semiHidden="0" w:uiPriority="69" w:unhideWhenUsed="0"/>
+    <w:lsdException w:name="Dark List Accent 4" w:semiHidden="0" w:uiPriority="70" w:unhideWhenUsed="0"/>
+    <w:lsdException w:name="Colorful Shading Accent 4" w:semiHidden="0" w:uiPriority="71" w:unhideWhenUsed="0"/>
+    <w:lsdException w:name="Colorful List Accent 4" w:semiHidden="0" w:uiPriority="72" w:unhideWhenUsed="0"/>
+    <w:lsdException w:name="Colorful Grid Accent 4" w:semiHidden="0" w:uiPriority="73" w:unhideWhenUsed="0"/>
+    <w:lsdException w:name="Light Shading Accent 5" w:semiHidden="0" w:uiPriority="60" w:unhideWhenUsed="0"/>
+    <w:lsdException w:name="Light List Accent 5" w:semiHidden="0" w:uiPriority="61" w:unhideWhenUsed="0"/>
+    <w:lsdException w:name="Light Grid Accent 5" w:semiHidden="0" w:uiPriority="62" w:unhideWhenUsed="0"/>
+    <w:lsdException w:name="Medium Shading 1 Accent 5" w:semiHidden="0" w:uiPriority="63" w:unhideWhenUsed="0"/>
+    <w:lsdException w:name="Medium Shading 2 Accent 5" w:semiHidden="0" w:uiPriority="64" w:unhideWhenUsed="0"/>
+    <w:lsdException w:name="Medium List 1 Accent 5" w:semiHidden="0" w:uiPriority="65" w:unhideWhenUsed="0"/>
+    <w:lsdException w:name="Medium List 2 Accent 5" w:semiHidden="0" w:uiPriority="66" w:unhideWhenUsed="0"/>
+    <w:lsdException w:name="Medium Grid 1 Accent 5" w:semiHidden="0" w:uiPriority="67" w:unhideWhenUsed="0"/>
+    <w:lsdException w:name="Medium Grid 2 Accent 5" w:semiHidden="0" w:uiPriority="68" w:unhideWhenUsed="0"/>
+    <w:lsdException w:name="Medium Grid 3 Accent 5" w:semiHidden="0" w:uiPriority="69" w:unhideWhenUsed="0"/>
+    <w:lsdException w:name="Dark List Accent 5" w:semiHidden="0" w:uiPriority="70" w:unhideWhenUsed="0"/>
+    <w:lsdException w:name="Colorful Shading Accent 5" w:semiHidden="0" w:uiPriority="71" w:unhideWhenUsed="0"/>
+    <w:lsdException w:name="Colorful List Accent 5" w:semiHidden="0" w:uiPriority="72" w:unhideWhenUsed="0"/>
+    <w:lsdException w:name="Colorful Grid Accent 5" w:semiHidden="0" w:uiPriority="73" w:unhideWhenUsed="0"/>
+    <w:lsdException w:name="Light Shading Accent 6" w:semiHidden="0" w:uiPriority="60" w:unhideWhenUsed="0"/>
+    <w:lsdException w:name="Light List Accent 6" w:semiHidden="0" w:uiPriority="61" w:unhideWhenUsed="0"/>
+    <w:lsdException w:name="Light Grid Accent 6" w:semiHidden="0" w:uiPriority="62" w:unhideWhenUsed="0"/>
+    <w:lsdException w:name="Medium Shading 1 Accent 6" w:semiHidden="0" w:uiPriority="63" w:unhideWhenUsed="0"/>
+    <w:lsdException w:name="Medium Shading 2 Accent 6" w:semiHidden="0" w:uiPriority="64" w:unhideWhenUsed="0"/>
+    <w:lsdException w:name="Medium List 1 Accent 6" w:semiHidden="0" w:uiPriority="65" w:unhideWhenUsed="0"/>
+    <w:lsdException w:name="Medium List 2 Accent 6" w:semiHidden="0" w:uiPriority="66" w:unhideWhenUsed="0"/>
+    <w:lsdException w:name="Medium Grid 1 Accent 6" w:semiHidden="0" w:uiPriority="67" w:unhideWhenUsed="0"/>
+    <w:lsdException w:name="Medium Grid 2 Accent 6" w:semiHidden="0" w:uiPriority="68" w:unhideWhenUsed="0"/>
+    <w:lsdException w:name="Medium Grid 3 Accent 6" w:semiHidden="0" w:uiPriority="69" w:unhideWhenUsed="0"/>
+    <w:lsdException w:name="Dark List Accent 6" w:semiHidden="0" w:uiPriority="70" w:unhideWhenUsed="0"/>
+    <w:lsdException w:name="Colorful Shading Accent 6" w:semiHidden="0" w:uiPriority="71" w:unhideWhenUsed="0"/>
+    <w:lsdException w:name="Colorful List Accent 6" w:semiHidden="0" w:uiPriority="72" w:unhideWhenUsed="0"/>
+    <w:lsdException w:name="Colorful Grid Accent 6" w:semiHidden="0" w:uiPriority="73" w:unhideWhenUsed="0"/>
+    <w:lsdException w:name="Subtle Emphasis" w:semiHidden="0" w:uiPriority="19" w:unhideWhenUsed="0" w:qFormat="1"/>
+    <w:lsdException w:name="Intense Emphasis" w:semiHidden="0" w:uiPriority="21" w:unhideWhenUsed="0" w:qFormat="1"/>
+    <w:lsdException w:name="Subtle Reference" w:semiHidden="0" w:uiPriority="31" w:unhideWhenUsed="0" w:qFormat="1"/>
+    <w:lsdException w:name="Intense Reference" w:semiHidden="0" w:uiPriority="32" w:unhideWhenUsed="0" w:qFormat="1"/>
+    <w:lsdException w:name="Book Title" w:semiHidden="0" w:uiPriority="33" w:unhideWhenUsed="0" w:qFormat="1"/>
+    <w:lsdException w:name="Bibliography" w:uiPriority="37"/>
+    <w:lsdException w:name="TOC Heading" w:uiPriority="39" w:qFormat="1"/>
+  </w:latentStyles>
+  <w:style w:type="paragraph" w:default="1" w:styleId="Normal">
+    <w:name w:val="Normal"/>
+    <w:qFormat/>
+  </w:style>
+  <w:style w:type="paragraph" w:styleId="Heading1">
+    <w:name w:val="heading 1"/>
+    <w:basedOn w:val="Normal"/>
+    <w:next w:val="Normal"/>
+    <w:link w:val="Heading1Char"/>
+    <w:uiPriority w:val="9"/>
+    <w:qFormat/>
+    <w:rsid w:val="00971CA5"/>
+    <w:pPr>
+      <w:keepNext/>
+      <w:keepLines/>
+      <w:spacing w:before="480" w:after="0"/>
+      <w:outlineLvl w:val="0"/>
+    </w:pPr>
+    <w:rPr>
+      <w:rFonts w:asciiTheme="majorHAnsi" w:eastAsiaTheme="majorEastAsia" w:hAnsiTheme="majorHAnsi" w:cstheme="majorBidi"/>
+      <w:b/>
+      <w:bCs/>
+      <w:color w:val="365F91" w:themeColor="accent1" w:themeShade="BF"/>
+      <w:sz w:val="28"/>
+      <w:szCs w:val="28"/>
+    </w:rPr>
+  </w:style>
+  <w:style w:type="paragraph" w:styleId="Heading2">
+    <w:name w:val="heading 2"/>
+    <w:basedOn w:val="Normal"/>
+    <w:next w:val="Normal"/>
+    <w:link w:val="Heading2Char"/>
+    <w:uiPriority w:val="9"/>
+    <w:unhideWhenUsed/>
+    <w:qFormat/>
+    <w:rsid w:val="0017619D"/>
+    <w:pPr>
+      <w:keepNext/>
+      <w:keepLines/>
+      <w:spacing w:before="200" w:after="0"/>
+      <w:outlineLvl w:val="1"/>
+    </w:pPr>
+    <w:rPr>
+      <w:rFonts w:asciiTheme="majorHAnsi" w:eastAsiaTheme="majorEastAsia" w:hAnsiTheme="majorHAnsi" w:cstheme="majorBidi"/>
+      <w:b/>
+      <w:bCs/>
+      <w:color w:val="4F81BD" w:themeColor="accent1"/>
+      <w:sz w:val="26"/>
+      <w:szCs w:val="26"/>
+    </w:rPr>
+  </w:style>
+  <w:style w:type="character" w:default="1" w:styleId="DefaultParagraphFont">
+    <w:name w:val="Default Paragraph Font"/>
+    <w:uiPriority w:val="1"/>
+    <w:semiHidden/>
+    <w:unhideWhenUsed/>
+  </w:style>
+  <w:style w:type="table" w:default="1" w:styleId="TableNormal">
+    <w:name w:val="Normal Table"/>
+    <w:uiPriority w:val="99"/>
+    <w:semiHidden/>
+    <w:unhideWhenUsed/>
+    <w:tblPr>
+      <w:tblInd w:w="0" w:type="dxa"/>
+      <w:tblCellMar>
+        <w:top w:w="0" w:type="dxa"/>
+        <w:left w:w="108" w:type="dxa"/>
+        <w:bottom w:w="0" w:type="dxa"/>
+        <w:right w:w="108" w:type="dxa"/>
+      </w:tblCellMar>
+    </w:tblPr>
+  </w:style>
+  <w:style w:type="numbering" w:default="1" w:styleId="NoList">
+    <w:name w:val="No List"/>
+    <w:uiPriority w:val="99"/>
+    <w:semiHidden/>
+    <w:unhideWhenUsed/>
+  </w:style>
+  <w:style w:type="paragraph" w:styleId="BalloonText">
+    <w:name w:val="Balloon Text"/>
+    <w:basedOn w:val="Normal"/>
+    <w:link w:val="BalloonTextChar"/>
+    <w:uiPriority w:val="99"/>
+    <w:semiHidden/>
+    <w:unhideWhenUsed/>
+    <w:rsid w:val="00991A99"/>
+    <w:pPr>
+      <w:spacing w:after="0" w:line="240" w:lineRule="auto"/>
+    </w:pPr>
+    <w:rPr>
+      <w:rFonts w:ascii="Tahoma" w:hAnsi="Tahoma" w:cs="Tahoma"/>
+      <w:sz w:val="16"/>
+      <w:szCs w:val="16"/>
+    </w:rPr>
+  </w:style>
+  <w:style w:type="character" w:customStyle="1" w:styleId="BalloonTextChar">
+    <w:name w:val="Balloon Text Char"/>
+    <w:basedOn w:val="DefaultParagraphFont"/>
+    <w:link w:val="BalloonText"/>
+    <w:uiPriority w:val="99"/>
+    <w:semiHidden/>
+    <w:rsid w:val="00991A99"/>
+    <w:rPr>
+      <w:rFonts w:ascii="Tahoma" w:hAnsi="Tahoma" w:cs="Tahoma"/>
+      <w:sz w:val="16"/>
+      <w:szCs w:val="16"/>
+    </w:rPr>
+  </w:style>
+  <w:style w:type="character" w:customStyle="1" w:styleId="Heading1Char">
+    <w:name w:val="Heading 1 Char"/>
+    <w:basedOn w:val="DefaultParagraphFont"/>
+    <w:link w:val="Heading1"/>
+    <w:uiPriority w:val="9"/>
+    <w:rsid w:val="00971CA5"/>
+    <w:rPr>
+      <w:rFonts w:asciiTheme="majorHAnsi" w:eastAsiaTheme="majorEastAsia" w:hAnsiTheme="majorHAnsi" w:cstheme="majorBidi"/>
+      <w:b/>
+      <w:bCs/>
+      <w:color w:val="365F91" w:themeColor="accent1" w:themeShade="BF"/>
+      <w:sz w:val="28"/>
+      <w:szCs w:val="28"/>
+    </w:rPr>
+  </w:style>
+  <w:style w:type="paragraph" w:styleId="ListParagraph">
+    <w:name w:val="List Paragraph"/>
+    <w:basedOn w:val="Normal"/>
+    <w:uiPriority w:val="34"/>
+    <w:qFormat/>
+    <w:rsid w:val="00971CA5"/>
+    <w:pPr>
+      <w:ind w:left="720"/>
+      <w:contextualSpacing/>
+    </w:pPr>
+  </w:style>
+  <w:style w:type="numbering" w:customStyle="1" w:styleId="WWNum1">
+    <w:name w:val="WWNum1"/>
+    <w:basedOn w:val="NoList"/>
+    <w:rsid w:val="002A72F5"/>
+    <w:pPr>
+      <w:numPr>
+        <w:numId w:val="2"/>
+      </w:numPr>
+    </w:pPr>
+  </w:style>
+  <w:style w:type="character" w:customStyle="1" w:styleId="Heading2Char">
+    <w:name w:val="Heading 2 Char"/>
+    <w:basedOn w:val="DefaultParagraphFont"/>
+    <w:link w:val="Heading2"/>
+    <w:uiPriority w:val="9"/>
+    <w:rsid w:val="0017619D"/>
+    <w:rPr>
+      <w:rFonts w:asciiTheme="majorHAnsi" w:eastAsiaTheme="majorEastAsia" w:hAnsiTheme="majorHAnsi" w:cstheme="majorBidi"/>
+      <w:b/>
+      <w:bCs/>
+      <w:color w:val="4F81BD" w:themeColor="accent1"/>
+      <w:sz w:val="26"/>
+      <w:szCs w:val="26"/>
+    </w:rPr>
+  </w:style>
+  <w:style w:type="paragraph" w:styleId="TOCHeading">
+    <w:name w:val="TOC Heading"/>
+    <w:basedOn w:val="Heading1"/>
+    <w:next w:val="Normal"/>
+    <w:uiPriority w:val="39"/>
+    <w:semiHidden/>
+    <w:unhideWhenUsed/>
+    <w:qFormat/>
+    <w:rsid w:val="0017619D"/>
+    <w:pPr>
+      <w:outlineLvl w:val="9"/>
+    </w:pPr>
+    <w:rPr>
+      <w:lang w:val="en-US" w:eastAsia="ja-JP"/>
+    </w:rPr>
+  </w:style>
+  <w:style w:type="paragraph" w:styleId="TOC1">
+    <w:name w:val="toc 1"/>
+    <w:basedOn w:val="Normal"/>
+    <w:next w:val="Normal"/>
+    <w:autoRedefine/>
+    <w:uiPriority w:val="39"/>
+    <w:unhideWhenUsed/>
+    <w:rsid w:val="0017619D"/>
+    <w:pPr>
+      <w:spacing w:after="100"/>
+    </w:pPr>
+  </w:style>
+  <w:style w:type="paragraph" w:styleId="TOC2">
+    <w:name w:val="toc 2"/>
+    <w:basedOn w:val="Normal"/>
+    <w:next w:val="Normal"/>
+    <w:autoRedefine/>
+    <w:uiPriority w:val="39"/>
+    <w:unhideWhenUsed/>
+    <w:rsid w:val="0017619D"/>
+    <w:pPr>
+      <w:spacing w:after="100"/>
+      <w:ind w:left="220"/>
+    </w:pPr>
+  </w:style>
+  <w:style w:type="character" w:styleId="Hyperlink">
+    <w:name w:val="Hyperlink"/>
+    <w:basedOn w:val="DefaultParagraphFont"/>
+    <w:uiPriority w:val="99"/>
+    <w:unhideWhenUsed/>
+    <w:rsid w:val="0017619D"/>
+    <w:rPr>
+      <w:color w:val="0000FF" w:themeColor="hyperlink"/>
+      <w:u w:val="single"/>
+    </w:rPr>
+  </w:style>
+</w:styles>
+</file>
+
+<file path=word/stylesWithEffects.xml><?xml version="1.0" encoding="utf-8"?>
+<w:styles xmlns:wpc="http://schemas.microsoft.com/office/word/2010/wordprocessingCanvas" xmlns:mc="http://schemas.openxmlformats.org/markup-compatibility/2006" xmlns:o="urn:schemas-microsoft-com:office:office" xmlns:r="http://schemas.openxmlformats.org/officeDocument/2006/relationships" xmlns:m="http://schemas.openxmlformats.org/officeDocument/2006/math" xmlns:v="urn:schemas-microsoft-com:vml" xmlns:wp14="http://schemas.microsoft.com/office/word/2010/wordprocessingDrawing" xmlns:wp="http://schemas.openxmlformats.org/drawingml/2006/wordprocessingDrawing" xmlns:w10="urn:schemas-microsoft-com:office:word" xmlns:w="http://schemas.openxmlformats.org/wordprocessingml/2006/main" xmlns:w14="http://schemas.microsoft.com/office/word/2010/wordml" xmlns:wpg="http://schemas.microsoft.com/office/word/2010/wordprocessingGroup" xmlns:wpi="http://schemas.microsoft.com/office/word/2010/wordprocessingInk" xmlns:wne="http://schemas.microsoft.com/office/word/2006/wordml" xmlns:wps="http://schemas.microsoft.com/office/word/2010/wordprocessingShape" mc:Ignorable="w14 wp14">
+  <w:docDefaults>
+    <w:rPrDefault>
+      <w:rPr>
+        <w:rFonts w:asciiTheme="minorHAnsi" w:eastAsiaTheme="minorHAnsi" w:hAnsiTheme="minorHAnsi" w:cstheme="minorBidi"/>
+        <w:sz w:val="22"/>
+        <w:szCs w:val="22"/>
+        <w:lang w:val="en-GB" w:eastAsia="en-US" w:bidi="ar-SA"/>
+      </w:rPr>
+    </w:rPrDefault>
+    <w:pPrDefault>
+      <w:pPr>
+        <w:spacing w:after="200" w:line="276" w:lineRule="auto"/>
+      </w:pPr>
+    </w:pPrDefault>
+  </w:docDefaults>
+  <w:latentStyles w:defLockedState="0" w:defUIPriority="99" w:defSemiHidden="1" w:defUnhideWhenUsed="1" w:defQFormat="0" w:count="267">
+    <w:lsdException w:name="Normal" w:semiHidden="0" w:uiPriority="0" w:unhideWhenUsed="0" w:qFormat="1"/>
+    <w:lsdException w:name="heading 1" w:semiHidden="0" w:uiPriority="9" w:unhideWhenUsed="0" w:qFormat="1"/>
+    <w:lsdException w:name="heading 2" w:uiPriority="9" w:qFormat="1"/>
+    <w:lsdException w:name="heading 3" w:uiPriority="9" w:qFormat="1"/>
+    <w:lsdException w:name="heading 4" w:uiPriority="9" w:qFormat="1"/>
+    <w:lsdException w:name="heading 5" w:uiPriority="9" w:qFormat="1"/>
+    <w:lsdException w:name="heading 6" w:uiPriority="9" w:qFormat="1"/>
+    <w:lsdException w:name="heading 7" w:uiPriority="9" w:qFormat="1"/>
+    <w:lsdException w:name="heading 8" w:uiPriority="9" w:qFormat="1"/>
+    <w:lsdException w:name="heading 9" w:uiPriority="9" w:qFormat="1"/>
+    <w:lsdException w:name="toc 1" w:uiPriority="39"/>
+    <w:lsdException w:name="toc 2" w:uiPriority="39"/>
+    <w:lsdException w:name="toc 3" w:uiPriority="39"/>
+    <w:lsdException w:name="toc 4" w:uiPriority="39"/>
+    <w:lsdException w:name="toc 5" w:uiPriority="39"/>
+    <w:lsdException w:name="toc 6" w:uiPriority="39"/>
+    <w:lsdException w:name="toc 7" w:uiPriority="39"/>
+    <w:lsdException w:name="toc 8" w:uiPriority="39"/>
+    <w:lsdException w:name="toc 9" w:uiPriority="39"/>
+    <w:lsdException w:name="caption" w:uiPriority="35" w:qFormat="1"/>
+    <w:lsdException w:name="Title" w:semiHidden="0" w:uiPriority="10" w:unhideWhenUsed="0" w:qFormat="1"/>
+    <w:lsdException w:name="Default Paragraph Font" w:uiPriority="1"/>
+    <w:lsdException w:name="Subtitle" w:semiHidden="0" w:uiPriority="11" w:unhideWhenUsed="0" w:qFormat="1"/>
+    <w:lsdException w:name="Strong" w:semiHidden="0" w:uiPriority="22" w:unhideWhenUsed="0" w:qFormat="1"/>
+    <w:lsdException w:name="Emphasis" w:semiHidden="0" w:uiPriority="20" w:unhideWhenUsed="0" w:qFormat="1"/>
+    <w:lsdException w:name="Table Grid" w:semiHidden="0" w:uiPriority="59" w:unhideWhenUsed="0"/>
+    <w:lsdException w:name="Placeholder Text" w:unhideWhenUsed="0"/>
+    <w:lsdException w:name="No Spacing" w:semiHidden="0" w:uiPriority="1" w:unhideWhenUsed="0" w:qFormat="1"/>
+    <w:lsdException w:name="Light Shading" w:semiHidden="0" w:uiPriority="60" w:unhideWhenUsed="0"/>
+    <w:lsdException w:name="Light List" w:semiHidden="0" w:uiPriority="61" w:unhideWhenUsed="0"/>
+    <w:lsdException w:name="Light Grid" w:semiHidden="0" w:uiPriority="62" w:unhideWhenUsed="0"/>
+    <w:lsdException w:name="Medium Shading 1" w:semiHidden="0" w:uiPriority="63" w:unhideWhenUsed="0"/>
+    <w:lsdException w:name="Medium Shading 2" w:semiHidden="0" w:uiPriority="64" w:unhideWhenUsed="0"/>
+    <w:lsdException w:name="Medium List 1" w:semiHidden="0" w:uiPriority="65" w:unhideWhenUsed="0"/>
+    <w:lsdException w:name="Medium List 2" w:semiHidden="0" w:uiPriority="66" w:unhideWhenUsed="0"/>
+    <w:lsdException w:name="Medium Grid 1" w:semiHidden="0" w:uiPriority="67" w:unhideWhenUsed="0"/>
+    <w:lsdException w:name="Medium Grid 2" w:semiHidden="0" w:uiPriority="68" w:unhideWhenUsed="0"/>
+    <w:lsdException w:name="Medium Grid 3" w:semiHidden="0" w:uiPriority="69" w:unhideWhenUsed="0"/>
+    <w:lsdException w:name="Dark List" w:semiHidden="0" w:uiPriority="70" w:unhideWhenUsed="0"/>
+    <w:lsdException w:name="Colorful Shading" w:semiHidden="0" w:uiPriority="71" w:unhideWhenUsed="0"/>
+    <w:lsdException w:name="Colorful List" w:semiHidden="0" w:uiPriority="72" w:unhideWhenUsed="0"/>
+    <w:lsdException w:name="Colorful Grid" w:semiHidden="0" w:uiPriority="73" w:unhideWhenUsed="0"/>
+    <w:lsdException w:name="Light Shading Accent 1" w:semiHidden="0" w:uiPriority="60" w:unhideWhenUsed="0"/>
+    <w:lsdException w:name="Light List Accent 1" w:semiHidden="0" w:uiPriority="61" w:unhideWhenUsed="0"/>
+    <w:lsdException w:name="Light Grid Accent 1" w:semiHidden="0" w:uiPriority="62" w:unhideWhenUsed="0"/>
+    <w:lsdException w:name="Medium Shading 1 Accent 1" w:semiHidden="0" w:uiPriority="63" w:unhideWhenUsed="0"/>
+    <w:lsdException w:name="Medium Shading 2 Accent 1" w:semiHidden="0" w:uiPriority="64" w:unhideWhenUsed="0"/>
+    <w:lsdException w:name="Medium List 1 Accent 1" w:semiHidden="0" w:uiPriority="65" w:unhideWhenUsed="0"/>
+    <w:lsdException w:name="Revision" w:unhideWhenUsed="0"/>
+    <w:lsdException w:name="List Paragraph" w:semiHidden="0" w:uiPriority="34" w:unhideWhenUsed="0" w:qFormat="1"/>
+    <w:lsdException w:name="Quote" w:semiHidden="0" w:uiPriority="29" w:unhideWhenUsed="0" w:qFormat="1"/>
+    <w:lsdException w:name="Intense Quote" w:semiHidden="0" w:uiPriority="30" w:unhideWhenUsed="0" w:qFormat="1"/>
+    <w:lsdException w:name="Medium List 2 Accent 1" w:semiHidden="0" w:uiPriority="66" w:unhideWhenUsed="0"/>
+    <w:lsdException w:name="Medium Grid 1 Accent 1" w:semiHidden="0" w:uiPriority="67" w:unhideWhenUsed="0"/>
+    <w:lsdException w:name="Medium Grid 2 Accent 1" w:semiHidden="0" w:uiPriority="68" w:unhideWhenUsed="0"/>
+    <w:lsdException w:name="Medium Grid 3 Accent 1" w:semiHidden="0" w:uiPriority="69" w:unhideWhenUsed="0"/>
+    <w:lsdException w:name="Dark List Accent 1" w:semiHidden="0" w:uiPriority="70" w:unhideWhenUsed="0"/>
+    <w:lsdException w:name="Colorful Shading Accent 1" w:semiHidden="0" w:uiPriority="71" w:unhideWhenUsed="0"/>
+    <w:lsdException w:name="Colorful List Accent 1" w:semiHidden="0" w:uiPriority="72" w:unhideWhenUsed="0"/>
+    <w:lsdException w:name="Colorful Grid Accent 1" w:semiHidden="0" w:uiPriority="73" w:unhideWhenUsed="0"/>
+    <w:lsdException w:name="Light Shading Accent 2" w:semiHidden="0" w:uiPriority="60" w:unhideWhenUsed="0"/>
+    <w:lsdException w:name="Light List Accent 2" w:semiHidden="0" w:uiPriority="61" w:unhideWhenUsed="0"/>
+    <w:lsdException w:name="Light Grid Accent 2" w:semiHidden="0" w:uiPriority="62" w:unhideWhenUsed="0"/>
+    <w:lsdException w:name="Medium Shading 1 Accent 2" w:semiHidden="0" w:uiPriority="63" w:unhideWhenUsed="0"/>
+    <w:lsdException w:name="Medium Shading 2 Accent 2" w:semiHidden="0" w:uiPriority="64" w:unhideWhenUsed="0"/>
+    <w:lsdException w:name="Medium List 1 Accent 2" w:semiHidden="0" w:uiPriority="65" w:unhideWhenUsed="0"/>
+    <w:lsdException w:name="Medium List 2 Accent 2" w:semiHidden="0" w:uiPriority="66" w:unhideWhenUsed="0"/>
+    <w:lsdException w:name="Medium Grid 1 Accent 2" w:semiHidden="0" w:uiPriority="67" w:unhideWhenUsed="0"/>
+    <w:lsdException w:name="Medium Grid 2 Accent 2" w:semiHidden="0" w:uiPriority="68" w:unhideWhenUsed="0"/>
+    <w:lsdException w:name="Medium Grid 3 Accent 2" w:semiHidden="0" w:uiPriority="69" w:unhideWhenUsed="0"/>
+    <w:lsdException w:name="Dark List Accent 2" w:semiHidden="0" w:uiPriority="70" w:unhideWhenUsed="0"/>
+    <w:lsdException w:name="Colorful Shading Accent 2" w:semiHidden="0" w:uiPriority="71" w:unhideWhenUsed="0"/>
+    <w:lsdException w:name="Colorful List Accent 2" w:semiHidden="0" w:uiPriority="72" w:unhideWhenUsed="0"/>
+    <w:lsdException w:name="Colorful Grid Accent 2" w:semiHidden="0" w:uiPriority="73" w:unhideWhenUsed="0"/>
+    <w:lsdException w:name="Light Shading Accent 3" w:semiHidden="0" w:uiPriority="60" w:unhideWhenUsed="0"/>
+    <w:lsdException w:name="Light List Accent 3" w:semiHidden="0" w:uiPriority="61" w:unhideWhenUsed="0"/>
+    <w:lsdException w:name="Light Grid Accent 3" w:semiHidden="0" w:uiPriority="62" w:unhideWhenUsed="0"/>
+    <w:lsdException w:name="Medium Shading 1 Accent 3" w:semiHidden="0" w:uiPriority="63" w:unhideWhenUsed="0"/>
+    <w:lsdException w:name="Medium Shading 2 Accent 3" w:semiHidden="0" w:uiPriority="64" w:unhideWhenUsed="0"/>
+    <w:lsdException w:name="Medium List 1 Accent 3" w:semiHidden="0" w:uiPriority="65" w:unhideWhenUsed="0"/>
+    <w:lsdException w:name="Medium List 2 Accent 3" w:semiHidden="0" w:uiPriority="66" w:unhideWhenUsed="0"/>
+    <w:lsdException w:name="Medium Grid 1 Accent 3" w:semiHidden="0" w:uiPriority="67" w:unhideWhenUsed="0"/>
+    <w:lsdException w:name="Medium Grid 2 Accent 3" w:semiHidden="0" w:uiPriority="68" w:unhideWhenUsed="0"/>
+    <w:lsdException w:name="Medium Grid 3 Accent 3" w:semiHidden="0" w:uiPriority="69" w:unhideWhenUsed="0"/>
+    <w:lsdException w:name="Dark List Accent 3" w:semiHidden="0" w:uiPriority="70" w:unhideWhenUsed="0"/>
+    <w:lsdException w:name="Colorful Shading Accent 3" w:semiHidden="0" w:uiPriority="71" w:unhideWhenUsed="0"/>
+    <w:lsdException w:name="Colorful List Accent 3" w:semiHidden="0" w:uiPriority="72" w:unhideWhenUsed="0"/>
+    <w:lsdException w:name="Colorful Grid Accent 3" w:semiHidden="0" w:uiPriority="73" w:unhideWhenUsed="0"/>
+    <w:lsdException w:name="Light Shading Accent 4" w:semiHidden="0" w:uiPriority="60" w:unhideWhenUsed="0"/>
+    <w:lsdException w:name="Light List Accent 4" w:semiHidden="0" w:uiPriority="61" w:unhideWhenUsed="0"/>
+    <w:lsdException w:name="Light Grid Accent 4" w:semiHidden="0" w:uiPriority="62" w:unhideWhenUsed="0"/>
+    <w:lsdException w:name="Medium Shading 1 Accent 4" w:semiHidden="0" w:uiPriority="63" w:unhideWhenUsed="0"/>
+    <w:lsdException w:name="Medium Shading 2 Accent 4" w:semiHidden="0" w:uiPriority="64" w:unhideWhenUsed="0"/>
+    <w:lsdException w:name="Medium List 1 Accent 4" w:semiHidden="0" w:uiPriority="65" w:unhideWhenUsed="0"/>
+    <w:lsdException w:name="Medium List 2 Accent 4" w:semiHidden="0" w:uiPriority="66" w:unhideWhenUsed="0"/>
+    <w:lsdException w:name="Medium Grid 1 Accent 4" w:semiHidden="0" w:uiPriority="67" w:unhideWhenUsed="0"/>
+    <w:lsdException w:name="Medium Grid 2 Accent 4" w:semiHidden="0" w:uiPriority="68" w:unhideWhenUsed="0"/>
+    <w:lsdException w:name="Medium Grid 3 Accent 4" w:semiHidden="0" w:uiPriority="69" w:unhideWhenUsed="0"/>
+    <w:lsdException w:name="Dark List Accent 4" w:semiHidden="0" w:uiPriority="70" w:unhideWhenUsed="0"/>
+    <w:lsdException w:name="Colorful Shading Accent 4" w:semiHidden="0" w:uiPriority="71" w:unhideWhenUsed="0"/>
+    <w:lsdException w:name="Colorful List Accent 4" w:semiHidden="0" w:uiPriority="72" w:unhideWhenUsed="0"/>
+    <w:lsdException w:name="Colorful Grid Accent 4" w:semiHidden="0" w:uiPriority="73" w:unhideWhenUsed="0"/>
+    <w:lsdException w:name="Light Shading Accent 5" w:semiHidden="0" w:uiPriority="60" w:unhideWhenUsed="0"/>
+    <w:lsdException w:name="Light List Accent 5" w:semiHidden="0" w:uiPriority="61" w:unhideWhenUsed="0"/>
+    <w:lsdException w:name="Light Grid Accent 5" w:semiHidden="0" w:uiPriority="62" w:unhideWhenUsed="0"/>
+    <w:lsdException w:name="Medium Shading 1 Accent 5" w:semiHidden="0" w:uiPriority="63" w:unhideWhenUsed="0"/>
+    <w:lsdException w:name="Medium Shading 2 Accent 5" w:semiHidden="0" w:uiPriority="64" w:unhideWhenUsed="0"/>
+    <w:lsdException w:name="Medium List 1 Accent 5" w:semiHidden="0" w:uiPriority="65" w:unhideWhenUsed="0"/>
+    <w:lsdException w:name="Medium List 2 Accent 5" w:semiHidden="0" w:uiPriority="66" w:unhideWhenUsed="0"/>
+    <w:lsdException w:name="Medium Grid 1 Accent 5" w:semiHidden="0" w:uiPriority="67" w:unhideWhenUsed="0"/>
+    <w:lsdException w:name="Medium Grid 2 Accent 5" w:semiHidden="0" w:uiPriority="68" w:unhideWhenUsed="0"/>
+    <w:lsdException w:name="Medium Grid 3 Accent 5" w:semiHidden="0" w:uiPriority="69" w:unhideWhenUsed="0"/>
+    <w:lsdException w:name="Dark List Accent 5" w:semiHidden="0" w:uiPriority="70" w:unhideWhenUsed="0"/>
+    <w:lsdException w:name="Colorful Shading Accent 5" w:semiHidden="0" w:uiPriority="71" w:unhideWhenUsed="0"/>
+    <w:lsdException w:name="Colorful List Accent 5" w:semiHidden="0" w:uiPriority="72" w:unhideWhenUsed="0"/>
+    <w:lsdException w:name="Colorful Grid Accent 5" w:semiHidden="0" w:uiPriority="73" w:unhideWhenUsed="0"/>
+    <w:lsdException w:name="Light Shading Accent 6" w:semiHidden="0" w:uiPriority="60" w:unhideWhenUsed="0"/>
+    <w:lsdException w:name="Light List Accent 6" w:semiHidden="0" w:uiPriority="61" w:unhideWhenUsed="0"/>
+    <w:lsdException w:name="Light Grid Accent 6" w:semiHidden="0" w:uiPriority="62" w:unhideWhenUsed="0"/>
+    <w:lsdException w:name="Medium Shading 1 Accent 6" w:semiHidden="0" w:uiPriority="63" w:unhideWhenUsed="0"/>
+    <w:lsdException w:name="Medium Shading 2 Accent 6" w:semiHidden="0" w:uiPriority="64" w:unhideWhenUsed="0"/>
+    <w:lsdException w:name="Medium List 1 Accent 6" w:semiHidden="0" w:uiPriority="65" w:unhideWhenUsed="0"/>
+    <w:lsdException w:name="Medium List 2 Accent 6" w:semiHidden="0" w:uiPriority="66" w:unhideWhenUsed="0"/>
+    <w:lsdException w:name="Medium Grid 1 Accent 6" w:semiHidden="0" w:uiPriority="67" w:unhideWhenUsed="0"/>
+    <w:lsdException w:name="Medium Grid 2 Accent 6" w:semiHidden="0" w:uiPriority="68" w:unhideWhenUsed="0"/>
+    <w:lsdException w:name="Medium Grid 3 Accent 6" w:semiHidden="0" w:uiPriority="69" w:unhideWhenUsed="0"/>
+    <w:lsdException w:name="Dark List Accent 6" w:semiHidden="0" w:uiPriority="70" w:unhideWhenUsed="0"/>
+    <w:lsdException w:name="Colorful Shading Accent 6" w:semiHidden="0" w:uiPriority="71" w:unhideWhenUsed="0"/>
+    <w:lsdException w:name="Colorful List Accent 6" w:semiHidden="0" w:uiPriority="72" w:unhideWhenUsed="0"/>
+    <w:lsdException w:name="Colorful Grid Accent 6" w:semiHidden="0" w:uiPriority="73" w:unhideWhenUsed="0"/>
+    <w:lsdException w:name="Subtle Emphasis" w:semiHidden="0" w:uiPriority="19" w:unhideWhenUsed="0" w:qFormat="1"/>
+    <w:lsdException w:name="Intense Emphasis" w:semiHidden="0" w:uiPriority="21" w:unhideWhenUsed="0" w:qFormat="1"/>
+    <w:lsdException w:name="Subtle Reference" w:semiHidden="0" w:uiPriority="31" w:unhideWhenUsed="0" w:qFormat="1"/>
+    <w:lsdException w:name="Intense Reference" w:semiHidden="0" w:uiPriority="32" w:unhideWhenUsed="0" w:qFormat="1"/>
+    <w:lsdException w:name="Book Title" w:semiHidden="0" w:uiPriority="33" w:unhideWhenUsed="0" w:qFormat="1"/>
+    <w:lsdException w:name="Bibliography" w:uiPriority="37"/>
+    <w:lsdException w:name="TOC Heading" w:uiPriority="39" w:qFormat="1"/>
   </w:latentStyles>
   <w:style w:type="paragraph" w:default="1" w:styleId="Normal">
     <w:name w:val="Normal"/>
@@ -8399,7 +8571,7 @@
 </file>
 
 <file path=customXml/itemProps2.xml><?xml version="1.0" encoding="utf-8"?>
-<ds:datastoreItem xmlns:ds="http://schemas.openxmlformats.org/officeDocument/2006/customXml" ds:itemID="{DA28DC0A-7B98-4701-A62E-309565C51FF7}">
+<ds:datastoreItem xmlns:ds="http://schemas.openxmlformats.org/officeDocument/2006/customXml" ds:itemID="{7F05EF37-DE78-4275-9F4D-67BF062F3EC3}">
   <ds:schemaRefs>
     <ds:schemaRef ds:uri="http://schemas.openxmlformats.org/officeDocument/2006/bibliography"/>
   </ds:schemaRefs>

</xml_diff>

<commit_message>
More work on image encoding/decoding.
Incomplete.
</commit_message>
<xml_diff>
--- a/Project.Report.docx
+++ b/Project.Report.docx
@@ -10,7 +10,6 @@
           <w:docPartUnique/>
         </w:docPartObj>
       </w:sdtPr>
-      <w:sdtEndPr/>
       <w:sdtContent>
         <w:p>
           <w:r>
@@ -890,7 +889,6 @@
                                     <w:dataBinding w:prefixMappings="xmlns:ns0='http://schemas.openxmlformats.org/officeDocument/2006/extended-properties'" w:xpath="/ns0:Properties[1]/ns0:Company[1]" w:storeItemID="{6668398D-A668-4E3E-A5EB-62B293D839F1}"/>
                                     <w:text/>
                                   </w:sdtPr>
-                                  <w:sdtEndPr/>
                                   <w:sdtContent>
                                     <w:p>
                                       <w:pPr>
@@ -990,7 +988,6 @@
                                       <w:calendar w:val="gregorian"/>
                                     </w:date>
                                   </w:sdtPr>
-                                  <w:sdtEndPr/>
                                   <w:sdtContent>
                                     <w:p>
                                       <w:pPr>
@@ -1071,7 +1068,6 @@
                                     <w:dataBinding w:prefixMappings="xmlns:ns0='http://schemas.openxmlformats.org/package/2006/metadata/core-properties' xmlns:ns1='http://purl.org/dc/elements/1.1/'" w:xpath="/ns0:coreProperties[1]/ns1:title[1]" w:storeItemID="{6C3C8BC8-F283-45AE-878A-BAB7291924A1}"/>
                                     <w:text/>
                                   </w:sdtPr>
-                                  <w:sdtEndPr/>
                                   <w:sdtContent>
                                     <w:p>
                                       <w:pPr>
@@ -1111,7 +1107,6 @@
                                     <w:dataBinding w:prefixMappings="xmlns:ns0='http://schemas.openxmlformats.org/package/2006/metadata/core-properties' xmlns:ns1='http://purl.org/dc/elements/1.1/'" w:xpath="/ns0:coreProperties[1]/ns1:subject[1]" w:storeItemID="{6C3C8BC8-F283-45AE-878A-BAB7291924A1}"/>
                                     <w:text/>
                                   </w:sdtPr>
-                                  <w:sdtEndPr/>
                                   <w:sdtContent>
                                     <w:p>
                                       <w:pPr>
@@ -1150,7 +1145,6 @@
                                     <w:dataBinding w:prefixMappings="xmlns:ns0='http://schemas.openxmlformats.org/package/2006/metadata/core-properties' xmlns:ns1='http://purl.org/dc/elements/1.1/'" w:xpath="/ns0:coreProperties[1]/ns1:creator[1]" w:storeItemID="{6C3C8BC8-F283-45AE-878A-BAB7291924A1}"/>
                                     <w:text/>
                                   </w:sdtPr>
-                                  <w:sdtEndPr/>
                                   <w:sdtContent>
                                     <w:p>
                                       <w:pPr>
@@ -1204,9 +1198,9 @@
                   </wp:anchor>
                 </w:drawing>
               </mc:Choice>
-              <mc:Fallback xmlns:w15="http://schemas.microsoft.com/office/word/2012/wordml">
+              <mc:Fallback>
                 <w:pict>
-                  <v:group w14:anchorId="388D44A3" id="Group 3" o:spid="_x0000_s1026" style="position:absolute;margin-left:0;margin-top:0;width:611.95pt;height:9in;z-index:251659264;mso-width-percent:1000;mso-height-percent:1000;mso-position-horizontal:center;mso-position-horizontal-relative:page;mso-position-vertical:center;mso-position-vertical-relative:margin;mso-width-percent:1000;mso-height-percent:1000;mso-height-relative:margin" coordorigin=",1440" coordsize="12240,12959" o:gfxdata="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" o:allowincell="f">
+                  <v:group id="Group 3" o:spid="_x0000_s1026" style="position:absolute;margin-left:0;margin-top:0;width:611.95pt;height:9in;z-index:251659264;mso-width-percent:1000;mso-height-percent:1000;mso-position-horizontal:center;mso-position-horizontal-relative:page;mso-position-vertical:center;mso-position-vertical-relative:margin;mso-width-percent:1000;mso-height-percent:1000;mso-height-relative:margin" coordorigin=",1440" coordsize="12240,12959" o:gfxdata="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" o:allowincell="f">
                     <v:group id="Group 4" o:spid="_x0000_s1027" style="position:absolute;top:9661;width:12240;height:4738" coordorigin="-6,3399" coordsize="12197,4253" o:gfxdata="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">
                       <v:group id="Group 5" o:spid="_x0000_s1028" style="position:absolute;left:-6;top:3717;width:12189;height:3550" coordorigin="18,7468" coordsize="12189,3550" o:gfxdata="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">
                         <v:shape id="Freeform 6" o:spid="_x0000_s1029" style="position:absolute;left:18;top:7837;width:7132;height:2863;visibility:visible;mso-wrap-style:square;v-text-anchor:top" coordsize="7132,2863" o:gfxdata="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" path="m,l17,2863,7132,2578r,-2378l,xe" fillcolor="#a7bfde" stroked="f">
@@ -4407,7 +4401,15 @@
         <w:t xml:space="preserve"> </w:t>
       </w:r>
       <w:r>
-        <w:t xml:space="preserve">In recent years the JVM has seen a growth in the number of languages that are capabal of </w:t>
+        <w:t xml:space="preserve">In recent years the JVM has seen a growth in the number of languages that are </w:t>
+      </w:r>
+      <w:proofErr w:type="spellStart"/>
+      <w:r>
+        <w:t>capabal</w:t>
+      </w:r>
+      <w:proofErr w:type="spellEnd"/>
+      <w:r>
+        <w:t xml:space="preserve"> of </w:t>
       </w:r>
     </w:p>
     <w:p/>
@@ -4802,7 +4804,15 @@
         <w:t xml:space="preserve">One of the features of Proguard is that it can remove classes that aren’t needed </w:t>
       </w:r>
       <w:r>
-        <w:t xml:space="preserve">when compiling the apk file. One interesting feature of SBT is that we also define the Proguard configurations inside our build.sbt file. By using Proguard I was able to reduce the APK by a significant amount to a much more reasonable size. </w:t>
+        <w:t xml:space="preserve">when compiling the apk file. One interesting feature of SBT is that we also define the </w:t>
+      </w:r>
+      <w:proofErr w:type="gramStart"/>
+      <w:r>
+        <w:t>Proguard</w:t>
+      </w:r>
+      <w:proofErr w:type="gramEnd"/>
+      <w:r>
+        <w:t xml:space="preserve"> configurations inside our build.sbt file. By using Proguard I was able to reduce the APK by a significant amount to a much more reasonable size. </w:t>
       </w:r>
       <w:r>
         <w:t xml:space="preserve"> As the above image shows the number of classes remove was in excess of 6000. This is a significant number of redundant classes that aren’t included in the final APK and helps reduce the memory overhead significantly.</w:t>
@@ -5544,14 +5554,30 @@
     </w:p>
     <w:p>
       <w:r>
-        <w:t xml:space="preserve">Futures and promises in Scala can be combined in an interesting fashion to create non-blocking code. The network connection for the test case, which if written in Java would commonly require a class to implement asyntask </w:t>
+        <w:t xml:space="preserve">Futures and promises in Scala can be combined in an interesting fashion to create non-blocking code. The network connection for the test case, which if written in Java would commonly require a class to implement </w:t>
+      </w:r>
+      <w:proofErr w:type="spellStart"/>
+      <w:r>
+        <w:t>asyntask</w:t>
+      </w:r>
+      <w:proofErr w:type="spellEnd"/>
+      <w:r>
+        <w:t xml:space="preserve"> </w:t>
       </w:r>
       <w:r>
         <w:t xml:space="preserve">to ensure the UI thread isn’t blocked while network related tasks are </w:t>
       </w:r>
       <w:r>
         <w:lastRenderedPageBreak/>
-        <w:t>executed can be excluded completely from am android application in place of using futures and promises.</w:t>
+        <w:t xml:space="preserve">executed can be excluded completely from </w:t>
+      </w:r>
+      <w:proofErr w:type="spellStart"/>
+      <w:r>
+        <w:t>am</w:t>
+      </w:r>
+      <w:proofErr w:type="spellEnd"/>
+      <w:r>
+        <w:t xml:space="preserve"> android application in place of using futures and promises.</w:t>
       </w:r>
     </w:p>
     <w:p>
@@ -5559,10 +5585,18 @@
         <w:t xml:space="preserve">Examples of this can be seen in the test case where network related tasks were required. Rather than creating </w:t>
       </w:r>
       <w:r>
-        <w:t xml:space="preserve">an inner class that implements callable to return a value and then using the get method to retrieve this value which may result in blocking while the task is completed, by using futures and promises the tasks was executed and if successful the required  </w:t>
-      </w:r>
-      <w:r>
-        <w:t>result returns only when it has been successfully executed, resulting in no blocking taking place.</w:t>
+        <w:t xml:space="preserve">an inner class that implements callable to return a value and then using the get method to retrieve this value which may result in blocking while the task is completed, by using futures and promises the tasks was executed and if successful the </w:t>
+      </w:r>
+      <w:proofErr w:type="gramStart"/>
+      <w:r>
+        <w:t xml:space="preserve">required  </w:t>
+      </w:r>
+      <w:r>
+        <w:t>result</w:t>
+      </w:r>
+      <w:proofErr w:type="gramEnd"/>
+      <w:r>
+        <w:t xml:space="preserve"> returns only when it has been successfully executed, resulting in no blocking taking place.</w:t>
       </w:r>
     </w:p>
     <w:p>
@@ -5977,7 +6011,15 @@
         <w:t xml:space="preserve"> by incorporating interfaces and having to write the concrete methods in each class including that interface. This highlights the verbose nature of Java as a concrete implementation of the interface</w:t>
       </w:r>
       <w:r>
-        <w:t xml:space="preserve"> needs to be coded whenever a class implements them.  Scala traits  allow for a concrete method implementation to be defined and utilized wherever needed.</w:t>
+        <w:t xml:space="preserve"> needs to be coded whenever a class implements them.  Scala </w:t>
+      </w:r>
+      <w:proofErr w:type="gramStart"/>
+      <w:r>
+        <w:t>traits  allow</w:t>
+      </w:r>
+      <w:proofErr w:type="gramEnd"/>
+      <w:r>
+        <w:t xml:space="preserve"> for a concrete method implementation to be defined and utilized wherever needed.</w:t>
       </w:r>
     </w:p>
     <w:p>
@@ -6179,7 +6221,15 @@
     <w:p/>
     <w:p>
       <w:r>
-        <w:t xml:space="preserve">While languages like Java feature thread-based concurrency Scala omits this approach in favour of the actor-based concurrency system.  One of the major drawbacks of using mutable state and thead-based concurrency is that the developer has to spend large amounts of time reasoning about how to reduce issue such as deadlock or thread starvation from occurring. </w:t>
+        <w:t xml:space="preserve">While languages like Java feature thread-based concurrency Scala omits this approach in favour of the actor-based concurrency system.  One of the major drawbacks of using mutable state and </w:t>
+      </w:r>
+      <w:proofErr w:type="spellStart"/>
+      <w:r>
+        <w:t>thead</w:t>
+      </w:r>
+      <w:proofErr w:type="spellEnd"/>
+      <w:r>
+        <w:t xml:space="preserve">-based concurrency is that the developer has to spend large amounts of time reasoning about how to reduce issue such as deadlock or thread starvation from occurring. </w:t>
       </w:r>
     </w:p>
     <w:p>
@@ -6247,11 +6297,22 @@
     <w:p/>
     <w:p>
       <w:r>
-        <w:t xml:space="preserve">The true advantage of Scala comes in its rich and extensive type system. I believe one of the keys aspects for why Scala could be a much more effective language when programming Android </w:t>
+        <w:t xml:space="preserve">The true advantage of Scala comes in its rich and extensive type system. </w:t>
+      </w:r>
+      <w:proofErr w:type="gramStart"/>
+      <w:r>
+        <w:t xml:space="preserve">One </w:t>
+      </w:r>
+      <w:r>
+        <w:t xml:space="preserve"> of</w:t>
+      </w:r>
+      <w:proofErr w:type="gramEnd"/>
+      <w:r>
+        <w:t xml:space="preserve"> the keys aspects for why Scala could be a much more effective language when programming Android applications is the </w:t>
       </w:r>
       <w:r>
         <w:lastRenderedPageBreak/>
-        <w:t xml:space="preserve">applications is the extensive type system it provides. In this respect Java simply cannot compete as its type system </w:t>
+        <w:t xml:space="preserve">extensive type system it provides. In this respect Java simply cannot compete as its type system </w:t>
       </w:r>
       <w:r>
         <w:t xml:space="preserve">isn’t as </w:t>
@@ -6308,7 +6369,15 @@
         <w:t xml:space="preserve">Scala has a much bigger and richer type system than Java. Scala provides a truly flexible type system that has much greater depth than Java and allows a skilled developer to create code of a much higher quality than Java. </w:t>
       </w:r>
       <w:r>
-        <w:t xml:space="preserve">While Java does implement many of the same type system features as Scala they are implemented in a verbose manner and have been added on top of the language  longer after its initial design period, with this meaning that while it does support these type related features they are often </w:t>
+        <w:t xml:space="preserve">While Java does implement many of the same type system features as Scala they are implemented in a verbose manner and have been added on top of the </w:t>
+      </w:r>
+      <w:bookmarkStart w:id="43" w:name="_GoBack"/>
+      <w:bookmarkEnd w:id="43"/>
+      <w:r>
+        <w:t>language longer</w:t>
+      </w:r>
+      <w:r>
+        <w:t xml:space="preserve"> after its initial design period, with this meaning that while it does support these type related features they are often </w:t>
       </w:r>
       <w:r>
         <w:t>Some of the features of the Scala type system are listed below.</w:t>
@@ -6426,11 +6495,11 @@
       <w:pPr>
         <w:pStyle w:val="Heading2"/>
       </w:pPr>
-      <w:bookmarkStart w:id="43" w:name="_Toc447160747"/>
+      <w:bookmarkStart w:id="44" w:name="_Toc447160747"/>
       <w:r>
         <w:t>Implicit Definitions</w:t>
       </w:r>
-      <w:bookmarkEnd w:id="43"/>
+      <w:bookmarkEnd w:id="44"/>
     </w:p>
     <w:p>
       <w:pPr>
@@ -6482,11 +6551,11 @@
       <w:pPr>
         <w:pStyle w:val="Heading1"/>
       </w:pPr>
-      <w:bookmarkStart w:id="44" w:name="_Toc447160748"/>
+      <w:bookmarkStart w:id="45" w:name="_Toc447160748"/>
       <w:r>
         <w:t>Generics</w:t>
       </w:r>
-      <w:bookmarkEnd w:id="44"/>
+      <w:bookmarkEnd w:id="45"/>
     </w:p>
     <w:p/>
     <w:p/>
@@ -6494,11 +6563,11 @@
       <w:pPr>
         <w:pStyle w:val="Heading2"/>
       </w:pPr>
-      <w:bookmarkStart w:id="45" w:name="_Toc447160749"/>
+      <w:bookmarkStart w:id="46" w:name="_Toc447160749"/>
       <w:r>
         <w:t>Variance Annotation</w:t>
       </w:r>
-      <w:bookmarkEnd w:id="45"/>
+      <w:bookmarkEnd w:id="46"/>
     </w:p>
     <w:p>
       <w:r>
@@ -6516,11 +6585,11 @@
       <w:pPr>
         <w:pStyle w:val="Heading2"/>
       </w:pPr>
-      <w:bookmarkStart w:id="46" w:name="_Toc447160750"/>
+      <w:bookmarkStart w:id="47" w:name="_Toc447160750"/>
       <w:r>
         <w:t>Bounded Types</w:t>
       </w:r>
-      <w:bookmarkEnd w:id="46"/>
+      <w:bookmarkEnd w:id="47"/>
     </w:p>
     <w:p>
       <w:r>
@@ -6549,11 +6618,11 @@
       <w:pPr>
         <w:pStyle w:val="Heading2"/>
       </w:pPr>
-      <w:bookmarkStart w:id="47" w:name="_Toc447160751"/>
+      <w:bookmarkStart w:id="48" w:name="_Toc447160751"/>
       <w:r>
         <w:t>Partial Application</w:t>
       </w:r>
-      <w:bookmarkEnd w:id="47"/>
+      <w:bookmarkEnd w:id="48"/>
     </w:p>
     <w:p>
       <w:pPr>
@@ -6656,11 +6725,11 @@
       <w:pPr>
         <w:pStyle w:val="Heading2"/>
       </w:pPr>
-      <w:bookmarkStart w:id="48" w:name="_Toc447160752"/>
+      <w:bookmarkStart w:id="49" w:name="_Toc447160752"/>
       <w:r>
         <w:t>Type Inference</w:t>
       </w:r>
-      <w:bookmarkEnd w:id="48"/>
+      <w:bookmarkEnd w:id="49"/>
       <w:r>
         <w:t xml:space="preserve"> </w:t>
       </w:r>
@@ -6677,14 +6746,29 @@
       </w:r>
     </w:p>
     <w:p>
-      <w:r>
-        <w:t xml:space="preserve">Val  x = “String” </w:t>
+      <w:proofErr w:type="gramStart"/>
+      <w:r>
+        <w:t>Val  x</w:t>
+      </w:r>
+      <w:proofErr w:type="gramEnd"/>
+      <w:r>
+        <w:t xml:space="preserve"> = “String” </w:t>
       </w:r>
     </w:p>
     <w:p>
       <w:r>
         <w:lastRenderedPageBreak/>
-        <w:t>String str = “String”;</w:t>
+        <w:t xml:space="preserve">String </w:t>
+      </w:r>
+      <w:proofErr w:type="spellStart"/>
+      <w:proofErr w:type="gramStart"/>
+      <w:r>
+        <w:t>str</w:t>
+      </w:r>
+      <w:proofErr w:type="spellEnd"/>
+      <w:proofErr w:type="gramEnd"/>
+      <w:r>
+        <w:t xml:space="preserve"> = “String”;</w:t>
       </w:r>
     </w:p>
     <w:p>
@@ -6704,11 +6788,11 @@
       <w:pPr>
         <w:pStyle w:val="Heading2"/>
       </w:pPr>
-      <w:bookmarkStart w:id="49" w:name="_Toc447160753"/>
+      <w:bookmarkStart w:id="50" w:name="_Toc447160753"/>
       <w:r>
         <w:t>Type Functions</w:t>
       </w:r>
-      <w:bookmarkEnd w:id="49"/>
+      <w:bookmarkEnd w:id="50"/>
     </w:p>
     <w:p/>
     <w:p>
@@ -6720,11 +6804,11 @@
       <w:pPr>
         <w:pStyle w:val="Heading2"/>
       </w:pPr>
-      <w:bookmarkStart w:id="50" w:name="_Toc447160754"/>
+      <w:bookmarkStart w:id="51" w:name="_Toc447160754"/>
       <w:r>
         <w:t>Higher Kinded Types</w:t>
       </w:r>
-      <w:bookmarkEnd w:id="50"/>
+      <w:bookmarkEnd w:id="51"/>
     </w:p>
     <w:p/>
     <w:p/>
@@ -6733,11 +6817,11 @@
       <w:pPr>
         <w:pStyle w:val="Heading2"/>
       </w:pPr>
-      <w:bookmarkStart w:id="51" w:name="_Toc447160755"/>
+      <w:bookmarkStart w:id="52" w:name="_Toc447160755"/>
       <w:r>
         <w:t>Operator Overloading</w:t>
       </w:r>
-      <w:bookmarkEnd w:id="51"/>
+      <w:bookmarkEnd w:id="52"/>
     </w:p>
     <w:p>
       <w:r>
@@ -6769,12 +6853,12 @@
       <w:pPr>
         <w:pStyle w:val="Heading1"/>
       </w:pPr>
-      <w:bookmarkStart w:id="52" w:name="_Toc447160756"/>
+      <w:bookmarkStart w:id="53" w:name="_Toc447160756"/>
       <w:r>
         <w:lastRenderedPageBreak/>
         <w:t>Kotlin</w:t>
       </w:r>
-      <w:bookmarkEnd w:id="52"/>
+      <w:bookmarkEnd w:id="53"/>
     </w:p>
     <w:p>
       <w:r>
@@ -6833,11 +6917,11 @@
       <w:pPr>
         <w:pStyle w:val="Heading2"/>
       </w:pPr>
-      <w:bookmarkStart w:id="53" w:name="_Toc447160757"/>
+      <w:bookmarkStart w:id="54" w:name="_Toc447160757"/>
       <w:r>
         <w:t>Comparison with Scala</w:t>
       </w:r>
-      <w:bookmarkEnd w:id="53"/>
+      <w:bookmarkEnd w:id="54"/>
     </w:p>
     <w:p>
       <w:r>
@@ -6867,11 +6951,11 @@
       <w:pPr>
         <w:pStyle w:val="Heading2"/>
       </w:pPr>
-      <w:bookmarkStart w:id="54" w:name="_Toc447160758"/>
+      <w:bookmarkStart w:id="55" w:name="_Toc447160758"/>
       <w:r>
         <w:t>Type System</w:t>
       </w:r>
-      <w:bookmarkEnd w:id="54"/>
+      <w:bookmarkEnd w:id="55"/>
       <w:r>
         <w:t xml:space="preserve"> </w:t>
       </w:r>
@@ -6885,11 +6969,11 @@
       <w:pPr>
         <w:pStyle w:val="Heading2"/>
       </w:pPr>
-      <w:bookmarkStart w:id="55" w:name="_Toc447160759"/>
+      <w:bookmarkStart w:id="56" w:name="_Toc447160759"/>
       <w:r>
         <w:t>Null Values</w:t>
       </w:r>
-      <w:bookmarkEnd w:id="55"/>
+      <w:bookmarkEnd w:id="56"/>
     </w:p>
     <w:p>
       <w:r>
@@ -6908,11 +6992,11 @@
       <w:pPr>
         <w:pStyle w:val="Heading2"/>
       </w:pPr>
-      <w:bookmarkStart w:id="56" w:name="_Toc447160760"/>
+      <w:bookmarkStart w:id="57" w:name="_Toc447160760"/>
       <w:r>
         <w:t>Java Interoperability</w:t>
       </w:r>
-      <w:bookmarkEnd w:id="56"/>
+      <w:bookmarkEnd w:id="57"/>
       <w:r>
         <w:t xml:space="preserve"> </w:t>
       </w:r>
@@ -6939,11 +7023,11 @@
       <w:pPr>
         <w:pStyle w:val="Heading2"/>
       </w:pPr>
-      <w:bookmarkStart w:id="57" w:name="_Toc447160761"/>
+      <w:bookmarkStart w:id="58" w:name="_Toc447160761"/>
       <w:r>
         <w:t>Developer Support</w:t>
       </w:r>
-      <w:bookmarkEnd w:id="57"/>
+      <w:bookmarkEnd w:id="58"/>
     </w:p>
     <w:p>
       <w:r>
@@ -6962,23 +7046,73 @@
       <w:pPr>
         <w:pStyle w:val="Heading1"/>
       </w:pPr>
-      <w:bookmarkStart w:id="58" w:name="_Toc447160762"/>
+      <w:bookmarkStart w:id="59" w:name="_Toc447160762"/>
       <w:r>
         <w:t>Project Reflection</w:t>
       </w:r>
-      <w:bookmarkEnd w:id="58"/>
+      <w:bookmarkEnd w:id="59"/>
       <w:r>
         <w:t xml:space="preserve"> </w:t>
       </w:r>
     </w:p>
     <w:p>
       <w:r>
-        <w:t xml:space="preserve">Generally I am happy with the progress I have made during my study of Scala on Android. I was able to complete a working test case to a satisfactory standard and was able to provide an in-depth discussion of the Scala language features and of its type system. </w:t>
-      </w:r>
-    </w:p>
-    <w:p>
-      <w:r>
-        <w:t xml:space="preserve">It should be stated that I had to alter my application from a messenger app that made use of remote actors in favour of an </w:t>
+        <w:t>Generally the outcome of this project and the progress made</w:t>
+      </w:r>
+      <w:r>
+        <w:t xml:space="preserve"> during </w:t>
+      </w:r>
+      <w:r>
+        <w:t>the</w:t>
+      </w:r>
+      <w:r>
+        <w:t xml:space="preserve"> study of Scala on Android</w:t>
+      </w:r>
+      <w:r>
+        <w:t xml:space="preserve"> was an enjoyable and educational experience</w:t>
+      </w:r>
+      <w:r>
+        <w:t xml:space="preserve">. </w:t>
+      </w:r>
+      <w:r>
+        <w:t>With this involving the creation of a working test case</w:t>
+      </w:r>
+      <w:r>
+        <w:t xml:space="preserve"> to a satisfactory standard </w:t>
+      </w:r>
+      <w:r>
+        <w:t>and a</w:t>
+      </w:r>
+      <w:r>
+        <w:t xml:space="preserve"> report providing</w:t>
+      </w:r>
+      <w:r>
+        <w:t xml:space="preserve"> an in-depth discussion</w:t>
+      </w:r>
+      <w:r>
+        <w:t xml:space="preserve"> of the Scala language features, </w:t>
+      </w:r>
+      <w:r>
+        <w:t>of its type system</w:t>
+      </w:r>
+      <w:r>
+        <w:t xml:space="preserve"> and of the potential Kotlin has at being the successor language to Java on Android</w:t>
+      </w:r>
+      <w:r>
+        <w:t xml:space="preserve">. </w:t>
+      </w:r>
+    </w:p>
+    <w:p>
+      <w:r>
+        <w:t xml:space="preserve">It should be stated that I had to alter my application from a messenger app that made use of remote actors in favour of </w:t>
+      </w:r>
+      <w:proofErr w:type="gramStart"/>
+      <w:r>
+        <w:t>an</w:t>
+      </w:r>
+      <w:proofErr w:type="gramEnd"/>
+      <w:r>
+        <w:t xml:space="preserve"> </w:t>
       </w:r>
       <w:r>
         <w:t>picture hiding</w:t>
@@ -6989,12 +7123,62 @@
     </w:p>
     <w:p>
       <w:r>
-        <w:t xml:space="preserve">Each Akka jar contains a reference configuration file that contains the various configuration for each of the Akka jars. Unfortunately, when Proguard performs the treeshake to remove unneeded classes and methods, it also removes the reference configuration file for the akka remote jar. One workaround that was attempted was combining both configuration files into one large file and pointing SBT towards this configuration file. After this the program did compile and attempt to send remote message, but unfortunately no communication could be established between the nodes. At this point it became clear that Akka Remote in it’s current form is not a good fit for Android development. </w:t>
-      </w:r>
-    </w:p>
-    <w:p>
-      <w:r>
-        <w:t xml:space="preserve">Using proguard is vital when developing Android applications written in Scala. It’s treeshake to reduce the number of classes and keep the APK size to a minimum is vital to reducing the memory overhead. Unfortunately, this also leads too hard to locate issues when attempting to utilize </w:t>
+        <w:t xml:space="preserve">Each Akka jar contains a reference configuration file that contains the various </w:t>
+      </w:r>
+      <w:proofErr w:type="gramStart"/>
+      <w:r>
+        <w:t>configuration</w:t>
+      </w:r>
+      <w:proofErr w:type="gramEnd"/>
+      <w:r>
+        <w:t xml:space="preserve"> for each of the Akka jars. Unfortunately, when Proguard performs the </w:t>
+      </w:r>
+      <w:proofErr w:type="spellStart"/>
+      <w:r>
+        <w:t>treeshake</w:t>
+      </w:r>
+      <w:proofErr w:type="spellEnd"/>
+      <w:r>
+        <w:t xml:space="preserve"> to remove unneeded classes and methods, it also removes the reference configuration file for the </w:t>
+      </w:r>
+      <w:proofErr w:type="spellStart"/>
+      <w:r>
+        <w:t>akka</w:t>
+      </w:r>
+      <w:proofErr w:type="spellEnd"/>
+      <w:r>
+        <w:t xml:space="preserve"> remote jar. One workaround that was attempted was combining both configuration files into one large file and pointing SBT towards this configuration file. After this the program did compile and attempt to send remote message, but unfortunately no communication could be established between the nodes. At this point it became clear that Akka Remote in </w:t>
+      </w:r>
+      <w:proofErr w:type="spellStart"/>
+      <w:proofErr w:type="gramStart"/>
+      <w:r>
+        <w:t>it’s</w:t>
+      </w:r>
+      <w:proofErr w:type="spellEnd"/>
+      <w:proofErr w:type="gramEnd"/>
+      <w:r>
+        <w:t xml:space="preserve"> current form is not a good fit for Android development. </w:t>
+      </w:r>
+    </w:p>
+    <w:p>
+      <w:r>
+        <w:t xml:space="preserve">Using </w:t>
+      </w:r>
+      <w:proofErr w:type="spellStart"/>
+      <w:r>
+        <w:t>proguard</w:t>
+      </w:r>
+      <w:proofErr w:type="spellEnd"/>
+      <w:r>
+        <w:t xml:space="preserve"> is vital when developing Android applications written in Scala. It’s </w:t>
+      </w:r>
+      <w:proofErr w:type="spellStart"/>
+      <w:r>
+        <w:t>treeshake</w:t>
+      </w:r>
+      <w:proofErr w:type="spellEnd"/>
+      <w:r>
+        <w:t xml:space="preserve"> to reduce the number of classes and keep the APK size to a minimum is vital to reducing the memory overhead. Unfortunately, this also leads too hard to locate issues when attempting to utilize </w:t>
       </w:r>
       <w:r>
         <w:t>libraries like Akka</w:t>
@@ -7003,7 +7187,15 @@
         <w:t xml:space="preserve"> remote</w:t>
       </w:r>
       <w:r>
-        <w:t xml:space="preserve"> actors, as vital classes that are required by these libraries can unfortunately be remove in the treeshake. </w:t>
+        <w:t xml:space="preserve"> actors, as vital classes that are required by these libraries can unfortunately be remove in the </w:t>
+      </w:r>
+      <w:proofErr w:type="spellStart"/>
+      <w:r>
+        <w:t>treeshake</w:t>
+      </w:r>
+      <w:proofErr w:type="spellEnd"/>
+      <w:r>
+        <w:t xml:space="preserve">. </w:t>
       </w:r>
     </w:p>
     <w:p>
@@ -7013,11 +7205,8 @@
     </w:p>
     <w:p>
       <w:r>
-        <w:t xml:space="preserve">I was able to implement the actor model inside my application to handle the internal concurrency. This highlights that even though the Akka framework is generally more suited to server applications, </w:t>
-      </w:r>
-      <w:r>
         <w:lastRenderedPageBreak/>
-        <w:t>the actor model approach to concurrency is still a good fit for Android app development. As Android applications require good use of concurrency</w:t>
+        <w:t>I was able to implement the actor model inside my application to handle the internal concurrency. This highlights that even though the Akka framework is generally more suited to server applications, the actor model approach to concurrency is still a good fit for Android app development. As Android applications require good use of concurrency</w:t>
       </w:r>
       <w:r>
         <w:t>,</w:t>
@@ -7041,15 +7230,55 @@
     </w:p>
     <w:p>
       <w:r>
-        <w:t xml:space="preserve">Kotlin for example has a relatively small size when included in Android applications, with this being the clear winner of the memory overhead provided by Scala on Android. Because of the smaller base library size the developer doesn’t require proguard or its treeshake to remove classes and methods. By not require proguard to remove classes, this removes the trouble of classes relying on other </w:t>
-      </w:r>
-      <w:r>
-        <w:t xml:space="preserve">classes that have been removed, with this allowing the developer to spend more time coding and less time fixing proguard related issues. </w:t>
-      </w:r>
-    </w:p>
-    <w:p>
-      <w:r>
-        <w:t xml:space="preserve">While this report provides a strong argument that Scala is a viable language for developing android applications, it also highlights some of the pitfalls of this approach, such as proguard’s treeshake causing hard to identify issues. </w:t>
+        <w:t xml:space="preserve">Kotlin for example has a relatively small size when included in Android applications, with this being the clear winner of the memory overhead provided by Scala on Android. Because of the smaller base library size the developer doesn’t require </w:t>
+      </w:r>
+      <w:proofErr w:type="spellStart"/>
+      <w:r>
+        <w:t>proguard</w:t>
+      </w:r>
+      <w:proofErr w:type="spellEnd"/>
+      <w:r>
+        <w:t xml:space="preserve"> or its </w:t>
+      </w:r>
+      <w:proofErr w:type="spellStart"/>
+      <w:r>
+        <w:t>treeshake</w:t>
+      </w:r>
+      <w:proofErr w:type="spellEnd"/>
+      <w:r>
+        <w:t xml:space="preserve"> to remove classes and methods. By not require </w:t>
+      </w:r>
+      <w:proofErr w:type="spellStart"/>
+      <w:r>
+        <w:t>proguard</w:t>
+      </w:r>
+      <w:proofErr w:type="spellEnd"/>
+      <w:r>
+        <w:t xml:space="preserve"> to remove classes, this removes the trouble of classes relying on other </w:t>
+      </w:r>
+      <w:r>
+        <w:t xml:space="preserve">classes that have been removed, with this allowing the developer to spend more time coding and less time fixing </w:t>
+      </w:r>
+      <w:proofErr w:type="spellStart"/>
+      <w:r>
+        <w:t>proguard</w:t>
+      </w:r>
+      <w:proofErr w:type="spellEnd"/>
+      <w:r>
+        <w:t xml:space="preserve"> related issues. </w:t>
+      </w:r>
+    </w:p>
+    <w:p>
+      <w:r>
+        <w:t xml:space="preserve">While this report provides a strong argument that Scala is a viable language for developing android applications, it also highlights some of the pitfalls of this approach, such as proguard’s </w:t>
+      </w:r>
+      <w:proofErr w:type="spellStart"/>
+      <w:r>
+        <w:t>treeshake</w:t>
+      </w:r>
+      <w:proofErr w:type="spellEnd"/>
+      <w:r>
+        <w:t xml:space="preserve"> causing hard to identify issues. </w:t>
       </w:r>
     </w:p>
     <w:p>
@@ -7059,17 +7288,47 @@
     </w:p>
     <w:p>
       <w:r>
-        <w:t xml:space="preserve">It should be noted that Martin Oderskey has confirmed that following version 2.12 of Scala with 2.13, they will be focusing on overhauling the Scala language at a fundamental level. One approach they are considering is by dividing the core Scala libraries and the additional libraries to make the language a more modular language. The average development cycle for a new version of Scala is approximately 18 months. With a more modular approach to the language it may then be easier for developer to use the core Scala libraries in an application without having to spend time configuring Proguard to not remove classes that are needed by the application, but again this is purely speculation as it will be some time before Scala version 2.13 is released. </w:t>
-      </w:r>
-    </w:p>
-    <w:p>
-      <w:r>
-        <w:t>In closing it should be state that the test case highlights that it is a perfectly viable option to use Scala to create android application, but does require some developer setup to achieve this. With the release of Kotlin version 1.0 and the supporting the language is currently receiving from the language creators and the IDE support they are providing, that within the next few years Kotlin could become the dominate language for creating less verbose android applications in a more functional than imperative style than is the current norm when using Java as the primary language.</w:t>
-      </w:r>
-      <w:bookmarkStart w:id="59" w:name="_GoBack"/>
-      <w:bookmarkEnd w:id="59"/>
-    </w:p>
-    <w:p/>
+        <w:t>It should be noted that Martin Oderskey has confirmed that following version 2.12 of Scala with 2.13, they will be focusing on overhauling the Scala language at a fundamental level. One approach they are considering is by dividing the core Scala libraries and the additional libraries to make the language a more modular language. The average development cycle for a new version of Scala is approximately 18 months. With a more modular approach to the language it may then be easier for developer to use the core Scala libraries in an</w:t>
+      </w:r>
+      <w:r>
+        <w:t xml:space="preserve"> android</w:t>
+      </w:r>
+      <w:r>
+        <w:t xml:space="preserve"> application without having to spend time configuring Proguard to not remove classes that are needed by the application, but again this is purely speculation as it will be some time before Scala version 2.13 is released. </w:t>
+      </w:r>
+    </w:p>
+    <w:p>
+      <w:r>
+        <w:t>In closing</w:t>
+      </w:r>
+      <w:r>
+        <w:t>,</w:t>
+      </w:r>
+      <w:r>
+        <w:t xml:space="preserve"> it should be state that the test case highlights that it is a perfectly viable option to use Scala to create android application, but does require some developer setup to achieve this.</w:t>
+      </w:r>
+      <w:r>
+        <w:t xml:space="preserve"> Arguably </w:t>
+      </w:r>
+      <w:r>
+        <w:t xml:space="preserve"> </w:t>
+      </w:r>
+      <w:r>
+        <w:t>without some setup by the developer the default Java version available for development on android is Java Version 6, while the developer is capable of using Scala version 2.11.7.</w:t>
+      </w:r>
+      <w:r>
+        <w:t xml:space="preserve">With the release of </w:t>
+      </w:r>
+      <w:r>
+        <w:lastRenderedPageBreak/>
+        <w:t>Kotlin version 1.0 and the supporting the language is currently receiving from the language creators and the IDE support they are providing, that within the next few years Kotlin could become the dominate language for creating less verbose android applications in a more functional than imperative style than is the current norm when using Java as the primary language.</w:t>
+      </w:r>
+    </w:p>
+    <w:p>
+      <w:r>
+        <w:t xml:space="preserve">Some of the major issues encountered during the development of the application were the result of Scala’s implementation of lists. Lists, in Scala, are by default immutable, with this mean whenever a new element is added to a list, a new list containing all previous elements along with the new element. While this might not be an issue on a more powerful machine, on a handheld device with limited resources, this can result in stack overflow errors occurring. </w:t>
+      </w:r>
+    </w:p>
     <w:p/>
     <w:p/>
     <w:p/>
@@ -8571,7 +8830,7 @@
 </file>
 
 <file path=customXml/itemProps2.xml><?xml version="1.0" encoding="utf-8"?>
-<ds:datastoreItem xmlns:ds="http://schemas.openxmlformats.org/officeDocument/2006/customXml" ds:itemID="{7F05EF37-DE78-4275-9F4D-67BF062F3EC3}">
+<ds:datastoreItem xmlns:ds="http://schemas.openxmlformats.org/officeDocument/2006/customXml" ds:itemID="{E3B29421-F05D-4B5F-9555-F3BC81F5815D}">
   <ds:schemaRefs>
     <ds:schemaRef ds:uri="http://schemas.openxmlformats.org/officeDocument/2006/bibliography"/>
   </ds:schemaRefs>

</xml_diff>

<commit_message>
Decode and write bitmap working.
Image blurry.
</commit_message>
<xml_diff>
--- a/Project.Report.docx
+++ b/Project.Report.docx
@@ -1555,7 +1555,7 @@
             </w:rPr>
             <w:fldChar w:fldCharType="separate"/>
           </w:r>
-          <w:hyperlink w:anchor="_Toc447620839" w:history="1">
+          <w:hyperlink w:anchor="_Toc447636216" w:history="1">
             <w:r>
               <w:rPr>
                 <w:rStyle w:val="Hyperlink"/>
@@ -1582,7 +1582,7 @@
                 <w:noProof/>
                 <w:webHidden/>
               </w:rPr>
-              <w:instrText xml:space="preserve"> PAGEREF _Toc447620839 \h </w:instrText>
+              <w:instrText xml:space="preserve"> PAGEREF _Toc447636216 \h </w:instrText>
             </w:r>
             <w:r>
               <w:rPr>
@@ -1625,7 +1625,7 @@
               <w:lang w:eastAsia="en-GB"/>
             </w:rPr>
           </w:pPr>
-          <w:hyperlink w:anchor="_Toc447620840" w:history="1">
+          <w:hyperlink w:anchor="_Toc447636217" w:history="1">
             <w:r>
               <w:rPr>
                 <w:rStyle w:val="Hyperlink"/>
@@ -1652,7 +1652,7 @@
                 <w:noProof/>
                 <w:webHidden/>
               </w:rPr>
-              <w:instrText xml:space="preserve"> PAGEREF _Toc447620840 \h </w:instrText>
+              <w:instrText xml:space="preserve"> PAGEREF _Toc447636217 \h </w:instrText>
             </w:r>
             <w:r>
               <w:rPr>
@@ -1695,7 +1695,7 @@
               <w:lang w:eastAsia="en-GB"/>
             </w:rPr>
           </w:pPr>
-          <w:hyperlink w:anchor="_Toc447620841" w:history="1">
+          <w:hyperlink w:anchor="_Toc447636218" w:history="1">
             <w:r>
               <w:rPr>
                 <w:rStyle w:val="Hyperlink"/>
@@ -1722,7 +1722,7 @@
                 <w:noProof/>
                 <w:webHidden/>
               </w:rPr>
-              <w:instrText xml:space="preserve"> PAGEREF _Toc447620841 \h </w:instrText>
+              <w:instrText xml:space="preserve"> PAGEREF _Toc447636218 \h </w:instrText>
             </w:r>
             <w:r>
               <w:rPr>
@@ -1742,7 +1742,7 @@
                 <w:noProof/>
                 <w:webHidden/>
               </w:rPr>
-              <w:t>2</w:t>
+              <w:t>3</w:t>
             </w:r>
             <w:r>
               <w:rPr>
@@ -1765,7 +1765,7 @@
               <w:lang w:eastAsia="en-GB"/>
             </w:rPr>
           </w:pPr>
-          <w:hyperlink w:anchor="_Toc447620842" w:history="1">
+          <w:hyperlink w:anchor="_Toc447636219" w:history="1">
             <w:r>
               <w:rPr>
                 <w:rStyle w:val="Hyperlink"/>
@@ -1792,7 +1792,7 @@
                 <w:noProof/>
                 <w:webHidden/>
               </w:rPr>
-              <w:instrText xml:space="preserve"> PAGEREF _Toc447620842 \h </w:instrText>
+              <w:instrText xml:space="preserve"> PAGEREF _Toc447636219 \h </w:instrText>
             </w:r>
             <w:r>
               <w:rPr>
@@ -1835,12 +1835,82 @@
               <w:lang w:eastAsia="en-GB"/>
             </w:rPr>
           </w:pPr>
-          <w:hyperlink w:anchor="_Toc447620843" w:history="1">
+          <w:hyperlink w:anchor="_Toc447636220" w:history="1">
             <w:r>
               <w:rPr>
                 <w:rStyle w:val="Hyperlink"/>
                 <w:noProof/>
               </w:rPr>
+              <w:t>Java on Android</w:t>
+            </w:r>
+            <w:r>
+              <w:rPr>
+                <w:noProof/>
+                <w:webHidden/>
+              </w:rPr>
+              <w:tab/>
+            </w:r>
+            <w:r>
+              <w:rPr>
+                <w:noProof/>
+                <w:webHidden/>
+              </w:rPr>
+              <w:fldChar w:fldCharType="begin"/>
+            </w:r>
+            <w:r>
+              <w:rPr>
+                <w:noProof/>
+                <w:webHidden/>
+              </w:rPr>
+              <w:instrText xml:space="preserve"> PAGEREF _Toc447636220 \h </w:instrText>
+            </w:r>
+            <w:r>
+              <w:rPr>
+                <w:noProof/>
+                <w:webHidden/>
+              </w:rPr>
+            </w:r>
+            <w:r>
+              <w:rPr>
+                <w:noProof/>
+                <w:webHidden/>
+              </w:rPr>
+              <w:fldChar w:fldCharType="separate"/>
+            </w:r>
+            <w:r>
+              <w:rPr>
+                <w:noProof/>
+                <w:webHidden/>
+              </w:rPr>
+              <w:t>4</w:t>
+            </w:r>
+            <w:r>
+              <w:rPr>
+                <w:noProof/>
+                <w:webHidden/>
+              </w:rPr>
+              <w:fldChar w:fldCharType="end"/>
+            </w:r>
+          </w:hyperlink>
+        </w:p>
+        <w:p>
+          <w:pPr>
+            <w:pStyle w:val="TOC1"/>
+            <w:tabs>
+              <w:tab w:val="right" w:leader="dot" w:pos="9016"/>
+            </w:tabs>
+            <w:rPr>
+              <w:rFonts w:eastAsiaTheme="minorEastAsia"/>
+              <w:noProof/>
+              <w:lang w:eastAsia="en-GB"/>
+            </w:rPr>
+          </w:pPr>
+          <w:hyperlink w:anchor="_Toc447636221" w:history="1">
+            <w:r>
+              <w:rPr>
+                <w:rStyle w:val="Hyperlink"/>
+                <w:noProof/>
+              </w:rPr>
               <w:t>Development Process</w:t>
             </w:r>
             <w:r>
@@ -1862,7 +1932,7 @@
                 <w:noProof/>
                 <w:webHidden/>
               </w:rPr>
-              <w:instrText xml:space="preserve"> PAGEREF _Toc447620843 \h </w:instrText>
+              <w:instrText xml:space="preserve"> PAGEREF _Toc447636221 \h </w:instrText>
             </w:r>
             <w:r>
               <w:rPr>
@@ -1882,7 +1952,7 @@
                 <w:noProof/>
                 <w:webHidden/>
               </w:rPr>
-              <w:t>3</w:t>
+              <w:t>4</w:t>
             </w:r>
             <w:r>
               <w:rPr>
@@ -1905,7 +1975,7 @@
               <w:lang w:eastAsia="en-GB"/>
             </w:rPr>
           </w:pPr>
-          <w:hyperlink w:anchor="_Toc447620844" w:history="1">
+          <w:hyperlink w:anchor="_Toc447636222" w:history="1">
             <w:r>
               <w:rPr>
                 <w:rStyle w:val="Hyperlink"/>
@@ -1932,7 +2002,7 @@
                 <w:noProof/>
                 <w:webHidden/>
               </w:rPr>
-              <w:instrText xml:space="preserve"> PAGEREF _Toc447620844 \h </w:instrText>
+              <w:instrText xml:space="preserve"> PAGEREF _Toc447636222 \h </w:instrText>
             </w:r>
             <w:r>
               <w:rPr>
@@ -1952,7 +2022,7 @@
                 <w:noProof/>
                 <w:webHidden/>
               </w:rPr>
-              <w:t>4</w:t>
+              <w:t>5</w:t>
             </w:r>
             <w:r>
               <w:rPr>
@@ -1975,7 +2045,7 @@
               <w:lang w:eastAsia="en-GB"/>
             </w:rPr>
           </w:pPr>
-          <w:hyperlink w:anchor="_Toc447620845" w:history="1">
+          <w:hyperlink w:anchor="_Toc447636223" w:history="1">
             <w:r>
               <w:rPr>
                 <w:rStyle w:val="Hyperlink"/>
@@ -2002,7 +2072,7 @@
                 <w:noProof/>
                 <w:webHidden/>
               </w:rPr>
-              <w:instrText xml:space="preserve"> PAGEREF _Toc447620845 \h </w:instrText>
+              <w:instrText xml:space="preserve"> PAGEREF _Toc447636223 \h </w:instrText>
             </w:r>
             <w:r>
               <w:rPr>
@@ -2045,27 +2115,13 @@
               <w:lang w:eastAsia="en-GB"/>
             </w:rPr>
           </w:pPr>
-          <w:hyperlink w:anchor="_Toc447620846" w:history="1">
+          <w:hyperlink w:anchor="_Toc447636224" w:history="1">
             <w:r>
               <w:rPr>
                 <w:rStyle w:val="Hyperlink"/>
                 <w:noProof/>
               </w:rPr>
-              <w:t>SBT Project Struc</w:t>
-            </w:r>
-            <w:r>
-              <w:rPr>
-                <w:rStyle w:val="Hyperlink"/>
-                <w:noProof/>
-              </w:rPr>
-              <w:t>t</w:t>
-            </w:r>
-            <w:r>
-              <w:rPr>
-                <w:rStyle w:val="Hyperlink"/>
-                <w:noProof/>
-              </w:rPr>
-              <w:t>ure</w:t>
+              <w:t>SBT vs Gradle</w:t>
             </w:r>
             <w:r>
               <w:rPr>
@@ -2086,7 +2142,7 @@
                 <w:noProof/>
                 <w:webHidden/>
               </w:rPr>
-              <w:instrText xml:space="preserve"> PAGEREF _Toc447620846 \h </w:instrText>
+              <w:instrText xml:space="preserve"> PAGEREF _Toc447636224 \h </w:instrText>
             </w:r>
             <w:r>
               <w:rPr>
@@ -2106,7 +2162,7 @@
                 <w:noProof/>
                 <w:webHidden/>
               </w:rPr>
-              <w:t>5</w:t>
+              <w:t>6</w:t>
             </w:r>
             <w:r>
               <w:rPr>
@@ -2129,13 +2185,13 @@
               <w:lang w:eastAsia="en-GB"/>
             </w:rPr>
           </w:pPr>
-          <w:hyperlink w:anchor="_Toc447620847" w:history="1">
+          <w:hyperlink w:anchor="_Toc447636225" w:history="1">
             <w:r>
               <w:rPr>
                 <w:rStyle w:val="Hyperlink"/>
                 <w:noProof/>
               </w:rPr>
-              <w:t>Memory overhead and APK size</w:t>
+              <w:t>SBT Project Structure</w:t>
             </w:r>
             <w:r>
               <w:rPr>
@@ -2156,7 +2212,7 @@
                 <w:noProof/>
                 <w:webHidden/>
               </w:rPr>
-              <w:instrText xml:space="preserve"> PAGEREF _Toc447620847 \h </w:instrText>
+              <w:instrText xml:space="preserve"> PAGEREF _Toc447636225 \h </w:instrText>
             </w:r>
             <w:r>
               <w:rPr>
@@ -2176,7 +2232,7 @@
                 <w:noProof/>
                 <w:webHidden/>
               </w:rPr>
-              <w:t>5</w:t>
+              <w:t>6</w:t>
             </w:r>
             <w:r>
               <w:rPr>
@@ -2199,12 +2255,82 @@
               <w:lang w:eastAsia="en-GB"/>
             </w:rPr>
           </w:pPr>
-          <w:hyperlink w:anchor="_Toc447620848" w:history="1">
+          <w:hyperlink w:anchor="_Toc447636226" w:history="1">
             <w:r>
               <w:rPr>
                 <w:rStyle w:val="Hyperlink"/>
                 <w:noProof/>
               </w:rPr>
+              <w:t>Memory overhead and APK size</w:t>
+            </w:r>
+            <w:r>
+              <w:rPr>
+                <w:noProof/>
+                <w:webHidden/>
+              </w:rPr>
+              <w:tab/>
+            </w:r>
+            <w:r>
+              <w:rPr>
+                <w:noProof/>
+                <w:webHidden/>
+              </w:rPr>
+              <w:fldChar w:fldCharType="begin"/>
+            </w:r>
+            <w:r>
+              <w:rPr>
+                <w:noProof/>
+                <w:webHidden/>
+              </w:rPr>
+              <w:instrText xml:space="preserve"> PAGEREF _Toc447636226 \h </w:instrText>
+            </w:r>
+            <w:r>
+              <w:rPr>
+                <w:noProof/>
+                <w:webHidden/>
+              </w:rPr>
+            </w:r>
+            <w:r>
+              <w:rPr>
+                <w:noProof/>
+                <w:webHidden/>
+              </w:rPr>
+              <w:fldChar w:fldCharType="separate"/>
+            </w:r>
+            <w:r>
+              <w:rPr>
+                <w:noProof/>
+                <w:webHidden/>
+              </w:rPr>
+              <w:t>6</w:t>
+            </w:r>
+            <w:r>
+              <w:rPr>
+                <w:noProof/>
+                <w:webHidden/>
+              </w:rPr>
+              <w:fldChar w:fldCharType="end"/>
+            </w:r>
+          </w:hyperlink>
+        </w:p>
+        <w:p>
+          <w:pPr>
+            <w:pStyle w:val="TOC2"/>
+            <w:tabs>
+              <w:tab w:val="right" w:leader="dot" w:pos="9016"/>
+            </w:tabs>
+            <w:rPr>
+              <w:rFonts w:eastAsiaTheme="minorEastAsia"/>
+              <w:noProof/>
+              <w:lang w:eastAsia="en-GB"/>
+            </w:rPr>
+          </w:pPr>
+          <w:hyperlink w:anchor="_Toc447636227" w:history="1">
+            <w:r>
+              <w:rPr>
+                <w:rStyle w:val="Hyperlink"/>
+                <w:noProof/>
+              </w:rPr>
               <w:t>Reflection</w:t>
             </w:r>
             <w:r>
@@ -2226,7 +2352,7 @@
                 <w:noProof/>
                 <w:webHidden/>
               </w:rPr>
-              <w:instrText xml:space="preserve"> PAGEREF _Toc447620848 \h </w:instrText>
+              <w:instrText xml:space="preserve"> PAGEREF _Toc447636227 \h </w:instrText>
             </w:r>
             <w:r>
               <w:rPr>
@@ -2246,7 +2372,7 @@
                 <w:noProof/>
                 <w:webHidden/>
               </w:rPr>
-              <w:t>6</w:t>
+              <w:t>7</w:t>
             </w:r>
             <w:r>
               <w:rPr>
@@ -2269,7 +2395,7 @@
               <w:lang w:eastAsia="en-GB"/>
             </w:rPr>
           </w:pPr>
-          <w:hyperlink w:anchor="_Toc447620849" w:history="1">
+          <w:hyperlink w:anchor="_Toc447636228" w:history="1">
             <w:r>
               <w:rPr>
                 <w:rStyle w:val="Hyperlink"/>
@@ -2296,7 +2422,7 @@
                 <w:noProof/>
                 <w:webHidden/>
               </w:rPr>
-              <w:instrText xml:space="preserve"> PAGEREF _Toc447620849 \h </w:instrText>
+              <w:instrText xml:space="preserve"> PAGEREF _Toc447636228 \h </w:instrText>
             </w:r>
             <w:r>
               <w:rPr>
@@ -2316,7 +2442,7 @@
                 <w:noProof/>
                 <w:webHidden/>
               </w:rPr>
-              <w:t>7</w:t>
+              <w:t>8</w:t>
             </w:r>
             <w:r>
               <w:rPr>
@@ -2339,7 +2465,7 @@
               <w:lang w:eastAsia="en-GB"/>
             </w:rPr>
           </w:pPr>
-          <w:hyperlink w:anchor="_Toc447620850" w:history="1">
+          <w:hyperlink w:anchor="_Toc447636229" w:history="1">
             <w:r>
               <w:rPr>
                 <w:rStyle w:val="Hyperlink"/>
@@ -2366,7 +2492,7 @@
                 <w:noProof/>
                 <w:webHidden/>
               </w:rPr>
-              <w:instrText xml:space="preserve"> PAGEREF _Toc447620850 \h </w:instrText>
+              <w:instrText xml:space="preserve"> PAGEREF _Toc447636229 \h </w:instrText>
             </w:r>
             <w:r>
               <w:rPr>
@@ -2409,7 +2535,7 @@
               <w:lang w:eastAsia="en-GB"/>
             </w:rPr>
           </w:pPr>
-          <w:hyperlink w:anchor="_Toc447620851" w:history="1">
+          <w:hyperlink w:anchor="_Toc447636230" w:history="1">
             <w:r>
               <w:rPr>
                 <w:rStyle w:val="Hyperlink"/>
@@ -2436,7 +2562,7 @@
                 <w:noProof/>
                 <w:webHidden/>
               </w:rPr>
-              <w:instrText xml:space="preserve"> PAGEREF _Toc447620851 \h </w:instrText>
+              <w:instrText xml:space="preserve"> PAGEREF _Toc447636230 \h </w:instrText>
             </w:r>
             <w:r>
               <w:rPr>
@@ -2456,7 +2582,7 @@
                 <w:noProof/>
                 <w:webHidden/>
               </w:rPr>
-              <w:t>8</w:t>
+              <w:t>9</w:t>
             </w:r>
             <w:r>
               <w:rPr>
@@ -2479,7 +2605,7 @@
               <w:lang w:eastAsia="en-GB"/>
             </w:rPr>
           </w:pPr>
-          <w:hyperlink w:anchor="_Toc447620852" w:history="1">
+          <w:hyperlink w:anchor="_Toc447636231" w:history="1">
             <w:r>
               <w:rPr>
                 <w:rStyle w:val="Hyperlink"/>
@@ -2506,7 +2632,7 @@
                 <w:noProof/>
                 <w:webHidden/>
               </w:rPr>
-              <w:instrText xml:space="preserve"> PAGEREF _Toc447620852 \h </w:instrText>
+              <w:instrText xml:space="preserve"> PAGEREF _Toc447636231 \h </w:instrText>
             </w:r>
             <w:r>
               <w:rPr>
@@ -2549,7 +2675,7 @@
               <w:lang w:eastAsia="en-GB"/>
             </w:rPr>
           </w:pPr>
-          <w:hyperlink w:anchor="_Toc447620853" w:history="1">
+          <w:hyperlink w:anchor="_Toc447636232" w:history="1">
             <w:r>
               <w:rPr>
                 <w:rStyle w:val="Hyperlink"/>
@@ -2576,7 +2702,7 @@
                 <w:noProof/>
                 <w:webHidden/>
               </w:rPr>
-              <w:instrText xml:space="preserve"> PAGEREF _Toc447620853 \h </w:instrText>
+              <w:instrText xml:space="preserve"> PAGEREF _Toc447636232 \h </w:instrText>
             </w:r>
             <w:r>
               <w:rPr>
@@ -2596,7 +2722,7 @@
                 <w:noProof/>
                 <w:webHidden/>
               </w:rPr>
-              <w:t>9</w:t>
+              <w:t>10</w:t>
             </w:r>
             <w:r>
               <w:rPr>
@@ -2619,7 +2745,7 @@
               <w:lang w:eastAsia="en-GB"/>
             </w:rPr>
           </w:pPr>
-          <w:hyperlink w:anchor="_Toc447620854" w:history="1">
+          <w:hyperlink w:anchor="_Toc447636233" w:history="1">
             <w:r>
               <w:rPr>
                 <w:rStyle w:val="Hyperlink"/>
@@ -2646,7 +2772,7 @@
                 <w:noProof/>
                 <w:webHidden/>
               </w:rPr>
-              <w:instrText xml:space="preserve"> PAGEREF _Toc447620854 \h </w:instrText>
+              <w:instrText xml:space="preserve"> PAGEREF _Toc447636233 \h </w:instrText>
             </w:r>
             <w:r>
               <w:rPr>
@@ -2666,7 +2792,7 @@
                 <w:noProof/>
                 <w:webHidden/>
               </w:rPr>
-              <w:t>10</w:t>
+              <w:t>11</w:t>
             </w:r>
             <w:r>
               <w:rPr>
@@ -2689,7 +2815,7 @@
               <w:lang w:eastAsia="en-GB"/>
             </w:rPr>
           </w:pPr>
-          <w:hyperlink w:anchor="_Toc447620855" w:history="1">
+          <w:hyperlink w:anchor="_Toc447636234" w:history="1">
             <w:r>
               <w:rPr>
                 <w:rStyle w:val="Hyperlink"/>
@@ -2716,7 +2842,7 @@
                 <w:noProof/>
                 <w:webHidden/>
               </w:rPr>
-              <w:instrText xml:space="preserve"> PAGEREF _Toc447620855 \h </w:instrText>
+              <w:instrText xml:space="preserve"> PAGEREF _Toc447636234 \h </w:instrText>
             </w:r>
             <w:r>
               <w:rPr>
@@ -2736,7 +2862,7 @@
                 <w:noProof/>
                 <w:webHidden/>
               </w:rPr>
-              <w:t>10</w:t>
+              <w:t>11</w:t>
             </w:r>
             <w:r>
               <w:rPr>
@@ -2759,7 +2885,7 @@
               <w:lang w:eastAsia="en-GB"/>
             </w:rPr>
           </w:pPr>
-          <w:hyperlink w:anchor="_Toc447620856" w:history="1">
+          <w:hyperlink w:anchor="_Toc447636235" w:history="1">
             <w:r>
               <w:rPr>
                 <w:rStyle w:val="Hyperlink"/>
@@ -2786,7 +2912,7 @@
                 <w:noProof/>
                 <w:webHidden/>
               </w:rPr>
-              <w:instrText xml:space="preserve"> PAGEREF _Toc447620856 \h </w:instrText>
+              <w:instrText xml:space="preserve"> PAGEREF _Toc447636235 \h </w:instrText>
             </w:r>
             <w:r>
               <w:rPr>
@@ -2806,7 +2932,7 @@
                 <w:noProof/>
                 <w:webHidden/>
               </w:rPr>
-              <w:t>11</w:t>
+              <w:t>12</w:t>
             </w:r>
             <w:r>
               <w:rPr>
@@ -2829,7 +2955,7 @@
               <w:lang w:eastAsia="en-GB"/>
             </w:rPr>
           </w:pPr>
-          <w:hyperlink w:anchor="_Toc447620858" w:history="1">
+          <w:hyperlink w:anchor="_Toc447636237" w:history="1">
             <w:r>
               <w:rPr>
                 <w:rStyle w:val="Hyperlink"/>
@@ -2856,7 +2982,7 @@
                 <w:noProof/>
                 <w:webHidden/>
               </w:rPr>
-              <w:instrText xml:space="preserve"> PAGEREF _Toc447620858 \h </w:instrText>
+              <w:instrText xml:space="preserve"> PAGEREF _Toc447636237 \h </w:instrText>
             </w:r>
             <w:r>
               <w:rPr>
@@ -2876,7 +3002,7 @@
                 <w:noProof/>
                 <w:webHidden/>
               </w:rPr>
-              <w:t>12</w:t>
+              <w:t>13</w:t>
             </w:r>
             <w:r>
               <w:rPr>
@@ -2899,7 +3025,7 @@
               <w:lang w:eastAsia="en-GB"/>
             </w:rPr>
           </w:pPr>
-          <w:hyperlink w:anchor="_Toc447620859" w:history="1">
+          <w:hyperlink w:anchor="_Toc447636238" w:history="1">
             <w:r>
               <w:rPr>
                 <w:rStyle w:val="Hyperlink"/>
@@ -2926,7 +3052,7 @@
                 <w:noProof/>
                 <w:webHidden/>
               </w:rPr>
-              <w:instrText xml:space="preserve"> PAGEREF _Toc447620859 \h </w:instrText>
+              <w:instrText xml:space="preserve"> PAGEREF _Toc447636238 \h </w:instrText>
             </w:r>
             <w:r>
               <w:rPr>
@@ -2946,7 +3072,7 @@
                 <w:noProof/>
                 <w:webHidden/>
               </w:rPr>
-              <w:t>13</w:t>
+              <w:t>14</w:t>
             </w:r>
             <w:r>
               <w:rPr>
@@ -2969,7 +3095,7 @@
               <w:lang w:eastAsia="en-GB"/>
             </w:rPr>
           </w:pPr>
-          <w:hyperlink w:anchor="_Toc447620860" w:history="1">
+          <w:hyperlink w:anchor="_Toc447636239" w:history="1">
             <w:r>
               <w:rPr>
                 <w:rStyle w:val="Hyperlink"/>
@@ -2996,7 +3122,7 @@
                 <w:noProof/>
                 <w:webHidden/>
               </w:rPr>
-              <w:instrText xml:space="preserve"> PAGEREF _Toc447620860 \h </w:instrText>
+              <w:instrText xml:space="preserve"> PAGEREF _Toc447636239 \h </w:instrText>
             </w:r>
             <w:r>
               <w:rPr>
@@ -3017,6 +3143,76 @@
                 <w:webHidden/>
               </w:rPr>
               <w:t>14</w:t>
+            </w:r>
+            <w:r>
+              <w:rPr>
+                <w:noProof/>
+                <w:webHidden/>
+              </w:rPr>
+              <w:fldChar w:fldCharType="end"/>
+            </w:r>
+          </w:hyperlink>
+        </w:p>
+        <w:p>
+          <w:pPr>
+            <w:pStyle w:val="TOC2"/>
+            <w:tabs>
+              <w:tab w:val="right" w:leader="dot" w:pos="9016"/>
+            </w:tabs>
+            <w:rPr>
+              <w:rFonts w:eastAsiaTheme="minorEastAsia"/>
+              <w:noProof/>
+              <w:lang w:eastAsia="en-GB"/>
+            </w:rPr>
+          </w:pPr>
+          <w:hyperlink w:anchor="_Toc447636240" w:history="1">
+            <w:r>
+              <w:rPr>
+                <w:rStyle w:val="Hyperlink"/>
+                <w:noProof/>
+              </w:rPr>
+              <w:t>Java Interoperability</w:t>
+            </w:r>
+            <w:r>
+              <w:rPr>
+                <w:noProof/>
+                <w:webHidden/>
+              </w:rPr>
+              <w:tab/>
+            </w:r>
+            <w:r>
+              <w:rPr>
+                <w:noProof/>
+                <w:webHidden/>
+              </w:rPr>
+              <w:fldChar w:fldCharType="begin"/>
+            </w:r>
+            <w:r>
+              <w:rPr>
+                <w:noProof/>
+                <w:webHidden/>
+              </w:rPr>
+              <w:instrText xml:space="preserve"> PAGEREF _Toc447636240 \h </w:instrText>
+            </w:r>
+            <w:r>
+              <w:rPr>
+                <w:noProof/>
+                <w:webHidden/>
+              </w:rPr>
+            </w:r>
+            <w:r>
+              <w:rPr>
+                <w:noProof/>
+                <w:webHidden/>
+              </w:rPr>
+              <w:fldChar w:fldCharType="separate"/>
+            </w:r>
+            <w:r>
+              <w:rPr>
+                <w:noProof/>
+                <w:webHidden/>
+              </w:rPr>
+              <w:t>15</w:t>
             </w:r>
             <w:r>
               <w:rPr>
@@ -3039,7 +3235,7 @@
               <w:lang w:eastAsia="en-GB"/>
             </w:rPr>
           </w:pPr>
-          <w:hyperlink w:anchor="_Toc447620861" w:history="1">
+          <w:hyperlink w:anchor="_Toc447636241" w:history="1">
             <w:r>
               <w:rPr>
                 <w:rStyle w:val="Hyperlink"/>
@@ -3066,7 +3262,7 @@
                 <w:noProof/>
                 <w:webHidden/>
               </w:rPr>
-              <w:instrText xml:space="preserve"> PAGEREF _Toc447620861 \h </w:instrText>
+              <w:instrText xml:space="preserve"> PAGEREF _Toc447636241 \h </w:instrText>
             </w:r>
             <w:r>
               <w:rPr>
@@ -3086,7 +3282,7 @@
                 <w:noProof/>
                 <w:webHidden/>
               </w:rPr>
-              <w:t>14</w:t>
+              <w:t>15</w:t>
             </w:r>
             <w:r>
               <w:rPr>
@@ -3109,7 +3305,7 @@
               <w:lang w:eastAsia="en-GB"/>
             </w:rPr>
           </w:pPr>
-          <w:hyperlink w:anchor="_Toc447620862" w:history="1">
+          <w:hyperlink w:anchor="_Toc447636242" w:history="1">
             <w:r>
               <w:rPr>
                 <w:rStyle w:val="Hyperlink"/>
@@ -3136,7 +3332,7 @@
                 <w:noProof/>
                 <w:webHidden/>
               </w:rPr>
-              <w:instrText xml:space="preserve"> PAGEREF _Toc447620862 \h </w:instrText>
+              <w:instrText xml:space="preserve"> PAGEREF _Toc447636242 \h </w:instrText>
             </w:r>
             <w:r>
               <w:rPr>
@@ -3156,7 +3352,7 @@
                 <w:noProof/>
                 <w:webHidden/>
               </w:rPr>
-              <w:t>15</w:t>
+              <w:t>16</w:t>
             </w:r>
             <w:r>
               <w:rPr>
@@ -3179,7 +3375,7 @@
               <w:lang w:eastAsia="en-GB"/>
             </w:rPr>
           </w:pPr>
-          <w:hyperlink w:anchor="_Toc447620863" w:history="1">
+          <w:hyperlink w:anchor="_Toc447636243" w:history="1">
             <w:r>
               <w:rPr>
                 <w:rStyle w:val="Hyperlink"/>
@@ -3206,7 +3402,7 @@
                 <w:noProof/>
                 <w:webHidden/>
               </w:rPr>
-              <w:instrText xml:space="preserve"> PAGEREF _Toc447620863 \h </w:instrText>
+              <w:instrText xml:space="preserve"> PAGEREF _Toc447636243 \h </w:instrText>
             </w:r>
             <w:r>
               <w:rPr>
@@ -3226,7 +3422,7 @@
                 <w:noProof/>
                 <w:webHidden/>
               </w:rPr>
-              <w:t>16</w:t>
+              <w:t>17</w:t>
             </w:r>
             <w:r>
               <w:rPr>
@@ -3249,7 +3445,7 @@
               <w:lang w:eastAsia="en-GB"/>
             </w:rPr>
           </w:pPr>
-          <w:hyperlink w:anchor="_Toc447620864" w:history="1">
+          <w:hyperlink w:anchor="_Toc447636244" w:history="1">
             <w:r>
               <w:rPr>
                 <w:rStyle w:val="Hyperlink"/>
@@ -3276,7 +3472,7 @@
                 <w:noProof/>
                 <w:webHidden/>
               </w:rPr>
-              <w:instrText xml:space="preserve"> PAGEREF _Toc447620864 \h </w:instrText>
+              <w:instrText xml:space="preserve"> PAGEREF _Toc447636244 \h </w:instrText>
             </w:r>
             <w:r>
               <w:rPr>
@@ -3296,7 +3492,7 @@
                 <w:noProof/>
                 <w:webHidden/>
               </w:rPr>
-              <w:t>16</w:t>
+              <w:t>17</w:t>
             </w:r>
             <w:r>
               <w:rPr>
@@ -3319,7 +3515,7 @@
               <w:lang w:eastAsia="en-GB"/>
             </w:rPr>
           </w:pPr>
-          <w:hyperlink w:anchor="_Toc447620865" w:history="1">
+          <w:hyperlink w:anchor="_Toc447636245" w:history="1">
             <w:r>
               <w:rPr>
                 <w:rStyle w:val="Hyperlink"/>
@@ -3346,7 +3542,7 @@
                 <w:noProof/>
                 <w:webHidden/>
               </w:rPr>
-              <w:instrText xml:space="preserve"> PAGEREF _Toc447620865 \h </w:instrText>
+              <w:instrText xml:space="preserve"> PAGEREF _Toc447636245 \h </w:instrText>
             </w:r>
             <w:r>
               <w:rPr>
@@ -3366,7 +3562,7 @@
                 <w:noProof/>
                 <w:webHidden/>
               </w:rPr>
-              <w:t>17</w:t>
+              <w:t>18</w:t>
             </w:r>
             <w:r>
               <w:rPr>
@@ -3389,7 +3585,7 @@
               <w:lang w:eastAsia="en-GB"/>
             </w:rPr>
           </w:pPr>
-          <w:hyperlink w:anchor="_Toc447620866" w:history="1">
+          <w:hyperlink w:anchor="_Toc447636246" w:history="1">
             <w:r>
               <w:rPr>
                 <w:rStyle w:val="Hyperlink"/>
@@ -3416,7 +3612,7 @@
                 <w:noProof/>
                 <w:webHidden/>
               </w:rPr>
-              <w:instrText xml:space="preserve"> PAGEREF _Toc447620866 \h </w:instrText>
+              <w:instrText xml:space="preserve"> PAGEREF _Toc447636246 \h </w:instrText>
             </w:r>
             <w:r>
               <w:rPr>
@@ -3436,7 +3632,7 @@
                 <w:noProof/>
                 <w:webHidden/>
               </w:rPr>
-              <w:t>17</w:t>
+              <w:t>18</w:t>
             </w:r>
             <w:r>
               <w:rPr>
@@ -3459,7 +3655,7 @@
               <w:lang w:eastAsia="en-GB"/>
             </w:rPr>
           </w:pPr>
-          <w:hyperlink w:anchor="_Toc447620867" w:history="1">
+          <w:hyperlink w:anchor="_Toc447636247" w:history="1">
             <w:r>
               <w:rPr>
                 <w:rStyle w:val="Hyperlink"/>
@@ -3486,7 +3682,7 @@
                 <w:noProof/>
                 <w:webHidden/>
               </w:rPr>
-              <w:instrText xml:space="preserve"> PAGEREF _Toc447620867 \h </w:instrText>
+              <w:instrText xml:space="preserve"> PAGEREF _Toc447636247 \h </w:instrText>
             </w:r>
             <w:r>
               <w:rPr>
@@ -3506,7 +3702,7 @@
                 <w:noProof/>
                 <w:webHidden/>
               </w:rPr>
-              <w:t>17</w:t>
+              <w:t>18</w:t>
             </w:r>
             <w:r>
               <w:rPr>
@@ -3529,13 +3725,13 @@
               <w:lang w:eastAsia="en-GB"/>
             </w:rPr>
           </w:pPr>
-          <w:hyperlink w:anchor="_Toc447620868" w:history="1">
+          <w:hyperlink w:anchor="_Toc447636248" w:history="1">
             <w:r>
               <w:rPr>
                 <w:rStyle w:val="Hyperlink"/>
                 <w:noProof/>
               </w:rPr>
-              <w:t>Type Inference</w:t>
+              <w:t>Structural Typing</w:t>
             </w:r>
             <w:r>
               <w:rPr>
@@ -3556,7 +3752,7 @@
                 <w:noProof/>
                 <w:webHidden/>
               </w:rPr>
-              <w:instrText xml:space="preserve"> PAGEREF _Toc447620868 \h </w:instrText>
+              <w:instrText xml:space="preserve"> PAGEREF _Toc447636248 \h </w:instrText>
             </w:r>
             <w:r>
               <w:rPr>
@@ -3576,7 +3772,7 @@
                 <w:noProof/>
                 <w:webHidden/>
               </w:rPr>
-              <w:t>17</w:t>
+              <w:t>19</w:t>
             </w:r>
             <w:r>
               <w:rPr>
@@ -3599,13 +3795,13 @@
               <w:lang w:eastAsia="en-GB"/>
             </w:rPr>
           </w:pPr>
-          <w:hyperlink w:anchor="_Toc447620869" w:history="1">
+          <w:hyperlink w:anchor="_Toc447636249" w:history="1">
             <w:r>
               <w:rPr>
                 <w:rStyle w:val="Hyperlink"/>
                 <w:noProof/>
               </w:rPr>
-              <w:t>Type Functions</w:t>
+              <w:t>Type Inference</w:t>
             </w:r>
             <w:r>
               <w:rPr>
@@ -3626,7 +3822,7 @@
                 <w:noProof/>
                 <w:webHidden/>
               </w:rPr>
-              <w:instrText xml:space="preserve"> PAGEREF _Toc447620869 \h </w:instrText>
+              <w:instrText xml:space="preserve"> PAGEREF _Toc447636249 \h </w:instrText>
             </w:r>
             <w:r>
               <w:rPr>
@@ -3646,7 +3842,7 @@
                 <w:noProof/>
                 <w:webHidden/>
               </w:rPr>
-              <w:t>18</w:t>
+              <w:t>19</w:t>
             </w:r>
             <w:r>
               <w:rPr>
@@ -3669,13 +3865,13 @@
               <w:lang w:eastAsia="en-GB"/>
             </w:rPr>
           </w:pPr>
-          <w:hyperlink w:anchor="_Toc447620870" w:history="1">
+          <w:hyperlink w:anchor="_Toc447636250" w:history="1">
             <w:r>
               <w:rPr>
                 <w:rStyle w:val="Hyperlink"/>
                 <w:noProof/>
               </w:rPr>
-              <w:t>Higher Kinded Types</w:t>
+              <w:t>Anonymous Functions</w:t>
             </w:r>
             <w:r>
               <w:rPr>
@@ -3696,7 +3892,7 @@
                 <w:noProof/>
                 <w:webHidden/>
               </w:rPr>
-              <w:instrText xml:space="preserve"> PAGEREF _Toc447620870 \h </w:instrText>
+              <w:instrText xml:space="preserve"> PAGEREF _Toc447636250 \h </w:instrText>
             </w:r>
             <w:r>
               <w:rPr>
@@ -3716,7 +3912,7 @@
                 <w:noProof/>
                 <w:webHidden/>
               </w:rPr>
-              <w:t>18</w:t>
+              <w:t>20</w:t>
             </w:r>
             <w:r>
               <w:rPr>
@@ -3739,13 +3935,13 @@
               <w:lang w:eastAsia="en-GB"/>
             </w:rPr>
           </w:pPr>
-          <w:hyperlink w:anchor="_Toc447620871" w:history="1">
+          <w:hyperlink w:anchor="_Toc447636251" w:history="1">
             <w:r>
               <w:rPr>
                 <w:rStyle w:val="Hyperlink"/>
                 <w:noProof/>
               </w:rPr>
-              <w:t>Operator Overloading</w:t>
+              <w:t>First Class Functions</w:t>
             </w:r>
             <w:r>
               <w:rPr>
@@ -3766,7 +3962,7 @@
                 <w:noProof/>
                 <w:webHidden/>
               </w:rPr>
-              <w:instrText xml:space="preserve"> PAGEREF _Toc447620871 \h </w:instrText>
+              <w:instrText xml:space="preserve"> PAGEREF _Toc447636251 \h </w:instrText>
             </w:r>
             <w:r>
               <w:rPr>
@@ -3786,7 +3982,7 @@
                 <w:noProof/>
                 <w:webHidden/>
               </w:rPr>
-              <w:t>18</w:t>
+              <w:t>20</w:t>
             </w:r>
             <w:r>
               <w:rPr>
@@ -3809,7 +4005,7 @@
               <w:lang w:eastAsia="en-GB"/>
             </w:rPr>
           </w:pPr>
-          <w:hyperlink w:anchor="_Toc447620872" w:history="1">
+          <w:hyperlink w:anchor="_Toc447636252" w:history="1">
             <w:r>
               <w:rPr>
                 <w:rStyle w:val="Hyperlink"/>
@@ -3836,7 +4032,7 @@
                 <w:noProof/>
                 <w:webHidden/>
               </w:rPr>
-              <w:instrText xml:space="preserve"> PAGEREF _Toc447620872 \h </w:instrText>
+              <w:instrText xml:space="preserve"> PAGEREF _Toc447636252 \h </w:instrText>
             </w:r>
             <w:r>
               <w:rPr>
@@ -3856,7 +4052,217 @@
                 <w:noProof/>
                 <w:webHidden/>
               </w:rPr>
-              <w:t>19</w:t>
+              <w:t>20</w:t>
+            </w:r>
+            <w:r>
+              <w:rPr>
+                <w:noProof/>
+                <w:webHidden/>
+              </w:rPr>
+              <w:fldChar w:fldCharType="end"/>
+            </w:r>
+          </w:hyperlink>
+        </w:p>
+        <w:p>
+          <w:pPr>
+            <w:pStyle w:val="TOC2"/>
+            <w:tabs>
+              <w:tab w:val="right" w:leader="dot" w:pos="9016"/>
+            </w:tabs>
+            <w:rPr>
+              <w:rFonts w:eastAsiaTheme="minorEastAsia"/>
+              <w:noProof/>
+              <w:lang w:eastAsia="en-GB"/>
+            </w:rPr>
+          </w:pPr>
+          <w:hyperlink w:anchor="_Toc447636253" w:history="1">
+            <w:r>
+              <w:rPr>
+                <w:rStyle w:val="Hyperlink"/>
+                <w:noProof/>
+              </w:rPr>
+              <w:t>Type Functions</w:t>
+            </w:r>
+            <w:r>
+              <w:rPr>
+                <w:noProof/>
+                <w:webHidden/>
+              </w:rPr>
+              <w:tab/>
+            </w:r>
+            <w:r>
+              <w:rPr>
+                <w:noProof/>
+                <w:webHidden/>
+              </w:rPr>
+              <w:fldChar w:fldCharType="begin"/>
+            </w:r>
+            <w:r>
+              <w:rPr>
+                <w:noProof/>
+                <w:webHidden/>
+              </w:rPr>
+              <w:instrText xml:space="preserve"> PAGEREF _Toc447636253 \h </w:instrText>
+            </w:r>
+            <w:r>
+              <w:rPr>
+                <w:noProof/>
+                <w:webHidden/>
+              </w:rPr>
+            </w:r>
+            <w:r>
+              <w:rPr>
+                <w:noProof/>
+                <w:webHidden/>
+              </w:rPr>
+              <w:fldChar w:fldCharType="separate"/>
+            </w:r>
+            <w:r>
+              <w:rPr>
+                <w:noProof/>
+                <w:webHidden/>
+              </w:rPr>
+              <w:t>20</w:t>
+            </w:r>
+            <w:r>
+              <w:rPr>
+                <w:noProof/>
+                <w:webHidden/>
+              </w:rPr>
+              <w:fldChar w:fldCharType="end"/>
+            </w:r>
+          </w:hyperlink>
+        </w:p>
+        <w:p>
+          <w:pPr>
+            <w:pStyle w:val="TOC2"/>
+            <w:tabs>
+              <w:tab w:val="right" w:leader="dot" w:pos="9016"/>
+            </w:tabs>
+            <w:rPr>
+              <w:rFonts w:eastAsiaTheme="minorEastAsia"/>
+              <w:noProof/>
+              <w:lang w:eastAsia="en-GB"/>
+            </w:rPr>
+          </w:pPr>
+          <w:hyperlink w:anchor="_Toc447636254" w:history="1">
+            <w:r>
+              <w:rPr>
+                <w:rStyle w:val="Hyperlink"/>
+                <w:noProof/>
+              </w:rPr>
+              <w:t>Higher Kinded Types</w:t>
+            </w:r>
+            <w:r>
+              <w:rPr>
+                <w:noProof/>
+                <w:webHidden/>
+              </w:rPr>
+              <w:tab/>
+            </w:r>
+            <w:r>
+              <w:rPr>
+                <w:noProof/>
+                <w:webHidden/>
+              </w:rPr>
+              <w:fldChar w:fldCharType="begin"/>
+            </w:r>
+            <w:r>
+              <w:rPr>
+                <w:noProof/>
+                <w:webHidden/>
+              </w:rPr>
+              <w:instrText xml:space="preserve"> PAGEREF _Toc447636254 \h </w:instrText>
+            </w:r>
+            <w:r>
+              <w:rPr>
+                <w:noProof/>
+                <w:webHidden/>
+              </w:rPr>
+            </w:r>
+            <w:r>
+              <w:rPr>
+                <w:noProof/>
+                <w:webHidden/>
+              </w:rPr>
+              <w:fldChar w:fldCharType="separate"/>
+            </w:r>
+            <w:r>
+              <w:rPr>
+                <w:noProof/>
+                <w:webHidden/>
+              </w:rPr>
+              <w:t>21</w:t>
+            </w:r>
+            <w:r>
+              <w:rPr>
+                <w:noProof/>
+                <w:webHidden/>
+              </w:rPr>
+              <w:fldChar w:fldCharType="end"/>
+            </w:r>
+          </w:hyperlink>
+        </w:p>
+        <w:p>
+          <w:pPr>
+            <w:pStyle w:val="TOC2"/>
+            <w:tabs>
+              <w:tab w:val="right" w:leader="dot" w:pos="9016"/>
+            </w:tabs>
+            <w:rPr>
+              <w:rFonts w:eastAsiaTheme="minorEastAsia"/>
+              <w:noProof/>
+              <w:lang w:eastAsia="en-GB"/>
+            </w:rPr>
+          </w:pPr>
+          <w:hyperlink w:anchor="_Toc447636255" w:history="1">
+            <w:r>
+              <w:rPr>
+                <w:rStyle w:val="Hyperlink"/>
+                <w:noProof/>
+              </w:rPr>
+              <w:t>Operator Overloading</w:t>
+            </w:r>
+            <w:r>
+              <w:rPr>
+                <w:noProof/>
+                <w:webHidden/>
+              </w:rPr>
+              <w:tab/>
+            </w:r>
+            <w:r>
+              <w:rPr>
+                <w:noProof/>
+                <w:webHidden/>
+              </w:rPr>
+              <w:fldChar w:fldCharType="begin"/>
+            </w:r>
+            <w:r>
+              <w:rPr>
+                <w:noProof/>
+                <w:webHidden/>
+              </w:rPr>
+              <w:instrText xml:space="preserve"> PAGEREF _Toc447636255 \h </w:instrText>
+            </w:r>
+            <w:r>
+              <w:rPr>
+                <w:noProof/>
+                <w:webHidden/>
+              </w:rPr>
+            </w:r>
+            <w:r>
+              <w:rPr>
+                <w:noProof/>
+                <w:webHidden/>
+              </w:rPr>
+              <w:fldChar w:fldCharType="separate"/>
+            </w:r>
+            <w:r>
+              <w:rPr>
+                <w:noProof/>
+                <w:webHidden/>
+              </w:rPr>
+              <w:t>21</w:t>
             </w:r>
             <w:r>
               <w:rPr>
@@ -3879,7 +4285,7 @@
               <w:lang w:eastAsia="en-GB"/>
             </w:rPr>
           </w:pPr>
-          <w:hyperlink w:anchor="_Toc447620873" w:history="1">
+          <w:hyperlink w:anchor="_Toc447636256" w:history="1">
             <w:r>
               <w:rPr>
                 <w:rStyle w:val="Hyperlink"/>
@@ -3906,7 +4312,7 @@
                 <w:noProof/>
                 <w:webHidden/>
               </w:rPr>
-              <w:instrText xml:space="preserve"> PAGEREF _Toc447620873 \h </w:instrText>
+              <w:instrText xml:space="preserve"> PAGEREF _Toc447636256 \h </w:instrText>
             </w:r>
             <w:r>
               <w:rPr>
@@ -3926,7 +4332,7 @@
                 <w:noProof/>
                 <w:webHidden/>
               </w:rPr>
-              <w:t>19</w:t>
+              <w:t>21</w:t>
             </w:r>
             <w:r>
               <w:rPr>
@@ -3949,7 +4355,7 @@
               <w:lang w:eastAsia="en-GB"/>
             </w:rPr>
           </w:pPr>
-          <w:hyperlink w:anchor="_Toc447620874" w:history="1">
+          <w:hyperlink w:anchor="_Toc447636257" w:history="1">
             <w:r>
               <w:rPr>
                 <w:rStyle w:val="Hyperlink"/>
@@ -3976,7 +4382,7 @@
                 <w:noProof/>
                 <w:webHidden/>
               </w:rPr>
-              <w:instrText xml:space="preserve"> PAGEREF _Toc447620874 \h </w:instrText>
+              <w:instrText xml:space="preserve"> PAGEREF _Toc447636257 \h </w:instrText>
             </w:r>
             <w:r>
               <w:rPr>
@@ -3996,7 +4402,7 @@
                 <w:noProof/>
                 <w:webHidden/>
               </w:rPr>
-              <w:t>19</w:t>
+              <w:t>22</w:t>
             </w:r>
             <w:r>
               <w:rPr>
@@ -4019,7 +4425,7 @@
               <w:lang w:eastAsia="en-GB"/>
             </w:rPr>
           </w:pPr>
-          <w:hyperlink w:anchor="_Toc447620875" w:history="1">
+          <w:hyperlink w:anchor="_Toc447636258" w:history="1">
             <w:r>
               <w:rPr>
                 <w:rStyle w:val="Hyperlink"/>
@@ -4046,7 +4452,7 @@
                 <w:noProof/>
                 <w:webHidden/>
               </w:rPr>
-              <w:instrText xml:space="preserve"> PAGEREF _Toc447620875 \h </w:instrText>
+              <w:instrText xml:space="preserve"> PAGEREF _Toc447636258 \h </w:instrText>
             </w:r>
             <w:r>
               <w:rPr>
@@ -4066,7 +4472,7 @@
                 <w:noProof/>
                 <w:webHidden/>
               </w:rPr>
-              <w:t>19</w:t>
+              <w:t>22</w:t>
             </w:r>
             <w:r>
               <w:rPr>
@@ -4089,7 +4495,7 @@
               <w:lang w:eastAsia="en-GB"/>
             </w:rPr>
           </w:pPr>
-          <w:hyperlink w:anchor="_Toc447620876" w:history="1">
+          <w:hyperlink w:anchor="_Toc447636259" w:history="1">
             <w:r>
               <w:rPr>
                 <w:rStyle w:val="Hyperlink"/>
@@ -4116,7 +4522,7 @@
                 <w:noProof/>
                 <w:webHidden/>
               </w:rPr>
-              <w:instrText xml:space="preserve"> PAGEREF _Toc447620876 \h </w:instrText>
+              <w:instrText xml:space="preserve"> PAGEREF _Toc447636259 \h </w:instrText>
             </w:r>
             <w:r>
               <w:rPr>
@@ -4136,7 +4542,7 @@
                 <w:noProof/>
                 <w:webHidden/>
               </w:rPr>
-              <w:t>20</w:t>
+              <w:t>22</w:t>
             </w:r>
             <w:r>
               <w:rPr>
@@ -4159,7 +4565,7 @@
               <w:lang w:eastAsia="en-GB"/>
             </w:rPr>
           </w:pPr>
-          <w:hyperlink w:anchor="_Toc447620877" w:history="1">
+          <w:hyperlink w:anchor="_Toc447636260" w:history="1">
             <w:r>
               <w:rPr>
                 <w:rStyle w:val="Hyperlink"/>
@@ -4186,7 +4592,7 @@
                 <w:noProof/>
                 <w:webHidden/>
               </w:rPr>
-              <w:instrText xml:space="preserve"> PAGEREF _Toc447620877 \h </w:instrText>
+              <w:instrText xml:space="preserve"> PAGEREF _Toc447636260 \h </w:instrText>
             </w:r>
             <w:r>
               <w:rPr>
@@ -4206,7 +4612,7 @@
                 <w:noProof/>
                 <w:webHidden/>
               </w:rPr>
-              <w:t>20</w:t>
+              <w:t>22</w:t>
             </w:r>
             <w:r>
               <w:rPr>
@@ -4229,7 +4635,7 @@
               <w:lang w:eastAsia="en-GB"/>
             </w:rPr>
           </w:pPr>
-          <w:hyperlink w:anchor="_Toc447620878" w:history="1">
+          <w:hyperlink w:anchor="_Toc447636261" w:history="1">
             <w:r>
               <w:rPr>
                 <w:rStyle w:val="Hyperlink"/>
@@ -4256,7 +4662,7 @@
                 <w:noProof/>
                 <w:webHidden/>
               </w:rPr>
-              <w:instrText xml:space="preserve"> PAGEREF _Toc447620878 \h </w:instrText>
+              <w:instrText xml:space="preserve"> PAGEREF _Toc447636261 \h </w:instrText>
             </w:r>
             <w:r>
               <w:rPr>
@@ -4276,7 +4682,7 @@
                 <w:noProof/>
                 <w:webHidden/>
               </w:rPr>
-              <w:t>20</w:t>
+              <w:t>22</w:t>
             </w:r>
             <w:r>
               <w:rPr>
@@ -4299,7 +4705,7 @@
               <w:lang w:eastAsia="en-GB"/>
             </w:rPr>
           </w:pPr>
-          <w:hyperlink w:anchor="_Toc447620879" w:history="1">
+          <w:hyperlink w:anchor="_Toc447636262" w:history="1">
             <w:r>
               <w:rPr>
                 <w:rStyle w:val="Hyperlink"/>
@@ -4326,7 +4732,7 @@
                 <w:noProof/>
                 <w:webHidden/>
               </w:rPr>
-              <w:instrText xml:space="preserve"> PAGEREF _Toc447620879 \h </w:instrText>
+              <w:instrText xml:space="preserve"> PAGEREF _Toc447636262 \h </w:instrText>
             </w:r>
             <w:r>
               <w:rPr>
@@ -4346,7 +4752,7 @@
                 <w:noProof/>
                 <w:webHidden/>
               </w:rPr>
-              <w:t>20</w:t>
+              <w:t>23</w:t>
             </w:r>
             <w:r>
               <w:rPr>
@@ -4380,7 +4786,7 @@
       <w:pPr>
         <w:pStyle w:val="Heading1"/>
       </w:pPr>
-      <w:bookmarkStart w:id="0" w:name="_Toc447620839"/>
+      <w:bookmarkStart w:id="0" w:name="_Toc447636216"/>
       <w:r>
         <w:t>Abstract</w:t>
       </w:r>
@@ -4410,7 +4816,7 @@
       <w:pPr>
         <w:pStyle w:val="Heading1"/>
       </w:pPr>
-      <w:bookmarkStart w:id="1" w:name="_Toc447620840"/>
+      <w:bookmarkStart w:id="1" w:name="_Toc447636217"/>
       <w:r>
         <w:t>Measuring Success</w:t>
       </w:r>
@@ -4460,7 +4866,16 @@
         <w:t>detailed</w:t>
       </w:r>
       <w:r>
-        <w:t xml:space="preserve"> discussion of the pros and cons of using Scala on Android with code examples and comparison to Java</w:t>
+        <w:t xml:space="preserve"> discussion of the pros and cons of </w:t>
+      </w:r>
+      <w:r>
+        <w:t xml:space="preserve">using </w:t>
+      </w:r>
+      <w:r>
+        <w:t>Scala</w:t>
+      </w:r>
+      <w:r>
+        <w:t xml:space="preserve"> on Android with code examples and comparison to Java</w:t>
       </w:r>
       <w:r>
         <w:t>.</w:t>
@@ -4513,8 +4928,9 @@
       <w:pPr>
         <w:pStyle w:val="Heading1"/>
       </w:pPr>
-      <w:bookmarkStart w:id="2" w:name="_Toc447620841"/>
-      <w:r>
+      <w:bookmarkStart w:id="2" w:name="_Toc447636218"/>
+      <w:r>
+        <w:lastRenderedPageBreak/>
         <w:t>Introduction</w:t>
       </w:r>
       <w:bookmarkEnd w:id="2"/>
@@ -4532,94 +4948,187 @@
     </w:p>
     <w:p>
       <w:r>
-        <w:t xml:space="preserve">I picked this project because it is an area of personal interest to me. With Java being the first language I learnt in detail, and generally the first language I turn to when building new applications. </w:t>
-      </w:r>
+        <w:t>I picked this project because it is an area of personal interest to me. With Java being the first language I learnt in detail, and generally the first language I turn to when building new applications. As my experience in programming has grown, I have started to branch out into learning other languages, with these including PHP, JavaScript, Haskell, C++ and finally Scala.</w:t>
+      </w:r>
+    </w:p>
+    <w:p>
+      <w:r>
+        <w:t>With Android application programs on the increase I felt like my skills and experience have reached the point where I am now competent enough to create Android applications. Understandably I was frustrated to know that I would be forced to continue using Java when there are many other languages available as a computer programmer.</w:t>
+      </w:r>
+    </w:p>
+    <w:p>
+      <w:r>
+        <w:t xml:space="preserve">Fortunately the Java developers design choice of write once, run anywhere </w:t>
+      </w:r>
+      <w:r>
+        <w:t>enables alternative languages that compile down into Java byte code to also run on Google’s version of the JVM called Dalvik. Any programming language that executes on the JVM, can also execute on Dalvik</w:t>
+      </w:r>
+      <w:r>
+        <w:t>.</w:t>
+      </w:r>
+      <w:r>
+        <w:t xml:space="preserve"> </w:t>
+      </w:r>
+      <w:r>
+        <w:t xml:space="preserve">In recent years the JVM has seen a growth in the number of languages that are </w:t>
+      </w:r>
+      <w:proofErr w:type="spellStart"/>
+      <w:r>
+        <w:t>capabal</w:t>
+      </w:r>
+      <w:proofErr w:type="spellEnd"/>
+      <w:r>
+        <w:t xml:space="preserve"> of </w:t>
+      </w:r>
+    </w:p>
+    <w:p>
+      <w:pPr>
+        <w:pStyle w:val="Heading1"/>
+      </w:pPr>
+      <w:bookmarkStart w:id="3" w:name="_Toc447636219"/>
+      <w:r>
+        <w:t>Why Scala?</w:t>
+      </w:r>
+      <w:bookmarkEnd w:id="3"/>
+    </w:p>
+    <w:p>
+      <w:r>
+        <w:t>While Java is indisputably the current go-to language when developing android applications, I hope that my test case highlights the possibility that android developers have when creating applications. The android applications byte code executing on the VM increases the prospect of an alternative language that will one day dethrone Java. It would require no significant change in hardware/software as the VM is already well established.</w:t>
+      </w:r>
+    </w:p>
+    <w:p>
+      <w:r>
+        <w:t xml:space="preserve">The test code I have prototyped for this project implements Scala </w:t>
+      </w:r>
+      <w:r>
+        <w:t>on Android</w:t>
+      </w:r>
+      <w:r>
+        <w:t xml:space="preserve"> to create a </w:t>
+      </w:r>
+      <w:r>
+        <w:t>picture hiding application that uploads the picture to a server and removes it from the device</w:t>
+      </w:r>
+      <w:r>
+        <w:t>. As I have stated in my discussion of the development process, while the initial set-up can require some initial configuring, once this stage has been complete you can take advantage of a less verbose language than Java.</w:t>
+      </w:r>
+    </w:p>
+    <w:p>
+      <w:r>
+        <w:t>While Scala is sometimes referred to a Java without the semicolon, this is a statement that could not be further from the truth. Scala is, in my opinion, currently one of the bests options for developers to blend object oriented principles with functional programming when writing code. Because it is neither a complete imperative language nor a purely functional language, it is essentially a new programming paradigm that redefines the rules when coding. It is an expressive language that provides a much richer type system than Java currently supports.</w:t>
+      </w:r>
+      <w:r>
+        <w:t xml:space="preserve"> It is a truer representation of the object oriented principles because everything is an object.</w:t>
+      </w:r>
+    </w:p>
+    <w:p>
+      <w:r>
+        <w:t xml:space="preserve">A strong type system like Scala's is an effective method of ensuring the code stays bug free during runtime, with most of the errors being caught during compilation.  </w:t>
+      </w:r>
+    </w:p>
+    <w:p>
+      <w:pPr>
+        <w:pStyle w:val="Heading1"/>
+      </w:pPr>
+      <w:bookmarkStart w:id="4" w:name="_Toc447636220"/>
       <w:r>
         <w:lastRenderedPageBreak/>
-        <w:t>As my experience in programming has grown, I have started to branch out into learning other languages, with these including PHP, JavaScript, Haskell, C++ and finally Scala.</w:t>
-      </w:r>
-    </w:p>
-    <w:p>
-      <w:r>
-        <w:t>With Android application programs on the increase I felt like my skills and experience have reached the point where I am now competent enough to create Android applications. Understandably I was frustrated to know that I would be forced to continue using Java when there are many other languages available as a computer programmer.</w:t>
-      </w:r>
-    </w:p>
-    <w:p>
-      <w:r>
-        <w:t xml:space="preserve">Fortunately the Java developers design choice of write once, run anywhere </w:t>
-      </w:r>
-      <w:r>
-        <w:t>enables alternative languages that compile down into Java byte code to also run on Google’s version of the JVM called Dalvik. Any programming language that executes on the JVM, can also execute on Dalvik</w:t>
+        <w:t>Java on Android</w:t>
+      </w:r>
+      <w:bookmarkEnd w:id="4"/>
+    </w:p>
+    <w:p>
+      <w:r>
+        <w:t xml:space="preserve">The most recent version of Java that has been released is Java 8 and with it provides some of the more common aspects of a functional programming language. This is a positive step for the language as a whole even if it is only provides features that other languages, such as Scala, have feature for multiple iterations. </w:t>
+      </w:r>
+    </w:p>
+    <w:p>
+      <w:r>
+        <w:t xml:space="preserve">What should be noted at the start of this study is that the currently supported Java version for Android is Java 7 which is now over half a decade old. In comparison to this the version of Scala available for use on Android is version 2.11.7, with this being the most current version of Scala. Immediately one of the advantages of Scala on Android is clear in the fact that if a developer chooses Scala over Java they are using the most up to date version of that programming language. </w:t>
+      </w:r>
+    </w:p>
+    <w:p>
+      <w:r>
+        <w:t xml:space="preserve">It should also be noted that there is currently a library for Android called RetroLambda. This library allows for the use of lambda functions when writing Android applications in Java code and then converts this Java 8 feature back to Java 7. </w:t>
+      </w:r>
+      <w:r>
+        <w:t xml:space="preserve">This approach is more of a workaround to using Java 8 on </w:t>
+      </w:r>
+      <w:r>
+        <w:t xml:space="preserve">Android. Google recently announced that </w:t>
+      </w:r>
+      <w:r>
+        <w:t xml:space="preserve">Android N </w:t>
+      </w:r>
+      <w:r>
+        <w:t>will support some features of Java 8</w:t>
+      </w:r>
+      <w:r>
+        <w:t xml:space="preserve">, but at </w:t>
+      </w:r>
+      <w:r>
+        <w:t xml:space="preserve">present this is not the currently supported Android version </w:t>
+      </w:r>
+      <w:r>
+        <w:t>and is reported to cause issues with other libraries on Android</w:t>
       </w:r>
       <w:r>
         <w:t>.</w:t>
       </w:r>
       <w:r>
+        <w:t xml:space="preserve"> Android N is currently in Alpha stage, so will not see public release and widespread use for several months.</w:t>
+      </w:r>
+    </w:p>
+    <w:p>
+      <w:r>
+        <w:t>When discussing the advantages of Scala on Android in later sections it should be noted that while Java 8 is the most current version of Java, the actual comparison for fairness is against Java 7 as that is currently the version of Java supported on Android by Google.</w:t>
+      </w:r>
+      <w:r>
         <w:t xml:space="preserve"> </w:t>
       </w:r>
-      <w:r>
-        <w:t xml:space="preserve">In recent years the JVM has seen a growth in the number of languages that are </w:t>
-      </w:r>
-      <w:proofErr w:type="spellStart"/>
-      <w:r>
-        <w:t>capabal</w:t>
-      </w:r>
-      <w:proofErr w:type="spellEnd"/>
-      <w:r>
-        <w:t xml:space="preserve"> of </w:t>
+    </w:p>
+    <w:p>
+      <w:r>
+        <w:t>The review of the advantages of Scala on Android will make references to new features implemented by Java 8 even though they are currently unavailable for use on Android</w:t>
+      </w:r>
+      <w:r>
+        <w:t>, but again it</w:t>
+      </w:r>
+      <w:r>
+        <w:t xml:space="preserve"> must</w:t>
+      </w:r>
+      <w:r>
+        <w:t xml:space="preserve"> be</w:t>
+      </w:r>
+      <w:r>
+        <w:t xml:space="preserve"> stress</w:t>
+      </w:r>
+      <w:r>
+        <w:t xml:space="preserve">ed </w:t>
+      </w:r>
+      <w:r>
+        <w:t xml:space="preserve"> the</w:t>
+      </w:r>
+      <w:r>
+        <w:t xml:space="preserve"> best</w:t>
+      </w:r>
+      <w:r>
+        <w:t xml:space="preserve"> currently supported version of Java on Android is version 7, with many applications having been built in Java 6</w:t>
+      </w:r>
+      <w:r>
+        <w:t>.</w:t>
       </w:r>
     </w:p>
     <w:p>
       <w:pPr>
         <w:pStyle w:val="Heading1"/>
       </w:pPr>
-      <w:bookmarkStart w:id="3" w:name="_Toc447620842"/>
-      <w:r>
-        <w:t>Why Scala?</w:t>
-      </w:r>
-      <w:bookmarkEnd w:id="3"/>
-    </w:p>
-    <w:p/>
-    <w:p>
-      <w:r>
-        <w:t>While Java is indisputably the current go-to language when developing android applications, I hope that my test case highlights the possibility that android developers have when creating applications. The android applications byte code executing on the VM increases the prospect of an alternative language that will one day dethrone Java. It would require no significant change in hardware/software as the VM is already well established.</w:t>
-      </w:r>
-    </w:p>
-    <w:p>
-      <w:r>
-        <w:t xml:space="preserve">The test code I have prototyped for this project implements Scala </w:t>
-      </w:r>
-      <w:r>
-        <w:t>on Android</w:t>
-      </w:r>
-      <w:r>
-        <w:t xml:space="preserve"> to create a distributed messenger system. As I have stated in my discussion of the development process, while the initial set-up can require some initial configuring, once this stage has been complete you can take advantage of a less verbose language than Java.</w:t>
-      </w:r>
-    </w:p>
-    <w:p>
-      <w:r>
-        <w:t>While Scala is sometimes referred to a Java without the semicolon, this is a statement that could not be further from the truth. Scala is, in my opinion, currently one of the bests options for developers to blend object oriented principles with functional programming when writing code. Because it is neither a complete imperative language nor a purely functional language, it is essentially a new programming paradigm that redefines the rules when coding. It is an expressive language that provides a much richer type system than Java currently supports.</w:t>
-      </w:r>
-      <w:r>
-        <w:t xml:space="preserve"> It is a truer representation of the object oriented principles because everything is an object.</w:t>
-      </w:r>
-    </w:p>
-    <w:p>
-      <w:r>
-        <w:t xml:space="preserve">A strong type system like Scala's is an effective method of ensuring the code stays bug free during runtime, with most of the errors being caught during compilation.  </w:t>
-      </w:r>
-    </w:p>
-    <w:p>
-      <w:pPr>
-        <w:pStyle w:val="Heading1"/>
-      </w:pPr>
-      <w:bookmarkStart w:id="4" w:name="_Toc447620843"/>
+      <w:bookmarkStart w:id="5" w:name="_Toc447636221"/>
       <w:r>
         <w:t>Development Process</w:t>
       </w:r>
-      <w:bookmarkEnd w:id="4"/>
-    </w:p>
-    <w:p/>
+      <w:bookmarkEnd w:id="5"/>
+    </w:p>
     <w:p>
       <w:r>
         <w:t>During my research stage of the project I came across one recurring theme in many of the experiences of other developers keen for an alternative to Java on Android. The recurring theme is the difficulty in setting up the development environment. From my own personal experience I can agree with this still being the case.</w:t>
@@ -4627,20 +5136,20 @@
     </w:p>
     <w:p>
       <w:r>
+        <w:t>I am of the opinion that until the setup process has been streamlined to enable a developer to spend more time coding their application than configuring the environment, there will be no significant leap forwards in a new language taking prominence over Java.</w:t>
+      </w:r>
+      <w:r>
+        <w:t xml:space="preserve"> I believe this situation will remain the same until Google decide to throw their support behind a successor/alternative language to Java.</w:t>
+      </w:r>
+    </w:p>
+    <w:p>
+      <w:r>
+        <w:t>What is interesting and I will cover in greater detail in a later section is that JetBrains are currently working on seamlessly incorporating their Kotlin programming language into IntelliJ IDEA. This is an extremely interesting development as it’s a programming language written by programmers for programmers.  It shares a lot of similarities to Scala in that it is a hybrid functional/imperative language.</w:t>
+      </w:r>
+    </w:p>
+    <w:p>
+      <w:r>
         <w:lastRenderedPageBreak/>
-        <w:t>I am of the opinion that until the setup process has been streamlined to enable a developer to spend more time coding their application than configuring the environment, there will be no significant leap forwards in a new language taking prominence over Java.</w:t>
-      </w:r>
-      <w:r>
-        <w:t xml:space="preserve"> I believe this situation will remain the same until Google decide to throw their support behind a successor/alternative language to Java.</w:t>
-      </w:r>
-    </w:p>
-    <w:p>
-      <w:r>
-        <w:t>What is interesting and I will cover in greater detail in a later section is that JetBrains are currently working on seamlessly incorporating their Kotlin programming language into IntelliJ IDEA. This is an extremely interesting development as it’s a programming language written by programmers for programmers.  It shares a lot of similarities to Scala in that it is a hybrid functional/imperative language.</w:t>
-      </w:r>
-    </w:p>
-    <w:p>
-      <w:r>
         <w:t>It should be noted that I have only tested one alternative language on Android, in this case Scala, so I cannot state for a fact if it is easier or harder setting up the environment when using a language like Groovy. From reviewing some experiences by other developers of setting up the development environment to utilize Groovy the general experience seems to be slightly easier than Scala.</w:t>
       </w:r>
       <w:r>
@@ -4678,16 +5187,15 @@
         <w:t>.</w:t>
       </w:r>
     </w:p>
-    <w:p/>
     <w:p>
       <w:pPr>
         <w:pStyle w:val="Heading2"/>
       </w:pPr>
-      <w:bookmarkStart w:id="5" w:name="_Toc447620844"/>
+      <w:bookmarkStart w:id="6" w:name="_Toc447636222"/>
       <w:r>
         <w:t>Setting up the environment</w:t>
       </w:r>
-      <w:bookmarkEnd w:id="5"/>
+      <w:bookmarkEnd w:id="6"/>
     </w:p>
     <w:p>
       <w:r>
@@ -4788,12 +5296,11 @@
         <w:t xml:space="preserve">You will need to correctly set the path the Android SDK or this will cause issues on both Linux and Windows operating systems. </w:t>
       </w:r>
     </w:p>
-    <w:p/>
     <w:p>
       <w:pPr>
         <w:pStyle w:val="Heading2"/>
       </w:pPr>
-      <w:bookmarkStart w:id="6" w:name="_Toc447620845"/>
+      <w:bookmarkStart w:id="7" w:name="_Toc447636223"/>
       <w:r>
         <w:t xml:space="preserve">Using </w:t>
       </w:r>
@@ -4809,7 +5316,7 @@
       <w:r>
         <w:t>iter8</w:t>
       </w:r>
-      <w:bookmarkEnd w:id="6"/>
+      <w:bookmarkEnd w:id="7"/>
       <w:r>
         <w:t xml:space="preserve"> </w:t>
       </w:r>
@@ -4844,6 +5351,7 @@
     </w:p>
     <w:p>
       <w:r>
+        <w:lastRenderedPageBreak/>
         <w:t>Once conscript has been downloaded and install from the GitHub account it allows for the quick creation of new sbt-based android template via the command line.</w:t>
       </w:r>
       <w:r>
@@ -4880,48 +5388,49 @@
       <w:pPr>
         <w:pStyle w:val="Heading2"/>
       </w:pPr>
+      <w:bookmarkStart w:id="8" w:name="_Toc447636224"/>
       <w:r>
         <w:t>SBT vs Gradle</w:t>
       </w:r>
-    </w:p>
-    <w:p>
-      <w:r>
-        <w:t>The standard android application is often built using the Gradle build system to manage the project dependencies.</w:t>
-      </w:r>
-      <w:r>
-        <w:t xml:space="preserve"> In theory these build tools are similar in that they allow the developer to explicitly state what dependencies the project requires and to download them during the compilation state. </w:t>
+      <w:bookmarkEnd w:id="8"/>
+    </w:p>
+    <w:p>
+      <w:r>
+        <w:t xml:space="preserve">The standard android application is often built using the Gradle build system to manage the project dependencies. In theory these build tools are similar in that they allow the developer to explicitly state what dependencies the project requires and to download them during the compilation state. </w:t>
       </w:r>
     </w:p>
     <w:p>
       <w:r>
         <w:t>Of the two build tools, when using Scala on Android then SBT is the preferred choice because it features incremental compilation, which is an essential tool when compiling Scala Android applications.</w:t>
       </w:r>
+      <w:r>
+        <w:t xml:space="preserve"> Incremental compilation allows for only edited classes to be compiled </w:t>
+      </w:r>
     </w:p>
     <w:p>
       <w:pPr>
         <w:pStyle w:val="Heading2"/>
       </w:pPr>
-      <w:bookmarkStart w:id="7" w:name="_Toc447620846"/>
+      <w:bookmarkStart w:id="9" w:name="_Toc447636225"/>
       <w:r>
         <w:t>SBT Project Structure</w:t>
       </w:r>
-      <w:bookmarkEnd w:id="7"/>
+      <w:bookmarkEnd w:id="9"/>
     </w:p>
     <w:p>
       <w:r>
         <w:t xml:space="preserve">The basic structure of an SBT android project structures differs slightly from a more standard gradle build with the difference being that dependencies for the project are all placed in the SBT build file. </w:t>
       </w:r>
     </w:p>
-    <w:p/>
     <w:p>
       <w:pPr>
         <w:pStyle w:val="Heading2"/>
       </w:pPr>
-      <w:bookmarkStart w:id="8" w:name="_Toc447620847"/>
+      <w:bookmarkStart w:id="10" w:name="_Toc447636226"/>
       <w:r>
         <w:t>Memory overhead and APK size</w:t>
       </w:r>
-      <w:bookmarkEnd w:id="8"/>
+      <w:bookmarkEnd w:id="10"/>
     </w:p>
     <w:p>
       <w:r>
@@ -4976,7 +5485,6 @@
     </w:p>
     <w:p>
       <w:r>
-        <w:lastRenderedPageBreak/>
         <w:t xml:space="preserve">One of the features of Proguard is that it can remove classes that aren’t needed </w:t>
       </w:r>
       <w:r>
@@ -5042,6 +5550,7 @@
     </w:p>
     <w:p>
       <w:r>
+        <w:lastRenderedPageBreak/>
         <w:t>As you can see it was possible to have the base APK file for this project, including the Scala Library and Akka actors</w:t>
       </w:r>
       <w:r>
@@ -5059,26 +5568,18 @@
       <w:pPr>
         <w:pStyle w:val="Heading2"/>
       </w:pPr>
-      <w:bookmarkStart w:id="9" w:name="_Toc447620848"/>
+      <w:bookmarkStart w:id="11" w:name="_Toc447636227"/>
       <w:r>
         <w:t>Reflection</w:t>
       </w:r>
-      <w:bookmarkEnd w:id="9"/>
+      <w:bookmarkEnd w:id="11"/>
     </w:p>
     <w:p>
       <w:r>
         <w:t>The main</w:t>
       </w:r>
       <w:r>
-        <w:t xml:space="preserve"> lesson learnt from the development process is that it is entirely possible to write fast and responsive android applications using Scala as opposed to Java. While the memory overhead of using Scala was a problem when developers first started utilizing Scala on android, this is no longer </w:t>
-      </w:r>
-      <w:proofErr w:type="spellStart"/>
-      <w:r>
-        <w:t>a</w:t>
-      </w:r>
-      <w:proofErr w:type="spellEnd"/>
-      <w:r>
-        <w:t xml:space="preserve"> </w:t>
+        <w:t xml:space="preserve"> lesson learnt from the development process is that it is entirely possible to write fast and responsive android applications using Scala as opposed to Java. While the memory overhead of using Scala was a problem when developers first started utilizing Scala on android, this is no longer a </w:t>
       </w:r>
       <w:r>
         <w:t>major</w:t>
@@ -5145,41 +5646,38 @@
     </w:p>
     <w:p>
       <w:r>
-        <w:t xml:space="preserve">I would say overall while it was initially frustrating to get a project up and running using Scala, once I had created my first project the subsequent projects were much simpler to create as the </w:t>
-      </w:r>
+        <w:t xml:space="preserve">I would say overall while it was initially frustrating to get a project up and running using Scala, once I had created my first project the subsequent projects were much simpler to create as the environmental variables had already been correctly set and the languages/ tools had been installed and configured. </w:t>
+      </w:r>
+    </w:p>
+    <w:p>
+      <w:r>
+        <w:t>It should be noted that I wrote all of the code for this project using Notepad++ with the Scala Plugin. When I did try and open the program using IntelliJ IDEA it complained that the android packages weren’t recognized. For me this wasn’t a problem as I didn’t find it an issue to write my code in Notepad++</w:t>
+      </w:r>
+      <w:r>
+        <w:t xml:space="preserve">. To build and test my code I used the command line and SBT. None of the reported issues by the IDEA IDE were reported or caused the application not to run when I build it from the command line with SBT. </w:t>
+      </w:r>
+      <w:r>
+        <w:t xml:space="preserve"> </w:t>
+      </w:r>
+    </w:p>
+    <w:p>
+      <w:r>
+        <w:t>Again I must iterate for me this was not a problem as using a text editor and command line tool to build/run the application is a similar experience</w:t>
+      </w:r>
+      <w:r>
+        <w:t xml:space="preserve"> to coding Haskell applications. </w:t>
+      </w:r>
+    </w:p>
+    <w:p>
+      <w:pPr>
+        <w:pStyle w:val="Heading1"/>
+      </w:pPr>
+      <w:bookmarkStart w:id="12" w:name="_Toc447636228"/>
       <w:r>
         <w:lastRenderedPageBreak/>
-        <w:t xml:space="preserve">environmental variables had already been correctly set and the languages/ tools had been installed and configured. </w:t>
-      </w:r>
-    </w:p>
-    <w:p>
-      <w:r>
-        <w:t>It should be noted that I wrote all of the code for this project using Notepad++ with the Scala Plugin. When I did try and open the program using IntelliJ IDEA it complained that the android packages weren’t recognized. For me this wasn’t a problem as I didn’t find it an issue to write my code in Notepad++</w:t>
-      </w:r>
-      <w:r>
-        <w:t xml:space="preserve">. To build and test my code I used the command line and SBT. None of the reported issues by the IDEA IDE were reported or caused the application not to run when I build it from the command line with SBT. </w:t>
-      </w:r>
-      <w:r>
-        <w:t xml:space="preserve"> </w:t>
-      </w:r>
-    </w:p>
-    <w:p>
-      <w:r>
-        <w:t>Again I must iterate for me this was not a problem as using a text editor and command line tool to build/run the application is a similar experience</w:t>
-      </w:r>
-      <w:r>
-        <w:t xml:space="preserve"> to coding Haskell applications. </w:t>
-      </w:r>
-    </w:p>
-    <w:p>
-      <w:pPr>
-        <w:pStyle w:val="Heading1"/>
-      </w:pPr>
-      <w:bookmarkStart w:id="10" w:name="_Toc447620849"/>
-      <w:r>
         <w:t>Scala on Android</w:t>
       </w:r>
-      <w:bookmarkEnd w:id="10"/>
+      <w:bookmarkEnd w:id="12"/>
     </w:p>
     <w:p/>
     <w:p>
@@ -5327,39 +5825,36 @@
       <w:pPr>
         <w:pStyle w:val="Heading2"/>
       </w:pPr>
-      <w:bookmarkStart w:id="11" w:name="_Toc447620850"/>
+      <w:bookmarkStart w:id="13" w:name="_Toc447636229"/>
       <w:r>
         <w:t>Immutability</w:t>
       </w:r>
       <w:r>
         <w:t xml:space="preserve"> and Mutability</w:t>
       </w:r>
-      <w:bookmarkEnd w:id="11"/>
+      <w:bookmarkEnd w:id="13"/>
       <w:r>
         <w:t xml:space="preserve"> </w:t>
       </w:r>
     </w:p>
     <w:p>
       <w:r>
-        <w:t xml:space="preserve">One of the real cornerstones of functional programming is the approach to global state. The imperative approach is to have large numbers of global variables that help define the changing state </w:t>
-      </w:r>
+        <w:t>One of the real cornerstones of functional programming is the approach to global state. The imperative approach is to have large numbers of global variables that help define the changing state of the programming. This approach can often lead to unexpected results when data is effect in some unforeseen way and this can often lead to runtime errors.</w:t>
+      </w:r>
+    </w:p>
+    <w:p>
+      <w:r>
+        <w:t xml:space="preserve"> For example, Java requires a developer to write lots of codes usually using if/else statements to check that the data matches the expected result. If the developer doesn’t include these checks at the appropriate points in a program, then the result will often be runtime errors. One method of ensuring shared data isn’t corrupted is by utilizing synchronized methods, but again this can lead to verbose and hard to understand code.</w:t>
+      </w:r>
+    </w:p>
+    <w:p>
+      <w:r>
+        <w:t xml:space="preserve">A functional programming languages approach is to reduce the amount of global variables to the absolute minimum amount required, with this often being none at all.  This approach to changing state results in less runtime error as each method created can be consider a pure function in that it only has control over local variables. </w:t>
+      </w:r>
+    </w:p>
+    <w:p>
       <w:r>
         <w:lastRenderedPageBreak/>
-        <w:t>of the programming. This approach can often lead to unexpected results when data is effect in some unforeseen way and this can often lead to runtime errors.</w:t>
-      </w:r>
-    </w:p>
-    <w:p>
-      <w:r>
-        <w:t xml:space="preserve"> For example, Java requires a developer to write lots of codes usually using if/else statements to check that the data matches the expected result. If the developer doesn’t include these checks at the appropriate points in a program, then the result will often be runtime errors. One method of ensuring shared data isn’t corrupted is by utilizing synchronized methods, but again this can lead to verbose and hard to understand code.</w:t>
-      </w:r>
-    </w:p>
-    <w:p>
-      <w:r>
-        <w:t xml:space="preserve">A functional programming languages approach is to reduce the amount of global variables to the absolute minimum amount required, with this often being none at all.  This approach to changing state results in less runtime error as each method created can be consider a pure function in that it only has control over local variables. </w:t>
-      </w:r>
-    </w:p>
-    <w:p>
-      <w:r>
         <w:t xml:space="preserve">Scala provides the choice of allowing global variables to effect changing state in a traditional imperative manner. This is not the preferred choice when coding in Scala and favouring immutability is </w:t>
       </w:r>
       <w:r>
@@ -5392,11 +5887,11 @@
       <w:pPr>
         <w:pStyle w:val="Heading2"/>
       </w:pPr>
-      <w:bookmarkStart w:id="12" w:name="_Toc447620851"/>
+      <w:bookmarkStart w:id="14" w:name="_Toc447636230"/>
       <w:r>
         <w:t>Objects and Classes</w:t>
       </w:r>
-      <w:bookmarkEnd w:id="12"/>
+      <w:bookmarkEnd w:id="14"/>
     </w:p>
     <w:p>
       <w:r>
@@ -5421,12 +5916,11 @@
       <w:pPr>
         <w:pStyle w:val="Heading2"/>
       </w:pPr>
-      <w:bookmarkStart w:id="13" w:name="_Toc447620852"/>
-      <w:r>
-        <w:lastRenderedPageBreak/>
+      <w:bookmarkStart w:id="15" w:name="_Toc447636231"/>
+      <w:r>
         <w:t>Case Classes</w:t>
       </w:r>
-      <w:bookmarkEnd w:id="13"/>
+      <w:bookmarkEnd w:id="15"/>
     </w:p>
     <w:p>
       <w:r>
@@ -5510,6 +6004,7 @@
     </w:p>
     <w:p>
       <w:r>
+        <w:lastRenderedPageBreak/>
         <w:t>The next image shows the</w:t>
       </w:r>
       <w:r>
@@ -5577,14 +6072,14 @@
       <w:pPr>
         <w:pStyle w:val="Heading2"/>
       </w:pPr>
-      <w:bookmarkStart w:id="14" w:name="_Toc447620853"/>
+      <w:bookmarkStart w:id="16" w:name="_Toc447636232"/>
       <w:r>
         <w:t>P</w:t>
       </w:r>
       <w:r>
         <w:t>attern Matching</w:t>
       </w:r>
-      <w:bookmarkEnd w:id="14"/>
+      <w:bookmarkEnd w:id="16"/>
     </w:p>
     <w:p>
       <w:r>
@@ -5608,7 +6103,6 @@
           <w:noProof/>
           <w:lang w:eastAsia="en-GB"/>
         </w:rPr>
-        <w:lastRenderedPageBreak/>
         <w:drawing>
           <wp:inline distT="0" distB="0" distL="0" distR="0" wp14:anchorId="6758B5BF" wp14:editId="51F2CBBF">
             <wp:extent cx="3114675" cy="1257300"/>
@@ -5674,14 +6168,15 @@
       <w:pPr>
         <w:pStyle w:val="Heading2"/>
       </w:pPr>
-      <w:bookmarkStart w:id="15" w:name="_Toc447620854"/>
-      <w:r>
+      <w:bookmarkStart w:id="17" w:name="_Toc447636233"/>
+      <w:r>
+        <w:lastRenderedPageBreak/>
         <w:t>Option</w:t>
       </w:r>
       <w:r>
         <w:t>s</w:t>
       </w:r>
-      <w:bookmarkEnd w:id="15"/>
+      <w:bookmarkEnd w:id="17"/>
     </w:p>
     <w:p>
       <w:r>
@@ -5716,11 +6211,11 @@
       <w:pPr>
         <w:pStyle w:val="Heading2"/>
       </w:pPr>
-      <w:bookmarkStart w:id="16" w:name="_Toc447620855"/>
+      <w:bookmarkStart w:id="18" w:name="_Toc447636234"/>
       <w:r>
         <w:t>Futures and Promises</w:t>
       </w:r>
-      <w:bookmarkEnd w:id="16"/>
+      <w:bookmarkEnd w:id="18"/>
       <w:r>
         <w:t xml:space="preserve"> </w:t>
       </w:r>
@@ -5733,104 +6228,105 @@
     </w:p>
     <w:p>
       <w:r>
+        <w:t xml:space="preserve">Futures and promises in Scala allow for the developer to create non-blocking code. While Java does also feature futures, again they feature a more verbose approach than Scala and when retrieving the data can often result in the program blocking while waiting for the data to be returned. </w:t>
+      </w:r>
+    </w:p>
+    <w:p>
+      <w:r>
+        <w:t xml:space="preserve">Scala on the other hand allows the developer to firstly define the code to be executed by the future and to then explicit state the successful execution result and the failed execution result. </w:t>
+      </w:r>
+    </w:p>
+    <w:p>
+      <w:r>
+        <w:t xml:space="preserve">Futures and promises in Scala can be combined in an interesting fashion to create non-blocking code. The network connection for the test case, which if written in Java would commonly require a class to implement </w:t>
+      </w:r>
+      <w:proofErr w:type="spellStart"/>
+      <w:r>
+        <w:t>asyntask</w:t>
+      </w:r>
+      <w:proofErr w:type="spellEnd"/>
+      <w:r>
+        <w:t>, although this is not a requirement it is often encouraged by the community as the ideal method for network related tasks</w:t>
+      </w:r>
+      <w:r>
+        <w:t xml:space="preserve"> </w:t>
+      </w:r>
+      <w:r>
+        <w:t>to ensure the UI thread isn’t blocked while network related tasks are executed</w:t>
+      </w:r>
+      <w:r>
+        <w:t xml:space="preserve">. The use of futures and promises allows the developer to avoid having to create and define classes that implement </w:t>
+      </w:r>
+      <w:proofErr w:type="spellStart"/>
+      <w:r>
+        <w:t>asynctask</w:t>
+      </w:r>
+      <w:proofErr w:type="spellEnd"/>
+      <w:r>
+        <w:t>.</w:t>
+      </w:r>
+      <w:r>
+        <w:t xml:space="preserve"> </w:t>
+      </w:r>
+    </w:p>
+    <w:p>
+      <w:r>
+        <w:t xml:space="preserve">Examples of this can be seen in the test case where network related tasks were required. Rather than creating </w:t>
+      </w:r>
+      <w:r>
+        <w:t xml:space="preserve">an inner class that implements callable to return a value and then using the get method to retrieve this value which may result in blocking while the task is completed, by using futures and promises the tasks was executed and if successful the </w:t>
+      </w:r>
+      <w:proofErr w:type="gramStart"/>
+      <w:r>
+        <w:t xml:space="preserve">required  </w:t>
+      </w:r>
+      <w:r>
+        <w:t>result</w:t>
+      </w:r>
+      <w:proofErr w:type="gramEnd"/>
+      <w:r>
+        <w:t xml:space="preserve"> returns only when it has been successfully executed, resulting in no blocking taking place.</w:t>
+      </w:r>
+    </w:p>
+    <w:p>
+      <w:pPr>
+        <w:pStyle w:val="Heading2"/>
+      </w:pPr>
+      <w:bookmarkStart w:id="19" w:name="_Toc447636235"/>
+      <w:r>
         <w:lastRenderedPageBreak/>
-        <w:t xml:space="preserve">Futures and promises in Scala allow for the developer to create non-blocking code. While Java does also feature futures, again they feature a more verbose approach than Scala and when retrieving the data can often result in the program blocking while waiting for the data to be returned. </w:t>
-      </w:r>
-    </w:p>
-    <w:p>
-      <w:r>
-        <w:t xml:space="preserve">Scala on the other hand allows the developer to firstly define the code to be executed by the future and to then explicit state the successful execution result and the failed execution result. </w:t>
-      </w:r>
-    </w:p>
-    <w:p>
-      <w:r>
-        <w:t xml:space="preserve">Futures and promises in Scala can be combined in an interesting fashion to create non-blocking code. The network connection for the test case, which if written in Java would commonly require a class to implement </w:t>
-      </w:r>
-      <w:proofErr w:type="spellStart"/>
-      <w:r>
-        <w:t>asyntask</w:t>
-      </w:r>
-      <w:proofErr w:type="spellEnd"/>
-      <w:r>
-        <w:t>, although this is not a requirement it is often encouraged by the community as the ideal method for network related tasks</w:t>
-      </w:r>
-      <w:r>
-        <w:t xml:space="preserve"> </w:t>
-      </w:r>
-      <w:r>
-        <w:t>to ensure the UI thread isn’t blocked while network related tasks are executed</w:t>
-      </w:r>
-      <w:r>
-        <w:t xml:space="preserve">. The use of futures and promises allows the developer to avoid having to create and define classes that implement </w:t>
-      </w:r>
-      <w:proofErr w:type="spellStart"/>
-      <w:r>
-        <w:t>asynctask</w:t>
-      </w:r>
-      <w:proofErr w:type="spellEnd"/>
-      <w:r>
-        <w:t>.</w:t>
-      </w:r>
-      <w:r>
-        <w:t xml:space="preserve"> </w:t>
-      </w:r>
-    </w:p>
-    <w:p>
-      <w:r>
-        <w:t xml:space="preserve">Examples of this can be seen in the test case where network related tasks were required. Rather than creating </w:t>
-      </w:r>
-      <w:r>
-        <w:t xml:space="preserve">an inner class that implements callable to return a value and then using the get method to retrieve this value which may result in blocking while the task is completed, by using futures and promises the tasks was executed and if successful the </w:t>
-      </w:r>
-      <w:proofErr w:type="gramStart"/>
-      <w:r>
-        <w:t xml:space="preserve">required  </w:t>
-      </w:r>
-      <w:r>
-        <w:t>result</w:t>
-      </w:r>
-      <w:proofErr w:type="gramEnd"/>
-      <w:r>
-        <w:t xml:space="preserve"> returns only when it has been successfully executed, resulting in no blocking taking place.</w:t>
-      </w:r>
-    </w:p>
-    <w:p>
-      <w:pPr>
-        <w:pStyle w:val="Heading2"/>
-      </w:pPr>
-      <w:bookmarkStart w:id="17" w:name="_Toc447620856"/>
-      <w:r>
         <w:t>Implicit conversion</w:t>
       </w:r>
-      <w:bookmarkEnd w:id="17"/>
+      <w:bookmarkEnd w:id="19"/>
     </w:p>
     <w:p>
       <w:pPr>
         <w:pStyle w:val="Heading2"/>
         <w:jc w:val="center"/>
       </w:pPr>
-      <w:bookmarkStart w:id="18" w:name="_Toc442523928"/>
-      <w:bookmarkStart w:id="19" w:name="_Toc442526395"/>
-      <w:bookmarkStart w:id="20" w:name="_Toc442526732"/>
-      <w:bookmarkStart w:id="21" w:name="_Toc442528933"/>
-      <w:bookmarkStart w:id="22" w:name="_Toc442529614"/>
-      <w:bookmarkStart w:id="23" w:name="_Toc442530085"/>
-      <w:bookmarkStart w:id="24" w:name="_Toc442531108"/>
-      <w:bookmarkStart w:id="25" w:name="_Toc442532943"/>
-      <w:bookmarkStart w:id="26" w:name="_Toc442947451"/>
-      <w:bookmarkStart w:id="27" w:name="_Toc443262135"/>
-      <w:bookmarkStart w:id="28" w:name="_Toc443341483"/>
-      <w:bookmarkStart w:id="29" w:name="_Toc443345801"/>
-      <w:bookmarkStart w:id="30" w:name="_Toc443787742"/>
-      <w:bookmarkStart w:id="31" w:name="_Toc443862566"/>
-      <w:bookmarkStart w:id="32" w:name="_Toc444162714"/>
-      <w:bookmarkStart w:id="33" w:name="_Toc444164201"/>
-      <w:bookmarkStart w:id="34" w:name="_Toc444170269"/>
-      <w:bookmarkStart w:id="35" w:name="_Toc444171872"/>
-      <w:bookmarkStart w:id="36" w:name="_Toc444173039"/>
-      <w:bookmarkStart w:id="37" w:name="_Toc444174679"/>
-      <w:bookmarkStart w:id="38" w:name="_Toc447160742"/>
-      <w:bookmarkStart w:id="39" w:name="_Toc447620857"/>
+      <w:bookmarkStart w:id="20" w:name="_Toc442523928"/>
+      <w:bookmarkStart w:id="21" w:name="_Toc442526395"/>
+      <w:bookmarkStart w:id="22" w:name="_Toc442526732"/>
+      <w:bookmarkStart w:id="23" w:name="_Toc442528933"/>
+      <w:bookmarkStart w:id="24" w:name="_Toc442529614"/>
+      <w:bookmarkStart w:id="25" w:name="_Toc442530085"/>
+      <w:bookmarkStart w:id="26" w:name="_Toc442531108"/>
+      <w:bookmarkStart w:id="27" w:name="_Toc442532943"/>
+      <w:bookmarkStart w:id="28" w:name="_Toc442947451"/>
+      <w:bookmarkStart w:id="29" w:name="_Toc443262135"/>
+      <w:bookmarkStart w:id="30" w:name="_Toc443341483"/>
+      <w:bookmarkStart w:id="31" w:name="_Toc443345801"/>
+      <w:bookmarkStart w:id="32" w:name="_Toc443787742"/>
+      <w:bookmarkStart w:id="33" w:name="_Toc443862566"/>
+      <w:bookmarkStart w:id="34" w:name="_Toc444162714"/>
+      <w:bookmarkStart w:id="35" w:name="_Toc444164201"/>
+      <w:bookmarkStart w:id="36" w:name="_Toc444170269"/>
+      <w:bookmarkStart w:id="37" w:name="_Toc444171872"/>
+      <w:bookmarkStart w:id="38" w:name="_Toc444173039"/>
+      <w:bookmarkStart w:id="39" w:name="_Toc444174679"/>
+      <w:bookmarkStart w:id="40" w:name="_Toc447160742"/>
+      <w:bookmarkStart w:id="41" w:name="_Toc447620857"/>
+      <w:bookmarkStart w:id="42" w:name="_Toc447636236"/>
       <w:r>
         <w:rPr>
           <w:noProof/>
@@ -5872,8 +6368,6 @@
           </wp:inline>
         </w:drawing>
       </w:r>
-      <w:bookmarkEnd w:id="18"/>
-      <w:bookmarkEnd w:id="19"/>
       <w:bookmarkEnd w:id="20"/>
       <w:bookmarkEnd w:id="21"/>
       <w:bookmarkEnd w:id="22"/>
@@ -5894,6 +6388,9 @@
       <w:bookmarkEnd w:id="37"/>
       <w:bookmarkEnd w:id="38"/>
       <w:bookmarkEnd w:id="39"/>
+      <w:bookmarkEnd w:id="40"/>
+      <w:bookmarkEnd w:id="41"/>
+      <w:bookmarkEnd w:id="42"/>
     </w:p>
     <w:p>
       <w:pPr>
@@ -6028,7 +6525,6 @@
     </w:p>
     <w:p>
       <w:r>
-        <w:lastRenderedPageBreak/>
         <w:t xml:space="preserve"> This approach reduces the amount of code required by a significant amount as </w:t>
       </w:r>
       <w:r>
@@ -6159,11 +6655,11 @@
       <w:pPr>
         <w:pStyle w:val="Heading2"/>
       </w:pPr>
-      <w:bookmarkStart w:id="40" w:name="_Toc447620858"/>
+      <w:bookmarkStart w:id="43" w:name="_Toc447636237"/>
       <w:r>
         <w:t>Traits</w:t>
       </w:r>
-      <w:bookmarkEnd w:id="40"/>
+      <w:bookmarkEnd w:id="43"/>
     </w:p>
     <w:p>
       <w:pPr>
@@ -6179,7 +6675,11 @@
         <w:t xml:space="preserve"> Java an interface wil</w:t>
       </w:r>
       <w:r>
-        <w:t>l only contain the method names, the method inputs and the return type. This is probably as abstract as is possible and is Java’s answer to how to implement multiple inheritance.</w:t>
+        <w:t xml:space="preserve">l only contain the method names, the method inputs </w:t>
+      </w:r>
+      <w:r>
+        <w:lastRenderedPageBreak/>
+        <w:t>and the return type. This is probably as abstract as is possible and is Java’s answer to how to implement multiple inheritance.</w:t>
       </w:r>
       <w:r>
         <w:t xml:space="preserve"> </w:t>
@@ -6310,7 +6810,6 @@
           <w:noProof/>
           <w:lang w:eastAsia="en-GB"/>
         </w:rPr>
-        <w:lastRenderedPageBreak/>
         <w:drawing>
           <wp:inline distT="0" distB="0" distL="0" distR="0" wp14:anchorId="6181BDB4" wp14:editId="3C513497">
             <wp:extent cx="5731510" cy="2270091"/>
@@ -6400,14 +6899,15 @@
       <w:pPr>
         <w:pStyle w:val="Heading2"/>
       </w:pPr>
-      <w:bookmarkStart w:id="41" w:name="_Toc447620859"/>
-      <w:r>
+      <w:bookmarkStart w:id="44" w:name="_Toc447636238"/>
+      <w:r>
+        <w:lastRenderedPageBreak/>
         <w:t xml:space="preserve">The </w:t>
       </w:r>
       <w:r>
         <w:t>Akka Actor Model</w:t>
       </w:r>
-      <w:bookmarkEnd w:id="41"/>
+      <w:bookmarkEnd w:id="44"/>
       <w:r>
         <w:t xml:space="preserve"> </w:t>
       </w:r>
@@ -6454,117 +6954,146 @@
     </w:p>
     <w:p>
       <w:r>
+        <w:t>If Scala was to become a more dominant language for use in creating android applications it would be better if a more lightweight or better integrated version of Akka were created. In a later section Kotlin’s approach to concurrency will be discussed.</w:t>
+      </w:r>
+    </w:p>
+    <w:p>
+      <w:pPr>
+        <w:pStyle w:val="Heading2"/>
+      </w:pPr>
+      <w:bookmarkStart w:id="45" w:name="_Toc447636239"/>
+      <w:r>
+        <w:t>Akka Remote</w:t>
+      </w:r>
+      <w:bookmarkEnd w:id="45"/>
+    </w:p>
+    <w:p>
+      <w:r>
+        <w:t xml:space="preserve">The Akka framework allows actors to be remotely distributed across multiple physical locations via the use of remote actors in a peer-to-peer fashion. </w:t>
+      </w:r>
+      <w:r>
+        <w:t xml:space="preserve">This is one of the more complicated aspects to setup on Android as it requires merging multiple Akka JAR file reference configurations into a single </w:t>
+      </w:r>
+      <w:r>
+        <w:t xml:space="preserve">configuration </w:t>
+      </w:r>
+      <w:r>
+        <w:t>file.</w:t>
+      </w:r>
+      <w:r>
+        <w:t xml:space="preserve"> </w:t>
+      </w:r>
+    </w:p>
+    <w:p>
+      <w:r>
+        <w:t xml:space="preserve">While attempting to implement Akka remote in the test case it was an unsuccessful venture as it is simply not a good fit in its current state for android development. In the future this may change as the benefits of the actor model are apparent, but the amount of effort required by the developer to correctly configure this approach could be consider a waste of time as it requires a fair amount of effort to configure when arguably it is not the most suitable means of enabling a connection between two devices. </w:t>
+      </w:r>
+    </w:p>
+    <w:p>
+      <w:pPr>
+        <w:pStyle w:val="Heading2"/>
+      </w:pPr>
+      <w:bookmarkStart w:id="46" w:name="_Toc447636240"/>
+      <w:r>
+        <w:t>Java Interoperability</w:t>
+      </w:r>
+      <w:bookmarkEnd w:id="46"/>
+      <w:r>
+        <w:t xml:space="preserve"> </w:t>
+      </w:r>
+    </w:p>
+    <w:p>
+      <w:r>
+        <w:t>As both Scala and Java execute on the virtual machine and Scala has often focused on providing interoperability to Java</w:t>
+      </w:r>
+      <w:r>
+        <w:t>. Scala and Java classes, while differing in the amount of syntax required, when compiled to bytecode are essentially the same. This approach allows a developer to freely mix Java classes with their Scala classes.</w:t>
+      </w:r>
+    </w:p>
+    <w:p>
+      <w:r>
+        <w:t xml:space="preserve"> As Java is such a well establish language with a huge number of libraries that provide a huge variety of functionality, it is a huge advantage to Scala that the developer can at any point simply import a </w:t>
+      </w:r>
+      <w:r>
         <w:lastRenderedPageBreak/>
-        <w:t>If Scala was to become a more dominant language for use in creating android applications it would be better if a more lightweight or better integrated version of Akka were created. In a later section Kotlin’s approach to concurrency will be discussed.</w:t>
-      </w:r>
-    </w:p>
-    <w:p>
-      <w:pPr>
-        <w:pStyle w:val="Heading2"/>
-      </w:pPr>
-      <w:bookmarkStart w:id="42" w:name="_Toc447620860"/>
-      <w:r>
-        <w:t>Akka Remote</w:t>
-      </w:r>
-      <w:bookmarkEnd w:id="42"/>
-    </w:p>
-    <w:p>
-      <w:r>
-        <w:t xml:space="preserve">The Akka framework allows actors to be remotely distributed across multiple physical locations via the use of remote actors in a peer-to-peer fashion. </w:t>
-      </w:r>
-      <w:r>
-        <w:t xml:space="preserve">This is one of the more complicated aspects to setup on Android as it requires merging multiple Akka JAR file reference configurations into a single </w:t>
-      </w:r>
-      <w:r>
-        <w:t xml:space="preserve">configuration </w:t>
-      </w:r>
-      <w:r>
-        <w:t>file.</w:t>
+        <w:t>Java library and use that functionality in their program without having to find a suitable Scala alternative or write their own implementation of the Java library.</w:t>
+      </w:r>
+    </w:p>
+    <w:p>
+      <w:r>
+        <w:t xml:space="preserve">When programming in Scala on Android this is a useful feature as it means that if the developer runs into a problem they are having trouble solving in Scala, they can simply import the required Java library and use that. The same is true of Android specific libraries as they compile down to the same byte code they also combine well with Scala. </w:t>
+      </w:r>
+    </w:p>
+    <w:p>
+      <w:r>
+        <w:t xml:space="preserve">This interoperability works both ways. A Scala class can extend a Java class and override any of the methods it wishes with more elegant method implementations. This Scala class can then be extended by a Java class without issue and provides the functionality of that class but written in a more functional Scala style. </w:t>
+      </w:r>
+    </w:p>
+    <w:p>
+      <w:r>
+        <w:t>As previously stated Scala features traits in place of interfaces and are more flexible in allowing the developer to define methods and values inside these traits. These traits can be combined with Java interfaces and then implemented by a Java class.</w:t>
+      </w:r>
+      <w:r>
+        <w:t xml:space="preserve"> This approach provides a good workout to Java lacks of multiple inheritance.</w:t>
+      </w:r>
+    </w:p>
+    <w:p>
+      <w:pPr>
+        <w:pStyle w:val="Heading1"/>
+      </w:pPr>
+      <w:bookmarkStart w:id="47" w:name="_Toc447636241"/>
+      <w:r>
+        <w:t>Scala Type System</w:t>
+      </w:r>
+      <w:bookmarkEnd w:id="47"/>
+    </w:p>
+    <w:p>
+      <w:r>
+        <w:t xml:space="preserve">The true advantage of Scala comes in its rich and extensive type system. </w:t>
+      </w:r>
+      <w:proofErr w:type="gramStart"/>
+      <w:r>
+        <w:t xml:space="preserve">One </w:t>
+      </w:r>
+      <w:r>
+        <w:t xml:space="preserve"> of</w:t>
+      </w:r>
+      <w:proofErr w:type="gramEnd"/>
+      <w:r>
+        <w:t xml:space="preserve"> the keys aspects for why Scala could be a much more effective language when programming Android applications is the extensive type system it provides. In this respect Java simply cannot compete as its type system </w:t>
+      </w:r>
+      <w:r>
+        <w:t xml:space="preserve">isn’t as </w:t>
+      </w:r>
+      <w:r>
+        <w:t>expressive</w:t>
       </w:r>
       <w:r>
         <w:t xml:space="preserve"> </w:t>
       </w:r>
-    </w:p>
-    <w:p>
-      <w:r>
-        <w:t xml:space="preserve">While attempting to implement Akka remote in the test case it was an unsuccessful venture as it is simply not a good fit in its current state for android development. In the future this may change as the benefits of the actor model are apparent, but the amount of effort required by the developer to correctly configure this approach could be consider a waste of time as it requires a fair amount of effort to configure when arguably it is not the most suitable means of enabling a connection between two devices. </w:t>
-      </w:r>
-    </w:p>
-    <w:p>
-      <w:pPr>
-        <w:pStyle w:val="Heading2"/>
-      </w:pPr>
-      <w:r>
-        <w:t xml:space="preserve">Java Interoperability </w:t>
-      </w:r>
-    </w:p>
-    <w:p>
-      <w:r>
-        <w:t>As both Scala and Java execute on the virtual machine and Scala has often focused on providing interoperability to Java</w:t>
-      </w:r>
-      <w:r>
-        <w:t>. Scala and Java classes, while differing in the amount of syntax required, when compiled to bytecode are essentially the same. This approach allows a developer to freely mix Java classes with their Scala classes. As Java is such a well establish language with a huge number of libraries that provide a huge variety of functionality, it is a huge advantage to Scala that the developer can at any point simply import a Java library and use that functionality in their program without having to find a suitable Scala alternative or write their own implementation of the Java library.</w:t>
-      </w:r>
-      <w:bookmarkStart w:id="43" w:name="_GoBack"/>
-      <w:bookmarkEnd w:id="43"/>
-    </w:p>
-    <w:p>
-      <w:pPr>
-        <w:pStyle w:val="Heading1"/>
-      </w:pPr>
-      <w:bookmarkStart w:id="44" w:name="_Toc447620861"/>
-      <w:r>
-        <w:t>Scala Type System</w:t>
-      </w:r>
-      <w:bookmarkEnd w:id="44"/>
-    </w:p>
-    <w:p>
-      <w:r>
-        <w:t xml:space="preserve">The true advantage of Scala comes in its rich and extensive type system. </w:t>
-      </w:r>
-      <w:proofErr w:type="gramStart"/>
-      <w:r>
-        <w:t xml:space="preserve">One </w:t>
+      <w:r>
+        <w:t>in comparison to Scala's type system.</w:t>
+      </w:r>
+      <w:r>
+        <w:t xml:space="preserve"> While Scala allows for clear and elegant use of its type system, Java has a verbose imperative approach</w:t>
+      </w:r>
+      <w:r>
+        <w:t xml:space="preserve"> to its type system, with this often resulting in less elegant type declarations and code</w:t>
+      </w:r>
+      <w:r>
+        <w:t>.</w:t>
+      </w:r>
+    </w:p>
+    <w:p>
+      <w:r>
+        <w:t xml:space="preserve">While Java 8 has certainly made a move towards implementing some of the most common </w:t>
+      </w:r>
+      <w:r>
+        <w:t>examples</w:t>
       </w:r>
       <w:r>
         <w:t xml:space="preserve"> of</w:t>
       </w:r>
-      <w:proofErr w:type="gramEnd"/>
-      <w:r>
-        <w:t xml:space="preserve"> the keys aspects for why Scala could be a much more effective language when programming Android applications is the extensive type system it provides. In this respect Java simply cannot compete as its type system </w:t>
-      </w:r>
-      <w:r>
-        <w:t xml:space="preserve">isn’t as </w:t>
-      </w:r>
-      <w:r>
-        <w:t>expressive</w:t>
-      </w:r>
-      <w:r>
-        <w:t xml:space="preserve"> </w:t>
-      </w:r>
-      <w:r>
-        <w:t>in comparison to Scala's type system.</w:t>
-      </w:r>
-      <w:r>
-        <w:t xml:space="preserve"> While Scala allows for clear and elegant use of its type system, Java has a verbose imperative approach</w:t>
-      </w:r>
-      <w:r>
-        <w:t xml:space="preserve"> to its type system, with this often resulting in less elegant type declarations and code</w:t>
-      </w:r>
-      <w:r>
-        <w:t>.</w:t>
-      </w:r>
-    </w:p>
-    <w:p>
-      <w:r>
-        <w:t xml:space="preserve">While Java 8 has certainly made a move towards implementing some of the most common </w:t>
-      </w:r>
-      <w:r>
-        <w:t>examples</w:t>
-      </w:r>
-      <w:r>
-        <w:t xml:space="preserve"> of</w:t>
-      </w:r>
       <w:r>
         <w:t xml:space="preserve"> the functional paradigm, but</w:t>
       </w:r>
@@ -6597,7 +7126,6 @@
     </w:p>
     <w:p>
       <w:r>
-        <w:lastRenderedPageBreak/>
         <w:t xml:space="preserve">Scala has a much bigger and richer type system than Java. Scala provides a truly flexible type system that has much greater depth than Java and allows a skilled developer to create code of a much higher quality than Java. </w:t>
       </w:r>
       <w:r>
@@ -6646,6 +7174,7 @@
         </w:numPr>
       </w:pPr>
       <w:r>
+        <w:lastRenderedPageBreak/>
         <w:t>View Bound Type</w:t>
       </w:r>
     </w:p>
@@ -6766,14 +7295,14 @@
       <w:pPr>
         <w:pStyle w:val="Heading1"/>
       </w:pPr>
-      <w:bookmarkStart w:id="45" w:name="_Toc447620862"/>
+      <w:bookmarkStart w:id="48" w:name="_Toc447636242"/>
       <w:r>
         <w:t>Java and Scala Type Systems</w:t>
       </w:r>
       <w:r>
         <w:t xml:space="preserve"> Objects and Primitives</w:t>
       </w:r>
-      <w:bookmarkEnd w:id="45"/>
+      <w:bookmarkEnd w:id="48"/>
     </w:p>
     <w:p>
       <w:r>
@@ -6827,27 +7356,30 @@
     </w:p>
     <w:p>
       <w:r>
+        <w:t>Next to the AnyVal object in the Scala hierarchy is the AnyRef object. This object allows the interoperability that Scala provides with Java. It is at this point in the Scala object hierarchy</w:t>
+      </w:r>
+      <w:r>
+        <w:t xml:space="preserve"> that the Java class hierarchy is combined with the Scala class hierarchy.  It is essentially Scala’s top level object superclass that all classes extend from similarly from how all Java classes extend from the object superclass. </w:t>
+      </w:r>
+    </w:p>
+    <w:p>
+      <w:r>
+        <w:t xml:space="preserve">Of special note is what class sits at the bottom of the Scala hierarchy, with this being the Nothing class. The Nothing class extends all other classes and enables the developer to, for example, define a </w:t>
+      </w:r>
+      <w:r>
         <w:lastRenderedPageBreak/>
-        <w:t>Next to the AnyVal object in the Scala hierarchy is the AnyRef object. This object allows the interoperability that Scala provides with Java. It is at this point in the Scala object hierarchy</w:t>
-      </w:r>
-      <w:r>
-        <w:t xml:space="preserve"> that the Java class hierarchy is combined with the Scala class hierarchy.  It is essentially Scala’s top level object superclass that all classes extend from similarly from how all Java classes extend from the object superclass. </w:t>
-      </w:r>
-    </w:p>
-    <w:p>
-      <w:r>
-        <w:t xml:space="preserve">Of special note is what class sits at the bottom of the Scala hierarchy, with this being the Nothing class. The Nothing class extends all other classes and enables the developer to, for example, define a list that contains the type Nothing. This list would then allow you to at runtime place any of the values classes that Nothing extends from into the list. </w:t>
+        <w:t xml:space="preserve">list that contains the type Nothing. This list would then allow you to at runtime place any of the values classes that Nothing extends from into the list. </w:t>
       </w:r>
     </w:p>
     <w:p>
       <w:pPr>
         <w:pStyle w:val="Heading1"/>
       </w:pPr>
-      <w:bookmarkStart w:id="46" w:name="_Toc447620863"/>
+      <w:bookmarkStart w:id="49" w:name="_Toc447636243"/>
       <w:r>
         <w:t>Generics</w:t>
       </w:r>
-      <w:bookmarkEnd w:id="46"/>
+      <w:bookmarkEnd w:id="49"/>
     </w:p>
     <w:p>
       <w:r>
@@ -6908,11 +7440,11 @@
       <w:pPr>
         <w:pStyle w:val="Heading2"/>
       </w:pPr>
-      <w:bookmarkStart w:id="47" w:name="_Toc447620864"/>
+      <w:bookmarkStart w:id="50" w:name="_Toc447636244"/>
       <w:r>
         <w:t>Variance Annotation</w:t>
       </w:r>
-      <w:bookmarkEnd w:id="47"/>
+      <w:bookmarkEnd w:id="50"/>
     </w:p>
     <w:p>
       <w:r>
@@ -6927,64 +7459,64 @@
     </w:p>
     <w:p>
       <w:r>
+        <w:t xml:space="preserve">A better example of this would be if we created an abstract class called car. We then created two classes called Toyota and Honda, with both of these classes extending the abstract car class. Now when creating a method with the generic type T with the </w:t>
+      </w:r>
+      <w:r>
+        <w:t xml:space="preserve">+ </w:t>
+      </w:r>
+      <w:r>
+        <w:t>symbol attached to the T symbol we can pass this function an instance of Toyota or Honda because both of these classes extend the abstract Car class.</w:t>
+      </w:r>
+    </w:p>
+    <w:p>
+      <w:r>
+        <w:t xml:space="preserve">By using declaration-site variance the developer is provided with an elegant method of defining if a generic type is covariant or contravariant.  </w:t>
+      </w:r>
+    </w:p>
+    <w:p>
+      <w:pPr>
+        <w:pStyle w:val="Heading2"/>
+      </w:pPr>
+      <w:bookmarkStart w:id="51" w:name="_Toc447636245"/>
+      <w:r>
         <w:lastRenderedPageBreak/>
-        <w:t xml:space="preserve">A better example of this would be if we created an abstract class called car. We then created two classes called Toyota and Honda, with both of these classes extending the abstract car class. Now when creating a method with the generic type T with the </w:t>
-      </w:r>
-      <w:r>
-        <w:t xml:space="preserve">+ </w:t>
-      </w:r>
-      <w:r>
-        <w:t>symbol attached to the T symbol we can pass this function an instance of Toyota or Honda because both of these classes extend the abstract Car class.</w:t>
-      </w:r>
-    </w:p>
-    <w:p>
-      <w:r>
-        <w:t xml:space="preserve">By using declaration-site variance the developer is provided with an elegant method of defining if a generic type is covariant or contravariant.  </w:t>
+        <w:t>Bounded Types</w:t>
+      </w:r>
+      <w:bookmarkEnd w:id="51"/>
+    </w:p>
+    <w:p>
+      <w:r>
+        <w:t xml:space="preserve">In Scala using bounded types a type can be specified as having some relation to another type. For example we have type A and type B. Using bounded types the developer can specify to the compiler that there is a relationship between type A and type B. This allows functions to have a certain type as an input, but then treat that input as if it is a different type to the input type. </w:t>
+      </w:r>
+    </w:p>
+    <w:p>
+      <w:r>
+        <w:t xml:space="preserve">This relationship between two types can be expressed using the symbol &lt;: for upper type bounds and </w:t>
+      </w:r>
+      <w:r>
+        <w:t xml:space="preserve">&gt;: for lower type bounds. While this might seem like a simplified method of expressing relationships between two types, it is in fact a flexible and powerful tool for declaring relationships between types in the function parameters. So for example, if the developer needs to state the relationship is that the function input type A is related in some way to type B, then the developer can simply write in the function parameters as A &lt;: B. This means that when providing the function with its input it can receive an input of type A, but treat it as if it’s an input of type B. </w:t>
+      </w:r>
+    </w:p>
+    <w:p>
+      <w:r>
+        <w:t>Bounded types in this manner are how Scala provides it’s interoperability with Java. Using bounded types the Scala compiler can treat Java classes and code as if it is Scala code.</w:t>
+      </w:r>
+      <w:r>
+        <w:t xml:space="preserve"> When applying the example given to Java and Scala classes how works becomes clearer. By stating that the input type is type A, in this case a Java class, and then stating the relationship is &lt;: to B</w:t>
+      </w:r>
+      <w:r>
+        <w:t xml:space="preserve"> with B being a Scala class, the Java classes is treated as if it was in fact a class written in Scala.</w:t>
       </w:r>
     </w:p>
     <w:p>
       <w:pPr>
         <w:pStyle w:val="Heading2"/>
       </w:pPr>
-      <w:bookmarkStart w:id="48" w:name="_Toc447620865"/>
-      <w:r>
-        <w:t>Bounded Types</w:t>
-      </w:r>
-      <w:bookmarkEnd w:id="48"/>
-    </w:p>
-    <w:p>
-      <w:r>
-        <w:t xml:space="preserve">In Scala using bounded types a type can be specified as having some relation to another type. For example we have type A and type B. Using bounded types the developer can specify to the compiler that there is a relationship between type A and type B. This allows functions to have a certain type as an input, but then treat that input as if it is a different type to the input type. </w:t>
-      </w:r>
-    </w:p>
-    <w:p>
-      <w:r>
-        <w:t xml:space="preserve">This relationship between two types can be expressed using the symbol &lt;: for upper type bounds and </w:t>
-      </w:r>
-      <w:r>
-        <w:t xml:space="preserve">&gt;: for lower type bounds. While this might seem like a simplified method of expressing relationships between two types, it is in fact a flexible and powerful tool for declaring relationships between types in the function parameters. So for example, if the developer needs to state the relationship is that the function input type A is related in some way to type B, then the developer can simply write in the function parameters as A &lt;: B. This means that when providing the function with its input it can receive an input of type A, but treat it as if it’s an input of type B. </w:t>
-      </w:r>
-    </w:p>
-    <w:p>
-      <w:r>
-        <w:t>Bounded types in this manner are how Scala provides it’s interoperability with Java. Using bounded types the Scala compiler can treat Java classes and code as if it is Scala code.</w:t>
-      </w:r>
-      <w:r>
-        <w:t xml:space="preserve"> When applying the example given to Java and Scala classes how works becomes clearer. By stating that the input type is type A, in this case a Java class, and then stating the relationship is &lt;: to B</w:t>
-      </w:r>
-      <w:r>
-        <w:t xml:space="preserve"> with B being a Scala class, the Java classes is treated as if it was in fact a class written in Scala.</w:t>
-      </w:r>
-    </w:p>
-    <w:p>
-      <w:pPr>
-        <w:pStyle w:val="Heading2"/>
-      </w:pPr>
-      <w:bookmarkStart w:id="49" w:name="_Toc447620866"/>
+      <w:bookmarkStart w:id="52" w:name="_Toc447636246"/>
       <w:r>
         <w:t>Implicit Parameters</w:t>
       </w:r>
-      <w:bookmarkEnd w:id="49"/>
+      <w:bookmarkEnd w:id="52"/>
     </w:p>
     <w:p>
       <w:r>
@@ -7033,11 +7565,11 @@
       <w:pPr>
         <w:pStyle w:val="Heading2"/>
       </w:pPr>
-      <w:bookmarkStart w:id="50" w:name="_Toc447620867"/>
+      <w:bookmarkStart w:id="53" w:name="_Toc447636247"/>
       <w:r>
         <w:t>Partial Application</w:t>
       </w:r>
-      <w:bookmarkEnd w:id="50"/>
+      <w:bookmarkEnd w:id="53"/>
     </w:p>
     <w:p>
       <w:r>
@@ -7150,9 +7682,11 @@
       <w:pPr>
         <w:pStyle w:val="Heading2"/>
       </w:pPr>
+      <w:bookmarkStart w:id="54" w:name="_Toc447636248"/>
       <w:r>
         <w:t>Structural Typing</w:t>
       </w:r>
+      <w:bookmarkEnd w:id="54"/>
     </w:p>
     <w:p>
       <w:r>
@@ -7167,6 +7701,7 @@
     </w:p>
     <w:p>
       <w:r>
+        <w:lastRenderedPageBreak/>
         <w:t xml:space="preserve"> The advantage Scala provides when using structural typing is that the compiler can ensure that </w:t>
       </w:r>
       <w:r>
@@ -7190,11 +7725,11 @@
       <w:pPr>
         <w:pStyle w:val="Heading2"/>
       </w:pPr>
-      <w:bookmarkStart w:id="51" w:name="_Toc447620868"/>
+      <w:bookmarkStart w:id="55" w:name="_Toc447636249"/>
       <w:r>
         <w:t>Type Inference</w:t>
       </w:r>
-      <w:bookmarkEnd w:id="51"/>
+      <w:bookmarkEnd w:id="55"/>
       <w:r>
         <w:t xml:space="preserve"> </w:t>
       </w:r>
@@ -7279,48 +7814,50 @@
       <w:pPr>
         <w:pStyle w:val="Heading2"/>
       </w:pPr>
+      <w:bookmarkStart w:id="56" w:name="_Toc447636250"/>
+      <w:r>
+        <w:t>Anonymous Functions</w:t>
+      </w:r>
+      <w:bookmarkEnd w:id="56"/>
+    </w:p>
+    <w:p>
+      <w:r>
+        <w:t>A</w:t>
+      </w:r>
+      <w:r>
+        <w:t>n</w:t>
+      </w:r>
+      <w:r>
+        <w:t xml:space="preserve"> </w:t>
+      </w:r>
+      <w:r>
+        <w:t>anonymous function, also called a lambda function,</w:t>
+      </w:r>
+      <w:r>
+        <w:t xml:space="preserve"> is a function that can be defined in source and then passed to a function that requires a higher order function as one of its inputs. They are extremely useful as they allow you to create functions for one time use and that are defined where and when you need them. </w:t>
+      </w:r>
+    </w:p>
+    <w:p>
+      <w:r>
+        <w:t xml:space="preserve">Filter for example takes a function as an input and then returns the resulting values.  Scala allows the developer to define a type function, which could be passed to the filter function as </w:t>
+      </w:r>
+      <w:r>
+        <w:t>its</w:t>
+      </w:r>
+      <w:r>
+        <w:t xml:space="preserve"> input, but you </w:t>
+      </w:r>
       <w:r>
         <w:lastRenderedPageBreak/>
-        <w:t>Anonymous Functions</w:t>
-      </w:r>
-    </w:p>
-    <w:p>
-      <w:r>
-        <w:t>A</w:t>
-      </w:r>
-      <w:r>
-        <w:t>n</w:t>
+        <w:t>could pass</w:t>
+      </w:r>
+      <w:r>
+        <w:t xml:space="preserve"> a</w:t>
       </w:r>
       <w:r>
         <w:t xml:space="preserve"> </w:t>
       </w:r>
       <w:r>
-        <w:t>anonymous function</w:t>
-      </w:r>
-      <w:r>
-        <w:t>, also called a lambda function,</w:t>
-      </w:r>
-      <w:r>
-        <w:t xml:space="preserve"> is a function that can be defined in source and then passed to a function that requires a higher order function as one of its inputs. They are extremely useful as they allow you to create functions for one time use and that are defined where and when you need them. </w:t>
-      </w:r>
-    </w:p>
-    <w:p>
-      <w:r>
-        <w:t xml:space="preserve">Filter for example takes a function as an input and then returns the resulting values.  Scala allows the developer to define a type function, which could be passed to the filter function as </w:t>
-      </w:r>
-      <w:r>
-        <w:t>its</w:t>
-      </w:r>
-      <w:r>
-        <w:t xml:space="preserve"> input, but you could pass</w:t>
-      </w:r>
-      <w:r>
-        <w:t xml:space="preserve"> a</w:t>
-      </w:r>
-      <w:r>
-        <w:t xml:space="preserve"> </w:t>
-      </w:r>
-      <w:r>
         <w:t>lambda function</w:t>
       </w:r>
       <w:r>
@@ -7331,16 +7868,15 @@
       <w:pPr>
         <w:pStyle w:val="Heading2"/>
       </w:pPr>
+      <w:bookmarkStart w:id="57" w:name="_Toc447636251"/>
       <w:r>
         <w:t>First Class Functions</w:t>
       </w:r>
-    </w:p>
-    <w:p>
-      <w:r>
-        <w:t>One key aspect of a functional programming language is how functions are treated. In a pure functional programming language a function is considered first-class, with this meaning the function is treated as just another data type.  These functions can then be defined as a value and passed to functions and returned from functions just as if they were normal values.</w:t>
-      </w:r>
-      <w:r>
-        <w:t xml:space="preserve"> First-class functions are at their most powerful when combined with higher order functions.</w:t>
+      <w:bookmarkEnd w:id="57"/>
+    </w:p>
+    <w:p>
+      <w:r>
+        <w:t>One key aspect of a functional programming language is how functions are treated. In a pure functional programming language a function is considered first-class, with this meaning the function is treated as just another data type.  These functions can then be defined as a value and passed to functions and returned from functions just as if they were normal values. First-class functions are at their most powerful when combined with higher order functions.</w:t>
       </w:r>
     </w:p>
     <w:p>
@@ -7355,11 +7891,11 @@
       <w:pPr>
         <w:pStyle w:val="Heading2"/>
       </w:pPr>
-      <w:bookmarkStart w:id="52" w:name="_Toc447620872"/>
+      <w:bookmarkStart w:id="58" w:name="_Toc447636252"/>
       <w:r>
         <w:t>Higher Order Functions</w:t>
       </w:r>
-      <w:bookmarkEnd w:id="52"/>
+      <w:bookmarkEnd w:id="58"/>
     </w:p>
     <w:p>
       <w:r>
@@ -7380,20 +7916,22 @@
       <w:pPr>
         <w:pStyle w:val="Heading2"/>
       </w:pPr>
-      <w:bookmarkStart w:id="53" w:name="_Toc447620869"/>
+      <w:bookmarkStart w:id="59" w:name="_Toc447636253"/>
       <w:r>
         <w:t>Type Functions</w:t>
       </w:r>
-      <w:bookmarkEnd w:id="53"/>
+      <w:bookmarkEnd w:id="59"/>
     </w:p>
     <w:p>
       <w:r>
         <w:t>When defining a type signature in Scala, we often see functions being passed as type parameters. One useful feature of the Scala type system is that the developer can actually define the function as a type and then when declaring a type parameter that is actually a function, the predefined function can be passed as the input. This is useful when multiple functions take the same function as a type parameter, as this function only needs to be defined once and can then be passed around to whatever input requires it.</w:t>
       </w:r>
-    </w:p>
-    <w:p>
-      <w:r>
-        <w:lastRenderedPageBreak/>
+      <w:r>
+        <w:t xml:space="preserve"> Type functions are an example of Scala’s use of first-class functions.</w:t>
+      </w:r>
+    </w:p>
+    <w:p>
+      <w:r>
         <w:t xml:space="preserve">Java similarly supports type functions, but again in a less elegant manner than Scala. </w:t>
       </w:r>
     </w:p>
@@ -7401,11 +7939,11 @@
       <w:pPr>
         <w:pStyle w:val="Heading2"/>
       </w:pPr>
-      <w:bookmarkStart w:id="54" w:name="_Toc447620870"/>
+      <w:bookmarkStart w:id="60" w:name="_Toc447636254"/>
       <w:r>
         <w:t>Higher Kinded Types</w:t>
       </w:r>
-      <w:bookmarkEnd w:id="54"/>
+      <w:bookmarkEnd w:id="60"/>
     </w:p>
     <w:p/>
     <w:p/>
@@ -7414,11 +7952,12 @@
       <w:pPr>
         <w:pStyle w:val="Heading2"/>
       </w:pPr>
-      <w:bookmarkStart w:id="55" w:name="_Toc447620871"/>
-      <w:r>
+      <w:bookmarkStart w:id="61" w:name="_Toc447636255"/>
+      <w:r>
+        <w:lastRenderedPageBreak/>
         <w:t>Operator Overloading</w:t>
       </w:r>
-      <w:bookmarkEnd w:id="55"/>
+      <w:bookmarkEnd w:id="61"/>
     </w:p>
     <w:p>
       <w:r>
@@ -7457,11 +7996,11 @@
       <w:pPr>
         <w:pStyle w:val="Heading1"/>
       </w:pPr>
-      <w:bookmarkStart w:id="56" w:name="_Toc447620873"/>
+      <w:bookmarkStart w:id="62" w:name="_Toc447636256"/>
       <w:r>
         <w:t>Kotlin</w:t>
       </w:r>
-      <w:bookmarkEnd w:id="56"/>
+      <w:bookmarkEnd w:id="62"/>
     </w:p>
     <w:p>
       <w:r>
@@ -7508,30 +8047,33 @@
     </w:p>
     <w:p>
       <w:r>
+        <w:t>While still being a relatively new language, having only just released version 1.0, it is an extremely interesting development. Kotlin is a language with similarities to Scala and could be considered Androids answer to Apple’s Swift language. Both language share a syntactic similarity with Scala</w:t>
+      </w:r>
+      <w:r>
+        <w:t xml:space="preserve"> and implement a large number of the features found in Scala</w:t>
+      </w:r>
+      <w:r>
+        <w:t xml:space="preserve">.  </w:t>
+      </w:r>
+    </w:p>
+    <w:p>
+      <w:r>
+        <w:t xml:space="preserve">One of the more important aspects of this development is that Android Studio is based on Intellij IDEA IDE. The reason this is important is that Jet Brains are providing as easy integration as possible </w:t>
+      </w:r>
+      <w:r>
         <w:lastRenderedPageBreak/>
-        <w:t>While still being a relatively new language, having only just released version 1.0, it is an extremely interesting development. Kotlin is a language with similarities to Scala and could be considered Androids answer to Apple’s Swift language. Both language share a syntactic similarity with Scala</w:t>
-      </w:r>
-      <w:r>
-        <w:t xml:space="preserve"> and implement a large number of the features found in Scala</w:t>
-      </w:r>
-      <w:r>
-        <w:t xml:space="preserve">.  </w:t>
-      </w:r>
-    </w:p>
-    <w:p>
-      <w:r>
-        <w:t>One of the more important aspects of this development is that Android Studio is based on Intellij IDEA IDE. The reason this is important is that Jet Brains are providing as easy integration as possible with their IDE and Kotlin. One of the biggest barriers to using Scala on Android is the lack of support from Google, with this requiring the developer to spend time tweaking the project structure to support the use of Scala on Android.</w:t>
+        <w:t>with their IDE and Kotlin. One of the biggest barriers to using Scala on Android is the lack of support from Google, with this requiring the developer to spend time tweaking the project structure to support the use of Scala on Android.</w:t>
       </w:r>
     </w:p>
     <w:p>
       <w:pPr>
         <w:pStyle w:val="Heading2"/>
       </w:pPr>
-      <w:bookmarkStart w:id="57" w:name="_Toc447620874"/>
+      <w:bookmarkStart w:id="63" w:name="_Toc447636257"/>
       <w:r>
         <w:t>Comparison with Scala</w:t>
       </w:r>
-      <w:bookmarkEnd w:id="57"/>
+      <w:bookmarkEnd w:id="63"/>
     </w:p>
     <w:p>
       <w:r>
@@ -7558,357 +8100,366 @@
       <w:r>
         <w:t xml:space="preserve">Both Scala and Kotlin feature great support for writing applications that utilize functional properties over more imperative </w:t>
       </w:r>
+      <w:r>
+        <w:t>languages</w:t>
+      </w:r>
+      <w:r>
+        <w:t>.</w:t>
+      </w:r>
+    </w:p>
+    <w:p>
+      <w:r>
+        <w:t>While Kotlin does have an expressive type system it features some features that Scala doesn’t support, while supporting other features that are absent from Scala.</w:t>
+      </w:r>
+    </w:p>
+    <w:p>
+      <w:pPr>
+        <w:pStyle w:val="Heading2"/>
+      </w:pPr>
+      <w:bookmarkStart w:id="64" w:name="_Toc447636258"/>
+      <w:r>
+        <w:t>Type System</w:t>
+      </w:r>
+      <w:bookmarkEnd w:id="64"/>
+      <w:r>
+        <w:t xml:space="preserve"> </w:t>
+      </w:r>
+    </w:p>
+    <w:p>
+      <w:r>
+        <w:t xml:space="preserve">Its type system, while being expressive, is not as capable as Scala’s type system. This may change in subsequent versions as new features are implemented into the language and others are deprecated. As Kotlin’s type system matures it may reach a similar level of expressiveness as Scala. </w:t>
+      </w:r>
+    </w:p>
+    <w:p>
+      <w:pPr>
+        <w:pStyle w:val="Heading2"/>
+      </w:pPr>
+      <w:bookmarkStart w:id="65" w:name="_Toc447636259"/>
+      <w:r>
+        <w:t>Null Values</w:t>
+      </w:r>
+      <w:bookmarkEnd w:id="65"/>
+    </w:p>
+    <w:p>
+      <w:r>
+        <w:t xml:space="preserve">Kotlin has a different approach to dealing with null values than language likes Scala and Java. </w:t>
+      </w:r>
+      <w:r>
+        <w:t>While Scala features option types for handling values that could be null, this type is simply a wrapper around a value and can still return null values.</w:t>
+      </w:r>
+    </w:p>
+    <w:p>
+      <w:r>
+        <w:t xml:space="preserve"> Kotlin by default doesn’t allow null values to be returned.</w:t>
+      </w:r>
+    </w:p>
+    <w:p>
+      <w:pPr>
+        <w:pStyle w:val="Heading2"/>
+      </w:pPr>
+      <w:bookmarkStart w:id="66" w:name="_Toc447636260"/>
+      <w:r>
+        <w:t>Java Interoperability</w:t>
+      </w:r>
+      <w:bookmarkEnd w:id="66"/>
+      <w:r>
+        <w:t xml:space="preserve"> </w:t>
+      </w:r>
+    </w:p>
+    <w:p>
+      <w:r>
+        <w:t xml:space="preserve">One of the main aims of Kotlin is to provide seamless integration with Java and all its libraries. One interesting way that </w:t>
+      </w:r>
+      <w:r>
+        <w:t>Jet Brains</w:t>
+      </w:r>
+      <w:r>
+        <w:t xml:space="preserve"> have implemented this into the Kotlin language is by having their IDE automatically convert Java source code into Kotlin code. This is an excellent approach as it allows developers to quickly convert old Java code into Kotlin syntax without having to refactor all the code from one language into another.</w:t>
+      </w:r>
+      <w:r>
+        <w:t xml:space="preserve"> This ease of use when switching from Java code to Kotlin is a </w:t>
+      </w:r>
+      <w:bookmarkStart w:id="67" w:name="_GoBack"/>
+      <w:bookmarkEnd w:id="67"/>
+    </w:p>
+    <w:p>
+      <w:pPr>
+        <w:pStyle w:val="Heading2"/>
+      </w:pPr>
+      <w:bookmarkStart w:id="68" w:name="_Toc447636261"/>
+      <w:r>
+        <w:t>Developer Support</w:t>
+      </w:r>
+      <w:bookmarkEnd w:id="68"/>
+    </w:p>
+    <w:p>
+      <w:r>
+        <w:t xml:space="preserve">As previously stated the developers of Kotlin are the same group that created the IDEA IDE, which is the base for Android Studio. Google dropped support for Android programming on the Eclipse IDE and are supporting Android Studio as the primary IDE for Android application development. Because of this </w:t>
+      </w:r>
+      <w:r>
+        <w:t xml:space="preserve">and the ease of converting Java class files into Kotlin files, there is a strong possibility as the language matures, more developers will choose Kotlin over Java when creating their applications. </w:t>
+      </w:r>
+    </w:p>
+    <w:p>
+      <w:r>
+        <w:t>Because Google have chosen to support Android Studio as their primary IDE of choice when developer android applications they could potentially choose to also support Kotlin as an alternative to Java and in doing this reduce the setup burden required by a developer who wishes to use an alternative JVM language for app creation.</w:t>
+      </w:r>
+    </w:p>
+    <w:p>
+      <w:pPr>
+        <w:pStyle w:val="Heading1"/>
+      </w:pPr>
+      <w:bookmarkStart w:id="69" w:name="_Toc447636262"/>
+      <w:r>
+        <w:t>Project Reflection</w:t>
+      </w:r>
+      <w:bookmarkEnd w:id="69"/>
+      <w:r>
+        <w:t xml:space="preserve"> </w:t>
+      </w:r>
+    </w:p>
+    <w:p>
+      <w:r>
+        <w:t>Generally the outcome of this project and the progress made</w:t>
+      </w:r>
+      <w:r>
+        <w:t xml:space="preserve"> during </w:t>
+      </w:r>
+      <w:r>
+        <w:t>the</w:t>
+      </w:r>
+      <w:r>
+        <w:t xml:space="preserve"> study of Scala on Android</w:t>
+      </w:r>
+      <w:r>
+        <w:t xml:space="preserve"> was an enjoyable and educational experience</w:t>
+      </w:r>
+      <w:r>
+        <w:t xml:space="preserve">. </w:t>
+      </w:r>
+      <w:r>
+        <w:t>With this involving the creation of a working test case</w:t>
+      </w:r>
+      <w:r>
+        <w:t xml:space="preserve"> </w:t>
+      </w:r>
+      <w:r>
+        <w:lastRenderedPageBreak/>
+        <w:t xml:space="preserve">to a satisfactory standard </w:t>
+      </w:r>
+      <w:r>
+        <w:t>and a</w:t>
+      </w:r>
+      <w:r>
+        <w:t xml:space="preserve"> report providing</w:t>
+      </w:r>
+      <w:r>
+        <w:t xml:space="preserve"> an in-depth discussion</w:t>
+      </w:r>
+      <w:r>
+        <w:t xml:space="preserve"> of the Scala language features, </w:t>
+      </w:r>
+      <w:r>
+        <w:t>of its type system</w:t>
+      </w:r>
+      <w:r>
+        <w:t xml:space="preserve"> and of the potential Kotlin has at being the successor language to Java on Android</w:t>
+      </w:r>
+      <w:r>
+        <w:t xml:space="preserve">. </w:t>
+      </w:r>
+    </w:p>
+    <w:p>
+      <w:r>
+        <w:t xml:space="preserve">It should be stated that </w:t>
+      </w:r>
+      <w:r>
+        <w:t>there was a requirement</w:t>
+      </w:r>
+      <w:r>
+        <w:t xml:space="preserve"> to alter </w:t>
+      </w:r>
+      <w:r>
+        <w:t>the</w:t>
+      </w:r>
+      <w:r>
+        <w:t xml:space="preserve"> application from a messenger app that made use of remote actors in favour of </w:t>
+      </w:r>
+      <w:r>
+        <w:t>a</w:t>
+      </w:r>
+      <w:r>
+        <w:t xml:space="preserve"> </w:t>
+      </w:r>
+      <w:r>
+        <w:t>picture hiding</w:t>
+      </w:r>
+      <w:r>
+        <w:t xml:space="preserve"> application that utilized PHP and a more traditional client/server relationship for moving data over the network. The main reason for this was the difficulty in setting up remote </w:t>
+      </w:r>
+      <w:r>
+        <w:t xml:space="preserve">actors and </w:t>
+      </w:r>
       <w:proofErr w:type="spellStart"/>
       <w:r>
-        <w:t>langauges</w:t>
+        <w:t>akka</w:t>
       </w:r>
       <w:proofErr w:type="spellEnd"/>
       <w:r>
-        <w:t>.</w:t>
-      </w:r>
-    </w:p>
-    <w:p/>
-    <w:p>
-      <w:pPr>
-        <w:pStyle w:val="Heading2"/>
-      </w:pPr>
-      <w:bookmarkStart w:id="58" w:name="_Toc447620875"/>
-      <w:r>
-        <w:t>Type System</w:t>
-      </w:r>
-      <w:bookmarkEnd w:id="58"/>
+        <w:t xml:space="preserve"> actors </w:t>
+      </w:r>
+      <w:r>
+        <w:t>on Android</w:t>
+      </w:r>
+      <w:r>
+        <w:t xml:space="preserve"> for establishing a communication between devices.</w:t>
+      </w:r>
+    </w:p>
+    <w:p>
+      <w:r>
+        <w:t xml:space="preserve">Each Akka jar contains a reference configuration file that contains the various </w:t>
+      </w:r>
+      <w:r>
+        <w:t>configurations</w:t>
+      </w:r>
+      <w:r>
+        <w:t xml:space="preserve"> for each of the Akka jars. Unfortunately, when Proguard performs the </w:t>
+      </w:r>
+      <w:r>
+        <w:t>tree shake</w:t>
+      </w:r>
+      <w:r>
+        <w:t xml:space="preserve"> to remove unneeded classes and methods, it also removes the reference configuration file for the </w:t>
+      </w:r>
+      <w:r>
+        <w:t>Akka</w:t>
+      </w:r>
+      <w:r>
+        <w:t xml:space="preserve"> remote jar. One workaround that was attempted was combining both configuration files into one large file and pointing SBT towards this configuration file. After this the program did compile and attempt to send remote message, but unfortunately no communication could be established between the nodes. At this point it became clear that Akka Remote in </w:t>
+      </w:r>
+      <w:r>
+        <w:t>its</w:t>
+      </w:r>
+      <w:r>
+        <w:t xml:space="preserve"> current form is not a good fit for Android development. </w:t>
+      </w:r>
+    </w:p>
+    <w:p>
+      <w:r>
+        <w:t xml:space="preserve">Using </w:t>
+      </w:r>
+      <w:r>
+        <w:t>Proguard</w:t>
+      </w:r>
+      <w:r>
+        <w:t xml:space="preserve"> is vital when developing Android applications written in Scala. </w:t>
+      </w:r>
+      <w:r>
+        <w:t>Its</w:t>
+      </w:r>
       <w:r>
         <w:t xml:space="preserve"> </w:t>
       </w:r>
-    </w:p>
-    <w:p>
-      <w:r>
-        <w:t xml:space="preserve">Its type system, while being expressive, is not as capable as Scala’s type system. This may change in subsequent versions as new features are implemented into the language and others are deprecated. As Kotlin’s type system matures it may reach a similar level of expressiveness as Scala. </w:t>
-      </w:r>
-    </w:p>
-    <w:p>
-      <w:pPr>
-        <w:pStyle w:val="Heading2"/>
-      </w:pPr>
-      <w:bookmarkStart w:id="59" w:name="_Toc447620876"/>
-      <w:r>
-        <w:t>Null Values</w:t>
-      </w:r>
-      <w:bookmarkEnd w:id="59"/>
-    </w:p>
-    <w:p>
-      <w:r>
-        <w:t xml:space="preserve">Kotlin has a different approach to dealing with null values than language likes Scala and Java. </w:t>
-      </w:r>
-      <w:r>
-        <w:t>While Scala features option types for handling values that could be null, this type is simply a wrapper around a value and can still return null values.</w:t>
-      </w:r>
-    </w:p>
-    <w:p>
-      <w:r>
-        <w:t xml:space="preserve"> Kotlin by default doesn’t allow null values to be returned.</w:t>
-      </w:r>
-    </w:p>
-    <w:p>
-      <w:pPr>
-        <w:pStyle w:val="Heading2"/>
-      </w:pPr>
-      <w:bookmarkStart w:id="60" w:name="_Toc447620877"/>
-      <w:r>
-        <w:t>Java Interoperability</w:t>
-      </w:r>
-      <w:bookmarkEnd w:id="60"/>
-      <w:r>
-        <w:t xml:space="preserve"> </w:t>
-      </w:r>
-    </w:p>
-    <w:p>
-      <w:r>
-        <w:t xml:space="preserve">One of the main aims of Kotlin is to provide seamless integration with Java and all its libraries. One interesting way that </w:t>
-      </w:r>
-      <w:r>
-        <w:t>Jet Brains</w:t>
-      </w:r>
-      <w:r>
-        <w:t xml:space="preserve"> have implemented this into the Kotlin language is by having their IDE automatically convert Java source code into Kotlin code. This is an excellent approach as it allows developers to quickly convert old Java code into Kotlin syntax without having to refactor all the code from one language into another.</w:t>
-      </w:r>
-      <w:r>
-        <w:t xml:space="preserve"> This ease of use when switching from Java code to Kotlin is a </w:t>
-      </w:r>
-    </w:p>
-    <w:p>
-      <w:pPr>
-        <w:pStyle w:val="Heading2"/>
-      </w:pPr>
-      <w:bookmarkStart w:id="61" w:name="_Toc447620878"/>
-      <w:r>
-        <w:t>Developer Support</w:t>
-      </w:r>
-      <w:bookmarkEnd w:id="61"/>
-    </w:p>
-    <w:p>
-      <w:r>
-        <w:t xml:space="preserve">As previously stated the developers of Kotlin are the same group that created the IDEA IDE, which is the base for Android Studio. Google dropped support for Android programming on the Eclipse IDE and are supporting Android Studio as the primary IDE for Android application development. Because of this </w:t>
-      </w:r>
-      <w:r>
-        <w:t xml:space="preserve">and the ease of converting Java class files into Kotlin files, there is a strong possibility as the language matures, more developers will choose Kotlin over Java when creating their applications. </w:t>
-      </w:r>
-    </w:p>
-    <w:p>
-      <w:r>
-        <w:t xml:space="preserve">Because Google have chosen to support Android Studio as their primary IDE of choice when developer android applications they could potentially choose to also support Kotlin as an alternative </w:t>
+      <w:r>
+        <w:t>tree shake</w:t>
+      </w:r>
+      <w:r>
+        <w:t xml:space="preserve"> to reduce the number of classes and keep the APK size to a minimum is vital to reducing the memory overhead. Unfortunately, this also leads too hard to locate issues when attempting to utilize </w:t>
+      </w:r>
+      <w:r>
+        <w:t>libraries like Akka</w:t>
+      </w:r>
+      <w:r>
+        <w:t xml:space="preserve"> remote</w:t>
+      </w:r>
+      <w:r>
+        <w:t xml:space="preserve"> actors, as vital classes that are required by these libraries can unfortunately </w:t>
+      </w:r>
+      <w:r>
+        <w:t>is</w:t>
+      </w:r>
+      <w:r>
+        <w:t xml:space="preserve"> remove in the </w:t>
+      </w:r>
+      <w:r>
+        <w:t>tree shake</w:t>
+      </w:r>
+      <w:r>
+        <w:t xml:space="preserve">. </w:t>
+      </w:r>
+    </w:p>
+    <w:p>
+      <w:r>
+        <w:t xml:space="preserve">While I do believe that given more time I could have implemented remote actors, some developers have had success, I felt that I would be better spending my time on creating a more complete application, with good backend functionality and a good UI experience for the user. </w:t>
+      </w:r>
+    </w:p>
+    <w:p>
+      <w:r>
+        <w:t>I was able to implement the actor model inside my application to handle the internal concurrency. This highlights that even though the Akka framework is generally more suited to server applications, the actor model approach to concurrency is still a good fit for Android app development. As Android applications require good use of concurrency</w:t>
+      </w:r>
+      <w:r>
+        <w:t>,</w:t>
+      </w:r>
+      <w:r>
+        <w:t xml:space="preserve"> the actor model provides an excellent method for creating concurrent non-blocking  </w:t>
+      </w:r>
+    </w:p>
+    <w:p>
+      <w:r>
+        <w:t xml:space="preserve">Ideally in the future a more lightweight version of the actor model will be made available for use in Android development. </w:t>
+      </w:r>
+      <w:r>
+        <w:t>With good support from Google using the actor model for concurrency could become the new standard for writing concurrent Android applications. In my opinion this is the likely future of concurrency on Android, but only if Google chooses to support it.</w:t>
+      </w:r>
+    </w:p>
+    <w:p>
+      <w:r>
+        <w:t xml:space="preserve">While I do still stand firm in my belief that Scala is a much more expressive and powerful language than Java, if I was to state my opinion on the future of Android application development I would place Kotlin as the most likely candidate to provide a true alternative to Java for Android development. </w:t>
+      </w:r>
+    </w:p>
+    <w:p>
+      <w:r>
+        <w:t xml:space="preserve">Kotlin for example has a relatively small size when included in Android applications, with this being the clear winner of the memory overhead provided by Scala on Android. Because of the smaller base library size the developer doesn’t require </w:t>
+      </w:r>
+      <w:r>
+        <w:t>Proguard</w:t>
+      </w:r>
+      <w:r>
+        <w:t xml:space="preserve"> or its </w:t>
+      </w:r>
+      <w:r>
+        <w:t>tree shake</w:t>
+      </w:r>
+      <w:r>
+        <w:t xml:space="preserve"> to remove classes and methods. </w:t>
       </w:r>
       <w:r>
         <w:lastRenderedPageBreak/>
-        <w:t>to Java and in doing this reduce the setup burden required by a developer who wishes to use an alternative JVM language for app creation.</w:t>
-      </w:r>
-    </w:p>
-    <w:p>
-      <w:pPr>
-        <w:pStyle w:val="Heading1"/>
-      </w:pPr>
-      <w:bookmarkStart w:id="62" w:name="_Toc447620879"/>
-      <w:r>
-        <w:t>Project Reflection</w:t>
-      </w:r>
-      <w:bookmarkEnd w:id="62"/>
-      <w:r>
-        <w:t xml:space="preserve"> </w:t>
-      </w:r>
-    </w:p>
-    <w:p>
-      <w:r>
-        <w:t>Generally the outcome of this project and the progress made</w:t>
-      </w:r>
-      <w:r>
-        <w:t xml:space="preserve"> during </w:t>
-      </w:r>
-      <w:r>
-        <w:t>the</w:t>
-      </w:r>
-      <w:r>
-        <w:t xml:space="preserve"> study of Scala on Android</w:t>
-      </w:r>
-      <w:r>
-        <w:t xml:space="preserve"> was an enjoyable and educational experience</w:t>
-      </w:r>
-      <w:r>
-        <w:t xml:space="preserve">. </w:t>
-      </w:r>
-      <w:r>
-        <w:t>With this involving the creation of a working test case</w:t>
-      </w:r>
-      <w:r>
-        <w:t xml:space="preserve"> to a satisfactory standard </w:t>
-      </w:r>
-      <w:r>
-        <w:t>and a</w:t>
-      </w:r>
-      <w:r>
-        <w:t xml:space="preserve"> report providing</w:t>
-      </w:r>
-      <w:r>
-        <w:t xml:space="preserve"> an in-depth discussion</w:t>
-      </w:r>
-      <w:r>
-        <w:t xml:space="preserve"> of the Scala language features, </w:t>
-      </w:r>
-      <w:r>
-        <w:t>of its type system</w:t>
-      </w:r>
-      <w:r>
-        <w:t xml:space="preserve"> and of the potential Kotlin has at being the successor language to Java on Android</w:t>
-      </w:r>
-      <w:r>
-        <w:t xml:space="preserve">. </w:t>
-      </w:r>
-    </w:p>
-    <w:p>
-      <w:r>
-        <w:t xml:space="preserve">It should be stated that </w:t>
-      </w:r>
-      <w:r>
-        <w:t>there was a requirement</w:t>
-      </w:r>
-      <w:r>
-        <w:t xml:space="preserve"> to alter </w:t>
-      </w:r>
-      <w:r>
-        <w:t>the</w:t>
-      </w:r>
-      <w:r>
-        <w:t xml:space="preserve"> application from a messenger app that made use of remote actors in favour of </w:t>
-      </w:r>
-      <w:r>
-        <w:t>a</w:t>
-      </w:r>
-      <w:r>
-        <w:t xml:space="preserve"> </w:t>
-      </w:r>
-      <w:r>
-        <w:t>picture hiding</w:t>
-      </w:r>
-      <w:r>
-        <w:t xml:space="preserve"> application that utilized PHP and a more traditional client/server relationship for moving data over the network. The main reason for this was the difficulty in setting up remote actors on Android</w:t>
-      </w:r>
-      <w:r>
-        <w:t xml:space="preserve"> for establishing a communication between devices.</w:t>
-      </w:r>
-    </w:p>
-    <w:p>
-      <w:r>
-        <w:t xml:space="preserve">Each Akka jar contains a reference configuration file that contains the various </w:t>
-      </w:r>
-      <w:r>
-        <w:t>configurations</w:t>
-      </w:r>
-      <w:r>
-        <w:t xml:space="preserve"> for each of the Akka jars. Unfortunately, when Proguard performs the </w:t>
+        <w:t xml:space="preserve">By not require </w:t>
+      </w:r>
+      <w:r>
+        <w:t>Proguard</w:t>
+      </w:r>
+      <w:r>
+        <w:t xml:space="preserve"> to remove classes, this removes the trouble of classes relying on other </w:t>
+      </w:r>
+      <w:r>
+        <w:t xml:space="preserve">classes that have been removed, with this allowing the developer to spend more time coding and less time fixing </w:t>
+      </w:r>
+      <w:r>
+        <w:t>Proguard</w:t>
+      </w:r>
+      <w:r>
+        <w:t xml:space="preserve"> related issues. </w:t>
+      </w:r>
+    </w:p>
+    <w:p>
+      <w:r>
+        <w:t xml:space="preserve">While this report provides a strong argument that Scala is a viable language for developing android applications, it also highlights some of the pitfalls of this approach, such as proguard’s </w:t>
       </w:r>
       <w:r>
         <w:t>tree shake</w:t>
       </w:r>
-      <w:r>
-        <w:t xml:space="preserve"> to remove unneeded classes and methods, it also removes the reference configuration file for the </w:t>
-      </w:r>
-      <w:r>
-        <w:t>Akka</w:t>
-      </w:r>
-      <w:r>
-        <w:t xml:space="preserve"> remote jar. One workaround that was attempted was combining both configuration files into one large file and pointing SBT towards this configuration file. After this the program did compile and attempt to send remote message, but unfortunately no communication could be established between the nodes. At this point it became clear that Akka Remote in </w:t>
-      </w:r>
-      <w:r>
-        <w:t>its</w:t>
-      </w:r>
-      <w:r>
-        <w:t xml:space="preserve"> current form is not a good fit for Android development. </w:t>
-      </w:r>
-    </w:p>
-    <w:p>
-      <w:r>
-        <w:t xml:space="preserve">Using </w:t>
-      </w:r>
-      <w:r>
-        <w:t>Proguard</w:t>
-      </w:r>
-      <w:r>
-        <w:t xml:space="preserve"> is vital when developing Android applications written in Scala. </w:t>
-      </w:r>
-      <w:r>
-        <w:t>Its</w:t>
-      </w:r>
-      <w:r>
-        <w:t xml:space="preserve"> </w:t>
-      </w:r>
-      <w:r>
-        <w:t>tree shake</w:t>
-      </w:r>
-      <w:r>
-        <w:t xml:space="preserve"> to reduce the number of classes and keep the APK size to a minimum is vital to reducing the memory overhead. Unfortunately, this also leads too hard to locate issues when attempting to utilize </w:t>
-      </w:r>
-      <w:r>
-        <w:t>libraries like Akka</w:t>
-      </w:r>
-      <w:r>
-        <w:t xml:space="preserve"> remote</w:t>
-      </w:r>
-      <w:r>
-        <w:t xml:space="preserve"> actors, as vital classes that are required by these libraries can unfortunately </w:t>
-      </w:r>
-      <w:proofErr w:type="gramStart"/>
-      <w:r>
-        <w:t>be</w:t>
-      </w:r>
-      <w:proofErr w:type="gramEnd"/>
-      <w:r>
-        <w:t xml:space="preserve"> remove in the </w:t>
-      </w:r>
-      <w:r>
-        <w:t>tree shake</w:t>
-      </w:r>
-      <w:r>
-        <w:t xml:space="preserve">. </w:t>
-      </w:r>
-    </w:p>
-    <w:p>
-      <w:r>
-        <w:t xml:space="preserve">While I do believe that given more time I could have implemented remote actors, some developers have had success, I felt that I would be better spending my time on creating a more complete application, with good backend functionality and a good UI experience for the user. </w:t>
-      </w:r>
-    </w:p>
-    <w:p>
-      <w:r>
-        <w:t>I was able to implement the actor model inside my application to handle the internal concurrency. This highlights that even though the Akka framework is generally more suited to server applications, the actor model approach to concurrency is still a good fit for Android app development. As Android applications require good use of concurrency</w:t>
-      </w:r>
-      <w:r>
-        <w:t>,</w:t>
-      </w:r>
-      <w:r>
-        <w:t xml:space="preserve"> the actor model provides an excellent method for creating concurrent non-blocking  </w:t>
-      </w:r>
-    </w:p>
-    <w:p>
-      <w:r>
-        <w:t xml:space="preserve">Ideally in the future a more lightweight version of the actor model will be made available for use in Android development. </w:t>
-      </w:r>
-      <w:r>
-        <w:t>With good support from Google using the actor model for concurrency could become the new standard for writing concurrent Android applications. In my opinion this is the likely future of concurrency on Android, but only if Google chooses to support it.</w:t>
-      </w:r>
-    </w:p>
-    <w:p>
-      <w:r>
-        <w:lastRenderedPageBreak/>
-        <w:t xml:space="preserve">While I do still stand firm in my belief that Scala is a much more expressive and powerful language than Java, if I was to state my opinion on the future of Android application development I would place Kotlin as the most likely candidate to provide a true alternative to Java for Android development. </w:t>
-      </w:r>
-    </w:p>
-    <w:p>
-      <w:r>
-        <w:t xml:space="preserve">Kotlin for example has a relatively small size when included in Android applications, with this being the clear winner of the memory overhead provided by Scala on Android. Because of the smaller base library size the developer doesn’t require </w:t>
-      </w:r>
-      <w:proofErr w:type="spellStart"/>
-      <w:r>
-        <w:t>proguard</w:t>
-      </w:r>
-      <w:proofErr w:type="spellEnd"/>
-      <w:r>
-        <w:t xml:space="preserve"> or its </w:t>
-      </w:r>
-      <w:proofErr w:type="spellStart"/>
-      <w:r>
-        <w:t>treeshake</w:t>
-      </w:r>
-      <w:proofErr w:type="spellEnd"/>
-      <w:r>
-        <w:t xml:space="preserve"> to remove classes and methods. By not require </w:t>
-      </w:r>
-      <w:proofErr w:type="spellStart"/>
-      <w:r>
-        <w:t>proguard</w:t>
-      </w:r>
-      <w:proofErr w:type="spellEnd"/>
-      <w:r>
-        <w:t xml:space="preserve"> to remove classes, this removes the trouble of classes relying on other </w:t>
-      </w:r>
-      <w:r>
-        <w:t xml:space="preserve">classes that have been removed, with this allowing the developer to spend more time coding and less time fixing </w:t>
-      </w:r>
-      <w:proofErr w:type="spellStart"/>
-      <w:r>
-        <w:t>proguard</w:t>
-      </w:r>
-      <w:proofErr w:type="spellEnd"/>
-      <w:r>
-        <w:t xml:space="preserve"> related issues. </w:t>
-      </w:r>
-    </w:p>
-    <w:p>
-      <w:r>
-        <w:t xml:space="preserve">While this report provides a strong argument that Scala is a viable language for developing android applications, it also highlights some of the pitfalls of this approach, such as proguard’s </w:t>
-      </w:r>
-      <w:proofErr w:type="spellStart"/>
-      <w:r>
-        <w:t>treeshake</w:t>
-      </w:r>
-      <w:proofErr w:type="spellEnd"/>
       <w:r>
         <w:t xml:space="preserve"> causing hard to identify issues. </w:t>
       </w:r>
@@ -9458,7 +10009,7 @@
 </file>
 
 <file path=customXml/itemProps2.xml><?xml version="1.0" encoding="utf-8"?>
-<ds:datastoreItem xmlns:ds="http://schemas.openxmlformats.org/officeDocument/2006/customXml" ds:itemID="{96E8FF8E-4434-4AEF-958F-640A1C8D3564}">
+<ds:datastoreItem xmlns:ds="http://schemas.openxmlformats.org/officeDocument/2006/customXml" ds:itemID="{01F29BEE-8084-4A86-A5BC-1DD688D3B124}">
   <ds:schemaRefs>
     <ds:schemaRef ds:uri="http://schemas.openxmlformats.org/officeDocument/2006/bibliography"/>
   </ds:schemaRefs>

</xml_diff>

<commit_message>
Complete decode and encode.
Working with modified Huffman.
</commit_message>
<xml_diff>
--- a/Project.Report.docx
+++ b/Project.Report.docx
@@ -10,6 +10,7 @@
           <w:docPartUnique/>
         </w:docPartObj>
       </w:sdtPr>
+      <w:sdtEndPr/>
       <w:sdtContent>
         <w:p>
           <w:r>
@@ -889,6 +890,7 @@
                                     <w:dataBinding w:prefixMappings="xmlns:ns0='http://schemas.openxmlformats.org/officeDocument/2006/extended-properties'" w:xpath="/ns0:Properties[1]/ns0:Company[1]" w:storeItemID="{6668398D-A668-4E3E-A5EB-62B293D839F1}"/>
                                     <w:text/>
                                   </w:sdtPr>
+                                  <w:sdtEndPr/>
                                   <w:sdtContent>
                                     <w:p>
                                       <w:pPr>
@@ -988,6 +990,7 @@
                                       <w:calendar w:val="gregorian"/>
                                     </w:date>
                                   </w:sdtPr>
+                                  <w:sdtEndPr/>
                                   <w:sdtContent>
                                     <w:p>
                                       <w:pPr>
@@ -1068,6 +1071,7 @@
                                     <w:dataBinding w:prefixMappings="xmlns:ns0='http://schemas.openxmlformats.org/package/2006/metadata/core-properties' xmlns:ns1='http://purl.org/dc/elements/1.1/'" w:xpath="/ns0:coreProperties[1]/ns1:title[1]" w:storeItemID="{6C3C8BC8-F283-45AE-878A-BAB7291924A1}"/>
                                     <w:text/>
                                   </w:sdtPr>
+                                  <w:sdtEndPr/>
                                   <w:sdtContent>
                                     <w:p>
                                       <w:pPr>
@@ -1107,6 +1111,7 @@
                                     <w:dataBinding w:prefixMappings="xmlns:ns0='http://schemas.openxmlformats.org/package/2006/metadata/core-properties' xmlns:ns1='http://purl.org/dc/elements/1.1/'" w:xpath="/ns0:coreProperties[1]/ns1:subject[1]" w:storeItemID="{6C3C8BC8-F283-45AE-878A-BAB7291924A1}"/>
                                     <w:text/>
                                   </w:sdtPr>
+                                  <w:sdtEndPr/>
                                   <w:sdtContent>
                                     <w:p>
                                       <w:pPr>
@@ -1145,6 +1150,7 @@
                                     <w:dataBinding w:prefixMappings="xmlns:ns0='http://schemas.openxmlformats.org/package/2006/metadata/core-properties' xmlns:ns1='http://purl.org/dc/elements/1.1/'" w:xpath="/ns0:coreProperties[1]/ns1:creator[1]" w:storeItemID="{6C3C8BC8-F283-45AE-878A-BAB7291924A1}"/>
                                     <w:text/>
                                   </w:sdtPr>
+                                  <w:sdtEndPr/>
                                   <w:sdtContent>
                                     <w:p>
                                       <w:pPr>
@@ -4993,7 +4999,15 @@
     </w:p>
     <w:p>
       <w:r>
-        <w:t>While Java is indisputably the current go-to language when developing android applications, I hope that my test case highlights the possibility that android developers have when creating applications. The android applications byte code executing on the VM increases the prospect of an alternative language that will one day dethrone Java. It would require no significant change in hardware/software as the VM is already well established.</w:t>
+        <w:t>While Java is indisputably the current go-to language when developing android applications</w:t>
+      </w:r>
+      <w:r>
+        <w:t xml:space="preserve">, although the </w:t>
+      </w:r>
+      <w:bookmarkStart w:id="4" w:name="_GoBack"/>
+      <w:bookmarkEnd w:id="4"/>
+      <w:r>
+        <w:t>test case highlights the possibility that android developers have when creating applications. The android applications byte code executing on the VM increases the prospect of an alternative language that will one day dethrone Java. It would require no significant change in hardware/software as the VM is already well established.</w:t>
       </w:r>
     </w:p>
     <w:p>
@@ -5030,12 +5044,12 @@
       <w:pPr>
         <w:pStyle w:val="Heading1"/>
       </w:pPr>
-      <w:bookmarkStart w:id="4" w:name="_Toc447636220"/>
+      <w:bookmarkStart w:id="5" w:name="_Toc447636220"/>
       <w:r>
         <w:lastRenderedPageBreak/>
         <w:t>Java on Android</w:t>
       </w:r>
-      <w:bookmarkEnd w:id="4"/>
+      <w:bookmarkEnd w:id="5"/>
     </w:p>
     <w:p>
       <w:r>
@@ -5123,11 +5137,11 @@
       <w:pPr>
         <w:pStyle w:val="Heading1"/>
       </w:pPr>
-      <w:bookmarkStart w:id="5" w:name="_Toc447636221"/>
+      <w:bookmarkStart w:id="6" w:name="_Toc447636221"/>
       <w:r>
         <w:t>Development Process</w:t>
       </w:r>
-      <w:bookmarkEnd w:id="5"/>
+      <w:bookmarkEnd w:id="6"/>
     </w:p>
     <w:p>
       <w:r>
@@ -5191,11 +5205,11 @@
       <w:pPr>
         <w:pStyle w:val="Heading2"/>
       </w:pPr>
-      <w:bookmarkStart w:id="6" w:name="_Toc447636222"/>
+      <w:bookmarkStart w:id="7" w:name="_Toc447636222"/>
       <w:r>
         <w:t>Setting up the environment</w:t>
       </w:r>
-      <w:bookmarkEnd w:id="6"/>
+      <w:bookmarkEnd w:id="7"/>
     </w:p>
     <w:p>
       <w:r>
@@ -5300,7 +5314,7 @@
       <w:pPr>
         <w:pStyle w:val="Heading2"/>
       </w:pPr>
-      <w:bookmarkStart w:id="7" w:name="_Toc447636223"/>
+      <w:bookmarkStart w:id="8" w:name="_Toc447636223"/>
       <w:r>
         <w:t xml:space="preserve">Using </w:t>
       </w:r>
@@ -5316,7 +5330,7 @@
       <w:r>
         <w:t>iter8</w:t>
       </w:r>
-      <w:bookmarkEnd w:id="7"/>
+      <w:bookmarkEnd w:id="8"/>
       <w:r>
         <w:t xml:space="preserve"> </w:t>
       </w:r>
@@ -5388,11 +5402,11 @@
       <w:pPr>
         <w:pStyle w:val="Heading2"/>
       </w:pPr>
-      <w:bookmarkStart w:id="8" w:name="_Toc447636224"/>
+      <w:bookmarkStart w:id="9" w:name="_Toc447636224"/>
       <w:r>
         <w:t>SBT vs Gradle</w:t>
       </w:r>
-      <w:bookmarkEnd w:id="8"/>
+      <w:bookmarkEnd w:id="9"/>
     </w:p>
     <w:p>
       <w:r>
@@ -5411,11 +5425,11 @@
       <w:pPr>
         <w:pStyle w:val="Heading2"/>
       </w:pPr>
-      <w:bookmarkStart w:id="9" w:name="_Toc447636225"/>
+      <w:bookmarkStart w:id="10" w:name="_Toc447636225"/>
       <w:r>
         <w:t>SBT Project Structure</w:t>
       </w:r>
-      <w:bookmarkEnd w:id="9"/>
+      <w:bookmarkEnd w:id="10"/>
     </w:p>
     <w:p>
       <w:r>
@@ -5426,11 +5440,11 @@
       <w:pPr>
         <w:pStyle w:val="Heading2"/>
       </w:pPr>
-      <w:bookmarkStart w:id="10" w:name="_Toc447636226"/>
+      <w:bookmarkStart w:id="11" w:name="_Toc447636226"/>
       <w:r>
         <w:t>Memory overhead and APK size</w:t>
       </w:r>
-      <w:bookmarkEnd w:id="10"/>
+      <w:bookmarkEnd w:id="11"/>
     </w:p>
     <w:p>
       <w:r>
@@ -5568,11 +5582,11 @@
       <w:pPr>
         <w:pStyle w:val="Heading2"/>
       </w:pPr>
-      <w:bookmarkStart w:id="11" w:name="_Toc447636227"/>
+      <w:bookmarkStart w:id="12" w:name="_Toc447636227"/>
       <w:r>
         <w:t>Reflection</w:t>
       </w:r>
-      <w:bookmarkEnd w:id="11"/>
+      <w:bookmarkEnd w:id="12"/>
     </w:p>
     <w:p>
       <w:r>
@@ -5672,12 +5686,12 @@
       <w:pPr>
         <w:pStyle w:val="Heading1"/>
       </w:pPr>
-      <w:bookmarkStart w:id="12" w:name="_Toc447636228"/>
+      <w:bookmarkStart w:id="13" w:name="_Toc447636228"/>
       <w:r>
         <w:lastRenderedPageBreak/>
         <w:t>Scala on Android</w:t>
       </w:r>
-      <w:bookmarkEnd w:id="12"/>
+      <w:bookmarkEnd w:id="13"/>
     </w:p>
     <w:p/>
     <w:p>
@@ -5825,14 +5839,14 @@
       <w:pPr>
         <w:pStyle w:val="Heading2"/>
       </w:pPr>
-      <w:bookmarkStart w:id="13" w:name="_Toc447636229"/>
+      <w:bookmarkStart w:id="14" w:name="_Toc447636229"/>
       <w:r>
         <w:t>Immutability</w:t>
       </w:r>
       <w:r>
         <w:t xml:space="preserve"> and Mutability</w:t>
       </w:r>
-      <w:bookmarkEnd w:id="13"/>
+      <w:bookmarkEnd w:id="14"/>
       <w:r>
         <w:t xml:space="preserve"> </w:t>
       </w:r>
@@ -5887,11 +5901,11 @@
       <w:pPr>
         <w:pStyle w:val="Heading2"/>
       </w:pPr>
-      <w:bookmarkStart w:id="14" w:name="_Toc447636230"/>
+      <w:bookmarkStart w:id="15" w:name="_Toc447636230"/>
       <w:r>
         <w:t>Objects and Classes</w:t>
       </w:r>
-      <w:bookmarkEnd w:id="14"/>
+      <w:bookmarkEnd w:id="15"/>
     </w:p>
     <w:p>
       <w:r>
@@ -5916,11 +5930,11 @@
       <w:pPr>
         <w:pStyle w:val="Heading2"/>
       </w:pPr>
-      <w:bookmarkStart w:id="15" w:name="_Toc447636231"/>
+      <w:bookmarkStart w:id="16" w:name="_Toc447636231"/>
       <w:r>
         <w:t>Case Classes</w:t>
       </w:r>
-      <w:bookmarkEnd w:id="15"/>
+      <w:bookmarkEnd w:id="16"/>
     </w:p>
     <w:p>
       <w:r>
@@ -6072,14 +6086,14 @@
       <w:pPr>
         <w:pStyle w:val="Heading2"/>
       </w:pPr>
-      <w:bookmarkStart w:id="16" w:name="_Toc447636232"/>
+      <w:bookmarkStart w:id="17" w:name="_Toc447636232"/>
       <w:r>
         <w:t>P</w:t>
       </w:r>
       <w:r>
         <w:t>attern Matching</w:t>
       </w:r>
-      <w:bookmarkEnd w:id="16"/>
+      <w:bookmarkEnd w:id="17"/>
     </w:p>
     <w:p>
       <w:r>
@@ -6168,7 +6182,7 @@
       <w:pPr>
         <w:pStyle w:val="Heading2"/>
       </w:pPr>
-      <w:bookmarkStart w:id="17" w:name="_Toc447636233"/>
+      <w:bookmarkStart w:id="18" w:name="_Toc447636233"/>
       <w:r>
         <w:lastRenderedPageBreak/>
         <w:t>Option</w:t>
@@ -6176,7 +6190,7 @@
       <w:r>
         <w:t>s</w:t>
       </w:r>
-      <w:bookmarkEnd w:id="17"/>
+      <w:bookmarkEnd w:id="18"/>
     </w:p>
     <w:p>
       <w:r>
@@ -6211,11 +6225,11 @@
       <w:pPr>
         <w:pStyle w:val="Heading2"/>
       </w:pPr>
-      <w:bookmarkStart w:id="18" w:name="_Toc447636234"/>
+      <w:bookmarkStart w:id="19" w:name="_Toc447636234"/>
       <w:r>
         <w:t>Futures and Promises</w:t>
       </w:r>
-      <w:bookmarkEnd w:id="18"/>
+      <w:bookmarkEnd w:id="19"/>
       <w:r>
         <w:t xml:space="preserve"> </w:t>
       </w:r>
@@ -6292,41 +6306,41 @@
       <w:pPr>
         <w:pStyle w:val="Heading2"/>
       </w:pPr>
-      <w:bookmarkStart w:id="19" w:name="_Toc447636235"/>
+      <w:bookmarkStart w:id="20" w:name="_Toc447636235"/>
       <w:r>
         <w:lastRenderedPageBreak/>
         <w:t>Implicit conversion</w:t>
       </w:r>
-      <w:bookmarkEnd w:id="19"/>
+      <w:bookmarkEnd w:id="20"/>
     </w:p>
     <w:p>
       <w:pPr>
         <w:pStyle w:val="Heading2"/>
         <w:jc w:val="center"/>
       </w:pPr>
-      <w:bookmarkStart w:id="20" w:name="_Toc442523928"/>
-      <w:bookmarkStart w:id="21" w:name="_Toc442526395"/>
-      <w:bookmarkStart w:id="22" w:name="_Toc442526732"/>
-      <w:bookmarkStart w:id="23" w:name="_Toc442528933"/>
-      <w:bookmarkStart w:id="24" w:name="_Toc442529614"/>
-      <w:bookmarkStart w:id="25" w:name="_Toc442530085"/>
-      <w:bookmarkStart w:id="26" w:name="_Toc442531108"/>
-      <w:bookmarkStart w:id="27" w:name="_Toc442532943"/>
-      <w:bookmarkStart w:id="28" w:name="_Toc442947451"/>
-      <w:bookmarkStart w:id="29" w:name="_Toc443262135"/>
-      <w:bookmarkStart w:id="30" w:name="_Toc443341483"/>
-      <w:bookmarkStart w:id="31" w:name="_Toc443345801"/>
-      <w:bookmarkStart w:id="32" w:name="_Toc443787742"/>
-      <w:bookmarkStart w:id="33" w:name="_Toc443862566"/>
-      <w:bookmarkStart w:id="34" w:name="_Toc444162714"/>
-      <w:bookmarkStart w:id="35" w:name="_Toc444164201"/>
-      <w:bookmarkStart w:id="36" w:name="_Toc444170269"/>
-      <w:bookmarkStart w:id="37" w:name="_Toc444171872"/>
-      <w:bookmarkStart w:id="38" w:name="_Toc444173039"/>
-      <w:bookmarkStart w:id="39" w:name="_Toc444174679"/>
-      <w:bookmarkStart w:id="40" w:name="_Toc447160742"/>
-      <w:bookmarkStart w:id="41" w:name="_Toc447620857"/>
-      <w:bookmarkStart w:id="42" w:name="_Toc447636236"/>
+      <w:bookmarkStart w:id="21" w:name="_Toc442523928"/>
+      <w:bookmarkStart w:id="22" w:name="_Toc442526395"/>
+      <w:bookmarkStart w:id="23" w:name="_Toc442526732"/>
+      <w:bookmarkStart w:id="24" w:name="_Toc442528933"/>
+      <w:bookmarkStart w:id="25" w:name="_Toc442529614"/>
+      <w:bookmarkStart w:id="26" w:name="_Toc442530085"/>
+      <w:bookmarkStart w:id="27" w:name="_Toc442531108"/>
+      <w:bookmarkStart w:id="28" w:name="_Toc442532943"/>
+      <w:bookmarkStart w:id="29" w:name="_Toc442947451"/>
+      <w:bookmarkStart w:id="30" w:name="_Toc443262135"/>
+      <w:bookmarkStart w:id="31" w:name="_Toc443341483"/>
+      <w:bookmarkStart w:id="32" w:name="_Toc443345801"/>
+      <w:bookmarkStart w:id="33" w:name="_Toc443787742"/>
+      <w:bookmarkStart w:id="34" w:name="_Toc443862566"/>
+      <w:bookmarkStart w:id="35" w:name="_Toc444162714"/>
+      <w:bookmarkStart w:id="36" w:name="_Toc444164201"/>
+      <w:bookmarkStart w:id="37" w:name="_Toc444170269"/>
+      <w:bookmarkStart w:id="38" w:name="_Toc444171872"/>
+      <w:bookmarkStart w:id="39" w:name="_Toc444173039"/>
+      <w:bookmarkStart w:id="40" w:name="_Toc444174679"/>
+      <w:bookmarkStart w:id="41" w:name="_Toc447160742"/>
+      <w:bookmarkStart w:id="42" w:name="_Toc447620857"/>
+      <w:bookmarkStart w:id="43" w:name="_Toc447636236"/>
       <w:r>
         <w:rPr>
           <w:noProof/>
@@ -6368,7 +6382,6 @@
           </wp:inline>
         </w:drawing>
       </w:r>
-      <w:bookmarkEnd w:id="20"/>
       <w:bookmarkEnd w:id="21"/>
       <w:bookmarkEnd w:id="22"/>
       <w:bookmarkEnd w:id="23"/>
@@ -6391,6 +6404,7 @@
       <w:bookmarkEnd w:id="40"/>
       <w:bookmarkEnd w:id="41"/>
       <w:bookmarkEnd w:id="42"/>
+      <w:bookmarkEnd w:id="43"/>
     </w:p>
     <w:p>
       <w:pPr>
@@ -6655,11 +6669,11 @@
       <w:pPr>
         <w:pStyle w:val="Heading2"/>
       </w:pPr>
-      <w:bookmarkStart w:id="43" w:name="_Toc447636237"/>
+      <w:bookmarkStart w:id="44" w:name="_Toc447636237"/>
       <w:r>
         <w:t>Traits</w:t>
       </w:r>
-      <w:bookmarkEnd w:id="43"/>
+      <w:bookmarkEnd w:id="44"/>
     </w:p>
     <w:p>
       <w:pPr>
@@ -6899,7 +6913,7 @@
       <w:pPr>
         <w:pStyle w:val="Heading2"/>
       </w:pPr>
-      <w:bookmarkStart w:id="44" w:name="_Toc447636238"/>
+      <w:bookmarkStart w:id="45" w:name="_Toc447636238"/>
       <w:r>
         <w:lastRenderedPageBreak/>
         <w:t xml:space="preserve">The </w:t>
@@ -6907,7 +6921,7 @@
       <w:r>
         <w:t>Akka Actor Model</w:t>
       </w:r>
-      <w:bookmarkEnd w:id="44"/>
+      <w:bookmarkEnd w:id="45"/>
       <w:r>
         <w:t xml:space="preserve"> </w:t>
       </w:r>
@@ -6961,11 +6975,11 @@
       <w:pPr>
         <w:pStyle w:val="Heading2"/>
       </w:pPr>
-      <w:bookmarkStart w:id="45" w:name="_Toc447636239"/>
+      <w:bookmarkStart w:id="46" w:name="_Toc447636239"/>
       <w:r>
         <w:t>Akka Remote</w:t>
       </w:r>
-      <w:bookmarkEnd w:id="45"/>
+      <w:bookmarkEnd w:id="46"/>
     </w:p>
     <w:p>
       <w:r>
@@ -6993,11 +7007,11 @@
       <w:pPr>
         <w:pStyle w:val="Heading2"/>
       </w:pPr>
-      <w:bookmarkStart w:id="46" w:name="_Toc447636240"/>
+      <w:bookmarkStart w:id="47" w:name="_Toc447636240"/>
       <w:r>
         <w:t>Java Interoperability</w:t>
       </w:r>
-      <w:bookmarkEnd w:id="46"/>
+      <w:bookmarkEnd w:id="47"/>
       <w:r>
         <w:t xml:space="preserve"> </w:t>
       </w:r>
@@ -7041,11 +7055,11 @@
       <w:pPr>
         <w:pStyle w:val="Heading1"/>
       </w:pPr>
-      <w:bookmarkStart w:id="47" w:name="_Toc447636241"/>
+      <w:bookmarkStart w:id="48" w:name="_Toc447636241"/>
       <w:r>
         <w:t>Scala Type System</w:t>
       </w:r>
-      <w:bookmarkEnd w:id="47"/>
+      <w:bookmarkEnd w:id="48"/>
     </w:p>
     <w:p>
       <w:r>
@@ -7295,14 +7309,14 @@
       <w:pPr>
         <w:pStyle w:val="Heading1"/>
       </w:pPr>
-      <w:bookmarkStart w:id="48" w:name="_Toc447636242"/>
+      <w:bookmarkStart w:id="49" w:name="_Toc447636242"/>
       <w:r>
         <w:t>Java and Scala Type Systems</w:t>
       </w:r>
       <w:r>
         <w:t xml:space="preserve"> Objects and Primitives</w:t>
       </w:r>
-      <w:bookmarkEnd w:id="48"/>
+      <w:bookmarkEnd w:id="49"/>
     </w:p>
     <w:p>
       <w:r>
@@ -7375,11 +7389,11 @@
       <w:pPr>
         <w:pStyle w:val="Heading1"/>
       </w:pPr>
-      <w:bookmarkStart w:id="49" w:name="_Toc447636243"/>
+      <w:bookmarkStart w:id="50" w:name="_Toc447636243"/>
       <w:r>
         <w:t>Generics</w:t>
       </w:r>
-      <w:bookmarkEnd w:id="49"/>
+      <w:bookmarkEnd w:id="50"/>
     </w:p>
     <w:p>
       <w:r>
@@ -7440,11 +7454,11 @@
       <w:pPr>
         <w:pStyle w:val="Heading2"/>
       </w:pPr>
-      <w:bookmarkStart w:id="50" w:name="_Toc447636244"/>
+      <w:bookmarkStart w:id="51" w:name="_Toc447636244"/>
       <w:r>
         <w:t>Variance Annotation</w:t>
       </w:r>
-      <w:bookmarkEnd w:id="50"/>
+      <w:bookmarkEnd w:id="51"/>
     </w:p>
     <w:p>
       <w:r>
@@ -7477,12 +7491,12 @@
       <w:pPr>
         <w:pStyle w:val="Heading2"/>
       </w:pPr>
-      <w:bookmarkStart w:id="51" w:name="_Toc447636245"/>
+      <w:bookmarkStart w:id="52" w:name="_Toc447636245"/>
       <w:r>
         <w:lastRenderedPageBreak/>
         <w:t>Bounded Types</w:t>
       </w:r>
-      <w:bookmarkEnd w:id="51"/>
+      <w:bookmarkEnd w:id="52"/>
     </w:p>
     <w:p>
       <w:r>
@@ -7512,11 +7526,11 @@
       <w:pPr>
         <w:pStyle w:val="Heading2"/>
       </w:pPr>
-      <w:bookmarkStart w:id="52" w:name="_Toc447636246"/>
+      <w:bookmarkStart w:id="53" w:name="_Toc447636246"/>
       <w:r>
         <w:t>Implicit Parameters</w:t>
       </w:r>
-      <w:bookmarkEnd w:id="52"/>
+      <w:bookmarkEnd w:id="53"/>
     </w:p>
     <w:p>
       <w:r>
@@ -7565,11 +7579,11 @@
       <w:pPr>
         <w:pStyle w:val="Heading2"/>
       </w:pPr>
-      <w:bookmarkStart w:id="53" w:name="_Toc447636247"/>
+      <w:bookmarkStart w:id="54" w:name="_Toc447636247"/>
       <w:r>
         <w:t>Partial Application</w:t>
       </w:r>
-      <w:bookmarkEnd w:id="53"/>
+      <w:bookmarkEnd w:id="54"/>
     </w:p>
     <w:p>
       <w:r>
@@ -7682,11 +7696,11 @@
       <w:pPr>
         <w:pStyle w:val="Heading2"/>
       </w:pPr>
-      <w:bookmarkStart w:id="54" w:name="_Toc447636248"/>
+      <w:bookmarkStart w:id="55" w:name="_Toc447636248"/>
       <w:r>
         <w:t>Structural Typing</w:t>
       </w:r>
-      <w:bookmarkEnd w:id="54"/>
+      <w:bookmarkEnd w:id="55"/>
     </w:p>
     <w:p>
       <w:r>
@@ -7725,11 +7739,11 @@
       <w:pPr>
         <w:pStyle w:val="Heading2"/>
       </w:pPr>
-      <w:bookmarkStart w:id="55" w:name="_Toc447636249"/>
+      <w:bookmarkStart w:id="56" w:name="_Toc447636249"/>
       <w:r>
         <w:t>Type Inference</w:t>
       </w:r>
-      <w:bookmarkEnd w:id="55"/>
+      <w:bookmarkEnd w:id="56"/>
       <w:r>
         <w:t xml:space="preserve"> </w:t>
       </w:r>
@@ -7814,11 +7828,11 @@
       <w:pPr>
         <w:pStyle w:val="Heading2"/>
       </w:pPr>
-      <w:bookmarkStart w:id="56" w:name="_Toc447636250"/>
+      <w:bookmarkStart w:id="57" w:name="_Toc447636250"/>
       <w:r>
         <w:t>Anonymous Functions</w:t>
       </w:r>
-      <w:bookmarkEnd w:id="56"/>
+      <w:bookmarkEnd w:id="57"/>
     </w:p>
     <w:p>
       <w:r>
@@ -7868,11 +7882,11 @@
       <w:pPr>
         <w:pStyle w:val="Heading2"/>
       </w:pPr>
-      <w:bookmarkStart w:id="57" w:name="_Toc447636251"/>
+      <w:bookmarkStart w:id="58" w:name="_Toc447636251"/>
       <w:r>
         <w:t>First Class Functions</w:t>
       </w:r>
-      <w:bookmarkEnd w:id="57"/>
+      <w:bookmarkEnd w:id="58"/>
     </w:p>
     <w:p>
       <w:r>
@@ -7891,11 +7905,11 @@
       <w:pPr>
         <w:pStyle w:val="Heading2"/>
       </w:pPr>
-      <w:bookmarkStart w:id="58" w:name="_Toc447636252"/>
+      <w:bookmarkStart w:id="59" w:name="_Toc447636252"/>
       <w:r>
         <w:t>Higher Order Functions</w:t>
       </w:r>
-      <w:bookmarkEnd w:id="58"/>
+      <w:bookmarkEnd w:id="59"/>
     </w:p>
     <w:p>
       <w:r>
@@ -7916,11 +7930,11 @@
       <w:pPr>
         <w:pStyle w:val="Heading2"/>
       </w:pPr>
-      <w:bookmarkStart w:id="59" w:name="_Toc447636253"/>
+      <w:bookmarkStart w:id="60" w:name="_Toc447636253"/>
       <w:r>
         <w:t>Type Functions</w:t>
       </w:r>
-      <w:bookmarkEnd w:id="59"/>
+      <w:bookmarkEnd w:id="60"/>
     </w:p>
     <w:p>
       <w:r>
@@ -7939,11 +7953,11 @@
       <w:pPr>
         <w:pStyle w:val="Heading2"/>
       </w:pPr>
-      <w:bookmarkStart w:id="60" w:name="_Toc447636254"/>
+      <w:bookmarkStart w:id="61" w:name="_Toc447636254"/>
       <w:r>
         <w:t>Higher Kinded Types</w:t>
       </w:r>
-      <w:bookmarkEnd w:id="60"/>
+      <w:bookmarkEnd w:id="61"/>
     </w:p>
     <w:p/>
     <w:p/>
@@ -7952,12 +7966,12 @@
       <w:pPr>
         <w:pStyle w:val="Heading2"/>
       </w:pPr>
-      <w:bookmarkStart w:id="61" w:name="_Toc447636255"/>
+      <w:bookmarkStart w:id="62" w:name="_Toc447636255"/>
       <w:r>
         <w:lastRenderedPageBreak/>
         <w:t>Operator Overloading</w:t>
       </w:r>
-      <w:bookmarkEnd w:id="61"/>
+      <w:bookmarkEnd w:id="62"/>
     </w:p>
     <w:p>
       <w:r>
@@ -7996,11 +8010,11 @@
       <w:pPr>
         <w:pStyle w:val="Heading1"/>
       </w:pPr>
-      <w:bookmarkStart w:id="62" w:name="_Toc447636256"/>
+      <w:bookmarkStart w:id="63" w:name="_Toc447636256"/>
       <w:r>
         <w:t>Kotlin</w:t>
       </w:r>
-      <w:bookmarkEnd w:id="62"/>
+      <w:bookmarkEnd w:id="63"/>
     </w:p>
     <w:p>
       <w:r>
@@ -8069,11 +8083,11 @@
       <w:pPr>
         <w:pStyle w:val="Heading2"/>
       </w:pPr>
-      <w:bookmarkStart w:id="63" w:name="_Toc447636257"/>
+      <w:bookmarkStart w:id="64" w:name="_Toc447636257"/>
       <w:r>
         <w:t>Comparison with Scala</w:t>
       </w:r>
-      <w:bookmarkEnd w:id="63"/>
+      <w:bookmarkEnd w:id="64"/>
     </w:p>
     <w:p>
       <w:r>
@@ -8116,11 +8130,11 @@
       <w:pPr>
         <w:pStyle w:val="Heading2"/>
       </w:pPr>
-      <w:bookmarkStart w:id="64" w:name="_Toc447636258"/>
+      <w:bookmarkStart w:id="65" w:name="_Toc447636258"/>
       <w:r>
         <w:t>Type System</w:t>
       </w:r>
-      <w:bookmarkEnd w:id="64"/>
+      <w:bookmarkEnd w:id="65"/>
       <w:r>
         <w:t xml:space="preserve"> </w:t>
       </w:r>
@@ -8134,11 +8148,11 @@
       <w:pPr>
         <w:pStyle w:val="Heading2"/>
       </w:pPr>
-      <w:bookmarkStart w:id="65" w:name="_Toc447636259"/>
+      <w:bookmarkStart w:id="66" w:name="_Toc447636259"/>
       <w:r>
         <w:t>Null Values</w:t>
       </w:r>
-      <w:bookmarkEnd w:id="65"/>
+      <w:bookmarkEnd w:id="66"/>
     </w:p>
     <w:p>
       <w:r>
@@ -8157,11 +8171,11 @@
       <w:pPr>
         <w:pStyle w:val="Heading2"/>
       </w:pPr>
-      <w:bookmarkStart w:id="66" w:name="_Toc447636260"/>
+      <w:bookmarkStart w:id="67" w:name="_Toc447636260"/>
       <w:r>
         <w:t>Java Interoperability</w:t>
       </w:r>
-      <w:bookmarkEnd w:id="66"/>
+      <w:bookmarkEnd w:id="67"/>
       <w:r>
         <w:t xml:space="preserve"> </w:t>
       </w:r>
@@ -8179,8 +8193,6 @@
       <w:r>
         <w:t xml:space="preserve"> This ease of use when switching from Java code to Kotlin is a </w:t>
       </w:r>
-      <w:bookmarkStart w:id="67" w:name="_GoBack"/>
-      <w:bookmarkEnd w:id="67"/>
     </w:p>
     <w:p>
       <w:pPr>
@@ -10009,7 +10021,7 @@
 </file>
 
 <file path=customXml/itemProps2.xml><?xml version="1.0" encoding="utf-8"?>
-<ds:datastoreItem xmlns:ds="http://schemas.openxmlformats.org/officeDocument/2006/customXml" ds:itemID="{01F29BEE-8084-4A86-A5BC-1DD688D3B124}">
+<ds:datastoreItem xmlns:ds="http://schemas.openxmlformats.org/officeDocument/2006/customXml" ds:itemID="{3348D7E2-7BAF-4468-A41E-4B606E642AF3}">
   <ds:schemaRefs>
     <ds:schemaRef ds:uri="http://schemas.openxmlformats.org/officeDocument/2006/bibliography"/>
   </ds:schemaRefs>

</xml_diff>